<commit_message>
Data streams in relation to routers, why a list is crap
Signed-off-by: Jonas <jonas@kalderstam.se>
</commit_message>
<xml_diff>
--- a/master.docx
+++ b/master.docx
@@ -5516,119 +5516,548 @@
         <w:br w:type="page"/>
       </w:r>
       <w:bookmarkStart w:id="4" w:name="_Toc255336111"/>
+    </w:p>
+    <w:p>
+      <w:pPr>
+        <w:pStyle w:val="Heading2"/>
+      </w:pPr>
       <w:r>
         <w:lastRenderedPageBreak/>
-        <w:t>Dataströmmar i relation till routers</w:t>
+        <w:t xml:space="preserve">4. </w:t>
+      </w:r>
+      <w:r>
+        <w:t>Data streams in relation to routers</w:t>
+      </w:r>
+    </w:p>
+    <w:p>
+      <w:r>
+        <w:t>Say a new packet arrives at a router and all previous packets are saved in some kind of list, for instance a binary search tree. In order to verify if this packet belongs to a flow which has already been identified (which has saved packets in the list), we'd have to compare it with all the saved packets. For a search tree, the search cost will be log(n)</w:t>
+      </w:r>
+      <w:r>
+        <w:t xml:space="preserve"> on average</w:t>
+      </w:r>
+      <w:r>
+        <w:t>. The logarithmic function grows slowly, but with the traffic volumes that are of interest it can easily grow to 20 or even 50</w:t>
+      </w:r>
+      <w:sdt>
+        <w:sdtPr>
+          <w:id w:val="269620896"/>
+          <w:citation/>
+        </w:sdtPr>
+        <w:sdtContent>
+          <w:r>
+            <w:fldChar w:fldCharType="begin"/>
+          </w:r>
+          <w:r>
+            <w:rPr>
+              <w:lang w:val="sv-SE"/>
+            </w:rPr>
+            <w:instrText xml:space="preserve"> CITATION Lóp05 \l 1053 </w:instrText>
+          </w:r>
+          <w:r>
+            <w:fldChar w:fldCharType="separate"/>
+          </w:r>
+          <w:r>
+            <w:rPr>
+              <w:noProof/>
+              <w:lang w:val="sv-SE"/>
+            </w:rPr>
+            <w:t xml:space="preserve"> </w:t>
+          </w:r>
+          <w:r>
+            <w:rPr>
+              <w:noProof/>
+              <w:lang w:val="sv-SE"/>
+            </w:rPr>
+            <w:t>[</w:t>
+          </w:r>
+          <w:hyperlink w:anchor="Lóp05" w:history="1">
+            <w:r>
+              <w:rPr>
+                <w:rStyle w:val="Numreringstecken"/>
+                <w:noProof/>
+                <w:lang w:val="sv-SE"/>
+              </w:rPr>
+              <w:t>4</w:t>
+            </w:r>
+          </w:hyperlink>
+          <w:r>
+            <w:rPr>
+              <w:noProof/>
+              <w:lang w:val="sv-SE"/>
+            </w:rPr>
+            <w:t>]</w:t>
+          </w:r>
+          <w:r>
+            <w:fldChar w:fldCharType="end"/>
+          </w:r>
+        </w:sdtContent>
+      </w:sdt>
+      <w:r>
+        <w:t>.</w:t>
+      </w:r>
+    </w:p>
+    <w:p/>
+    <w:p>
+      <w:r>
+        <w:t>Twenty or fifty operations might not sound so bad, but combined with the fact that router software is already operating near the limit</w:t>
+      </w:r>
+      <w:sdt>
+        <w:sdtPr>
+          <w:id w:val="269620897"/>
+          <w:citation/>
+        </w:sdtPr>
+        <w:sdtContent>
+          <w:r>
+            <w:fldChar w:fldCharType="begin"/>
+          </w:r>
+          <w:r>
+            <w:rPr>
+              <w:lang w:val="sv-SE"/>
+            </w:rPr>
+            <w:instrText xml:space="preserve"> CITATION Lóp05 \l 1053 </w:instrText>
+          </w:r>
+          <w:r>
+            <w:fldChar w:fldCharType="separate"/>
+          </w:r>
+          <w:r>
+            <w:rPr>
+              <w:noProof/>
+              <w:lang w:val="sv-SE"/>
+            </w:rPr>
+            <w:t xml:space="preserve"> </w:t>
+          </w:r>
+          <w:r>
+            <w:rPr>
+              <w:noProof/>
+              <w:lang w:val="sv-SE"/>
+            </w:rPr>
+            <w:t>[</w:t>
+          </w:r>
+          <w:hyperlink w:anchor="Lóp05" w:history="1">
+            <w:r>
+              <w:rPr>
+                <w:rStyle w:val="Numreringstecken"/>
+                <w:noProof/>
+                <w:lang w:val="sv-SE"/>
+              </w:rPr>
+              <w:t>4</w:t>
+            </w:r>
+          </w:hyperlink>
+          <w:r>
+            <w:rPr>
+              <w:noProof/>
+              <w:lang w:val="sv-SE"/>
+            </w:rPr>
+            <w:t>]</w:t>
+          </w:r>
+          <w:r>
+            <w:fldChar w:fldCharType="end"/>
+          </w:r>
+        </w:sdtContent>
+      </w:sdt>
+      <w:r>
+        <w:t>[REF$46,47], since it is sorting traffic at between 2 and 40 G</w:t>
+      </w:r>
+      <w:r>
+        <w:t>b</w:t>
+      </w:r>
+      <w:r>
+        <w:t>/s, those mere twenty operations will quickly scale to the millions each second. A quick calculation easily demonstrates: if each packet is 1500 bytes (maximum by the Ethernet-standard), and the router handles traffic at 8G</w:t>
+      </w:r>
+      <w:r>
+        <w:t>b</w:t>
+      </w:r>
+      <w:r>
+        <w:t>/s, the number of packages arriving each second is more than 600 000. Performing 20 operations on each package means 12 million operations each second. Many packets will naturally be smaller than 1500 bytes, meaning the number of packets more likely lies closer to a million per second</w:t>
+      </w:r>
+      <w:r>
+        <w:t>, meaning 20 million operations per second</w:t>
+      </w:r>
+      <w:r>
+        <w:t>.</w:t>
+      </w:r>
+    </w:p>
+    <w:p/>
+    <w:p>
+      <w:r>
+        <w:t>So the router is forced to pass along each incoming packet and in addition do whatever we need it to do, in a single microsecond. Hence whatever we need it do to, it must be able to do in a few nanoseconds</w:t>
+      </w:r>
+      <w:sdt>
+        <w:sdtPr>
+          <w:id w:val="269620898"/>
+          <w:citation/>
+        </w:sdtPr>
+        <w:sdtContent>
+          <w:r>
+            <w:fldChar w:fldCharType="begin"/>
+          </w:r>
+          <w:r>
+            <w:rPr>
+              <w:lang w:val="sv-SE"/>
+            </w:rPr>
+            <w:instrText xml:space="preserve"> CITATION Est03 \l 1053  </w:instrText>
+          </w:r>
+          <w:r>
+            <w:fldChar w:fldCharType="separate"/>
+          </w:r>
+          <w:r>
+            <w:rPr>
+              <w:noProof/>
+              <w:lang w:val="sv-SE"/>
+            </w:rPr>
+            <w:t xml:space="preserve"> </w:t>
+          </w:r>
+          <w:r>
+            <w:rPr>
+              <w:noProof/>
+              <w:lang w:val="sv-SE"/>
+            </w:rPr>
+            <w:t>[</w:t>
+          </w:r>
+          <w:hyperlink w:anchor="Est03" w:history="1">
+            <w:r>
+              <w:rPr>
+                <w:rStyle w:val="Numreringstecken"/>
+                <w:noProof/>
+                <w:lang w:val="sv-SE"/>
+              </w:rPr>
+              <w:t>5</w:t>
+            </w:r>
+          </w:hyperlink>
+          <w:r>
+            <w:rPr>
+              <w:noProof/>
+              <w:lang w:val="sv-SE"/>
+            </w:rPr>
+            <w:t>]</w:t>
+          </w:r>
+          <w:r>
+            <w:fldChar w:fldCharType="end"/>
+          </w:r>
+        </w:sdtContent>
+      </w:sdt>
+      <w:r>
+        <w:t>. With the numbers given previously, simply checking if the packet somehow already is a member of our list would mean 20 million operations, which clearly is impossible to achieve in a few nanoseconds today. There certainly isn't any time left for additional computations.</w:t>
+      </w:r>
+    </w:p>
+    <w:p/>
+    <w:p>
+      <w:r>
+        <w:t>Besides the lack of time, we also face a lack of memory. At the speeds described above, the type of memory commonly used as primary memory in most personal computers, DRAM, is too slow</w:t>
+      </w:r>
+      <w:sdt>
+        <w:sdtPr>
+          <w:id w:val="269620901"/>
+          <w:citation/>
+        </w:sdtPr>
+        <w:sdtContent>
+          <w:r>
+            <w:fldChar w:fldCharType="begin"/>
+          </w:r>
+          <w:r>
+            <w:rPr>
+              <w:lang w:val="sv-SE"/>
+            </w:rPr>
+            <w:instrText xml:space="preserve"> CITATION Est03 \l 1053 </w:instrText>
+          </w:r>
+          <w:r>
+            <w:fldChar w:fldCharType="separate"/>
+          </w:r>
+          <w:r>
+            <w:rPr>
+              <w:noProof/>
+              <w:lang w:val="sv-SE"/>
+            </w:rPr>
+            <w:t xml:space="preserve"> </w:t>
+          </w:r>
+          <w:r>
+            <w:rPr>
+              <w:noProof/>
+              <w:lang w:val="sv-SE"/>
+            </w:rPr>
+            <w:t>[</w:t>
+          </w:r>
+          <w:hyperlink w:anchor="Est03" w:history="1">
+            <w:r>
+              <w:rPr>
+                <w:rStyle w:val="Numreringstecken"/>
+                <w:noProof/>
+                <w:lang w:val="sv-SE"/>
+              </w:rPr>
+              <w:t>5</w:t>
+            </w:r>
+          </w:hyperlink>
+          <w:r>
+            <w:rPr>
+              <w:noProof/>
+              <w:lang w:val="sv-SE"/>
+            </w:rPr>
+            <w:t>]</w:t>
+          </w:r>
+          <w:r>
+            <w:fldChar w:fldCharType="end"/>
+          </w:r>
+        </w:sdtContent>
+      </w:sdt>
+      <w:sdt>
+        <w:sdtPr>
+          <w:id w:val="269620902"/>
+          <w:citation/>
+        </w:sdtPr>
+        <w:sdtContent>
+          <w:r>
+            <w:fldChar w:fldCharType="begin"/>
+          </w:r>
+          <w:r>
+            <w:rPr>
+              <w:lang w:val="sv-SE"/>
+            </w:rPr>
+            <w:instrText xml:space="preserve"> CITATION Vit01 \l 1053 </w:instrText>
+          </w:r>
+          <w:r>
+            <w:fldChar w:fldCharType="separate"/>
+          </w:r>
+          <w:r>
+            <w:rPr>
+              <w:noProof/>
+              <w:lang w:val="sv-SE"/>
+            </w:rPr>
+            <w:t xml:space="preserve"> </w:t>
+          </w:r>
+          <w:r>
+            <w:rPr>
+              <w:noProof/>
+              <w:lang w:val="sv-SE"/>
+            </w:rPr>
+            <w:t>[</w:t>
+          </w:r>
+          <w:hyperlink w:anchor="Vit01" w:history="1">
+            <w:r>
+              <w:rPr>
+                <w:rStyle w:val="Numreringstecken"/>
+                <w:noProof/>
+                <w:lang w:val="sv-SE"/>
+              </w:rPr>
+              <w:t>6</w:t>
+            </w:r>
+          </w:hyperlink>
+          <w:r>
+            <w:rPr>
+              <w:noProof/>
+              <w:lang w:val="sv-SE"/>
+            </w:rPr>
+            <w:t>]</w:t>
+          </w:r>
+          <w:r>
+            <w:fldChar w:fldCharType="end"/>
+          </w:r>
+        </w:sdtContent>
+      </w:sdt>
+      <w:r>
+        <w:t>. The access time is at 10 nanoseconds or more.</w:t>
+      </w:r>
+      <w:sdt>
+        <w:sdtPr>
+          <w:id w:val="269620903"/>
+          <w:citation/>
+        </w:sdtPr>
+        <w:sdtContent>
+          <w:r>
+            <w:fldChar w:fldCharType="begin"/>
+          </w:r>
+          <w:r>
+            <w:rPr>
+              <w:lang w:val="sv-SE"/>
+            </w:rPr>
+            <w:instrText xml:space="preserve"> CITATION Est03 \l 1053 </w:instrText>
+          </w:r>
+          <w:r>
+            <w:fldChar w:fldCharType="separate"/>
+          </w:r>
+          <w:r>
+            <w:rPr>
+              <w:noProof/>
+              <w:lang w:val="sv-SE"/>
+            </w:rPr>
+            <w:t xml:space="preserve"> </w:t>
+          </w:r>
+          <w:r>
+            <w:rPr>
+              <w:noProof/>
+              <w:lang w:val="sv-SE"/>
+            </w:rPr>
+            <w:t>[</w:t>
+          </w:r>
+          <w:hyperlink w:anchor="Est03" w:history="1">
+            <w:r>
+              <w:rPr>
+                <w:rStyle w:val="Numreringstecken"/>
+                <w:noProof/>
+                <w:lang w:val="sv-SE"/>
+              </w:rPr>
+              <w:t>5</w:t>
+            </w:r>
+          </w:hyperlink>
+          <w:r>
+            <w:rPr>
+              <w:noProof/>
+              <w:lang w:val="sv-SE"/>
+            </w:rPr>
+            <w:t>]</w:t>
+          </w:r>
+          <w:r>
+            <w:fldChar w:fldCharType="end"/>
+          </w:r>
+        </w:sdtContent>
+      </w:sdt>
+      <w:r>
+        <w:t>. We need a type of memory that can keep pace with the processor and the data stream. Such memory, SRAM, is already used in routers today because this is not a new problem for routers. It is also used inside the processors driving most of our personal computers. The time to read a registry in the CPU takes only a few nanoseconds</w:t>
+      </w:r>
+      <w:sdt>
+        <w:sdtPr>
+          <w:id w:val="269620904"/>
+          <w:citation/>
+        </w:sdtPr>
+        <w:sdtContent>
+          <w:r>
+            <w:fldChar w:fldCharType="begin"/>
+          </w:r>
+          <w:r>
+            <w:rPr>
+              <w:lang w:val="sv-SE"/>
+            </w:rPr>
+            <w:instrText xml:space="preserve"> CITATION Vit01 \l 1053 </w:instrText>
+          </w:r>
+          <w:r>
+            <w:fldChar w:fldCharType="separate"/>
+          </w:r>
+          <w:r>
+            <w:rPr>
+              <w:noProof/>
+              <w:lang w:val="sv-SE"/>
+            </w:rPr>
+            <w:t xml:space="preserve"> </w:t>
+          </w:r>
+          <w:r>
+            <w:rPr>
+              <w:noProof/>
+              <w:lang w:val="sv-SE"/>
+            </w:rPr>
+            <w:t>[</w:t>
+          </w:r>
+          <w:hyperlink w:anchor="Vit01" w:history="1">
+            <w:r>
+              <w:rPr>
+                <w:rStyle w:val="Numreringstecken"/>
+                <w:noProof/>
+                <w:lang w:val="sv-SE"/>
+              </w:rPr>
+              <w:t>6</w:t>
+            </w:r>
+          </w:hyperlink>
+          <w:r>
+            <w:rPr>
+              <w:noProof/>
+              <w:lang w:val="sv-SE"/>
+            </w:rPr>
+            <w:t>]</w:t>
+          </w:r>
+          <w:r>
+            <w:fldChar w:fldCharType="end"/>
+          </w:r>
+        </w:sdtContent>
+      </w:sdt>
+      <w:r>
+        <w:t>. The problem with SRAM is, its advantages in speed and power usage notwithstanding, that it is not as dense as DRAM. While your computer probably has several GBs of DRAM, it is unlikely to have more than one or two MBs at the most of SRAM in the CPU. At the time of this writing, the power house of server processors, the Intel Xeon, has a mere 16 MB of cache at its disposal.</w:t>
+      </w:r>
+    </w:p>
+    <w:p/>
+    <w:p>
+      <w:r>
+        <w:t>If we again consider a 8Gb/s link where we as before want to be able to identify packets belonging to flows already seen. If a new flow is identified, we put it in a list or similarly. The router is placed at the end of an ISP and is directing traffic for its broadband customers. Every customer has an individual bandwidth of 1 MB/s both up and down and for simplicity's sake, we assume every customer is associated with 10 flows which do not change. There is a total of 1000 customers connected to the router, which conveniently makes 1GB (8Gb) per second. Once again, we naïvely place the information about the flows in some kind of sorted list. There are 10 000 flows total.</w:t>
+      </w:r>
+    </w:p>
+    <w:p/>
+    <w:p>
+      <w:r>
+        <w:t xml:space="preserve">Flows are defined by their sources and destinations, which in turn are defined by their ports and IP-addresses. An IP-address requires 4 bytes, a port 2 bytes. Each flow can then be described by 12 bytes. To save them all in a list would require 120 000 bytes, about 118 KB </w:t>
+      </w:r>
+      <w:r>
+        <w:lastRenderedPageBreak/>
+        <w:t>which without a doubt is nothing exceptional even with SRAM. But in reality, flows don't stay the same. People surf the web, click on links, and do all sorts of stuff relating to new sites all the time. It is quite natural to assume that customers can be associated with some new flows, and not with some older ones anymore, every minute or so all depending on the behaviour of the customer. If you're reading an interesting article for 10 minutes, you're perhaps unlikely to be related to any new flows during that time.</w:t>
+      </w:r>
+    </w:p>
+    <w:p/>
+    <w:p>
+      <w:r>
+        <w:t xml:space="preserve">So if we want to compare the flows at one time with another time, we have to save more than 118 KB. If we are interesting in being able to draw conclusions over a longer time period, the memory will probably run out pretty quick. The more we want to remember about the flows or the customer and the longer we want to remember, the fast the memory will be filled. Vitter, J. S. mentions in </w:t>
+      </w:r>
+      <w:sdt>
+        <w:sdtPr>
+          <w:id w:val="269620905"/>
+          <w:citation/>
+        </w:sdtPr>
+        <w:sdtContent>
+          <w:r>
+            <w:fldChar w:fldCharType="begin"/>
+          </w:r>
+          <w:r>
+            <w:rPr>
+              <w:lang w:val="sv-SE"/>
+            </w:rPr>
+            <w:instrText xml:space="preserve"> CITATION Vit01 \l 1053 </w:instrText>
+          </w:r>
+          <w:r>
+            <w:fldChar w:fldCharType="separate"/>
+          </w:r>
+          <w:r>
+            <w:rPr>
+              <w:noProof/>
+              <w:lang w:val="sv-SE"/>
+            </w:rPr>
+            <w:t>[</w:t>
+          </w:r>
+          <w:hyperlink w:anchor="Vit01" w:history="1">
+            <w:r>
+              <w:rPr>
+                <w:rStyle w:val="Numreringstecken"/>
+                <w:noProof/>
+                <w:lang w:val="sv-SE"/>
+              </w:rPr>
+              <w:t>6</w:t>
+            </w:r>
+          </w:hyperlink>
+          <w:r>
+            <w:rPr>
+              <w:noProof/>
+              <w:lang w:val="sv-SE"/>
+            </w:rPr>
+            <w:t>]</w:t>
+          </w:r>
+          <w:r>
+            <w:fldChar w:fldCharType="end"/>
+          </w:r>
+        </w:sdtContent>
+      </w:sdt>
+      <w:r>
+        <w:t xml:space="preserve"> a practical limit of O(log n) or O(polylog n) for the memory use. So that for n flows, we may only remember a log(n) amount of information.</w:t>
+      </w:r>
+    </w:p>
+    <w:p/>
+    <w:p>
+      <w:r>
+        <w:t>To relate to what I wrote previously about jumping windows, we can note that we can save about nine seconds of data per MB.</w:t>
+      </w:r>
+      <w:r>
+        <w:t xml:space="preserve"> With this solution it is possible to save a couple of minutes worth of data but it would be quite costly ultimately impractical to save more than ten minutes worth in SRAM. Ideally, we'd like to use less than 12 bytes to save a flow, a lot less.</w:t>
       </w:r>
       <w:bookmarkEnd w:id="4"/>
-    </w:p>
-    <w:p>
-      <w:r>
-        <w:t>Vi står inför två huvudsakliga problem. Först och främst problemet med beräkningstid. Säg att ett nytt paket anländer till en router och alla tidigare paket är sparade i en sorterad lista (t.ex. ett balanserat binärt sökträd). För att se om detta paket är samma som något som redan finns i listan så måste det jämföras med log(n)</w:t>
-      </w:r>
-      <w:r>
-        <w:rPr>
-          <w:rStyle w:val="FootnoteReference"/>
-        </w:rPr>
-        <w:footnoteReference w:id="3"/>
-      </w:r>
-      <w:r>
-        <w:t xml:space="preserve"> antal paket från listan, där n är antalet flöden i listan, i genomsnitt. Den logaritmiska funktionen växer så långsamt att den nästan kan bortses ifrån. Men på Internet så är log(n) ofta större än 20 och i vissa fall uppemot 50[20].</w:t>
-      </w:r>
-    </w:p>
-    <w:p/>
-    <w:p>
-      <w:r>
-        <w:t>Tjugo operationer kanske inte låter så mycket, men i samband med att mjukvaran på en router redan är pressad till nära brytningspunkten[20][46][47], eftersom den sorterar trafik i hastigheter mellan 2 och 40Gb/s, så kan det innebära väldigt mycket operationer per sekund. Om vi antar för ett ögonblick att alla paket är 1500 bytes stora (Internet är i stor utsträckning byggt med Ethernet) och att bandbredden (som utnyttjas fullt ut) är 8Gb/s, så kan vi enkelt räkna ut det antal paket som anländer varje sekund till att vara fler än 600 000.</w:t>
-      </w:r>
-    </w:p>
-    <w:p/>
-    <w:p>
-      <w:r>
-        <w:t>Det faktum att vi har och göra med paket som är mindre än MTU-storleken emellanåt innebär att antalet paket utan svårighet kan stiga till närmare en miljon per sekund. Således krävs det att routern skickar vidare varje paket och utöver det gör vad vi nu tycker den ska göra på totalt endast en enda mikrosekund. Alltså måste det vi vill göra utöver routerns vanliga uppgifter göras på ett antal nanosekunder[2]. Om vi helt enkelt vill se om paketet finns i vår sorterade lista så innebär det 20 miljoner operationer varje sekund med de siffrorna jag angav ovan, endast för att hitta dem i listan! Det är klart att det helt enkelt inte finns tid till komplicerade beräkningar.</w:t>
-      </w:r>
-    </w:p>
-    <w:p/>
-    <w:p>
-      <w:r>
-        <w:t>Det andra problemet vi står inför är minnesanvändning. Vid de ovan beskrivna hastigheter är den typ av minne som används som primärminne i de flesta hemdatorer, DRAM</w:t>
-      </w:r>
-      <w:r>
-        <w:rPr>
-          <w:rStyle w:val="FootnoteReference"/>
-        </w:rPr>
-        <w:footnoteReference w:id="4"/>
-      </w:r>
-      <w:r>
-        <w:t>, för långsamt[2][4]. Åtkomstiden ligger på 10 nanosekunder eller mer[4]. Vi behöver en typ av minne som kan hålla takten med processorn och strömmen. Sådant minne, SRAM</w:t>
-      </w:r>
-      <w:r>
-        <w:rPr>
-          <w:rStyle w:val="FootnoteReference"/>
-        </w:rPr>
-        <w:footnoteReference w:id="5"/>
-      </w:r>
-      <w:r>
-        <w:t xml:space="preserve">, används redan i routerns idag ty de har stått inför denna utmaning i årtionden vid det här laget. </w:t>
-      </w:r>
-    </w:p>
-    <w:p/>
-    <w:p>
-      <w:r>
-        <w:t>Det används också inuti de x86-processorer som driver de flesta av våra PC- och Mac-datorer. Tiden att läsa ett register i CPU:n ligger på någon enstaka nanosekund[4]. Problemet med SRAM är att dess fördelar i hastighet och i vissa fall energianvändning till trots så är det inte lika tätt som DRAM. Medan primärminnet i de flesta moderna PC-datorer ligger mellan 512 MB och 2GB så når cacheminnet inuti processorerna i de datorerna sällan över 1 MB[53]. När detta skrivs så har en Intel Xeon processor som används i servrar bland annat ”blott” 16 MB cacheminne till förfogande.</w:t>
-      </w:r>
-    </w:p>
-    <w:p/>
-    <w:p>
-      <w:r>
-        <w:t xml:space="preserve">Så om vi återigen tänker oss en 8Gb/s länk och att vi vill kunna identifiera paket som tillhör flöden vi tidigare sett. Ser vi ett nytt flöde, gör vi något med det (lägg till det i en lista eller liknande). Vår router är placerad på änden av en Internetleverantör och dirigerar trafik för dess DSL-kunder. </w:t>
-      </w:r>
-    </w:p>
-    <w:p/>
-    <w:p>
-      <w:r>
-        <w:t xml:space="preserve">Varje kund har individuell bandbredd upp och ner på 1 MB/s och för enkelhetens skull antar vi att alla kunder associeras med 10 flöden vilka inte förändras. Det finns totalt 1000 kunder </w:t>
-      </w:r>
-      <w:r>
-        <w:lastRenderedPageBreak/>
-        <w:t>som vår router är kopplad till, vilket lagom nog blir 1GB/s nödvändig bandbredd vilket praktiskt nog är kapaciteten för vår router</w:t>
-      </w:r>
-      <w:r>
-        <w:rPr>
-          <w:rStyle w:val="FootnoteReference"/>
-        </w:rPr>
-        <w:footnoteReference w:id="6"/>
-      </w:r>
-      <w:r>
-        <w:t>. Återigen så placerar vi naivt vår information i en sorterad lista. Det finns 10 000 flöden totalt.</w:t>
-      </w:r>
-    </w:p>
-    <w:p/>
-    <w:p>
-      <w:r>
-        <w:t>Flöden är definierade helt enkelt av källport och destinationsport. En IP-adress kräver 4 bytes för att sparas, en port 2 bytes. Totalt 12 bytes per flöde alltså. Att spara alla i en lista skulle kräva 120 000 bytes, eller ca 118kB vilket utan tvekan inte är något exceptionellt ens med SRAM. Men i verkligheten klickar folk på länkar, de spelar spel, laddar ner film och lyssnar på webbradio. Det är inte så otroligt att anta att kunderna kan associeras med några nya flöden (och samtidigt kanske dumpa de gamla flöden för alltid) varje minut</w:t>
-      </w:r>
-      <w:r>
-        <w:rPr>
-          <w:vertAlign w:val="superscript"/>
-        </w:rPr>
-        <w:t xml:space="preserve">. </w:t>
-      </w:r>
-      <w:r>
-        <w:t>Det beror helt på kundens dåvarande beteende. Läser man en intressant artikel i tio minuter får man antagligen inga nya flöden under den perioden.</w:t>
-      </w:r>
-    </w:p>
-    <w:p/>
-    <w:p>
-      <w:r>
-        <w:t>Vill vi nu jämföra de flöden som förekommer vid något tillfälle med en annan tidpunkt måste vi spara mer än en 118kB lista. Är vi intresserade över att kunna dra några slutsatser av en längre tidsperiod så kommer minnet att ta slut ganska snabbt. Desto mer vi vill komma ihåg om flödena eller kunderna och ju längre vi vill minnas det desto snabbare kommer minnet fyllas. Vitter nämner[4] en praktisk gräns på O(log n) eller O(polylog n) för minnesanvänding.</w:t>
-      </w:r>
-    </w:p>
-    <w:p/>
-    <w:p>
-      <w:r>
-        <w:t>För att relatera till vad jag skrev i kapitel två om hoppande fönster kan vi notera att vi kan spara nio sekunders data per megabyte ungefär. Med denna lösningen är det möjligt att spara en eller ett par minuters data men det skulle vara tämligen dyrt och synnerligen opraktiskt att spara över tio minuters data i SRAM.</w:t>
-      </w:r>
+      <w:r>
+        <w:t xml:space="preserve"> </w:t>
+      </w:r>
+    </w:p>
+    <w:p>
       <w:r>
         <w:br w:type="page"/>
       </w:r>
@@ -5647,7 +6076,7 @@
         <w:rPr>
           <w:rStyle w:val="FootnoteReference"/>
         </w:rPr>
-        <w:footnoteReference w:id="7"/>
+        <w:footnoteReference w:id="3"/>
       </w:r>
       <w:r>
         <w:t xml:space="preserve">. Falsk negativ är likvärdigt men en exakt motsats. I detta fallet skulle det innebära att ett paket som tillhör ett okänt flöde sägs tillhöra ett annat känt flöde. Falsk positiv/negativ innebär helt kort att något sägs vara eller inte, när det i själva verket faktiskt inte är eller är. Paketet som felaktigt bestäms vara del av ett nytt flöde är en falsk positiv eftersom svaret på frågan ”Är det ett nytt flöde?” är ”Ja” (vi letar efter nya flöden, inte efter gamla). Alltså känns det naturligt att benämna det som positivt. Beroende på hur man definierar frågan kan man benämna svaret som positivt eller negativt på ett fullständigt godtyckligt sätt. </w:t>
@@ -5694,11 +6123,11 @@
             <v:path o:extrusionok="f" gradientshapeok="t" o:connecttype="rect"/>
             <o:lock v:ext="edit" aspectratio="t"/>
           </v:shapetype>
-          <v:shape id="_x0000_i1025" type="#_x0000_t75" style="width:97.5pt;height:15.75pt" o:ole="" filled="t">
+          <v:shape id="_x0000_i1025" type="#_x0000_t75" style="width:97.55pt;height:15.5pt" o:ole="" filled="t">
             <v:fill color2="black"/>
             <v:imagedata r:id="rId8" o:title=""/>
           </v:shape>
-          <o:OLEObject Type="Embed" ProgID="Equation.3" ShapeID="_x0000_i1025" DrawAspect="Content" ObjectID="_1330871575" r:id="rId9"/>
+          <o:OLEObject Type="Embed" ProgID="Equation.3" ShapeID="_x0000_i1025" DrawAspect="Content" ObjectID="_1331643568" r:id="rId9"/>
         </w:object>
       </w:r>
       <w:r>
@@ -5784,11 +6213,11 @@
           <w:position w:val="-16"/>
         </w:rPr>
         <w:object w:dxaOrig="1283" w:dyaOrig="567">
-          <v:shape id="_x0000_i1026" type="#_x0000_t75" style="width:63.75pt;height:28.5pt" o:ole="" filled="t">
+          <v:shape id="_x0000_i1026" type="#_x0000_t75" style="width:63.95pt;height:28.25pt" o:ole="" filled="t">
             <v:fill color2="black"/>
             <v:imagedata r:id="rId10" o:title=""/>
           </v:shape>
-          <o:OLEObject Type="Embed" ProgID="Equation.3" ShapeID="_x0000_i1026" DrawAspect="Content" ObjectID="_1330871576" r:id="rId11"/>
+          <o:OLEObject Type="Embed" ProgID="Equation.3" ShapeID="_x0000_i1026" DrawAspect="Content" ObjectID="_1331643569" r:id="rId11"/>
         </w:object>
       </w:r>
       <w:r>
@@ -5805,11 +6234,11 @@
           <w:position w:val="-17"/>
         </w:rPr>
         <w:object w:dxaOrig="954" w:dyaOrig="602">
-          <v:shape id="_x0000_i1027" type="#_x0000_t75" style="width:48pt;height:30pt" o:ole="" filled="t">
+          <v:shape id="_x0000_i1027" type="#_x0000_t75" style="width:47.8pt;height:30.3pt" o:ole="" filled="t">
             <v:fill color2="black"/>
             <v:imagedata r:id="rId12" o:title=""/>
           </v:shape>
-          <o:OLEObject Type="Embed" ProgID="Equation.3" ShapeID="_x0000_i1027" DrawAspect="Content" ObjectID="_1330871577" r:id="rId13"/>
+          <o:OLEObject Type="Embed" ProgID="Equation.3" ShapeID="_x0000_i1027" DrawAspect="Content" ObjectID="_1331643570" r:id="rId13"/>
         </w:object>
       </w:r>
       <w:r>
@@ -5907,7 +6336,7 @@
         <w:rPr>
           <w:rStyle w:val="FootnoteReference"/>
         </w:rPr>
-        <w:footnoteReference w:id="8"/>
+        <w:footnoteReference w:id="4"/>
       </w:r>
       <w:r>
         <w:t xml:space="preserve"> eller för dataintegritetskontroll</w:t>
@@ -5916,7 +6345,7 @@
         <w:rPr>
           <w:rStyle w:val="FootnoteReference"/>
         </w:rPr>
-        <w:footnoteReference w:id="9"/>
+        <w:footnoteReference w:id="5"/>
       </w:r>
       <w:r>
         <w:t>.</w:t>
@@ -5941,7 +6370,7 @@
         <w:rPr>
           <w:rStyle w:val="FootnoteReference"/>
         </w:rPr>
-        <w:footnoteReference w:id="10"/>
+        <w:footnoteReference w:id="6"/>
       </w:r>
       <w:r>
         <w:t xml:space="preserve"> och att konstruera en bra hashfunktion för den värdedistributionen är trivialt. Vi kan använda sista siffran i IP-adressen direkt som index (för den är unik för varje dator) enklast, och alltså har vi en hashfunktion som är snabb (noll beräkningstid) och som inte ger några kollisioner för indatan. Vill vi sedan titta på ett större nätverk kommer vi direkt att stöta på problem eftersom olika IP-adresser kommer att börja kollidera.</w:t>
@@ -6182,11 +6611,11 @@
           <w:position w:val="-17"/>
         </w:rPr>
         <w:object w:dxaOrig="5191" w:dyaOrig="597">
-          <v:shape id="_x0000_i1028" type="#_x0000_t75" style="width:258.75pt;height:29.25pt" o:ole="" filled="t">
+          <v:shape id="_x0000_i1028" type="#_x0000_t75" style="width:259.05pt;height:28.95pt" o:ole="" filled="t">
             <v:fill color2="black"/>
             <v:imagedata r:id="rId14" o:title=""/>
           </v:shape>
-          <o:OLEObject Type="Embed" ProgID="Equation.3" ShapeID="_x0000_i1028" DrawAspect="Content" ObjectID="_1330871578" r:id="rId15"/>
+          <o:OLEObject Type="Embed" ProgID="Equation.3" ShapeID="_x0000_i1028" DrawAspect="Content" ObjectID="_1331643571" r:id="rId15"/>
         </w:object>
       </w:r>
       <w:r>
@@ -6232,11 +6661,11 @@
           <w:position w:val="-18"/>
         </w:rPr>
         <w:object w:dxaOrig="2273" w:dyaOrig="602">
-          <v:shape id="_x0000_i1029" type="#_x0000_t75" style="width:114pt;height:30pt" o:ole="" filled="t">
+          <v:shape id="_x0000_i1029" type="#_x0000_t75" style="width:113.7pt;height:30.3pt" o:ole="" filled="t">
             <v:fill color2="black"/>
             <v:imagedata r:id="rId16" o:title=""/>
           </v:shape>
-          <o:OLEObject Type="Embed" ProgID="Equation.3" ShapeID="_x0000_i1029" DrawAspect="Content" ObjectID="_1330871579" r:id="rId17"/>
+          <o:OLEObject Type="Embed" ProgID="Equation.3" ShapeID="_x0000_i1029" DrawAspect="Content" ObjectID="_1331643572" r:id="rId17"/>
         </w:object>
       </w:r>
       <w:r>
@@ -6276,11 +6705,11 @@
           <w:position w:val="-20"/>
         </w:rPr>
         <w:object w:dxaOrig="3958" w:dyaOrig="643">
-          <v:shape id="_x0000_i1030" type="#_x0000_t75" style="width:198pt;height:32.25pt" o:ole="" filled="t">
+          <v:shape id="_x0000_i1030" type="#_x0000_t75" style="width:197.85pt;height:32.3pt" o:ole="" filled="t">
             <v:fill color2="black"/>
             <v:imagedata r:id="rId18" o:title=""/>
           </v:shape>
-          <o:OLEObject Type="Embed" ProgID="Equation.3" ShapeID="_x0000_i1030" DrawAspect="Content" ObjectID="_1330871580" r:id="rId19"/>
+          <o:OLEObject Type="Embed" ProgID="Equation.3" ShapeID="_x0000_i1030" DrawAspect="Content" ObjectID="_1331643573" r:id="rId19"/>
         </w:object>
       </w:r>
       <w:r>
@@ -6324,11 +6753,11 @@
           <w:position w:val="-3"/>
         </w:rPr>
         <w:object w:dxaOrig="1549" w:dyaOrig="301">
-          <v:shape id="_x0000_i1031" type="#_x0000_t75" style="width:77.25pt;height:15pt" o:ole="" filled="t">
+          <v:shape id="_x0000_i1031" type="#_x0000_t75" style="width:77.4pt;height:14.8pt" o:ole="" filled="t">
             <v:fill color2="black"/>
             <v:imagedata r:id="rId20" o:title=""/>
           </v:shape>
-          <o:OLEObject Type="Embed" ProgID="Equation.3" ShapeID="_x0000_i1031" DrawAspect="Content" ObjectID="_1330871581" r:id="rId21"/>
+          <o:OLEObject Type="Embed" ProgID="Equation.3" ShapeID="_x0000_i1031" DrawAspect="Content" ObjectID="_1331643574" r:id="rId21"/>
         </w:object>
       </w:r>
       <w:r>
@@ -6392,11 +6821,11 @@
           <w:position w:val="-3"/>
         </w:rPr>
         <w:object w:dxaOrig="1538" w:dyaOrig="301">
-          <v:shape id="_x0000_i1032" type="#_x0000_t75" style="width:76.5pt;height:15pt" o:ole="" filled="t">
+          <v:shape id="_x0000_i1032" type="#_x0000_t75" style="width:76.7pt;height:14.8pt" o:ole="" filled="t">
             <v:fill color2="black"/>
             <v:imagedata r:id="rId22" o:title=""/>
           </v:shape>
-          <o:OLEObject Type="Embed" ProgID="Equation.3" ShapeID="_x0000_i1032" DrawAspect="Content" ObjectID="_1330871582" r:id="rId23"/>
+          <o:OLEObject Type="Embed" ProgID="Equation.3" ShapeID="_x0000_i1032" DrawAspect="Content" ObjectID="_1331643575" r:id="rId23"/>
         </w:object>
       </w:r>
       <w:r>
@@ -6494,11 +6923,11 @@
           <w:position w:val="-20"/>
         </w:rPr>
         <w:object w:dxaOrig="5583" w:dyaOrig="643">
-          <v:shape id="_x0000_i1033" type="#_x0000_t75" style="width:278.25pt;height:32.25pt" o:ole="" filled="t">
+          <v:shape id="_x0000_i1033" type="#_x0000_t75" style="width:278.6pt;height:32.3pt" o:ole="" filled="t">
             <v:fill color2="black"/>
             <v:imagedata r:id="rId24" o:title=""/>
           </v:shape>
-          <o:OLEObject Type="Embed" ProgID="Equation.3" ShapeID="_x0000_i1033" DrawAspect="Content" ObjectID="_1330871583" r:id="rId25"/>
+          <o:OLEObject Type="Embed" ProgID="Equation.3" ShapeID="_x0000_i1033" DrawAspect="Content" ObjectID="_1331643576" r:id="rId25"/>
         </w:object>
       </w:r>
       <w:r>
@@ -6559,11 +6988,11 @@
           <w:position w:val="-18"/>
         </w:rPr>
         <w:object w:dxaOrig="1464" w:dyaOrig="602">
-          <v:shape id="_x0000_i1034" type="#_x0000_t75" style="width:73.5pt;height:30pt" o:ole="" filled="t">
+          <v:shape id="_x0000_i1034" type="#_x0000_t75" style="width:73.35pt;height:30.3pt" o:ole="" filled="t">
             <v:fill color2="black"/>
             <v:imagedata r:id="rId26" o:title=""/>
           </v:shape>
-          <o:OLEObject Type="Embed" ProgID="Equation.3" ShapeID="_x0000_i1034" DrawAspect="Content" ObjectID="_1330871584" r:id="rId27"/>
+          <o:OLEObject Type="Embed" ProgID="Equation.3" ShapeID="_x0000_i1034" DrawAspect="Content" ObjectID="_1331643577" r:id="rId27"/>
         </w:object>
       </w:r>
       <w:r>
@@ -6593,11 +7022,11 @@
           <w:position w:val="-18"/>
         </w:rPr>
         <w:object w:dxaOrig="953" w:dyaOrig="602">
-          <v:shape id="_x0000_i1035" type="#_x0000_t75" style="width:48pt;height:30pt" o:ole="" filled="t">
+          <v:shape id="_x0000_i1035" type="#_x0000_t75" style="width:47.8pt;height:30.3pt" o:ole="" filled="t">
             <v:fill color2="black"/>
             <v:imagedata r:id="rId28" o:title=""/>
           </v:shape>
-          <o:OLEObject Type="Embed" ProgID="Equation.3" ShapeID="_x0000_i1035" DrawAspect="Content" ObjectID="_1330871585" r:id="rId29"/>
+          <o:OLEObject Type="Embed" ProgID="Equation.3" ShapeID="_x0000_i1035" DrawAspect="Content" ObjectID="_1331643578" r:id="rId29"/>
         </w:object>
       </w:r>
       <w:r>
@@ -6624,11 +7053,11 @@
           <w:position w:val="-16"/>
         </w:rPr>
         <w:object w:dxaOrig="1283" w:dyaOrig="567">
-          <v:shape id="_x0000_i1036" type="#_x0000_t75" style="width:63.75pt;height:28.5pt" o:ole="" filled="t">
+          <v:shape id="_x0000_i1036" type="#_x0000_t75" style="width:63.95pt;height:28.25pt" o:ole="" filled="t">
             <v:fill color2="black"/>
             <v:imagedata r:id="rId30" o:title=""/>
           </v:shape>
-          <o:OLEObject Type="Embed" ProgID="Equation.3" ShapeID="_x0000_i1036" DrawAspect="Content" ObjectID="_1330871586" r:id="rId31"/>
+          <o:OLEObject Type="Embed" ProgID="Equation.3" ShapeID="_x0000_i1036" DrawAspect="Content" ObjectID="_1331643579" r:id="rId31"/>
         </w:object>
       </w:r>
       <w:r>
@@ -6657,11 +7086,11 @@
           <w:position w:val="-18"/>
         </w:rPr>
         <w:object w:dxaOrig="1665" w:dyaOrig="612">
-          <v:shape id="_x0000_i1037" type="#_x0000_t75" style="width:83.25pt;height:30pt" o:ole="" filled="t">
+          <v:shape id="_x0000_i1037" type="#_x0000_t75" style="width:83.45pt;height:30.3pt" o:ole="" filled="t">
             <v:fill color2="black"/>
             <v:imagedata r:id="rId32" o:title=""/>
           </v:shape>
-          <o:OLEObject Type="Embed" ProgID="Equation.3" ShapeID="_x0000_i1037" DrawAspect="Content" ObjectID="_1330871587" r:id="rId33"/>
+          <o:OLEObject Type="Embed" ProgID="Equation.3" ShapeID="_x0000_i1037" DrawAspect="Content" ObjectID="_1331643580" r:id="rId33"/>
         </w:object>
       </w:r>
       <w:r>
@@ -6726,11 +7155,11 @@
           <w:position w:val="-18"/>
         </w:rPr>
         <w:object w:dxaOrig="2112" w:dyaOrig="612">
-          <v:shape id="_x0000_i1038" type="#_x0000_t75" style="width:105.75pt;height:30pt" o:ole="" filled="t">
+          <v:shape id="_x0000_i1038" type="#_x0000_t75" style="width:105.65pt;height:30.3pt" o:ole="" filled="t">
             <v:fill color2="black"/>
             <v:imagedata r:id="rId34" o:title=""/>
           </v:shape>
-          <o:OLEObject Type="Embed" ProgID="Equation.3" ShapeID="_x0000_i1038" DrawAspect="Content" ObjectID="_1330871588" r:id="rId35"/>
+          <o:OLEObject Type="Embed" ProgID="Equation.3" ShapeID="_x0000_i1038" DrawAspect="Content" ObjectID="_1331643581" r:id="rId35"/>
         </w:object>
       </w:r>
       <w:r>
@@ -7377,7 +7806,7 @@
         <w:rPr>
           <w:rStyle w:val="FootnoteReference"/>
         </w:rPr>
-        <w:footnoteReference w:id="11"/>
+        <w:footnoteReference w:id="7"/>
       </w:r>
       <w:r>
         <w:t xml:space="preserve"> använts). När den väl är uppkopplad så etablerar den sin egen lista över noder som används nästa gång klienten vill koppla upp sig. Väl uppkopplad till nätverket kan man söka, ladda ner och ladda upp filer. Precis som Napster så beror hastigheten på filöverföringarna helt på bandbredden hos de individuella klienterna eftersom man överför en fil endast mellan två klienter åt gången.</w:t>
@@ -7446,7 +7875,7 @@
         <w:rPr>
           <w:rStyle w:val="FootnoteReference"/>
         </w:rPr>
-        <w:footnoteReference w:id="12"/>
+        <w:footnoteReference w:id="8"/>
       </w:r>
       <w:r>
         <w:t>, vad materialet ska bestå av, hur många slots som ska vara öppna och dessutom även vilken bandbredd och leverantör användare måste ha för att få koppla upp sig. En hub kan även stödja, och kräva, att användarna registrerar sig. Allt detta är helt upp till administratören bakom servern.</w:t>
@@ -7580,7 +8009,7 @@
         <w:rPr>
           <w:rStyle w:val="FootnoteReference"/>
         </w:rPr>
-        <w:footnoteReference w:id="13"/>
+        <w:footnoteReference w:id="9"/>
       </w:r>
       <w:r>
         <w:t>, en attack där tusentals datorer samtidigt kopplar upp sig mot t.ex. en hemsida precis som vanliga webbsurfare men mycket mer frekvent i syfte att överbelasta servern. De olika användningsområden för botnät som utpressning av företag genom att hota att initiera en DDOS-attack mot deras nätverk, eller att sälja spammöjligheter till företag i reklamsyfte exempelvis är ett sätt för ”ägaren” att tjäna pengar.</w:t>
@@ -7744,7 +8173,7 @@
         <w:rPr>
           <w:rStyle w:val="FootnoteReference"/>
         </w:rPr>
-        <w:footnoteReference w:id="14"/>
+        <w:footnoteReference w:id="10"/>
       </w:r>
       <w:r>
         <w:t xml:space="preserve">. En bredbandsleverantör har en begränsad bandbredd till sitt förfogande. Skulle alla kunder utnyttja sin uppkoppling maximalt på en och samma gång skulle leverantörens utrustning sannolikt överbelastas och kunderna skulle lida av fördröjningar i överföringarna, vad som kallas för ”latency”. </w:t>
@@ -8014,7 +8443,7 @@
         <w:rPr>
           <w:rStyle w:val="FootnoteReference"/>
         </w:rPr>
-        <w:footnoteReference w:id="15"/>
+        <w:footnoteReference w:id="11"/>
       </w:r>
       <w:r>
         <w:t>. Det samma är sant för de flesta applikationer. Detta gör att man kan enkelt och utan någon egentlig beräkning direkt dela upp trafiken efter typ. Den främsta svagheten är att det finns inga tekniska hinder för att sända till exempel ftptrafik över port 80, och därmed felklassificeras den trafik som går över icke-standard portar. Fildelningsprotokoll så som Bittorrent och Gnutella har standardportar</w:t>
@@ -8023,7 +8452,7 @@
         <w:rPr>
           <w:rStyle w:val="FootnoteReference"/>
         </w:rPr>
-        <w:footnoteReference w:id="16"/>
+        <w:footnoteReference w:id="12"/>
       </w:r>
       <w:r>
         <w:t xml:space="preserve"> men den senaste tiden har det blivit mer och mer vanligt att använda icke-standard och även helt slumpmässiga portar[6][60].</w:t>
@@ -8306,7 +8735,7 @@
         <w:rPr>
           <w:rStyle w:val="FootnoteReference"/>
         </w:rPr>
-        <w:footnoteReference w:id="17"/>
+        <w:footnoteReference w:id="13"/>
       </w:r>
       <w:r>
         <w:t>, och alltså ha möjligtvis hundra människor som surfar bakom en och samma IP-adress, så skulle det kunna innebära att dessa toppar blir betydligt högre och kanske passerar gränsen för vad algoritmen skulle klassificera som P2P. Men det skulle snabbt falla under gränsen igen för att stiga snabbt igen. Om routern dirigerar trafiken annorlunda beroende på antal flöden så skulle cybercaféets trafik ständigt skickas annorlunda (detta skulle vara en falsk positiv).</w:t>
@@ -8619,11 +9048,11 @@
       </w:r>
       <w:r>
         <w:object w:dxaOrig="1342" w:dyaOrig="673">
-          <v:shape id="_x0000_i1039" type="#_x0000_t75" style="width:67.5pt;height:33.75pt" o:ole="" filled="t">
+          <v:shape id="_x0000_i1039" type="#_x0000_t75" style="width:67.3pt;height:33.65pt" o:ole="" filled="t">
             <v:fill color2="black"/>
             <v:imagedata r:id="rId38" o:title=""/>
           </v:shape>
-          <o:OLEObject Type="Embed" ProgID="Equation.3" ShapeID="_x0000_i1039" DrawAspect="Content" ObjectID="_1330871589" r:id="rId39"/>
+          <o:OLEObject Type="Embed" ProgID="Equation.3" ShapeID="_x0000_i1039" DrawAspect="Content" ObjectID="_1331643582" r:id="rId39"/>
         </w:object>
       </w:r>
       <w:r>
@@ -8854,11 +9283,11 @@
           <w:position w:val="-22"/>
         </w:rPr>
         <w:object w:dxaOrig="890" w:dyaOrig="634">
-          <v:shape id="_x0000_i1040" type="#_x0000_t75" style="width:44.25pt;height:31.5pt" o:ole="" filled="t">
+          <v:shape id="_x0000_i1040" type="#_x0000_t75" style="width:44.4pt;height:31.65pt" o:ole="" filled="t">
             <v:fill color2="black"/>
             <v:imagedata r:id="rId40" o:title=""/>
           </v:shape>
-          <o:OLEObject Type="Embed" ProgID="Equation.3" ShapeID="_x0000_i1040" DrawAspect="Content" ObjectID="_1330871590" r:id="rId41"/>
+          <o:OLEObject Type="Embed" ProgID="Equation.3" ShapeID="_x0000_i1040" DrawAspect="Content" ObjectID="_1331643583" r:id="rId41"/>
         </w:object>
       </w:r>
       <w:r>
@@ -9780,11 +10209,11 @@
           <w:position w:val="-24"/>
         </w:rPr>
         <w:object w:dxaOrig="1342" w:dyaOrig="673">
-          <v:shape id="_x0000_i1041" type="#_x0000_t75" style="width:67.5pt;height:33.75pt" o:ole="" filled="t">
+          <v:shape id="_x0000_i1041" type="#_x0000_t75" style="width:67.3pt;height:33.65pt" o:ole="" filled="t">
             <v:fill color2="black"/>
             <v:imagedata r:id="rId38" o:title=""/>
           </v:shape>
-          <o:OLEObject Type="Embed" ProgID="Equation.3" ShapeID="_x0000_i1041" DrawAspect="Content" ObjectID="_1330871591" r:id="rId42"/>
+          <o:OLEObject Type="Embed" ProgID="Equation.3" ShapeID="_x0000_i1041" DrawAspect="Content" ObjectID="_1331643584" r:id="rId42"/>
         </w:object>
       </w:r>
       <w:r>
@@ -15475,20 +15904,7 @@
           <w:lang w:val="sv-SE"/>
         </w:rPr>
         <w:tab/>
-        <w:t>Med log(n) menas den binära logaritmen, log</w:t>
-      </w:r>
-      <w:r>
-        <w:rPr>
-          <w:vertAlign w:val="subscript"/>
-          <w:lang w:val="sv-SE"/>
-        </w:rPr>
-        <w:t>2</w:t>
-      </w:r>
-      <w:r>
-        <w:rPr>
-          <w:lang w:val="sv-SE"/>
-        </w:rPr>
-        <w:t>(n).</w:t>
+        <w:t>Direkt från engelskans ”False Positive”.</w:t>
       </w:r>
     </w:p>
   </w:footnote>
@@ -15497,7 +15913,7 @@
       <w:pPr>
         <w:pStyle w:val="FootnoteText"/>
         <w:rPr>
-          <w:lang w:val="en-US"/>
+          <w:lang w:val="sv-SE"/>
         </w:rPr>
       </w:pPr>
       <w:r>
@@ -15508,10 +15924,10 @@
       </w:r>
       <w:r>
         <w:rPr>
-          <w:lang w:val="en-US"/>
-        </w:rPr>
-        <w:tab/>
-        <w:t>Dynamic Random Access Memory.</w:t>
+          <w:lang w:val="sv-SE"/>
+        </w:rPr>
+        <w:tab/>
+        <w:t>Ett viktigt krav i det fallet är också att man inte kan återskapa originalvärdet genom att ta inversen av hashfunktionen eller liknande.</w:t>
       </w:r>
     </w:p>
   </w:footnote>
@@ -15520,7 +15936,7 @@
       <w:pPr>
         <w:pStyle w:val="FootnoteText"/>
         <w:rPr>
-          <w:lang w:val="en-US"/>
+          <w:lang w:val="sv-SE"/>
         </w:rPr>
       </w:pPr>
       <w:r>
@@ -15531,10 +15947,10 @@
       </w:r>
       <w:r>
         <w:rPr>
-          <w:lang w:val="en-US"/>
-        </w:rPr>
-        <w:tab/>
-        <w:t>Static Random Access Memory.</w:t>
+          <w:lang w:val="sv-SE"/>
+        </w:rPr>
+        <w:tab/>
+        <w:t>Det är vanligt att man kan ladda ner en liten fil med ett MD5-hashvärde i samband med att man laddar ner en större fil som man kan använda för att kontrollera att filen inte korrumperats under överföringen.</w:t>
       </w:r>
     </w:p>
   </w:footnote>
@@ -15557,7 +15973,7 @@
           <w:lang w:val="sv-SE"/>
         </w:rPr>
         <w:tab/>
-        <w:t>Minns att 8 bitar = 1 byte och bandbredden var 8 Gigabit per sekund.</w:t>
+        <w:t>förutsatt att det är ett C-nät som används, t.ex. 192.168.0.</w:t>
       </w:r>
     </w:p>
   </w:footnote>
@@ -15580,7 +15996,7 @@
           <w:lang w:val="sv-SE"/>
         </w:rPr>
         <w:tab/>
-        <w:t>Direkt från engelskans ”False Positive”.</w:t>
+        <w:t>Internet Relay Chat.</w:t>
       </w:r>
     </w:p>
   </w:footnote>
@@ -15603,7 +16019,7 @@
           <w:lang w:val="sv-SE"/>
         </w:rPr>
         <w:tab/>
-        <w:t>Ett viktigt krav i det fallet är också att man inte kan återskapa originalvärdet genom att ta inversen av hashfunktionen eller liknande.</w:t>
+        <w:t>En användare bestämmer manuellt vilka filer eller mappar på datorn som ska delas ut till andra användare.</w:t>
       </w:r>
     </w:p>
   </w:footnote>
@@ -15612,7 +16028,7 @@
       <w:pPr>
         <w:pStyle w:val="FootnoteText"/>
         <w:rPr>
-          <w:lang w:val="sv-SE"/>
+          <w:lang w:val="en-US"/>
         </w:rPr>
       </w:pPr>
       <w:r>
@@ -15623,10 +16039,10 @@
       </w:r>
       <w:r>
         <w:rPr>
-          <w:lang w:val="sv-SE"/>
-        </w:rPr>
-        <w:tab/>
-        <w:t>Det är vanligt att man kan ladda ner en liten fil med ett MD5-hashvärde i samband med att man laddar ner en större fil som man kan använda för att kontrollera att filen inte korrumperats under överföringen.</w:t>
+          <w:lang w:val="en-US"/>
+        </w:rPr>
+        <w:tab/>
+        <w:t>Distributed Denial of Service.</w:t>
       </w:r>
     </w:p>
   </w:footnote>
@@ -15635,7 +16051,7 @@
       <w:pPr>
         <w:pStyle w:val="FootnoteText"/>
         <w:rPr>
-          <w:lang w:val="sv-SE"/>
+          <w:lang w:val="en-US"/>
         </w:rPr>
       </w:pPr>
       <w:r>
@@ -15646,10 +16062,10 @@
       </w:r>
       <w:r>
         <w:rPr>
-          <w:lang w:val="sv-SE"/>
-        </w:rPr>
-        <w:tab/>
-        <w:t>förutsatt att det är ett C-nät som används, t.ex. 192.168.0.</w:t>
+          <w:lang w:val="en-US"/>
+        </w:rPr>
+        <w:tab/>
+        <w:t>Quality of Service.</w:t>
       </w:r>
     </w:p>
   </w:footnote>
@@ -15672,7 +16088,7 @@
           <w:lang w:val="sv-SE"/>
         </w:rPr>
         <w:tab/>
-        <w:t>Internet Relay Chat.</w:t>
+        <w:t>80, 21, 194 och 110 respektive.</w:t>
       </w:r>
     </w:p>
   </w:footnote>
@@ -15695,103 +16111,11 @@
           <w:lang w:val="sv-SE"/>
         </w:rPr>
         <w:tab/>
-        <w:t>En användare bestämmer manuellt vilka filer eller mappar på datorn som ska delas ut till andra användare.</w:t>
+        <w:t>6881-6889 och 6347 respektive.</w:t>
       </w:r>
     </w:p>
   </w:footnote>
   <w:footnote w:id="13">
-    <w:p>
-      <w:pPr>
-        <w:pStyle w:val="FootnoteText"/>
-        <w:rPr>
-          <w:lang w:val="en-US"/>
-        </w:rPr>
-      </w:pPr>
-      <w:r>
-        <w:rPr>
-          <w:rStyle w:val="Fotnotstecken"/>
-        </w:rPr>
-        <w:footnoteRef/>
-      </w:r>
-      <w:r>
-        <w:rPr>
-          <w:lang w:val="en-US"/>
-        </w:rPr>
-        <w:tab/>
-        <w:t>Distributed Denial of Service.</w:t>
-      </w:r>
-    </w:p>
-  </w:footnote>
-  <w:footnote w:id="14">
-    <w:p>
-      <w:pPr>
-        <w:pStyle w:val="FootnoteText"/>
-        <w:rPr>
-          <w:lang w:val="en-US"/>
-        </w:rPr>
-      </w:pPr>
-      <w:r>
-        <w:rPr>
-          <w:rStyle w:val="Fotnotstecken"/>
-        </w:rPr>
-        <w:footnoteRef/>
-      </w:r>
-      <w:r>
-        <w:rPr>
-          <w:lang w:val="en-US"/>
-        </w:rPr>
-        <w:tab/>
-        <w:t>Quality of Service.</w:t>
-      </w:r>
-    </w:p>
-  </w:footnote>
-  <w:footnote w:id="15">
-    <w:p>
-      <w:pPr>
-        <w:pStyle w:val="FootnoteText"/>
-        <w:rPr>
-          <w:lang w:val="sv-SE"/>
-        </w:rPr>
-      </w:pPr>
-      <w:r>
-        <w:rPr>
-          <w:rStyle w:val="Fotnotstecken"/>
-        </w:rPr>
-        <w:footnoteRef/>
-      </w:r>
-      <w:r>
-        <w:rPr>
-          <w:lang w:val="sv-SE"/>
-        </w:rPr>
-        <w:tab/>
-        <w:t>80, 21, 194 och 110 respektive.</w:t>
-      </w:r>
-    </w:p>
-  </w:footnote>
-  <w:footnote w:id="16">
-    <w:p>
-      <w:pPr>
-        <w:pStyle w:val="FootnoteText"/>
-        <w:rPr>
-          <w:lang w:val="sv-SE"/>
-        </w:rPr>
-      </w:pPr>
-      <w:r>
-        <w:rPr>
-          <w:rStyle w:val="Fotnotstecken"/>
-        </w:rPr>
-        <w:footnoteRef/>
-      </w:r>
-      <w:r>
-        <w:rPr>
-          <w:lang w:val="sv-SE"/>
-        </w:rPr>
-        <w:tab/>
-        <w:t>6881-6889 och 6347 respektive.</w:t>
-      </w:r>
-    </w:p>
-  </w:footnote>
-  <w:footnote w:id="17">
     <w:p>
       <w:pPr>
         <w:pStyle w:val="FootnoteText"/>
@@ -17839,30 +18163,6 @@
     <b:RefOrder>1</b:RefOrder>
   </b:Source>
   <b:Source>
-    <b:Tag>Est03</b:Tag>
-    <b:SourceType>JournalArticle</b:SourceType>
-    <b:Guid>{03C0320F-9042-4EE4-A8BE-23EA9BB4B81B}</b:Guid>
-    <b:LCID>0</b:LCID>
-    <b:Author>
-      <b:Author>
-        <b:NameList>
-          <b:Person>
-            <b:Last>Estan</b:Last>
-            <b:First>Cristian</b:First>
-          </b:Person>
-        </b:NameList>
-      </b:Author>
-    </b:Author>
-    <b:Title>New Directions in Traffic Measurement and Accounting: Focusing on the Elephants, Ignoring the Mice</b:Title>
-    <b:JournalName>ACM Transactions on Computer Systems</b:JournalName>
-    <b:Year>2003</b:Year>
-    <b:Month>August</b:Month>
-    <b:Pages>270-313</b:Pages>
-    <b:Volume>21</b:Volume>
-    <b:Issue>3</b:Issue>
-    <b:RefOrder>4</b:RefOrder>
-  </b:Source>
-  <b:Source>
     <b:Tag>Tan02</b:Tag>
     <b:SourceType>Book</b:SourceType>
     <b:Guid>{0B6F3E11-7330-44AD-94E7-32298B1575E5}</b:Guid>
@@ -17883,7 +18183,7 @@
     <b:CountryRegion>United States of America</b:CountryRegion>
     <b:Publisher>Prentice Hall</b:Publisher>
     <b:Edition>4th Edition</b:Edition>
-    <b:RefOrder>5</b:RefOrder>
+    <b:RefOrder>7</b:RefOrder>
   </b:Source>
   <b:Source>
     <b:Tag>Vit01</b:Tag>
@@ -17941,7 +18241,7 @@
     <b:Year>2003</b:Year>
     <b:ConferenceName>Proc. National Cable &amp; Telecommunications Association (NCTA)</b:ConferenceName>
     <b:Institution>Proc. National Cable &amp; Telecommunications Association (NCTA)</b:Institution>
-    <b:RefOrder>7</b:RefOrder>
+    <b:RefOrder>8</b:RefOrder>
   </b:Source>
   <b:Source>
     <b:Tag>Kim03</b:Tag>
@@ -17972,7 +18272,7 @@
     <b:Year>2003</b:Year>
     <b:ConferenceName>DSOM</b:ConferenceName>
     <b:City>Heidelberg, Germany</b:City>
-    <b:RefOrder>8</b:RefOrder>
+    <b:RefOrder>9</b:RefOrder>
   </b:Source>
   <b:Source>
     <b:Tag>Alt01</b:Tag>
@@ -17996,7 +18296,7 @@
     <b:Title>A Proposal for a Flexible Service Plan that is Attractive to Users and Internet Service Providers</b:Title>
     <b:Year>2001</b:Year>
     <b:ConferenceName>Proc. IEEE INFOCOM</b:ConferenceName>
-    <b:RefOrder>9</b:RefOrder>
+    <b:RefOrder>10</b:RefOrder>
   </b:Source>
   <b:Source>
     <b:Tag>Met05</b:Tag>
@@ -18083,7 +18383,7 @@
     <b:Month>April</b:Month>
     <b:Volume>39</b:Volume>
     <b:Issue>1</b:Issue>
-    <b:RefOrder>10</b:RefOrder>
+    <b:RefOrder>11</b:RefOrder>
   </b:Source>
   <b:Source>
     <b:Tag>Fan98</b:Tag>
@@ -18118,7 +18418,7 @@
     <b:Pages>281-293</b:Pages>
     <b:Volume>8</b:Volume>
     <b:Issue>3</b:Issue>
-    <b:RefOrder>11</b:RefOrder>
+    <b:RefOrder>12</b:RefOrder>
   </b:Source>
   <b:Source>
     <b:Tag>Mit02</b:Tag>
@@ -18141,7 +18441,7 @@
     <b:Month>October</b:Month>
     <b:Volume>10</b:Volume>
     <b:Issue>5</b:Issue>
-    <b:RefOrder>12</b:RefOrder>
+    <b:RefOrder>13</b:RefOrder>
   </b:Source>
   <b:Source>
     <b:Tag>Den06</b:Tag>
@@ -18165,7 +18465,7 @@
     <b:Title>Approximately Detecting Duplicates for Streaming Data using Stable Bloom Filters</b:Title>
     <b:Year>2006</b:Year>
     <b:ConferenceName>SIGMOD</b:ConferenceName>
-    <b:RefOrder>13</b:RefOrder>
+    <b:RefOrder>14</b:RefOrder>
   </b:Source>
   <b:Source>
     <b:Tag>Coh03</b:Tag>
@@ -18189,7 +18489,7 @@
     <b:Title>Spectral Bloom Filters</b:Title>
     <b:Year>2003</b:Year>
     <b:ConferenceName>SIGMOD</b:ConferenceName>
-    <b:RefOrder>14</b:RefOrder>
+    <b:RefOrder>15</b:RefOrder>
   </b:Source>
   <b:Source>
     <b:Tag>Agu06</b:Tag>
@@ -18220,7 +18520,7 @@
     <b:Month>March</b:Month>
     <b:Volume>35</b:Volume>
     <b:Issue>1</b:Issue>
-    <b:RefOrder>15</b:RefOrder>
+    <b:RefOrder>16</b:RefOrder>
   </b:Source>
   <b:Source>
     <b:Tag>Kum03</b:Tag>
@@ -18254,7 +18554,7 @@
     <b:Pages>167-172</b:Pages>
     <b:ConferenceName>Proc. of the 203 ACM SIGCOMM conference on Internet measurement</b:ConferenceName>
     <b:Publisher>ACM Press</b:Publisher>
-    <b:RefOrder>16</b:RefOrder>
+    <b:RefOrder>17</b:RefOrder>
   </b:Source>
   <b:Source>
     <b:Tag>Rhe02</b:Tag>
@@ -18278,7 +18578,7 @@
     <b:Title>Probabilistic location and routing</b:Title>
     <b:Year>2002</b:Year>
     <b:ConferenceName>Proc. of INFOCOM</b:ConferenceName>
-    <b:RefOrder>17</b:RefOrder>
+    <b:RefOrder>18</b:RefOrder>
   </b:Source>
   <b:Source>
     <b:Tag>Bro05</b:Tag>
@@ -18305,7 +18605,7 @@
     <b:JournalName>Internet Mathematics</b:JournalName>
     <b:Volume>1</b:Volume>
     <b:Issue>4</b:Issue>
-    <b:RefOrder>18</b:RefOrder>
+    <b:RefOrder>19</b:RefOrder>
   </b:Source>
   <b:Source>
     <b:Tag>Kar04</b:Tag>
@@ -18338,7 +18638,7 @@
     <b:Year>2004</b:Year>
     <b:ConferenceName>IMC'04</b:ConferenceName>
     <b:City>Italy</b:City>
-    <b:RefOrder>19</b:RefOrder>
+    <b:RefOrder>20</b:RefOrder>
   </b:Source>
   <b:Source>
     <b:Tag>Lóp05</b:Tag>
@@ -18361,7 +18661,7 @@
     <b:Month>June</b:Month>
     <b:Volume>36</b:Volume>
     <b:Issue>2</b:Issue>
-    <b:RefOrder>20</b:RefOrder>
+    <b:RefOrder>4</b:RefOrder>
   </b:Source>
   <b:Source>
     <b:Tag>van04</b:Tag>
@@ -18421,11 +18721,39 @@
     <b:ConferenceName>International Conference on Internet Surveillance and Protection (ICISP)</b:ConferenceName>
     <b:RefOrder>22</b:RefOrder>
   </b:Source>
+  <b:Source>
+    <b:Tag>Est03</b:Tag>
+    <b:SourceType>JournalArticle</b:SourceType>
+    <b:Guid>{1EAD370C-1C48-4EBA-AFA0-A37AE5D2C4D8}</b:Guid>
+    <b:LCID>0</b:LCID>
+    <b:Author>
+      <b:Author>
+        <b:NameList>
+          <b:Person>
+            <b:Last>Estan</b:Last>
+            <b:First>Cristian</b:First>
+          </b:Person>
+          <b:Person>
+            <b:Last>Varghese</b:Last>
+            <b:First>George</b:First>
+          </b:Person>
+        </b:NameList>
+      </b:Author>
+    </b:Author>
+    <b:Title>New Directions in Traffic Measurement and Accounting: Focusing on the Elephants, Ignoring the Mice</b:Title>
+    <b:JournalName>ACM Transactions on Computer Systems</b:JournalName>
+    <b:Year>2003</b:Year>
+    <b:Month>August</b:Month>
+    <b:Pages>270-313</b:Pages>
+    <b:Volume>21</b:Volume>
+    <b:Issue>3</b:Issue>
+    <b:RefOrder>5</b:RefOrder>
+  </b:Source>
 </b:Sources>
 </file>
 
 <file path=customXml/itemProps1.xml><?xml version="1.0" encoding="utf-8"?>
-<ds:datastoreItem xmlns:ds="http://schemas.openxmlformats.org/officeDocument/2006/customXml" ds:itemID="{FC6CE144-F278-4665-9952-9D34A979615B}">
+<ds:datastoreItem xmlns:ds="http://schemas.openxmlformats.org/officeDocument/2006/customXml" ds:itemID="{ADEE3471-798B-4A61-8C1F-C1774E2C1AE3}">
   <ds:schemaRefs>
     <ds:schemaRef ds:uri="http://schemas.openxmlformats.org/officeDocument/2006/bibliography"/>
   </ds:schemaRefs>

</xml_diff>

<commit_message>
Inkluderade tidigare arbete gjort i google docs
Signed-off-by: Jonas <jonas@kalderstam.se>
</commit_message>
<xml_diff>
--- a/master.docx
+++ b/master.docx
@@ -6058,19 +6058,624 @@
       </w:r>
     </w:p>
     <w:p>
+      <w:pPr>
+        <w:pStyle w:val="Heading2"/>
+      </w:pPr>
       <w:r>
         <w:br w:type="page"/>
       </w:r>
-      <w:bookmarkStart w:id="5" w:name="_Toc255336112"/>
       <w:r>
         <w:lastRenderedPageBreak/>
-        <w:t>Randomisering, när det lönar sig att vara lite glömsk</w:t>
+        <w:t xml:space="preserve">5. </w:t>
+      </w:r>
+      <w:r>
+        <w:rPr>
+          <w:rStyle w:val="apple-style-span"/>
+          <w:szCs w:val="27"/>
+        </w:rPr>
+        <w:t>Randomization: when it payes to forget.</w:t>
+      </w:r>
+    </w:p>
+    <w:p>
+      <w:r>
+        <w:rPr>
+          <w:rStyle w:val="apple-style-span"/>
+          <w:color w:val="000000"/>
+        </w:rPr>
+        <w:t>The question “is this a new flow?” can, as I have explained, not be answered exactly if we don’t have enough memory available to save enough information about each flow.</w:t>
+      </w:r>
+      <w:r>
+        <w:rPr>
+          <w:rStyle w:val="apple-converted-space"/>
+          <w:rFonts w:eastAsia="StarSymbol"/>
+          <w:color w:val="000000"/>
+        </w:rPr>
+        <w:t> </w:t>
+      </w:r>
+      <w:r>
+        <w:rPr>
+          <w:rStyle w:val="apple-style-span"/>
+          <w:color w:val="000000"/>
+        </w:rPr>
+        <w:t>There is also a limit on the amount of operations we are able to perform for each packet. It is definitely a must to stay within</w:t>
+      </w:r>
+      <w:r>
+        <w:rPr>
+          <w:rStyle w:val="apple-converted-space"/>
+          <w:rFonts w:eastAsia="StarSymbol"/>
+          <w:color w:val="000000"/>
+        </w:rPr>
+        <w:t> </w:t>
+      </w:r>
+      <w:r>
+        <w:rPr>
+          <w:rStyle w:val="apple-style-span"/>
+          <w:color w:val="000000"/>
+        </w:rPr>
+        <w:t>O(1) operations since even O(log n) will grow too large. The obvious solution is some form of hash table but this immediately collides with the memory constraints. We have to allocate a table large enough to hold all the potential flows which is a very large table indeed if we expect all computers to potentially speak with all other computers. A dynamic structure would be forced to resort the list, running into the constraint on</w:t>
+      </w:r>
+      <w:r>
+        <w:rPr>
+          <w:rStyle w:val="apple-converted-space"/>
+          <w:rFonts w:eastAsia="StarSymbol"/>
+          <w:color w:val="000000"/>
+        </w:rPr>
+        <w:t> </w:t>
+      </w:r>
+      <w:r>
+        <w:rPr>
+          <w:rStyle w:val="apple-style-span"/>
+          <w:color w:val="000000"/>
+        </w:rPr>
+        <w:t>O(1) operations.</w:t>
+      </w:r>
+    </w:p>
+    <w:p>
+      <w:r>
+        <w:rPr>
+          <w:rStyle w:val="apple-style-span"/>
+          <w:color w:val="000000"/>
+        </w:rPr>
+        <w:t> </w:t>
+      </w:r>
+    </w:p>
+    <w:p>
+      <w:r>
+        <w:rPr>
+          <w:rStyle w:val="apple-style-span"/>
+          <w:color w:val="000000"/>
+        </w:rPr>
+        <w:t>We can save some space by allowing ourselves to forget. This does however introduce a certain amount of errors. Flows which have been previously been identified and forgotten will be counted once again, generating false positives. Likewise, a packet might be wrongfully assigned to an existing flow. This I designate a false negative. The designation of positive/negative is the answer to the question: “Is this a new flow?”</w:t>
+      </w:r>
+      <w:r>
+        <w:rPr>
+          <w:rStyle w:val="apple-converted-space"/>
+          <w:rFonts w:eastAsia="StarSymbol"/>
+          <w:color w:val="000000"/>
+        </w:rPr>
+        <w:t> </w:t>
+      </w:r>
+      <w:r>
+        <w:rPr>
+          <w:rStyle w:val="apple-style-span"/>
+          <w:color w:val="000000"/>
+        </w:rPr>
+        <w:t>These errors will affect the precision of the measurements. The algorithm can no longer be trusted to return a completely correct result, though with it might with certain probability of course. The question is how wrong the result will be for a certain input and how this affects our use of it. Randomized algorithms are practical to use when an almost correct answer is good enough and the answer is needed within a “reasonable” amount of time, as for example is the case for problems which are NP-complete. More important for our problem however is that if we allow for an answer that is “good enough”,</w:t>
+      </w:r>
+      <w:r>
+        <w:rPr>
+          <w:rStyle w:val="apple-converted-space"/>
+          <w:rFonts w:eastAsia="StarSymbol"/>
+          <w:color w:val="000000"/>
+        </w:rPr>
+        <w:t> </w:t>
+      </w:r>
+      <w:r>
+        <w:rPr>
+          <w:rStyle w:val="apple-style-span"/>
+          <w:color w:val="000000"/>
+        </w:rPr>
+        <w:t>we can drastically reduce the amount of data we are forced to save about each flow.</w:t>
+      </w:r>
+    </w:p>
+    <w:p>
+      <w:pPr>
+        <w:pStyle w:val="Heading3"/>
+        <w:tabs>
+          <w:tab w:val="clear" w:pos="0"/>
+        </w:tabs>
+      </w:pPr>
+      <w:bookmarkStart w:id="5" w:name="_Toc255336113"/>
+      <w:r>
+        <w:t xml:space="preserve">5.1 </w:t>
+      </w:r>
+      <w:r>
+        <w:t>Bloom filter</w:t>
       </w:r>
       <w:bookmarkEnd w:id="5"/>
     </w:p>
     <w:p>
       <w:r>
-        <w:t>Om vi skulle glömma information om ett flöde vi tidigare sett och senare ser det igen så kommer vi tro att det är ett nytt flöde och behandla det därefter. Detta är vad som benämns som en falsk positiv</w:t>
+        <w:rPr>
+          <w:rStyle w:val="apple-style-span"/>
+          <w:color w:val="000000"/>
+        </w:rPr>
+        <w:t>A bloom</w:t>
+      </w:r>
+      <w:r>
+        <w:rPr>
+          <w:rStyle w:val="apple-converted-space"/>
+          <w:rFonts w:eastAsia="StarSymbol"/>
+          <w:color w:val="000000"/>
+        </w:rPr>
+        <w:t> </w:t>
+      </w:r>
+      <w:r>
+        <w:rPr>
+          <w:rStyle w:val="apple-style-span"/>
+          <w:color w:val="000000"/>
+        </w:rPr>
+        <w:t>filter[$REF 1], named after its creator Burton Bloom,</w:t>
+      </w:r>
+      <w:r>
+        <w:rPr>
+          <w:rStyle w:val="apple-converted-space"/>
+          <w:rFonts w:eastAsia="StarSymbol"/>
+          <w:color w:val="000000"/>
+        </w:rPr>
+        <w:t> </w:t>
+      </w:r>
+      <w:r>
+        <w:rPr>
+          <w:rStyle w:val="apple-style-span"/>
+          <w:color w:val="000000"/>
+        </w:rPr>
+        <w:t>is quite an elegant data structure. Since its creation during the seventies it has been used in an increasing amount of</w:t>
+      </w:r>
+      <w:r>
+        <w:rPr>
+          <w:rStyle w:val="apple-converted-space"/>
+          <w:rFonts w:eastAsia="StarSymbol"/>
+          <w:color w:val="000000"/>
+        </w:rPr>
+        <w:t> </w:t>
+      </w:r>
+      <w:r>
+        <w:rPr>
+          <w:rStyle w:val="apple-style-span"/>
+          <w:color w:val="000000"/>
+        </w:rPr>
+        <w:t>fields[$REF 18], even in computer communications. It has also been</w:t>
+      </w:r>
+      <w:r>
+        <w:rPr>
+          <w:rStyle w:val="apple-converted-space"/>
+          <w:rFonts w:eastAsia="StarSymbol"/>
+          <w:color w:val="000000"/>
+        </w:rPr>
+        <w:t> </w:t>
+      </w:r>
+      <w:r>
+        <w:rPr>
+          <w:rStyle w:val="apple-style-span"/>
+          <w:color w:val="000000"/>
+        </w:rPr>
+        <w:t>further developed</w:t>
+      </w:r>
+      <w:r>
+        <w:rPr>
+          <w:rStyle w:val="apple-converted-space"/>
+          <w:rFonts w:eastAsia="StarSymbol"/>
+          <w:color w:val="000000"/>
+        </w:rPr>
+        <w:t> </w:t>
+      </w:r>
+      <w:r>
+        <w:rPr>
+          <w:rStyle w:val="apple-style-span"/>
+          <w:color w:val="000000"/>
+        </w:rPr>
+        <w:t>to overcome some of its fundamental weaknesses and to accomplish different tasks.</w:t>
+      </w:r>
+      <w:r>
+        <w:rPr>
+          <w:rStyle w:val="apple-converted-space"/>
+          <w:rFonts w:eastAsia="StarSymbol"/>
+          <w:color w:val="000000"/>
+        </w:rPr>
+        <w:t> </w:t>
+      </w:r>
+      <w:r>
+        <w:rPr>
+          <w:rStyle w:val="apple-style-span"/>
+          <w:color w:val="000000"/>
+        </w:rPr>
+        <w:t>One version, which I use in my implementation, is called Counting Bloom</w:t>
+      </w:r>
+      <w:r>
+        <w:rPr>
+          <w:rStyle w:val="apple-converted-space"/>
+          <w:rFonts w:eastAsia="StarSymbol"/>
+          <w:color w:val="000000"/>
+        </w:rPr>
+        <w:t> </w:t>
+      </w:r>
+      <w:r>
+        <w:rPr>
+          <w:rStyle w:val="apple-style-span"/>
+          <w:color w:val="000000"/>
+        </w:rPr>
+        <w:t>Filter[$REF 11].</w:t>
+      </w:r>
+    </w:p>
+    <w:p>
+      <w:r>
+        <w:rPr>
+          <w:rStyle w:val="apple-style-span"/>
+          <w:color w:val="000000"/>
+        </w:rPr>
+        <w:t> </w:t>
+      </w:r>
+    </w:p>
+    <w:p>
+      <w:r>
+        <w:rPr>
+          <w:rStyle w:val="apple-style-span"/>
+          <w:color w:val="000000"/>
+        </w:rPr>
+        <w:t>A bloom filter, from now on referred to as</w:t>
+      </w:r>
+      <w:r>
+        <w:rPr>
+          <w:rStyle w:val="apple-converted-space"/>
+          <w:rFonts w:eastAsia="StarSymbol"/>
+          <w:color w:val="000000"/>
+        </w:rPr>
+        <w:t> </w:t>
+      </w:r>
+      <w:r>
+        <w:rPr>
+          <w:rStyle w:val="apple-style-span"/>
+          <w:color w:val="000000"/>
+        </w:rPr>
+        <w:t>BF, is a bit vector of size</w:t>
+      </w:r>
+      <w:r>
+        <w:rPr>
+          <w:rStyle w:val="apple-converted-space"/>
+          <w:rFonts w:eastAsia="StarSymbol"/>
+          <w:color w:val="000000"/>
+        </w:rPr>
+        <w:t> </w:t>
+      </w:r>
+      <w:r>
+        <w:rPr>
+          <w:rStyle w:val="apple-style-span"/>
+          <w:i/>
+          <w:iCs/>
+          <w:color w:val="000000"/>
+        </w:rPr>
+        <w:t>m</w:t>
+      </w:r>
+      <w:r>
+        <w:rPr>
+          <w:rStyle w:val="apple-converted-space"/>
+          <w:rFonts w:eastAsia="StarSymbol"/>
+          <w:color w:val="000000"/>
+        </w:rPr>
+        <w:t> </w:t>
+      </w:r>
+      <w:r>
+        <w:rPr>
+          <w:rStyle w:val="apple-style-span"/>
+          <w:color w:val="000000"/>
+        </w:rPr>
+        <w:t>with two operations: add and check.</w:t>
+      </w:r>
+      <w:r>
+        <w:rPr>
+          <w:rStyle w:val="apple-converted-space"/>
+          <w:rFonts w:eastAsia="StarSymbol"/>
+          <w:color w:val="000000"/>
+        </w:rPr>
+        <w:t> </w:t>
+      </w:r>
+      <w:r>
+        <w:rPr>
+          <w:rStyle w:val="apple-style-span"/>
+          <w:color w:val="000000"/>
+        </w:rPr>
+        <w:t>In the beginning all bits are 0.</w:t>
+      </w:r>
+      <w:r>
+        <w:rPr>
+          <w:rStyle w:val="apple-converted-space"/>
+          <w:rFonts w:eastAsia="StarSymbol"/>
+          <w:color w:val="000000"/>
+        </w:rPr>
+        <w:t> </w:t>
+      </w:r>
+      <w:r>
+        <w:rPr>
+          <w:rStyle w:val="apple-style-span"/>
+          <w:color w:val="000000"/>
+        </w:rPr>
+        <w:t>For every element added to the BF, a total of k bits, determined by the hash functions h</w:t>
+      </w:r>
+      <w:r>
+        <w:rPr>
+          <w:rStyle w:val="apple-style-span"/>
+          <w:color w:val="000000"/>
+          <w:sz w:val="15"/>
+          <w:szCs w:val="15"/>
+          <w:vertAlign w:val="subscript"/>
+        </w:rPr>
+        <w:t>1</w:t>
+      </w:r>
+      <w:r>
+        <w:rPr>
+          <w:rStyle w:val="apple-style-span"/>
+          <w:color w:val="000000"/>
+        </w:rPr>
+        <w:t>-h</w:t>
+      </w:r>
+      <w:r>
+        <w:rPr>
+          <w:rStyle w:val="apple-style-span"/>
+          <w:color w:val="000000"/>
+          <w:sz w:val="15"/>
+          <w:szCs w:val="15"/>
+          <w:vertAlign w:val="subscript"/>
+        </w:rPr>
+        <w:t>k</w:t>
+      </w:r>
+      <w:r>
+        <w:rPr>
+          <w:rStyle w:val="apple-style-span"/>
+          <w:color w:val="000000"/>
+        </w:rPr>
+        <w:t>, are set to 1. A bit might possibly be set to 1 multiple times, which does not affect its value. When the check function is called with the input x, the bits</w:t>
+      </w:r>
+      <w:r>
+        <w:rPr>
+          <w:rStyle w:val="apple-converted-space"/>
+          <w:rFonts w:eastAsia="StarSymbol"/>
+          <w:color w:val="000000"/>
+        </w:rPr>
+        <w:t> </w:t>
+      </w:r>
+      <w:r>
+        <w:rPr>
+          <w:rStyle w:val="apple-style-span"/>
+          <w:color w:val="000000"/>
+        </w:rPr>
+        <w:t>h</w:t>
+      </w:r>
+      <w:r>
+        <w:rPr>
+          <w:rStyle w:val="apple-style-span"/>
+          <w:color w:val="000000"/>
+          <w:sz w:val="15"/>
+          <w:szCs w:val="15"/>
+          <w:vertAlign w:val="subscript"/>
+        </w:rPr>
+        <w:t>1</w:t>
+      </w:r>
+      <w:r>
+        <w:rPr>
+          <w:rStyle w:val="apple-style-span"/>
+          <w:color w:val="000000"/>
+        </w:rPr>
+        <w:t>(x),…, h</w:t>
+      </w:r>
+      <w:r>
+        <w:rPr>
+          <w:rStyle w:val="apple-style-span"/>
+          <w:color w:val="000000"/>
+          <w:sz w:val="15"/>
+          <w:szCs w:val="15"/>
+          <w:vertAlign w:val="subscript"/>
+        </w:rPr>
+        <w:t>k</w:t>
+      </w:r>
+      <w:r>
+        <w:rPr>
+          <w:rStyle w:val="apple-style-span"/>
+          <w:color w:val="000000"/>
+        </w:rPr>
+        <w:t>(x) are checked. If any of the bits are 0, there is no chance that x has been added to the BF. If all the bits were to be 1, there is a chance that it is a false positive since other elements might have been hashed to the same bits as x. Mitzenmacher has</w:t>
+      </w:r>
+      <w:r>
+        <w:rPr>
+          <w:rStyle w:val="apple-converted-space"/>
+          <w:rFonts w:eastAsia="StarSymbol"/>
+          <w:color w:val="000000"/>
+        </w:rPr>
+        <w:t> </w:t>
+      </w:r>
+      <w:r>
+        <w:rPr>
+          <w:rStyle w:val="apple-style-span"/>
+          <w:color w:val="000000"/>
+        </w:rPr>
+        <w:t>shown[$REF 12] that probability of this is minimized when the number of hash functions is $EQUATION, to $EQUATION, where</w:t>
+      </w:r>
+      <w:r>
+        <w:rPr>
+          <w:rStyle w:val="apple-converted-space"/>
+          <w:rFonts w:eastAsia="StarSymbol"/>
+          <w:color w:val="000000"/>
+        </w:rPr>
+        <w:t> </w:t>
+      </w:r>
+      <w:r>
+        <w:rPr>
+          <w:rStyle w:val="apple-style-span"/>
+          <w:i/>
+          <w:iCs/>
+          <w:color w:val="000000"/>
+        </w:rPr>
+        <w:t>n</w:t>
+      </w:r>
+      <w:r>
+        <w:rPr>
+          <w:rStyle w:val="apple-converted-space"/>
+          <w:rFonts w:eastAsia="StarSymbol"/>
+          <w:color w:val="000000"/>
+        </w:rPr>
+        <w:t> </w:t>
+      </w:r>
+      <w:r>
+        <w:rPr>
+          <w:rStyle w:val="apple-style-span"/>
+          <w:color w:val="000000"/>
+        </w:rPr>
+        <w:t>is the number of elements so far added to the BF.  We can thus calculate, for example, that for a BF of 1000 bits (</w:t>
+      </w:r>
+      <w:r>
+        <w:rPr>
+          <w:rStyle w:val="apple-style-span"/>
+          <w:i/>
+          <w:iCs/>
+          <w:color w:val="000000"/>
+        </w:rPr>
+        <w:t>m</w:t>
+      </w:r>
+      <w:r>
+        <w:rPr>
+          <w:rStyle w:val="apple-style-span"/>
+          <w:color w:val="000000"/>
+        </w:rPr>
+        <w:t>), and 160 elements (</w:t>
+      </w:r>
+      <w:r>
+        <w:rPr>
+          <w:rStyle w:val="apple-style-span"/>
+          <w:i/>
+          <w:iCs/>
+          <w:color w:val="000000"/>
+        </w:rPr>
+        <w:t>n</w:t>
+      </w:r>
+      <w:r>
+        <w:rPr>
+          <w:rStyle w:val="apple-style-span"/>
+          <w:color w:val="000000"/>
+        </w:rPr>
+        <w:t>), we reach an optimum with four hash functions with 5% risk of false positives.</w:t>
+      </w:r>
+    </w:p>
+    <w:p>
+      <w:r>
+        <w:rPr>
+          <w:rStyle w:val="apple-style-span"/>
+          <w:color w:val="000000"/>
+        </w:rPr>
+        <w:t> </w:t>
+      </w:r>
+    </w:p>
+    <w:p>
+      <w:r>
+        <w:rPr>
+          <w:rStyle w:val="apple-style-span"/>
+          <w:color w:val="000000"/>
+        </w:rPr>
+        <w:t>The advantage of bloom filters is that only</w:t>
+      </w:r>
+      <w:r>
+        <w:rPr>
+          <w:rStyle w:val="apple-converted-space"/>
+          <w:rFonts w:eastAsia="StarSymbol"/>
+          <w:color w:val="000000"/>
+        </w:rPr>
+        <w:t> </w:t>
+      </w:r>
+      <w:r>
+        <w:rPr>
+          <w:rStyle w:val="apple-style-span"/>
+          <w:color w:val="000000"/>
+        </w:rPr>
+        <w:t xml:space="preserve">O(k) operations are required for insertion and search, and that amount of memory which must be allocated is not dependant on the size of the input elements but only on their numbers, e.g. O(n). The downside is of course the risk of false positives. The risk can be minimized to a desired level, or the size can be modified to </w:t>
+      </w:r>
+      <w:r>
+        <w:rPr>
+          <w:rStyle w:val="apple-style-span"/>
+          <w:color w:val="000000"/>
+        </w:rPr>
+        <w:lastRenderedPageBreak/>
+        <w:t>give a certain error probability as above but depends ultimately on the hash functions used.</w:t>
+      </w:r>
+    </w:p>
+    <w:p/>
+    <w:p>
+      <w:pPr>
+        <w:pStyle w:val="Heading4"/>
+        <w:numPr>
+          <w:ilvl w:val="2"/>
+          <w:numId w:val="2"/>
+        </w:numPr>
+        <w:tabs>
+          <w:tab w:val="left" w:pos="0"/>
+        </w:tabs>
+        <w:rPr>
+          <w:i w:val="0"/>
+          <w:iCs w:val="0"/>
+        </w:rPr>
+      </w:pPr>
+      <w:bookmarkStart w:id="6" w:name="_Toc255336114"/>
+      <w:r>
+        <w:t>Vikten av att välja goda</w:t>
+      </w:r>
+      <w:r>
+        <w:rPr>
+          <w:i w:val="0"/>
+          <w:iCs w:val="0"/>
+        </w:rPr>
+        <w:t xml:space="preserve"> hashfunktioner</w:t>
+      </w:r>
+      <w:bookmarkEnd w:id="6"/>
+    </w:p>
+    <w:p>
+      <w:r>
+        <w:t xml:space="preserve">En perfekt hashfunktion har samma värdedistribution som en tärning, dvs helt slumpmässig. På grund av den uppenbara svårigheten med att få något systematiskt och deterministiskt att bete sig likt en tärning är detta sällan möjligt. En god hashfunktion har </w:t>
+      </w:r>
+      <w:r>
+        <w:rPr>
+          <w:i/>
+          <w:iCs/>
+        </w:rPr>
+        <w:t>nästan</w:t>
+      </w:r>
+      <w:r>
+        <w:t xml:space="preserve"> samma värdedistribution som en tärning. Önskade egenskaper är bland annat att en liten förändring av indatan ger upphov till en stor förändring av hashvärdet, och att hashfunktionen är relativt snabb, vilket är speciellt viktigt om ett BF skall användas för dataströmmar.</w:t>
+      </w:r>
+    </w:p>
+    <w:p/>
+    <w:p>
+      <w:r>
+        <w:t>För att ge ett väldigt enkelt exempel kan vi ta en hashfunktion baserad på modulus. Vi vill hasha några heltal z till värden från 0 till m. Vi definierar funktionen h(x) = z mod m. Detta är inte en god hashfunktion i de flesta fallen. En liten förändring i indata är ger oftast inte upphov till en stor förändring av hashvärdet. Hur snabb den är beror på hur man definierar snabb, men normalt sätt tar modulus ett flertal operationer för en dator att utföra. Det är lätt att tro att vad som endast är en rad kod också betyder en enda operation men så är alltså inte fallet.</w:t>
+      </w:r>
+    </w:p>
+    <w:p/>
+    <w:p>
+      <w:r>
+        <w:t xml:space="preserve">Det är inte svårt att föreställa sig indata som får en långt ifrån slumpmässig distribution. Välj exempelvis var m:e heltal, så hashas alla element till samma hashvärde med ovan definierade funktion, det sägs att de </w:t>
+      </w:r>
+      <w:r>
+        <w:rPr>
+          <w:i/>
+          <w:iCs/>
+        </w:rPr>
+        <w:t>kolliderar</w:t>
+      </w:r>
+      <w:r>
+        <w:t>. Detta är ett fundamentalt problem med hashfunktion som inte går att undvika. Även för en god (och med god menar de två egenskaper jag nämnde ovan) hashfunktion kan man konstruera indata som får en dålig distribution. Vad som gör en hashfunktion god är att sannolikheten att ett sådant mönster för indatan uppkommer under verkliga omständigheter är låg.</w:t>
+      </w:r>
+    </w:p>
+    <w:p/>
+    <w:p>
+      <w:r>
+        <w:t>Alltså är en hashfunktion väldigt bunden till sin applikation. En hashfunktion som ger en bra värdedistribution för bloom filter är troligt ingen bra hashfunktion för krypteringsapplikationer</w:t>
       </w:r>
       <w:r>
         <w:rPr>
@@ -6079,31 +6684,275 @@
         <w:footnoteReference w:id="3"/>
       </w:r>
       <w:r>
-        <w:t xml:space="preserve">. Falsk negativ är likvärdigt men en exakt motsats. I detta fallet skulle det innebära att ett paket som tillhör ett okänt flöde sägs tillhöra ett annat känt flöde. Falsk positiv/negativ innebär helt kort att något sägs vara eller inte, när det i själva verket faktiskt inte är eller är. Paketet som felaktigt bestäms vara del av ett nytt flöde är en falsk positiv eftersom svaret på frågan ”Är det ett nytt flöde?” är ”Ja” (vi letar efter nya flöden, inte efter gamla). Alltså känns det naturligt att benämna det som positivt. Beroende på hur man definierar frågan kan man benämna svaret som positivt eller negativt på ett fullständigt godtyckligt sätt. </w:t>
+        <w:t xml:space="preserve"> eller för dataintegritetskontroll</w:t>
+      </w:r>
+      <w:r>
+        <w:rPr>
+          <w:rStyle w:val="FootnoteReference"/>
+        </w:rPr>
+        <w:footnoteReference w:id="4"/>
+      </w:r>
+      <w:r>
+        <w:t>.</w:t>
       </w:r>
     </w:p>
     <w:p/>
     <w:p>
       <w:r>
-        <w:t>Dessa felaktigheter kommer att försämra precisionen av mätresultaten. Algoritmen kommer inte längre leverera ett korrekt resultat (givetvis finns det en viss sannolikhet att den kommer att leverera ett korrekt svar, beroende på mätdatan). Frågan är hur pass fel resultatet kommer att vara för en viss indata och hur detta påverkar vår användning av det. Randomiserade algoritmer används med fördel för att beräkna ett hyfsat svar under en rimlig tid när det exakta svaret inte kan beräknas inom rimlig tid som för NP-kompletta problem.</w:t>
+        <w:t xml:space="preserve">Dessa problem går att undvika så länge som hashfunktionens indata är känd och begränsad. Hashfunktionerna kommer i den här uppsatsen att få IP-adresser och portnummer som indata. Som jag redan nämnt är det totala antalet kombinationer enormt. Men säg för ett ögonblick att vi endast var intresserade av ett specifikt subnät (en Internetleverantör </w:t>
+      </w:r>
+      <w:r>
+        <w:rPr>
+          <w:i/>
+          <w:iCs/>
+        </w:rPr>
+        <w:t>äger</w:t>
+      </w:r>
+      <w:r>
+        <w:t xml:space="preserve"> en mängd IP-adresser som bara den har tillgång till), till exempel vårt lokala hemnätverk. Det finns bara 255 möjliga IP-adresser för datorerna i detta nätverket</w:t>
+      </w:r>
+      <w:r>
+        <w:rPr>
+          <w:rStyle w:val="FootnoteReference"/>
+        </w:rPr>
+        <w:footnoteReference w:id="5"/>
+      </w:r>
+      <w:r>
+        <w:t xml:space="preserve"> och att konstruera en bra hashfunktion för den värdedistributionen är trivialt. Vi kan använda sista siffran i IP-adressen direkt som index (för den är unik för varje dator) enklast, och alltså har vi en hashfunktion som är snabb (noll beräkningstid) och som inte ger några kollisioner för indatan. Vill vi sedan titta på ett större nätverk kommer vi direkt att stöta på problem eftersom olika IP-adresser kommer att börja kollidera.</w:t>
+      </w:r>
+    </w:p>
+    <w:p>
+      <w:pPr>
+        <w:pStyle w:val="Heading3"/>
+        <w:numPr>
+          <w:ilvl w:val="1"/>
+          <w:numId w:val="2"/>
+        </w:numPr>
+        <w:tabs>
+          <w:tab w:val="left" w:pos="0"/>
+        </w:tabs>
+      </w:pPr>
+      <w:bookmarkStart w:id="7" w:name="_Toc255336115"/>
+      <w:r>
+        <w:lastRenderedPageBreak/>
+        <w:t>Counting Bloom Filter</w:t>
+      </w:r>
+      <w:bookmarkEnd w:id="7"/>
+    </w:p>
+    <w:p>
+      <w:r>
+        <w:t>Ett CBF[11] skiljer sig från ett vanligt bloom filter genom att bitvektorn är utbytt mot en vektor av räknare. Precis som för ett bloom filter så används k st hashfunktioner. När ett värde y läggs till så inkrementeras räknarna som bestäms av h</w:t>
+      </w:r>
+      <w:r>
+        <w:rPr>
+          <w:vertAlign w:val="subscript"/>
+        </w:rPr>
+        <w:t>1</w:t>
+      </w:r>
+      <w:r>
+        <w:t>(y),...,h</w:t>
+      </w:r>
+      <w:r>
+        <w:rPr>
+          <w:vertAlign w:val="subscript"/>
+        </w:rPr>
+        <w:t>k</w:t>
+      </w:r>
+      <w:r>
+        <w:t>(y). Efter ett antal operationer är man intresserad av hur många gånger y har lagts till i CBF:et. CBF:et returnerar då den minsta av räknarna h</w:t>
+      </w:r>
+      <w:r>
+        <w:rPr>
+          <w:vertAlign w:val="subscript"/>
+        </w:rPr>
+        <w:t>1</w:t>
+      </w:r>
+      <w:r>
+        <w:t>(y),...,h</w:t>
+      </w:r>
+      <w:r>
+        <w:rPr>
+          <w:vertAlign w:val="subscript"/>
+        </w:rPr>
+        <w:t>k</w:t>
+      </w:r>
+      <w:r>
+        <w:t xml:space="preserve">(y). Eftersom det är möjligt att något annat värde z har kolliderat med någon av y:s räknare, så kommer räknarna potentiellt ha olika värden, i vilket fall då en minsta av räknarna är den som kolliderat minst antal gånger och därför är den </w:t>
+      </w:r>
+      <w:r>
+        <w:rPr>
+          <w:i/>
+          <w:iCs/>
+        </w:rPr>
+        <w:t>mest</w:t>
+      </w:r>
+      <w:r>
+        <w:t xml:space="preserve"> korrekta.</w:t>
       </w:r>
     </w:p>
     <w:p/>
     <w:p>
       <w:r>
-        <w:t>Frågan om ett flöde har observerats förut kan uppenbarligen inte besvaras exakt om vi inte har tillräckligt minne att spara information om varje flöde till vårt förfogande. Som jag tidigare nämnde har vi också en gräns på antalet operationer vi kan utföra. Även om vi hade tillräckligt minne för att komma ihåg varje flöde som observerats så skulle det införa åtminstone O(log n) jämförelser för varje nytt flöde vi observerar, om vi använder ett binärt sökträd eller liknande struktur. Vi har ett krav på O( 1) operationer för att garantera snabbhet samt för att se till att vi har tid över till andra uppgifter.</w:t>
+        <w:t>-BILD</w:t>
+      </w:r>
+    </w:p>
+    <w:p>
+      <w:r>
+        <w:t>Till skillnad mot ett vanligt bloom filter så stödjer dock ett CBF även bortagning. Om ett värde y läggs till i CBF:et m gånger så kommer räknarna h</w:t>
+      </w:r>
+      <w:r>
+        <w:rPr>
+          <w:vertAlign w:val="subscript"/>
+        </w:rPr>
+        <w:t>1</w:t>
+      </w:r>
+      <w:r>
+        <w:t>(y),...,h</w:t>
+      </w:r>
+      <w:r>
+        <w:rPr>
+          <w:vertAlign w:val="subscript"/>
+        </w:rPr>
+        <w:t>k</w:t>
+      </w:r>
+      <w:r>
+        <w:t>(y) &gt;= m. Vi tolkar detta som att det existerar m stycken kopior av y i CBF:et. Vi kan nu ta bort en sådan kopia av y genom att minska räknarna h</w:t>
+      </w:r>
+      <w:r>
+        <w:rPr>
+          <w:vertAlign w:val="subscript"/>
+        </w:rPr>
+        <w:t>1</w:t>
+      </w:r>
+      <w:r>
+        <w:t>(y),...,h</w:t>
+      </w:r>
+      <w:r>
+        <w:rPr>
+          <w:vertAlign w:val="subscript"/>
+        </w:rPr>
+        <w:t>k</w:t>
+      </w:r>
+      <w:r>
+        <w:t>(y) med ett. Försöker vi åter ta bort y kontrolleras först (detta gjordes även förra gången, men då visste vi att y fanns i CBF:et) om någon av räknarna h</w:t>
+      </w:r>
+      <w:r>
+        <w:rPr>
+          <w:vertAlign w:val="subscript"/>
+        </w:rPr>
+        <w:t>1</w:t>
+      </w:r>
+      <w:r>
+        <w:t>(y),...,h</w:t>
+      </w:r>
+      <w:r>
+        <w:rPr>
+          <w:vertAlign w:val="subscript"/>
+        </w:rPr>
+        <w:t>k</w:t>
+      </w:r>
+      <w:r>
+        <w:t xml:space="preserve">(y) är nollställd. Om så är fallet, dekrementeras ingenting (vi kommer bara att minska antalet av andra värden som potentiellt kolliderat om vi dekrementerar räknarna). Vi gör även här den ytterligare definitionen att antalet element n betecknar antalet </w:t>
+      </w:r>
+      <w:r>
+        <w:rPr>
+          <w:i/>
+          <w:iCs/>
+        </w:rPr>
+        <w:t>olika</w:t>
+      </w:r>
+      <w:r>
+        <w:t xml:space="preserve"> element, inte antalet </w:t>
+      </w:r>
+      <w:r>
+        <w:rPr>
+          <w:i/>
+          <w:iCs/>
+        </w:rPr>
+        <w:t>förekomster</w:t>
+      </w:r>
+      <w:r>
+        <w:t xml:space="preserve"> av element. </w:t>
       </w:r>
     </w:p>
     <w:p/>
     <w:p>
       <w:r>
-        <w:t xml:space="preserve">Ett sätt att uppnå det vore att spara flödena i en tabell och använda IP-adresser och portnummer för källa och destination som index. Dock tvingas vi då att allokera minne för ALLA potentiella flöden. Läsaren kanske frestas med att försöka använda en dynamisk struktur, men jag vill påminna om att detta är en sorterad lista och flödena observeras i en slumpmässig följd vilket medför att en dynamisk struktur tvingas sortera om listan vid insättning vilket skulle påverka vårt tidigare krav på O(1) operationer vid insättning. Med IPv4 är detta </w:t>
-      </w:r>
-      <w:r>
-        <w:rPr>
-          <w:position w:val="-3"/>
-        </w:rPr>
-        <w:object w:dxaOrig="1960" w:dyaOrig="311">
+        <w:t>Om ett element förekommer många gånger, så kommer dess räknare att ha höga värden. Det finns då en chans att räknarna når sitt maxvärde och slår om till noll, vilket gör bortagning omöjligt för de element som kolliderar med de räknarna. Fan et al. menar med sin analys[1] att 4-bitars räknare (maxvärde 15) skulle vara tillräckligt för de flesta applikationer. Det är inte tillräckligt för användningen i denna uppsatsen där värden över 50 inte var något ovanligt. I min implementation använde jag mig av 16-bitars räknare (maxvärde 65 535), men 8 bitar (maxvärde 256) hade varit alldeles lagom.</w:t>
+      </w:r>
+    </w:p>
+    <w:p/>
+    <w:p>
+      <w:r>
+        <w:t>Precis som för bloom filter så finns det en risk för falska positiva i ett CBF. Ett värde z kan rapporteras finnas i CBF:et när så inte är fallet. Sannolikheten för det är dock den samma som för ett vanligt bloom filter, så som redovisats tidigare. Ett annat fel som CBF inför är risken att det värde som returneras när antalet y som finns i filtret kontrolleras. Eftersom flera element kan ha kolliderat i sina hashvärden finns det en risk att alla räknare, och därmed även den minsta, har kolliderat. Detta är å andra sidan direkt relaterat till sannolikheten för falska positiva, sannolikheten att andra element tillsammans hashats till samma räknare som y.</w:t>
+      </w:r>
+    </w:p>
+    <w:p/>
+    <w:p>
+      <w:r>
+        <w:t xml:space="preserve">Det är då intressant att veta hur stor sannolikheten är att det värde som returneras skiljer sig från det verkliga värdet med mer än </w:t>
+      </w:r>
+      <w:r>
+        <w:rPr>
+          <w:i/>
+          <w:iCs/>
+        </w:rPr>
+        <w:t>j</w:t>
+      </w:r>
+      <w:r>
+        <w:t xml:space="preserve">. Detta är väldigt beroende på hur många av varje element som kommer läggas till i filtret. Om vi definierar </w:t>
+      </w:r>
+      <w:r>
+        <w:rPr>
+          <w:i/>
+          <w:iCs/>
+        </w:rPr>
+        <w:t>p</w:t>
+      </w:r>
+      <w:r>
+        <w:rPr>
+          <w:i/>
+          <w:iCs/>
+          <w:vertAlign w:val="subscript"/>
+        </w:rPr>
+        <w:t>j</w:t>
+      </w:r>
+      <w:r>
+        <w:t xml:space="preserve"> som sannolikheten att en kollision får räknaren att visa mer än</w:t>
+      </w:r>
+      <w:r>
+        <w:rPr>
+          <w:i/>
+          <w:iCs/>
+        </w:rPr>
+        <w:t xml:space="preserve"> j</w:t>
+      </w:r>
+      <w:r>
+        <w:t xml:space="preserve"> fel, kan vi göra följande observationer.</w:t>
+      </w:r>
+    </w:p>
+    <w:p/>
+    <w:p>
+      <w:r>
+        <w:t xml:space="preserve">Sannolikheten att räknaren </w:t>
+      </w:r>
+      <w:r>
+        <w:rPr>
+          <w:i/>
+          <w:iCs/>
+        </w:rPr>
+        <w:t>r</w:t>
+      </w:r>
+      <w:r>
+        <w:t xml:space="preserve"> inkrementeras har en binomialisk distribution. Dvs:</w:t>
+      </w:r>
+    </w:p>
+    <w:p>
+      <w:r>
+        <w:rPr>
+          <w:position w:val="-17"/>
+        </w:rPr>
+        <w:object w:dxaOrig="5191" w:dyaOrig="597">
           <v:shapetype id="_x0000_t75" coordsize="21600,21600" o:spt="75" o:preferrelative="t" path="m@4@5l@4@11@9@11@9@5xe" filled="f" stroked="f">
             <v:stroke joinstyle="miter"/>
             <v:formulas>
@@ -6123,442 +6972,337 @@
             <v:path o:extrusionok="f" gradientshapeok="t" o:connecttype="rect"/>
             <o:lock v:ext="edit" aspectratio="t"/>
           </v:shapetype>
-          <v:shape id="_x0000_i1025" type="#_x0000_t75" style="width:97.55pt;height:15.5pt" o:ole="" filled="t">
+          <v:shape id="_x0000_i1025" type="#_x0000_t75" style="width:258.75pt;height:29.25pt" o:ole="" filled="t">
             <v:fill color2="black"/>
             <v:imagedata r:id="rId8" o:title=""/>
           </v:shape>
-          <o:OLEObject Type="Embed" ProgID="Equation.3" ShapeID="_x0000_i1025" DrawAspect="Content" ObjectID="_1331643568" r:id="rId9"/>
+          <o:OLEObject Type="Embed" ProgID="Equation.3" ShapeID="_x0000_i1025" DrawAspect="Content" ObjectID="_1333871194" r:id="rId9"/>
         </w:object>
       </w:r>
       <w:r>
-        <w:t xml:space="preserve"> möjliga flöden.</w:t>
-      </w:r>
-    </w:p>
-    <w:p>
-      <w:pPr>
-        <w:pStyle w:val="Heading3"/>
-        <w:numPr>
-          <w:ilvl w:val="1"/>
-          <w:numId w:val="2"/>
-        </w:numPr>
-        <w:tabs>
-          <w:tab w:val="left" w:pos="0"/>
-        </w:tabs>
-      </w:pPr>
-      <w:bookmarkStart w:id="6" w:name="_Toc255336113"/>
-      <w:r>
-        <w:t>Bloom filter</w:t>
-      </w:r>
-      <w:bookmarkEnd w:id="6"/>
-    </w:p>
-    <w:p>
-      <w:r>
-        <w:t>Ett bloom filter[1], uppkallat efter sin skapare, Burton Bloom, är en ypperligt elegant datastruktur. Sedan dess uppkomst under 70-talet har det använts i allt fler områden[18], även inom datorkommunikation. Det har även vidareutvecklats för att överkomma några av dess fundamentala svagheter och för att klara andra uppgifter. Till exempel så tillåter ett bloom filter endast insättning och inte bortagning. Dessa vidareutvecklingar har givits spektakulära namn såsom Counting Bloom Filters[11], Stable Bloom Filters[13], Spectral Bloom Filters[14], Dynamic Count Filters[15], Space Code Bloom Filter[16] och Attenuated Bloom Filter[17].</w:t>
+        <w:tab/>
+      </w:r>
+      <w:r>
+        <w:tab/>
+        <w:t xml:space="preserve">          (5.2.1)</w:t>
+      </w:r>
+    </w:p>
+    <w:p>
+      <w:r>
+        <w:t>där p = sannolikheten att någon av de k hashfunktionerna träffar räknaren.</w:t>
       </w:r>
     </w:p>
     <w:p/>
     <w:p>
       <w:r>
-        <w:t>BILD</w:t>
-      </w:r>
-    </w:p>
-    <w:p>
-      <w:r>
-        <w:t>(utförligare förklaring här)</w:t>
-      </w:r>
-    </w:p>
-    <w:p>
-      <w:r>
-        <w:lastRenderedPageBreak/>
-        <w:t>Ett bloom filter, BF, är en bitvektor av storlek m. Till en början är alla bitar 0. För varje element som läggs till i BF:et sätts totalt k bitar till 1 av hashfunktionerna h</w:t>
-      </w:r>
-      <w:r>
-        <w:rPr>
-          <w:vertAlign w:val="subscript"/>
-        </w:rPr>
-        <w:t>1</w:t>
-      </w:r>
-      <w:r>
-        <w:t>-h</w:t>
-      </w:r>
-      <w:r>
-        <w:rPr>
-          <w:vertAlign w:val="subscript"/>
-        </w:rPr>
-        <w:t>k</w:t>
-      </w:r>
-      <w:r>
-        <w:t>. En bit kan möjligtvis sättas till 1 flera gånger, vilket inte påverkar bitens värde. När sedan BF:et kontrolleras för x, kontrolleras bitarna h</w:t>
-      </w:r>
-      <w:r>
-        <w:rPr>
-          <w:vertAlign w:val="subscript"/>
-        </w:rPr>
-        <w:t>1</w:t>
-      </w:r>
-      <w:r>
-        <w:t>(x),...,h</w:t>
-      </w:r>
-      <w:r>
-        <w:rPr>
-          <w:vertAlign w:val="subscript"/>
-        </w:rPr>
-        <w:t>k</w:t>
-      </w:r>
-      <w:r>
-        <w:t xml:space="preserve">(x). Om någon av bitarna är 0 är det helt säkert att x inte finns i BF:et. Skulle alla vara 1 finns det en viss sannolikhet för att det är en falsk positiv eftersom andra element kan ha hashats till samma bitar som x. Mitzenmacher har visat[12] att denna sannolikhet minimeras när antalet hashfunktioner </w:t>
-      </w:r>
-      <w:r>
-        <w:rPr>
-          <w:position w:val="-16"/>
-        </w:rPr>
-        <w:object w:dxaOrig="1283" w:dyaOrig="567">
-          <v:shape id="_x0000_i1026" type="#_x0000_t75" style="width:63.95pt;height:28.25pt" o:ole="" filled="t">
+        <w:t xml:space="preserve">Vilket innebär att sannolikheten att </w:t>
+      </w:r>
+      <w:r>
+        <w:rPr>
+          <w:i/>
+          <w:iCs/>
+        </w:rPr>
+        <w:t>r</w:t>
+      </w:r>
+      <w:r>
+        <w:t xml:space="preserve"> inte inkrementeras av någon av de </w:t>
+      </w:r>
+      <w:r>
+        <w:rPr>
+          <w:i/>
+          <w:iCs/>
+        </w:rPr>
+        <w:t>n</w:t>
+      </w:r>
+      <w:r>
+        <w:t xml:space="preserve"> elementen är: </w:t>
+      </w:r>
+      <w:r>
+        <w:rPr>
+          <w:position w:val="-18"/>
+        </w:rPr>
+        <w:object w:dxaOrig="2273" w:dyaOrig="602">
+          <v:shape id="_x0000_i1026" type="#_x0000_t75" style="width:114pt;height:30pt" o:ole="" filled="t">
             <v:fill color2="black"/>
             <v:imagedata r:id="rId10" o:title=""/>
           </v:shape>
-          <o:OLEObject Type="Embed" ProgID="Equation.3" ShapeID="_x0000_i1026" DrawAspect="Content" ObjectID="_1331643569" r:id="rId11"/>
+          <o:OLEObject Type="Embed" ProgID="Equation.3" ShapeID="_x0000_i1026" DrawAspect="Content" ObjectID="_1333871195" r:id="rId11"/>
         </w:object>
       </w:r>
       <w:r>
-        <w:t xml:space="preserve">, till </w:t>
-      </w:r>
-      <w:r>
-        <w:rPr>
-          <w:rFonts w:eastAsia="Helvetica" w:cs="Helvetica"/>
-        </w:rPr>
-        <w:t xml:space="preserve"> </w:t>
-      </w:r>
-      <w:r>
-        <w:rPr>
-          <w:position w:val="-17"/>
-        </w:rPr>
-        <w:object w:dxaOrig="954" w:dyaOrig="602">
-          <v:shape id="_x0000_i1027" type="#_x0000_t75" style="width:47.8pt;height:30.3pt" o:ole="" filled="t">
+        <w:tab/>
+      </w:r>
+      <w:r>
+        <w:tab/>
+      </w:r>
+      <w:r>
+        <w:tab/>
+      </w:r>
+      <w:r>
+        <w:tab/>
+      </w:r>
+      <w:r>
+        <w:tab/>
+        <w:t xml:space="preserve">          (5.2.2)</w:t>
+      </w:r>
+    </w:p>
+    <w:p/>
+    <w:p>
+      <w:r>
+        <w:t xml:space="preserve">Sannolikheten att inkrementeras av exakt </w:t>
+      </w:r>
+      <w:r>
+        <w:rPr>
+          <w:i/>
+          <w:iCs/>
+        </w:rPr>
+        <w:t>ett</w:t>
+      </w:r>
+      <w:r>
+        <w:t xml:space="preserve"> annat element (en enda kollision) är:  </w:t>
+      </w:r>
+      <w:r>
+        <w:rPr>
+          <w:position w:val="-20"/>
+        </w:rPr>
+        <w:object w:dxaOrig="3958" w:dyaOrig="643">
+          <v:shape id="_x0000_i1027" type="#_x0000_t75" style="width:198pt;height:32.25pt" o:ole="" filled="t">
             <v:fill color2="black"/>
             <v:imagedata r:id="rId12" o:title=""/>
           </v:shape>
-          <o:OLEObject Type="Embed" ProgID="Equation.3" ShapeID="_x0000_i1027" DrawAspect="Content" ObjectID="_1331643570" r:id="rId13"/>
+          <o:OLEObject Type="Embed" ProgID="Equation.3" ShapeID="_x0000_i1027" DrawAspect="Content" ObjectID="_1333871196" r:id="rId13"/>
         </w:object>
       </w:r>
       <w:r>
-        <w:t xml:space="preserve">, där </w:t>
+        <w:tab/>
+      </w:r>
+      <w:r>
+        <w:tab/>
+      </w:r>
+      <w:r>
+        <w:tab/>
+        <w:t xml:space="preserve">          (5.2.3)</w:t>
+      </w:r>
+    </w:p>
+    <w:p/>
+    <w:p>
+      <w:r>
+        <w:t xml:space="preserve">Således är då sannolikheten att </w:t>
       </w:r>
       <w:r>
         <w:rPr>
           <w:i/>
           <w:iCs/>
         </w:rPr>
-        <w:t>n</w:t>
-      </w:r>
-      <w:r>
-        <w:t xml:space="preserve"> är antalet element hittills insatta i BF:et. Exempelvis kan vi således beräkna att för ett BF på 1000 bitar (m), och 160 element (n) når vi ett optimum, med 4 hashfunktioner, av 5% risk för falska positiva.</w:t>
-      </w:r>
-    </w:p>
-    <w:p/>
-    <w:p>
-      <w:r>
-        <w:t>Fördelen med BF är att det endast krävs O(k) operationer för insättning och sökning, samt att storleken som måste allokeras inte är beroende av storleken av indataelementen utan endast av deras antal, dvs O(n) minnesanvändning. Nackdelen är givetvis risken för falska positiva. Risken kan minimeras till önskad nivå, eller storleken modifieras för given felsäkerhet enligt ovan men det beror i slutändan också på de hashfunktioner som används.</w:t>
-      </w:r>
-    </w:p>
-    <w:p/>
-    <w:p>
-      <w:pPr>
-        <w:pStyle w:val="Heading4"/>
-        <w:numPr>
-          <w:ilvl w:val="2"/>
-          <w:numId w:val="2"/>
-        </w:numPr>
-        <w:tabs>
-          <w:tab w:val="left" w:pos="0"/>
-        </w:tabs>
-        <w:rPr>
-          <w:i w:val="0"/>
-          <w:iCs w:val="0"/>
-        </w:rPr>
-      </w:pPr>
-      <w:bookmarkStart w:id="7" w:name="_Toc255336114"/>
-      <w:r>
-        <w:t>Vikten av att välja goda</w:t>
-      </w:r>
-      <w:r>
-        <w:rPr>
-          <w:i w:val="0"/>
-          <w:iCs w:val="0"/>
-        </w:rPr>
-        <w:t xml:space="preserve"> hashfunktioner</w:t>
-      </w:r>
-      <w:bookmarkEnd w:id="7"/>
-    </w:p>
-    <w:p>
-      <w:r>
-        <w:t xml:space="preserve">En perfekt hashfunktion har samma värdedistribution som en tärning, dvs helt slumpmässig. På grund av den uppenbara svårigheten med att få något systematiskt och deterministiskt att bete sig likt en tärning är detta sällan möjligt. En god hashfunktion har </w:t>
+        <w:t>mer än en</w:t>
+      </w:r>
+      <w:r>
+        <w:t xml:space="preserve"> kollision inträffar för räknaren </w:t>
       </w:r>
       <w:r>
         <w:rPr>
           <w:i/>
           <w:iCs/>
         </w:rPr>
-        <w:t>nästan</w:t>
-      </w:r>
-      <w:r>
-        <w:t xml:space="preserve"> samma värdedistribution som en tärning. Önskade egenskaper är bland annat att en liten förändring av indatan ger upphov till en stor förändring av hashvärdet, och att hashfunktionen är relativt snabb, vilket är speciellt viktigt om ett BF skall användas för dataströmmar.</w:t>
+        <w:t>r</w:t>
+      </w:r>
+      <w:r>
+        <w:t xml:space="preserve"> : </w:t>
+      </w:r>
+      <w:r>
+        <w:rPr>
+          <w:position w:val="-3"/>
+        </w:rPr>
+        <w:object w:dxaOrig="1549" w:dyaOrig="301">
+          <v:shape id="_x0000_i1028" type="#_x0000_t75" style="width:77.25pt;height:15pt" o:ole="" filled="t">
+            <v:fill color2="black"/>
+            <v:imagedata r:id="rId14" o:title=""/>
+          </v:shape>
+          <o:OLEObject Type="Embed" ProgID="Equation.3" ShapeID="_x0000_i1028" DrawAspect="Content" ObjectID="_1333871197" r:id="rId15"/>
+        </w:object>
+      </w:r>
+      <w:r>
+        <w:tab/>
+      </w:r>
+      <w:r>
+        <w:tab/>
+      </w:r>
+      <w:r>
+        <w:tab/>
+      </w:r>
+      <w:r>
+        <w:tab/>
+      </w:r>
+      <w:r>
+        <w:tab/>
+        <w:t xml:space="preserve">          (5.2.4)</w:t>
       </w:r>
     </w:p>
     <w:p/>
     <w:p>
       <w:r>
-        <w:t>För att ge ett väldigt enkelt exempel kan vi ta en hashfunktion baserad på modulus. Vi vill hasha några heltal z till värden från 0 till m. Vi definierar funktionen h(x) = z mod m. Detta är inte en god hashfunktion i de flesta fallen. En liten förändring i indata är ger oftast inte upphov till en stor förändring av hashvärdet. Hur snabb den är beror på hur man definierar snabb, men normalt sätt tar modulus ett flertal operationer för en dator att utföra. Det är lätt att tro att vad som endast är en rad kod också betyder en enda operation men så är alltså inte fallet.</w:t>
-      </w:r>
-    </w:p>
-    <w:p/>
-    <w:p>
-      <w:r>
-        <w:t xml:space="preserve">Det är inte svårt att föreställa sig indata som får en långt ifrån slumpmässig distribution. Välj exempelvis var m:e heltal, så hashas alla element till samma hashvärde med ovan definierade funktion, det sägs att de </w:t>
+        <w:t xml:space="preserve">Sannolikheten att räknaren </w:t>
       </w:r>
       <w:r>
         <w:rPr>
           <w:i/>
           <w:iCs/>
         </w:rPr>
-        <w:t>kolliderar</w:t>
-      </w:r>
-      <w:r>
-        <w:t>. Detta är ett fundamentalt problem med hashfunktion som inte går att undvika. Även för en god (och med god menar de två egenskaper jag nämnde ovan) hashfunktion kan man konstruera indata som får en dålig distribution. Vad som gör en hashfunktion god är att sannolikheten att ett sådant mönster för indatan uppkommer under verkliga omständigheter är låg.</w:t>
-      </w:r>
-    </w:p>
-    <w:p/>
-    <w:p>
-      <w:r>
-        <w:t>Alltså är en hashfunktion väldigt bunden till sin applikation. En hashfunktion som ger en bra värdedistribution för bloom filter är troligt ingen bra hashfunktion för krypteringsapplikationer</w:t>
-      </w:r>
-      <w:r>
-        <w:rPr>
-          <w:rStyle w:val="FootnoteReference"/>
-        </w:rPr>
-        <w:footnoteReference w:id="4"/>
-      </w:r>
-      <w:r>
-        <w:t xml:space="preserve"> eller för dataintegritetskontroll</w:t>
-      </w:r>
-      <w:r>
-        <w:rPr>
-          <w:rStyle w:val="FootnoteReference"/>
-        </w:rPr>
-        <w:footnoteReference w:id="5"/>
-      </w:r>
-      <w:r>
-        <w:t>.</w:t>
-      </w:r>
-    </w:p>
-    <w:p/>
-    <w:p>
-      <w:r>
-        <w:t xml:space="preserve">Dessa problem går att undvika så länge som hashfunktionens indata är känd och begränsad. Hashfunktionerna kommer i den här uppsatsen att få IP-adresser och portnummer som indata. Som jag redan nämnt är det totala antalet kombinationer enormt. Men säg för ett ögonblick att vi endast var intresserade av ett specifikt subnät (en Internetleverantör </w:t>
+        <w:t>r</w:t>
+      </w:r>
+      <w:r>
+        <w:t xml:space="preserve"> då visar </w:t>
       </w:r>
       <w:r>
         <w:rPr>
           <w:i/>
           <w:iCs/>
         </w:rPr>
-        <w:t>äger</w:t>
-      </w:r>
-      <w:r>
-        <w:t xml:space="preserve"> en mängd IP-adresser som bara den har tillgång till), till exempel vårt lokala hemnätverk. Det finns bara 255 möjliga IP-adresser för datorerna i detta nätverket</w:t>
-      </w:r>
-      <w:r>
-        <w:rPr>
-          <w:rStyle w:val="FootnoteReference"/>
-        </w:rPr>
-        <w:footnoteReference w:id="6"/>
-      </w:r>
-      <w:r>
-        <w:t xml:space="preserve"> och att konstruera en bra hashfunktion för den värdedistributionen är trivialt. Vi kan använda sista siffran i IP-adressen direkt som index (för den är unik för varje dator) enklast, och alltså har vi en hashfunktion som är snabb (noll beräkningstid) och som inte ger några kollisioner för indatan. Vill vi sedan titta på ett större nätverk kommer vi direkt att stöta på problem eftersom olika IP-adresser kommer att börja kollidera.</w:t>
-      </w:r>
-    </w:p>
-    <w:p>
-      <w:pPr>
-        <w:pStyle w:val="Heading3"/>
-        <w:numPr>
-          <w:ilvl w:val="1"/>
-          <w:numId w:val="2"/>
-        </w:numPr>
-        <w:tabs>
-          <w:tab w:val="left" w:pos="0"/>
-        </w:tabs>
-      </w:pPr>
-      <w:bookmarkStart w:id="8" w:name="_Toc255336115"/>
-      <w:r>
-        <w:t>Counting Bloom Filter</w:t>
-      </w:r>
-      <w:bookmarkEnd w:id="8"/>
-    </w:p>
-    <w:p>
-      <w:r>
-        <w:t>Ett CBF[11] skiljer sig från ett vanligt bloom filter genom att bitvektorn är utbytt mot en vektor av räknare. Precis som för ett bloom filter så används k st hashfunktioner. När ett värde y läggs till så inkrementeras räknarna som bestäms av h</w:t>
+        <w:t>mer än j</w:t>
+      </w:r>
+      <w:r>
+        <w:t xml:space="preserve"> fel, p</w:t>
       </w:r>
       <w:r>
         <w:rPr>
           <w:vertAlign w:val="subscript"/>
         </w:rPr>
-        <w:t>1</w:t>
-      </w:r>
-      <w:r>
-        <w:t>(y),...,h</w:t>
-      </w:r>
-      <w:r>
-        <w:rPr>
-          <w:vertAlign w:val="subscript"/>
-        </w:rPr>
-        <w:t>k</w:t>
-      </w:r>
-      <w:r>
-        <w:t>(y). Efter ett antal operationer är man intresserad av hur många gånger y har lagts till i CBF:et. CBF:et returnerar då den minsta av räknarna h</w:t>
-      </w:r>
-      <w:r>
-        <w:rPr>
-          <w:vertAlign w:val="subscript"/>
-        </w:rPr>
-        <w:t>1</w:t>
-      </w:r>
-      <w:r>
-        <w:t>(y),...,h</w:t>
-      </w:r>
-      <w:r>
-        <w:rPr>
-          <w:vertAlign w:val="subscript"/>
-        </w:rPr>
-        <w:t>k</w:t>
-      </w:r>
-      <w:r>
-        <w:t xml:space="preserve">(y). Eftersom det är möjligt att något annat värde z har kolliderat med någon av y:s räknare, så kommer räknarna potentiellt ha olika värden, i vilket fall då en minsta av räknarna är den som kolliderat minst antal gånger och därför är den </w:t>
+        <w:t>r</w:t>
+      </w:r>
+      <w:r>
+        <w:t>, är mindre än:</w:t>
+      </w:r>
+    </w:p>
+    <w:p>
+      <w:r>
+        <w:t xml:space="preserve"> </w:t>
+      </w:r>
+      <w:r>
+        <w:rPr>
+          <w:position w:val="-3"/>
+        </w:rPr>
+        <w:object w:dxaOrig="1538" w:dyaOrig="301">
+          <v:shape id="_x0000_i1029" type="#_x0000_t75" style="width:76.5pt;height:15pt" o:ole="" filled="t">
+            <v:fill color2="black"/>
+            <v:imagedata r:id="rId16" o:title=""/>
+          </v:shape>
+          <o:OLEObject Type="Embed" ProgID="Equation.3" ShapeID="_x0000_i1029" DrawAspect="Content" ObjectID="_1333871198" r:id="rId17"/>
+        </w:object>
+      </w:r>
+      <w:r>
+        <w:tab/>
+      </w:r>
+      <w:r>
+        <w:tab/>
+      </w:r>
+      <w:r>
+        <w:tab/>
+      </w:r>
+      <w:r>
+        <w:tab/>
+      </w:r>
+      <w:r>
+        <w:tab/>
+        <w:t xml:space="preserve">          (5.2.5)</w:t>
+      </w:r>
+    </w:p>
+    <w:p/>
+    <w:p>
+      <w:r>
+        <w:t xml:space="preserve">Jag gör här förenklingen att mer än en kollision automatiskt gör att räknaren visar mer än </w:t>
       </w:r>
       <w:r>
         <w:rPr>
           <w:i/>
           <w:iCs/>
         </w:rPr>
-        <w:t>mest</w:t>
-      </w:r>
-      <w:r>
-        <w:t xml:space="preserve"> korrekta.</w:t>
-      </w:r>
-    </w:p>
-    <w:p/>
-    <w:p>
-      <w:r>
-        <w:t>-BILD</w:t>
-      </w:r>
-    </w:p>
-    <w:p>
-      <w:r>
-        <w:t>Till skillnad mot ett vanligt bloom filter så stödjer dock ett CBF även bortagning. Om ett värde y läggs till i CBF:et m gånger så kommer räknarna h</w:t>
-      </w:r>
-      <w:r>
-        <w:rPr>
-          <w:vertAlign w:val="subscript"/>
-        </w:rPr>
-        <w:t>1</w:t>
-      </w:r>
-      <w:r>
-        <w:t>(y),...,h</w:t>
-      </w:r>
-      <w:r>
-        <w:rPr>
-          <w:vertAlign w:val="subscript"/>
-        </w:rPr>
-        <w:t>k</w:t>
-      </w:r>
-      <w:r>
-        <w:t>(y) &gt;= m. Vi tolkar detta som att det existerar m stycken kopior av y i CBF:et. Vi kan nu ta bort en sådan kopia av y genom att minska räknarna h</w:t>
-      </w:r>
-      <w:r>
-        <w:rPr>
-          <w:vertAlign w:val="subscript"/>
-        </w:rPr>
-        <w:t>1</w:t>
-      </w:r>
-      <w:r>
-        <w:t>(y),...,h</w:t>
-      </w:r>
-      <w:r>
-        <w:rPr>
-          <w:vertAlign w:val="subscript"/>
-        </w:rPr>
-        <w:t>k</w:t>
-      </w:r>
-      <w:r>
-        <w:t>(y) med ett. Försöker vi åter ta bort y kontrolleras först (detta gjordes även förra gången, men då visste vi att y fanns i CBF:et) om någon av räknarna h</w:t>
-      </w:r>
-      <w:r>
-        <w:rPr>
-          <w:vertAlign w:val="subscript"/>
-        </w:rPr>
-        <w:t>1</w:t>
-      </w:r>
-      <w:r>
-        <w:t>(y),...,h</w:t>
-      </w:r>
-      <w:r>
-        <w:rPr>
-          <w:vertAlign w:val="subscript"/>
-        </w:rPr>
-        <w:t>k</w:t>
-      </w:r>
-      <w:r>
-        <w:t xml:space="preserve">(y) är nollställd. Om så är fallet, dekrementeras ingenting (vi kommer bara att minska antalet av andra värden som potentiellt kolliderat om vi dekrementerar räknarna). Vi gör även här den ytterligare definitionen att antalet element n betecknar antalet </w:t>
+        <w:t>j</w:t>
+      </w:r>
+      <w:r>
+        <w:t xml:space="preserve"> fel, vilket inte behöver vara fallet (vilket i sin tur minskar den totala sannolikheten för fel). Slutligen då, den totala sannolikheten att ett element </w:t>
       </w:r>
       <w:r>
         <w:rPr>
           <w:i/>
           <w:iCs/>
         </w:rPr>
-        <w:t>olika</w:t>
-      </w:r>
-      <w:r>
-        <w:t xml:space="preserve"> element, inte antalet </w:t>
+        <w:t>y</w:t>
+      </w:r>
+      <w:r>
+        <w:t xml:space="preserve"> rapporteras finnas i CBF:et mer än </w:t>
       </w:r>
       <w:r>
         <w:rPr>
           <w:i/>
           <w:iCs/>
         </w:rPr>
-        <w:t>förekomster</w:t>
-      </w:r>
-      <w:r>
-        <w:t xml:space="preserve"> av element. </w:t>
-      </w:r>
-    </w:p>
-    <w:p/>
-    <w:p>
-      <w:r>
-        <w:t>Om ett element förekommer många gånger, så kommer dess räknare att ha höga värden. Det finns då en chans att räknarna når sitt maxvärde och slår om till noll, vilket gör bortagning omöjligt för de element som kolliderar med de räknarna. Fan et al. menar med sin analys[1] att 4-bitars räknare (maxvärde 15) skulle vara tillräckligt för de flesta applikationer. Det är inte tillräckligt för användningen i denna uppsatsen där värden över 50 inte var något ovanligt. I min implementation använde jag mig av 16-bitars räknare (maxvärde 65 535), men 8 bitar (maxvärde 256) hade varit alldeles lagom.</w:t>
-      </w:r>
-    </w:p>
-    <w:p/>
-    <w:p>
-      <w:r>
-        <w:t xml:space="preserve">Precis som för bloom filter så finns det en risk för falska positiva i ett CBF. Ett värde z kan rapporteras finnas i CBF:et när så inte är fallet. Sannolikheten för det är dock den samma som </w:t>
-      </w:r>
-      <w:r>
-        <w:lastRenderedPageBreak/>
-        <w:t>för ett vanligt bloom filter, så som redovisats tidigare. Ett annat fel som CBF inför är risken att det värde som returneras när antalet y som finns i filtret kontrolleras. Eftersom flera element kan ha kolliderat i sina hashvärden finns det en risk att alla räknare, och därmed även den minsta, har kolliderat. Detta är å andra sidan direkt relaterat till sannolikheten för falska positiva, sannolikheten att andra element tillsammans hashats till samma räknare som y.</w:t>
-      </w:r>
-    </w:p>
-    <w:p/>
-    <w:p>
-      <w:r>
-        <w:t xml:space="preserve">Det är då intressant att veta hur stor sannolikheten är att det värde som returneras skiljer sig från det verkliga värdet med mer än </w:t>
+        <w:t>j</w:t>
+      </w:r>
+      <w:r>
+        <w:t xml:space="preserve"> för mycket är lika med sannolikheten att </w:t>
       </w:r>
       <w:r>
         <w:rPr>
           <w:i/>
           <w:iCs/>
         </w:rPr>
+        <w:t>alla</w:t>
+      </w:r>
+      <w:r>
+        <w:t xml:space="preserve"> räknarna som bestäms av h</w:t>
+      </w:r>
+      <w:r>
+        <w:rPr>
+          <w:vertAlign w:val="subscript"/>
+        </w:rPr>
+        <w:t>1</w:t>
+      </w:r>
+      <w:r>
+        <w:t>(y),...,h</w:t>
+      </w:r>
+      <w:r>
+        <w:rPr>
+          <w:vertAlign w:val="subscript"/>
+        </w:rPr>
+        <w:t>k</w:t>
+      </w:r>
+      <w:r>
+        <w:t xml:space="preserve">(y) rapporterar mer än </w:t>
+      </w:r>
+      <w:r>
+        <w:rPr>
+          <w:i/>
+          <w:iCs/>
+        </w:rPr>
         <w:t>j</w:t>
       </w:r>
       <w:r>
-        <w:t xml:space="preserve">. Detta är väldigt beroende på hur många av varje element som kommer läggas till i filtret. Om vi definierar </w:t>
+        <w:t xml:space="preserve"> för mycket, vilket är lika med </w:t>
+      </w:r>
+      <w:r>
+        <w:rPr>
+          <w:position w:val="-20"/>
+        </w:rPr>
+        <w:object w:dxaOrig="5583" w:dyaOrig="643">
+          <v:shape id="_x0000_i1030" type="#_x0000_t75" style="width:278.25pt;height:32.25pt" o:ole="" filled="t">
+            <v:fill color2="black"/>
+            <v:imagedata r:id="rId18" o:title=""/>
+          </v:shape>
+          <o:OLEObject Type="Embed" ProgID="Equation.3" ShapeID="_x0000_i1030" DrawAspect="Content" ObjectID="_1333871199" r:id="rId19"/>
+        </w:object>
+      </w:r>
+      <w:r>
+        <w:tab/>
+      </w:r>
+      <w:r>
+        <w:tab/>
+        <w:t xml:space="preserve">          (5.2.6)</w:t>
+      </w:r>
+    </w:p>
+    <w:p/>
+    <w:p>
+      <w:r>
+        <w:t xml:space="preserve">Som ett specialfall kan vi sätta </w:t>
       </w:r>
       <w:r>
         <w:rPr>
@@ -6576,7 +7320,7 @@
         <w:t>j</w:t>
       </w:r>
       <w:r>
-        <w:t xml:space="preserve"> som sannolikheten att en kollision får räknaren att visa mer än</w:t>
+        <w:t xml:space="preserve"> till 1 (varje felrapportering kommer att överstiga</w:t>
       </w:r>
       <w:r>
         <w:rPr>
@@ -6586,178 +7330,30 @@
         <w:t xml:space="preserve"> j</w:t>
       </w:r>
       <w:r>
-        <w:t xml:space="preserve"> fel, kan vi göra följande observationer.</w:t>
-      </w:r>
-    </w:p>
-    <w:p/>
-    <w:p>
-      <w:r>
-        <w:t xml:space="preserve">Sannolikheten att räknaren </w:t>
+        <w:t>, alternativt</w:t>
       </w:r>
       <w:r>
         <w:rPr>
           <w:i/>
           <w:iCs/>
         </w:rPr>
-        <w:t>r</w:t>
-      </w:r>
-      <w:r>
-        <w:t xml:space="preserve"> inkrementeras har en binomialisk distribution. Dvs:</w:t>
-      </w:r>
-    </w:p>
-    <w:p>
-      <w:r>
-        <w:rPr>
-          <w:position w:val="-17"/>
-        </w:rPr>
-        <w:object w:dxaOrig="5191" w:dyaOrig="597">
-          <v:shape id="_x0000_i1028" type="#_x0000_t75" style="width:259.05pt;height:28.95pt" o:ole="" filled="t">
-            <v:fill color2="black"/>
-            <v:imagedata r:id="rId14" o:title=""/>
-          </v:shape>
-          <o:OLEObject Type="Embed" ProgID="Equation.3" ShapeID="_x0000_i1028" DrawAspect="Content" ObjectID="_1331643571" r:id="rId15"/>
-        </w:object>
-      </w:r>
-      <w:r>
-        <w:tab/>
-      </w:r>
-      <w:r>
-        <w:tab/>
-        <w:t xml:space="preserve">          (5.2.1)</w:t>
-      </w:r>
-    </w:p>
-    <w:p>
-      <w:r>
-        <w:t>där p = sannolikheten att någon av de k hashfunktionerna träffar räknaren.</w:t>
-      </w:r>
-    </w:p>
-    <w:p/>
-    <w:p>
-      <w:r>
-        <w:t xml:space="preserve">Vilket innebär att sannolikheten att </w:t>
-      </w:r>
-      <w:r>
-        <w:rPr>
-          <w:i/>
-          <w:iCs/>
-        </w:rPr>
-        <w:t>r</w:t>
-      </w:r>
-      <w:r>
-        <w:t xml:space="preserve"> inte inkrementeras av någon av de </w:t>
-      </w:r>
-      <w:r>
-        <w:rPr>
-          <w:i/>
-          <w:iCs/>
-        </w:rPr>
-        <w:t>n</w:t>
-      </w:r>
-      <w:r>
-        <w:t xml:space="preserve"> elementen är: </w:t>
-      </w:r>
+        <w:t xml:space="preserve"> j = 0, </w:t>
+      </w:r>
+      <w:r>
+        <w:t xml:space="preserve">alternativt vad är chansen att ett element uppges ha fel antal i filtret) och ut kommer ekvationen: </w:t>
+      </w:r>
+    </w:p>
+    <w:p>
       <w:r>
         <w:rPr>
           <w:position w:val="-18"/>
         </w:rPr>
-        <w:object w:dxaOrig="2273" w:dyaOrig="602">
-          <v:shape id="_x0000_i1029" type="#_x0000_t75" style="width:113.7pt;height:30.3pt" o:ole="" filled="t">
-            <v:fill color2="black"/>
-            <v:imagedata r:id="rId16" o:title=""/>
-          </v:shape>
-          <o:OLEObject Type="Embed" ProgID="Equation.3" ShapeID="_x0000_i1029" DrawAspect="Content" ObjectID="_1331643572" r:id="rId17"/>
-        </w:object>
-      </w:r>
-      <w:r>
-        <w:tab/>
-      </w:r>
-      <w:r>
-        <w:tab/>
-      </w:r>
-      <w:r>
-        <w:tab/>
-      </w:r>
-      <w:r>
-        <w:tab/>
-      </w:r>
-      <w:r>
-        <w:tab/>
-        <w:t xml:space="preserve">          (5.2.2)</w:t>
-      </w:r>
-    </w:p>
-    <w:p/>
-    <w:p>
-      <w:r>
-        <w:t xml:space="preserve">Sannolikheten att inkrementeras av exakt </w:t>
-      </w:r>
-      <w:r>
-        <w:rPr>
-          <w:i/>
-          <w:iCs/>
-        </w:rPr>
-        <w:t>ett</w:t>
-      </w:r>
-      <w:r>
-        <w:t xml:space="preserve"> annat element (en enda kollision) är:  </w:t>
-      </w:r>
-      <w:r>
-        <w:rPr>
-          <w:position w:val="-20"/>
-        </w:rPr>
-        <w:object w:dxaOrig="3958" w:dyaOrig="643">
-          <v:shape id="_x0000_i1030" type="#_x0000_t75" style="width:197.85pt;height:32.3pt" o:ole="" filled="t">
-            <v:fill color2="black"/>
-            <v:imagedata r:id="rId18" o:title=""/>
-          </v:shape>
-          <o:OLEObject Type="Embed" ProgID="Equation.3" ShapeID="_x0000_i1030" DrawAspect="Content" ObjectID="_1331643573" r:id="rId19"/>
-        </w:object>
-      </w:r>
-      <w:r>
-        <w:tab/>
-      </w:r>
-      <w:r>
-        <w:tab/>
-      </w:r>
-      <w:r>
-        <w:tab/>
-        <w:t xml:space="preserve">          (5.2.3)</w:t>
-      </w:r>
-    </w:p>
-    <w:p/>
-    <w:p>
-      <w:r>
-        <w:t xml:space="preserve">Således är då sannolikheten att </w:t>
-      </w:r>
-      <w:r>
-        <w:rPr>
-          <w:i/>
-          <w:iCs/>
-        </w:rPr>
-        <w:t>mer än en</w:t>
-      </w:r>
-      <w:r>
-        <w:t xml:space="preserve"> kollision inträffar för räknaren </w:t>
-      </w:r>
-      <w:r>
-        <w:rPr>
-          <w:i/>
-          <w:iCs/>
-        </w:rPr>
-        <w:t>r</w:t>
-      </w:r>
-      <w:r>
-        <w:t xml:space="preserve"> : </w:t>
-      </w:r>
-      <w:r>
-        <w:rPr>
-          <w:position w:val="-3"/>
-        </w:rPr>
-        <w:object w:dxaOrig="1549" w:dyaOrig="301">
-          <v:shape id="_x0000_i1031" type="#_x0000_t75" style="width:77.4pt;height:14.8pt" o:ole="" filled="t">
+        <w:object w:dxaOrig="1464" w:dyaOrig="602">
+          <v:shape id="_x0000_i1031" type="#_x0000_t75" style="width:73.5pt;height:30pt" o:ole="" filled="t">
             <v:fill color2="black"/>
             <v:imagedata r:id="rId20" o:title=""/>
           </v:shape>
-          <o:OLEObject Type="Embed" ProgID="Equation.3" ShapeID="_x0000_i1031" DrawAspect="Content" ObjectID="_1331643574" r:id="rId21"/>
+          <o:OLEObject Type="Embed" ProgID="Equation.3" ShapeID="_x0000_i1031" DrawAspect="Content" ObjectID="_1333871200" r:id="rId21"/>
         </w:object>
       </w:r>
       <w:r>
@@ -6774,58 +7370,24 @@
       </w:r>
       <w:r>
         <w:tab/>
-        <w:t xml:space="preserve">          (5.2.4)</w:t>
+        <w:t xml:space="preserve">          (5.2.7)</w:t>
       </w:r>
     </w:p>
     <w:p/>
     <w:p>
       <w:r>
-        <w:t xml:space="preserve">Sannolikheten att räknaren </w:t>
-      </w:r>
-      <w:r>
-        <w:rPr>
-          <w:i/>
-          <w:iCs/>
-        </w:rPr>
-        <w:t>r</w:t>
-      </w:r>
-      <w:r>
-        <w:t xml:space="preserve"> då visar </w:t>
-      </w:r>
-      <w:r>
-        <w:rPr>
-          <w:i/>
-          <w:iCs/>
-        </w:rPr>
-        <w:t>mer än j</w:t>
-      </w:r>
-      <w:r>
-        <w:t xml:space="preserve"> fel, p</w:t>
-      </w:r>
-      <w:r>
-        <w:rPr>
-          <w:vertAlign w:val="subscript"/>
-        </w:rPr>
-        <w:t>r</w:t>
-      </w:r>
-      <w:r>
-        <w:t>, är mindre än:</w:t>
-      </w:r>
-    </w:p>
-    <w:p>
-      <w:r>
-        <w:t xml:space="preserve"> </w:t>
-      </w:r>
-      <w:r>
-        <w:rPr>
-          <w:position w:val="-3"/>
-        </w:rPr>
-        <w:object w:dxaOrig="1538" w:dyaOrig="301">
-          <v:shape id="_x0000_i1032" type="#_x0000_t75" style="width:76.7pt;height:14.8pt" o:ole="" filled="t">
+        <w:t xml:space="preserve">Som nästan är lika med </w:t>
+      </w:r>
+      <w:r>
+        <w:rPr>
+          <w:position w:val="-18"/>
+        </w:rPr>
+        <w:object w:dxaOrig="953" w:dyaOrig="602">
+          <v:shape id="_x0000_i1032" type="#_x0000_t75" style="width:48pt;height:30pt" o:ole="" filled="t">
             <v:fill color2="black"/>
             <v:imagedata r:id="rId22" o:title=""/>
           </v:shape>
-          <o:OLEObject Type="Embed" ProgID="Equation.3" ShapeID="_x0000_i1032" DrawAspect="Content" ObjectID="_1331643575" r:id="rId23"/>
+          <o:OLEObject Type="Embed" ProgID="Equation.3" ShapeID="_x0000_i1032" DrawAspect="Content" ObjectID="_1333871201" r:id="rId23"/>
         </w:object>
       </w:r>
       <w:r>
@@ -6839,95 +7401,23 @@
       </w:r>
       <w:r>
         <w:tab/>
-      </w:r>
-      <w:r>
-        <w:tab/>
-        <w:t xml:space="preserve">          (5.2.5)</w:t>
-      </w:r>
-    </w:p>
-    <w:p/>
-    <w:p>
-      <w:r>
-        <w:t xml:space="preserve">Jag gör här förenklingen att mer än en kollision automatiskt gör att räknaren visar mer än </w:t>
-      </w:r>
-      <w:r>
-        <w:rPr>
-          <w:i/>
-          <w:iCs/>
-        </w:rPr>
-        <w:t>j</w:t>
-      </w:r>
-      <w:r>
-        <w:t xml:space="preserve"> fel, vilket inte behöver vara fallet (vilket i sin tur minskar den totala sannolikheten för fel). Slutligen då, den totala sannolikheten att ett element </w:t>
-      </w:r>
-      <w:r>
-        <w:rPr>
-          <w:i/>
-          <w:iCs/>
-        </w:rPr>
-        <w:t>y</w:t>
-      </w:r>
-      <w:r>
-        <w:t xml:space="preserve"> rapporteras finnas i CBF:et mer än </w:t>
-      </w:r>
-      <w:r>
-        <w:rPr>
-          <w:i/>
-          <w:iCs/>
-        </w:rPr>
-        <w:t>j</w:t>
-      </w:r>
-      <w:r>
-        <w:t xml:space="preserve"> för mycket är lika med sannolikheten att </w:t>
-      </w:r>
-      <w:r>
-        <w:rPr>
-          <w:i/>
-          <w:iCs/>
-        </w:rPr>
-        <w:t>alla</w:t>
-      </w:r>
-      <w:r>
-        <w:t xml:space="preserve"> räknarna som bestäms av h</w:t>
-      </w:r>
-      <w:r>
-        <w:rPr>
-          <w:vertAlign w:val="subscript"/>
-        </w:rPr>
-        <w:t>1</w:t>
-      </w:r>
-      <w:r>
-        <w:t>(y),...,h</w:t>
-      </w:r>
-      <w:r>
-        <w:rPr>
-          <w:vertAlign w:val="subscript"/>
-        </w:rPr>
-        <w:t>k</w:t>
-      </w:r>
-      <w:r>
-        <w:t xml:space="preserve">(y) rapporterar mer än </w:t>
-      </w:r>
-      <w:r>
-        <w:rPr>
-          <w:i/>
-          <w:iCs/>
-        </w:rPr>
-        <w:t>j</w:t>
-      </w:r>
-      <w:r>
-        <w:t xml:space="preserve"> för mycket, vilket är lika med </w:t>
-      </w:r>
-      <w:r>
-        <w:rPr>
-          <w:position w:val="-20"/>
-        </w:rPr>
-        <w:object w:dxaOrig="5583" w:dyaOrig="643">
-          <v:shape id="_x0000_i1033" type="#_x0000_t75" style="width:278.6pt;height:32.3pt" o:ole="" filled="t">
+        <w:t xml:space="preserve">          (5.2.8)</w:t>
+      </w:r>
+    </w:p>
+    <w:p>
+      <w:r>
+        <w:t xml:space="preserve">Förutsatt att </w:t>
+      </w:r>
+      <w:r>
+        <w:rPr>
+          <w:position w:val="-16"/>
+        </w:rPr>
+        <w:object w:dxaOrig="1283" w:dyaOrig="567">
+          <v:shape id="_x0000_i1033" type="#_x0000_t75" style="width:63.75pt;height:28.5pt" o:ole="" filled="t">
             <v:fill color2="black"/>
             <v:imagedata r:id="rId24" o:title=""/>
           </v:shape>
-          <o:OLEObject Type="Embed" ProgID="Equation.3" ShapeID="_x0000_i1033" DrawAspect="Content" ObjectID="_1331643576" r:id="rId25"/>
+          <o:OLEObject Type="Embed" ProgID="Equation.3" ShapeID="_x0000_i1033" DrawAspect="Content" ObjectID="_1333871202" r:id="rId25"/>
         </w:object>
       </w:r>
       <w:r>
@@ -6935,51 +7425,19 @@
       </w:r>
       <w:r>
         <w:tab/>
-        <w:t xml:space="preserve">          (5.2.6)</w:t>
+      </w:r>
+      <w:r>
+        <w:tab/>
+      </w:r>
+      <w:r>
+        <w:tab/>
+        <w:t xml:space="preserve">          (5.2.9)</w:t>
       </w:r>
     </w:p>
     <w:p/>
     <w:p>
       <w:r>
-        <w:t xml:space="preserve">Som ett specialfall kan vi sätta </w:t>
-      </w:r>
-      <w:r>
-        <w:rPr>
-          <w:i/>
-          <w:iCs/>
-        </w:rPr>
-        <w:t>p</w:t>
-      </w:r>
-      <w:r>
-        <w:rPr>
-          <w:i/>
-          <w:iCs/>
-          <w:vertAlign w:val="subscript"/>
-        </w:rPr>
-        <w:t>j</w:t>
-      </w:r>
-      <w:r>
-        <w:t xml:space="preserve"> till 1 (varje felrapportering kommer att överstiga</w:t>
-      </w:r>
-      <w:r>
-        <w:rPr>
-          <w:i/>
-          <w:iCs/>
-        </w:rPr>
-        <w:t xml:space="preserve"> j</w:t>
-      </w:r>
-      <w:r>
-        <w:t>, alternativt</w:t>
-      </w:r>
-      <w:r>
-        <w:rPr>
-          <w:i/>
-          <w:iCs/>
-        </w:rPr>
-        <w:t xml:space="preserve"> j = 0, </w:t>
-      </w:r>
-      <w:r>
-        <w:t xml:space="preserve">alternativt vad är chansen att ett element uppges ha fel antal i filtret) och ut kommer ekvationen: </w:t>
+        <w:t xml:space="preserve">Dvs chansen för falska positiva i ett bloom filter. Detta eftersom </w:t>
       </w:r>
     </w:p>
     <w:p>
@@ -6987,46 +7445,81 @@
         <w:rPr>
           <w:position w:val="-18"/>
         </w:rPr>
-        <w:object w:dxaOrig="1464" w:dyaOrig="602">
-          <v:shape id="_x0000_i1034" type="#_x0000_t75" style="width:73.35pt;height:30.3pt" o:ole="" filled="t">
+        <w:object w:dxaOrig="1665" w:dyaOrig="612">
+          <v:shape id="_x0000_i1034" type="#_x0000_t75" style="width:83.25pt;height:30pt" o:ole="" filled="t">
             <v:fill color2="black"/>
             <v:imagedata r:id="rId26" o:title=""/>
           </v:shape>
-          <o:OLEObject Type="Embed" ProgID="Equation.3" ShapeID="_x0000_i1034" DrawAspect="Content" ObjectID="_1331643577" r:id="rId27"/>
+          <o:OLEObject Type="Embed" ProgID="Equation.3" ShapeID="_x0000_i1034" DrawAspect="Content" ObjectID="_1333871203" r:id="rId27"/>
         </w:object>
       </w:r>
       <w:r>
-        <w:tab/>
-      </w:r>
-      <w:r>
-        <w:tab/>
-      </w:r>
-      <w:r>
-        <w:tab/>
-      </w:r>
-      <w:r>
-        <w:tab/>
-      </w:r>
-      <w:r>
-        <w:tab/>
-        <w:t xml:space="preserve">          (5.2.7)</w:t>
+        <w:t xml:space="preserve"> </w:t>
+      </w:r>
+      <w:r>
+        <w:tab/>
+      </w:r>
+      <w:r>
+        <w:tab/>
+      </w:r>
+      <w:r>
+        <w:tab/>
+      </w:r>
+      <w:r>
+        <w:tab/>
+      </w:r>
+      <w:r>
+        <w:tab/>
+        <w:t xml:space="preserve">        (5.2.10)</w:t>
+      </w:r>
+    </w:p>
+    <w:p>
+      <w:r>
+        <w:t xml:space="preserve">när </w:t>
+      </w:r>
+      <w:r>
+        <w:rPr>
+          <w:i/>
+          <w:iCs/>
+        </w:rPr>
+        <w:t>n</w:t>
+      </w:r>
+      <w:r>
+        <w:t xml:space="preserve"> växer.</w:t>
+      </w:r>
+    </w:p>
+    <w:p>
+      <w:r>
+        <w:t xml:space="preserve">-Visa med exponentialfunktionens definitioner </w:t>
       </w:r>
     </w:p>
     <w:p/>
     <w:p>
       <w:r>
-        <w:t xml:space="preserve">Som nästan är lika med </w:t>
-      </w:r>
+        <w:t xml:space="preserve">Redan när </w:t>
+      </w:r>
+      <w:r>
+        <w:rPr>
+          <w:i/>
+          <w:iCs/>
+        </w:rPr>
+        <w:t>n</w:t>
+      </w:r>
+      <w:r>
+        <w:t xml:space="preserve"> = 10 så är </w:t>
+      </w:r>
+    </w:p>
+    <w:p>
       <w:r>
         <w:rPr>
           <w:position w:val="-18"/>
         </w:rPr>
-        <w:object w:dxaOrig="953" w:dyaOrig="602">
-          <v:shape id="_x0000_i1035" type="#_x0000_t75" style="width:47.8pt;height:30.3pt" o:ole="" filled="t">
+        <w:object w:dxaOrig="2112" w:dyaOrig="612">
+          <v:shape id="_x0000_i1035" type="#_x0000_t75" style="width:105.75pt;height:30pt" o:ole="" filled="t">
             <v:fill color2="black"/>
             <v:imagedata r:id="rId28" o:title=""/>
           </v:shape>
-          <o:OLEObject Type="Embed" ProgID="Equation.3" ShapeID="_x0000_i1035" DrawAspect="Content" ObjectID="_1331643578" r:id="rId29"/>
+          <o:OLEObject Type="Embed" ProgID="Equation.3" ShapeID="_x0000_i1035" DrawAspect="Content" ObjectID="_1333871204" r:id="rId29"/>
         </w:object>
       </w:r>
       <w:r>
@@ -7040,155 +7533,22 @@
       </w:r>
       <w:r>
         <w:tab/>
-        <w:t xml:space="preserve">          (5.2.8)</w:t>
-      </w:r>
-    </w:p>
-    <w:p>
-      <w:r>
-        <w:lastRenderedPageBreak/>
-        <w:t xml:space="preserve">Förutsatt att </w:t>
-      </w:r>
-      <w:r>
-        <w:rPr>
-          <w:position w:val="-16"/>
-        </w:rPr>
-        <w:object w:dxaOrig="1283" w:dyaOrig="567">
-          <v:shape id="_x0000_i1036" type="#_x0000_t75" style="width:63.95pt;height:28.25pt" o:ole="" filled="t">
-            <v:fill color2="black"/>
-            <v:imagedata r:id="rId30" o:title=""/>
-          </v:shape>
-          <o:OLEObject Type="Embed" ProgID="Equation.3" ShapeID="_x0000_i1036" DrawAspect="Content" ObjectID="_1331643579" r:id="rId31"/>
-        </w:object>
-      </w:r>
-      <w:r>
-        <w:tab/>
-      </w:r>
-      <w:r>
-        <w:tab/>
-      </w:r>
-      <w:r>
-        <w:tab/>
-      </w:r>
-      <w:r>
-        <w:tab/>
-        <w:t xml:space="preserve">          (5.2.9)</w:t>
+      </w:r>
+      <w:r>
+        <w:tab/>
+        <w:t xml:space="preserve">        (5.2.11)</w:t>
       </w:r>
     </w:p>
     <w:p/>
     <w:p>
       <w:r>
-        <w:t xml:space="preserve">Dvs chansen för falska positiva i ett bloom filter. Detta eftersom </w:t>
-      </w:r>
-    </w:p>
-    <w:p>
-      <w:r>
-        <w:rPr>
-          <w:position w:val="-18"/>
-        </w:rPr>
-        <w:object w:dxaOrig="1665" w:dyaOrig="612">
-          <v:shape id="_x0000_i1037" type="#_x0000_t75" style="width:83.45pt;height:30.3pt" o:ole="" filled="t">
-            <v:fill color2="black"/>
-            <v:imagedata r:id="rId32" o:title=""/>
-          </v:shape>
-          <o:OLEObject Type="Embed" ProgID="Equation.3" ShapeID="_x0000_i1037" DrawAspect="Content" ObjectID="_1331643580" r:id="rId33"/>
-        </w:object>
-      </w:r>
-      <w:r>
-        <w:t xml:space="preserve"> </w:t>
-      </w:r>
-      <w:r>
-        <w:tab/>
-      </w:r>
-      <w:r>
-        <w:tab/>
-      </w:r>
-      <w:r>
-        <w:tab/>
-      </w:r>
-      <w:r>
-        <w:tab/>
-      </w:r>
-      <w:r>
-        <w:tab/>
-        <w:t xml:space="preserve">        (5.2.10)</w:t>
-      </w:r>
-    </w:p>
-    <w:p>
-      <w:r>
-        <w:t xml:space="preserve">när </w:t>
+        <w:t xml:space="preserve">Den lilla skillnad som uppstår mellan de olika funktionerna kan förklaras av att Mitzenmacher i sin analys uppskattar sannolikheten med en </w:t>
       </w:r>
       <w:r>
         <w:rPr>
           <w:i/>
           <w:iCs/>
         </w:rPr>
-        <w:t>n</w:t>
-      </w:r>
-      <w:r>
-        <w:t xml:space="preserve"> växer.</w:t>
-      </w:r>
-    </w:p>
-    <w:p>
-      <w:r>
-        <w:t xml:space="preserve">-Visa med exponentialfunktionens definitioner </w:t>
-      </w:r>
-    </w:p>
-    <w:p/>
-    <w:p>
-      <w:r>
-        <w:t xml:space="preserve">Redan när </w:t>
-      </w:r>
-      <w:r>
-        <w:rPr>
-          <w:i/>
-          <w:iCs/>
-        </w:rPr>
-        <w:t>n</w:t>
-      </w:r>
-      <w:r>
-        <w:t xml:space="preserve"> = 10 så är </w:t>
-      </w:r>
-    </w:p>
-    <w:p>
-      <w:r>
-        <w:rPr>
-          <w:position w:val="-18"/>
-        </w:rPr>
-        <w:object w:dxaOrig="2112" w:dyaOrig="612">
-          <v:shape id="_x0000_i1038" type="#_x0000_t75" style="width:105.65pt;height:30.3pt" o:ole="" filled="t">
-            <v:fill color2="black"/>
-            <v:imagedata r:id="rId34" o:title=""/>
-          </v:shape>
-          <o:OLEObject Type="Embed" ProgID="Equation.3" ShapeID="_x0000_i1038" DrawAspect="Content" ObjectID="_1331643581" r:id="rId35"/>
-        </w:object>
-      </w:r>
-      <w:r>
-        <w:tab/>
-      </w:r>
-      <w:r>
-        <w:tab/>
-      </w:r>
-      <w:r>
-        <w:tab/>
-      </w:r>
-      <w:r>
-        <w:tab/>
-      </w:r>
-      <w:r>
-        <w:tab/>
-        <w:t xml:space="preserve">        (5.2.11)</w:t>
-      </w:r>
-    </w:p>
-    <w:p/>
-    <w:p>
-      <w:r>
-        <w:t xml:space="preserve">Den lilla skillnad som uppstår mellan de olika funktionerna kan förklaras av att Mitzenmacher i sin analys uppskattar sannolikheten med en </w:t>
-      </w:r>
-      <w:r>
-        <w:rPr>
-          <w:i/>
-          <w:iCs/>
-        </w:rPr>
         <w:t>e</w:t>
       </w:r>
       <w:r>
@@ -7197,12 +7557,12 @@
       <w:r>
         <w:br w:type="page"/>
       </w:r>
-      <w:bookmarkStart w:id="9" w:name="_Toc255336116"/>
+      <w:bookmarkStart w:id="8" w:name="_Toc255336116"/>
       <w:r>
         <w:lastRenderedPageBreak/>
         <w:t>Peer-to-peer</w:t>
       </w:r>
-      <w:bookmarkEnd w:id="9"/>
+      <w:bookmarkEnd w:id="8"/>
     </w:p>
     <w:p>
       <w:pPr>
@@ -7369,14 +7729,14 @@
           <w:rFonts w:eastAsia="Helvetica" w:cs="Helvetica"/>
         </w:rPr>
       </w:pPr>
-      <w:bookmarkStart w:id="10" w:name="_Toc255336117"/>
+      <w:bookmarkStart w:id="9" w:name="_Toc255336117"/>
       <w:r>
         <w:rPr>
           <w:rFonts w:eastAsia="Helvetica" w:cs="Helvetica"/>
         </w:rPr>
         <w:t>Skillnaden mot Klient-Server</w:t>
       </w:r>
-      <w:bookmarkEnd w:id="10"/>
+      <w:bookmarkEnd w:id="9"/>
     </w:p>
     <w:p>
       <w:pPr>
@@ -7433,7 +7793,7 @@
                                 </pic:cNvPicPr>
                               </pic:nvPicPr>
                               <pic:blipFill>
-                                <a:blip r:embed="rId36"/>
+                                <a:blip r:embed="rId30"/>
                                 <a:srcRect/>
                                 <a:stretch>
                                   <a:fillRect/>
@@ -7618,7 +7978,7 @@
                                 </pic:cNvPicPr>
                               </pic:nvPicPr>
                               <pic:blipFill>
-                                <a:blip r:embed="rId37"/>
+                                <a:blip r:embed="rId31"/>
                                 <a:srcRect/>
                                 <a:stretch>
                                   <a:fillRect/>
@@ -7748,11 +8108,11 @@
           <w:tab w:val="left" w:pos="0"/>
         </w:tabs>
       </w:pPr>
-      <w:bookmarkStart w:id="11" w:name="_Toc255336118"/>
+      <w:bookmarkStart w:id="10" w:name="_Toc255336118"/>
       <w:r>
         <w:t>Napster</w:t>
       </w:r>
-      <w:bookmarkEnd w:id="11"/>
+      <w:bookmarkEnd w:id="10"/>
     </w:p>
     <w:p>
       <w:r>
@@ -7786,11 +8146,11 @@
           <w:tab w:val="left" w:pos="0"/>
         </w:tabs>
       </w:pPr>
-      <w:bookmarkStart w:id="12" w:name="_Toc255336119"/>
+      <w:bookmarkStart w:id="11" w:name="_Toc255336119"/>
       <w:r>
         <w:t>Gnutella</w:t>
       </w:r>
-      <w:bookmarkEnd w:id="12"/>
+      <w:bookmarkEnd w:id="11"/>
     </w:p>
     <w:p>
       <w:r>
@@ -7806,7 +8166,7 @@
         <w:rPr>
           <w:rStyle w:val="FootnoteReference"/>
         </w:rPr>
-        <w:footnoteReference w:id="7"/>
+        <w:footnoteReference w:id="6"/>
       </w:r>
       <w:r>
         <w:t xml:space="preserve"> använts). När den väl är uppkopplad så etablerar den sin egen lista över noder som används nästa gång klienten vill koppla upp sig. Väl uppkopplad till nätverket kan man söka, ladda ner och ladda upp filer. Precis som Napster så beror hastigheten på filöverföringarna helt på bandbredden hos de individuella klienterna eftersom man överför en fil endast mellan två klienter åt gången.</w:t>
@@ -7823,11 +8183,11 @@
           <w:tab w:val="left" w:pos="0"/>
         </w:tabs>
       </w:pPr>
-      <w:bookmarkStart w:id="13" w:name="_Toc255336120"/>
+      <w:bookmarkStart w:id="12" w:name="_Toc255336120"/>
       <w:r>
         <w:t>DirectConnect</w:t>
       </w:r>
-      <w:bookmarkEnd w:id="13"/>
+      <w:bookmarkEnd w:id="12"/>
     </w:p>
     <w:p>
       <w:r>
@@ -7875,7 +8235,7 @@
         <w:rPr>
           <w:rStyle w:val="FootnoteReference"/>
         </w:rPr>
-        <w:footnoteReference w:id="8"/>
+        <w:footnoteReference w:id="7"/>
       </w:r>
       <w:r>
         <w:t>, vad materialet ska bestå av, hur många slots som ska vara öppna och dessutom även vilken bandbredd och leverantör användare måste ha för att få koppla upp sig. En hub kan även stödja, och kräva, att användarna registrerar sig. Allt detta är helt upp till administratören bakom servern.</w:t>
@@ -7902,11 +8262,11 @@
           <w:tab w:val="left" w:pos="0"/>
         </w:tabs>
       </w:pPr>
-      <w:bookmarkStart w:id="14" w:name="_Toc255336121"/>
+      <w:bookmarkStart w:id="13" w:name="_Toc255336121"/>
       <w:r>
         <w:t>Bittorrent</w:t>
       </w:r>
-      <w:bookmarkEnd w:id="14"/>
+      <w:bookmarkEnd w:id="13"/>
     </w:p>
     <w:p>
       <w:r>
@@ -7989,11 +8349,11 @@
           <w:tab w:val="left" w:pos="0"/>
         </w:tabs>
       </w:pPr>
-      <w:bookmarkStart w:id="15" w:name="_Toc255336122"/>
+      <w:bookmarkStart w:id="14" w:name="_Toc255336122"/>
       <w:r>
         <w:t>Botnät</w:t>
       </w:r>
-      <w:bookmarkEnd w:id="15"/>
+      <w:bookmarkEnd w:id="14"/>
     </w:p>
     <w:p>
       <w:r>
@@ -8009,7 +8369,7 @@
         <w:rPr>
           <w:rStyle w:val="FootnoteReference"/>
         </w:rPr>
-        <w:footnoteReference w:id="9"/>
+        <w:footnoteReference w:id="8"/>
       </w:r>
       <w:r>
         <w:t>, en attack där tusentals datorer samtidigt kopplar upp sig mot t.ex. en hemsida precis som vanliga webbsurfare men mycket mer frekvent i syfte att överbelasta servern. De olika användningsområden för botnät som utpressning av företag genom att hota att initiera en DDOS-attack mot deras nätverk, eller att sälja spammöjligheter till företag i reklamsyfte exempelvis är ett sätt för ”ägaren” att tjäna pengar.</w:t>
@@ -8032,11 +8392,11 @@
           <w:tab w:val="left" w:pos="0"/>
         </w:tabs>
       </w:pPr>
-      <w:bookmarkStart w:id="16" w:name="_Toc255336123"/>
+      <w:bookmarkStart w:id="15" w:name="_Toc255336123"/>
       <w:r>
         <w:t>Fildelning är olagligt, eller?</w:t>
       </w:r>
-      <w:bookmarkEnd w:id="16"/>
+      <w:bookmarkEnd w:id="15"/>
     </w:p>
     <w:p>
       <w:r>
@@ -8146,12 +8506,12 @@
       <w:r>
         <w:br w:type="page"/>
       </w:r>
-      <w:bookmarkStart w:id="17" w:name="_Toc255336124"/>
+      <w:bookmarkStart w:id="16" w:name="_Toc255336124"/>
       <w:r>
         <w:lastRenderedPageBreak/>
         <w:t>Trafikprioritering</w:t>
       </w:r>
-      <w:bookmarkEnd w:id="17"/>
+      <w:bookmarkEnd w:id="16"/>
     </w:p>
     <w:p>
       <w:r>
@@ -8173,7 +8533,7 @@
         <w:rPr>
           <w:rStyle w:val="FootnoteReference"/>
         </w:rPr>
-        <w:footnoteReference w:id="10"/>
+        <w:footnoteReference w:id="9"/>
       </w:r>
       <w:r>
         <w:t xml:space="preserve">. En bredbandsleverantör har en begränsad bandbredd till sitt förfogande. Skulle alla kunder utnyttja sin uppkoppling maximalt på en och samma gång skulle leverantörens utrustning sannolikt överbelastas och kunderna skulle lida av fördröjningar i överföringarna, vad som kallas för ”latency”. </w:t>
@@ -8217,11 +8577,11 @@
           <w:tab w:val="left" w:pos="0"/>
         </w:tabs>
       </w:pPr>
-      <w:bookmarkStart w:id="18" w:name="_Toc255336125"/>
+      <w:bookmarkStart w:id="17" w:name="_Toc255336125"/>
       <w:r>
         <w:t>Quality of Service</w:t>
       </w:r>
-      <w:bookmarkEnd w:id="18"/>
+      <w:bookmarkEnd w:id="17"/>
     </w:p>
     <w:p>
       <w:pPr>
@@ -8407,11 +8767,11 @@
           <w:tab w:val="left" w:pos="0"/>
         </w:tabs>
       </w:pPr>
-      <w:bookmarkStart w:id="19" w:name="_Toc255336126"/>
+      <w:bookmarkStart w:id="18" w:name="_Toc255336126"/>
       <w:r>
         <w:t>Några identifikationsmetoder</w:t>
       </w:r>
-      <w:bookmarkEnd w:id="19"/>
+      <w:bookmarkEnd w:id="18"/>
     </w:p>
     <w:p>
       <w:r>
@@ -8429,11 +8789,11 @@
           <w:tab w:val="left" w:pos="0"/>
         </w:tabs>
       </w:pPr>
-      <w:bookmarkStart w:id="20" w:name="_Toc255336127"/>
+      <w:bookmarkStart w:id="19" w:name="_Toc255336127"/>
       <w:r>
         <w:t>Portklassificering</w:t>
       </w:r>
-      <w:bookmarkEnd w:id="20"/>
+      <w:bookmarkEnd w:id="19"/>
     </w:p>
     <w:p>
       <w:r>
@@ -8443,16 +8803,16 @@
         <w:rPr>
           <w:rStyle w:val="FootnoteReference"/>
         </w:rPr>
+        <w:footnoteReference w:id="10"/>
+      </w:r>
+      <w:r>
+        <w:t>. Det samma är sant för de flesta applikationer. Detta gör att man kan enkelt och utan någon egentlig beräkning direkt dela upp trafiken efter typ. Den främsta svagheten är att det finns inga tekniska hinder för att sända till exempel ftptrafik över port 80, och därmed felklassificeras den trafik som går över icke-standard portar. Fildelningsprotokoll så som Bittorrent och Gnutella har standardportar</w:t>
+      </w:r>
+      <w:r>
+        <w:rPr>
+          <w:rStyle w:val="FootnoteReference"/>
+        </w:rPr>
         <w:footnoteReference w:id="11"/>
-      </w:r>
-      <w:r>
-        <w:t>. Det samma är sant för de flesta applikationer. Detta gör att man kan enkelt och utan någon egentlig beräkning direkt dela upp trafiken efter typ. Den främsta svagheten är att det finns inga tekniska hinder för att sända till exempel ftptrafik över port 80, och därmed felklassificeras den trafik som går över icke-standard portar. Fildelningsprotokoll så som Bittorrent och Gnutella har standardportar</w:t>
-      </w:r>
-      <w:r>
-        <w:rPr>
-          <w:rStyle w:val="FootnoteReference"/>
-        </w:rPr>
-        <w:footnoteReference w:id="12"/>
       </w:r>
       <w:r>
         <w:t xml:space="preserve"> men den senaste tiden har det blivit mer och mer vanligt att använda icke-standard och även helt slumpmässiga portar[6][60].</w:t>
@@ -8475,11 +8835,11 @@
           <w:tab w:val="left" w:pos="0"/>
         </w:tabs>
       </w:pPr>
-      <w:bookmarkStart w:id="21" w:name="_Toc255336128"/>
+      <w:bookmarkStart w:id="20" w:name="_Toc255336128"/>
       <w:r>
         <w:t>Deep Packet Inspection</w:t>
       </w:r>
-      <w:bookmarkEnd w:id="21"/>
+      <w:bookmarkEnd w:id="20"/>
     </w:p>
     <w:p>
       <w:r>
@@ -8497,11 +8857,11 @@
           <w:tab w:val="left" w:pos="0"/>
         </w:tabs>
       </w:pPr>
-      <w:bookmarkStart w:id="22" w:name="_Toc255336129"/>
+      <w:bookmarkStart w:id="21" w:name="_Toc255336129"/>
       <w:r>
         <w:t>(Shallow) Packet Inspection</w:t>
       </w:r>
-      <w:bookmarkEnd w:id="22"/>
+      <w:bookmarkEnd w:id="21"/>
     </w:p>
     <w:p>
       <w:r>
@@ -8525,11 +8885,11 @@
           <w:tab w:val="left" w:pos="0"/>
         </w:tabs>
       </w:pPr>
-      <w:bookmarkStart w:id="23" w:name="_Toc255336130"/>
+      <w:bookmarkStart w:id="22" w:name="_Toc255336130"/>
       <w:r>
         <w:t>TCP-UDP:par identifiering</w:t>
       </w:r>
-      <w:bookmarkEnd w:id="23"/>
+      <w:bookmarkEnd w:id="22"/>
     </w:p>
     <w:p>
       <w:r>
@@ -8551,11 +8911,11 @@
           <w:tab w:val="left" w:pos="0"/>
         </w:tabs>
       </w:pPr>
-      <w:bookmarkStart w:id="24" w:name="_Toc255336131"/>
+      <w:bookmarkStart w:id="23" w:name="_Toc255336131"/>
       <w:r>
         <w:t>Hantering av stora trafikmängder</w:t>
       </w:r>
-      <w:bookmarkEnd w:id="24"/>
+      <w:bookmarkEnd w:id="23"/>
     </w:p>
     <w:p>
       <w:r>
@@ -8582,12 +8942,12 @@
       <w:r>
         <w:br w:type="page"/>
       </w:r>
-      <w:bookmarkStart w:id="25" w:name="_Toc255336132"/>
+      <w:bookmarkStart w:id="24" w:name="_Toc255336132"/>
       <w:r>
         <w:lastRenderedPageBreak/>
         <w:t>Identifiera P2P med hjälp av flöden</w:t>
       </w:r>
-      <w:bookmarkEnd w:id="25"/>
+      <w:bookmarkEnd w:id="24"/>
     </w:p>
     <w:p>
       <w:r>
@@ -8625,11 +8985,11 @@
           <w:tab w:val="left" w:pos="0"/>
         </w:tabs>
       </w:pPr>
-      <w:bookmarkStart w:id="26" w:name="_Toc255336133"/>
+      <w:bookmarkStart w:id="25" w:name="_Toc255336133"/>
       <w:r>
         <w:t>Utmaningarna</w:t>
       </w:r>
-      <w:bookmarkEnd w:id="26"/>
+      <w:bookmarkEnd w:id="25"/>
     </w:p>
     <w:p>
       <w:r>
@@ -8735,7 +9095,7 @@
         <w:rPr>
           <w:rStyle w:val="FootnoteReference"/>
         </w:rPr>
-        <w:footnoteReference w:id="13"/>
+        <w:footnoteReference w:id="12"/>
       </w:r>
       <w:r>
         <w:t>, och alltså ha möjligtvis hundra människor som surfar bakom en och samma IP-adress, så skulle det kunna innebära att dessa toppar blir betydligt högre och kanske passerar gränsen för vad algoritmen skulle klassificera som P2P. Men det skulle snabbt falla under gränsen igen för att stiga snabbt igen. Om routern dirigerar trafiken annorlunda beroende på antal flöden så skulle cybercaféets trafik ständigt skickas annorlunda (detta skulle vara en falsk positiv).</w:t>
@@ -8774,11 +9134,11 @@
           <w:tab w:val="left" w:pos="0"/>
         </w:tabs>
       </w:pPr>
-      <w:bookmarkStart w:id="27" w:name="_Toc255336134"/>
+      <w:bookmarkStart w:id="26" w:name="_Toc255336134"/>
       <w:r>
         <w:t>Medelvärdeslistan</w:t>
       </w:r>
-      <w:bookmarkEnd w:id="27"/>
+      <w:bookmarkEnd w:id="26"/>
     </w:p>
     <w:p>
       <w:r>
@@ -9048,11 +9408,11 @@
       </w:r>
       <w:r>
         <w:object w:dxaOrig="1342" w:dyaOrig="673">
-          <v:shape id="_x0000_i1039" type="#_x0000_t75" style="width:67.3pt;height:33.65pt" o:ole="" filled="t">
+          <v:shape id="_x0000_i1036" type="#_x0000_t75" style="width:67.5pt;height:33.75pt" o:ole="" filled="t">
             <v:fill color2="black"/>
-            <v:imagedata r:id="rId38" o:title=""/>
+            <v:imagedata r:id="rId32" o:title=""/>
           </v:shape>
-          <o:OLEObject Type="Embed" ProgID="Equation.3" ShapeID="_x0000_i1039" DrawAspect="Content" ObjectID="_1331643582" r:id="rId39"/>
+          <o:OLEObject Type="Embed" ProgID="Equation.3" ShapeID="_x0000_i1036" DrawAspect="Content" ObjectID="_1333871205" r:id="rId33"/>
         </w:object>
       </w:r>
       <w:r>
@@ -9283,11 +9643,11 @@
           <w:position w:val="-22"/>
         </w:rPr>
         <w:object w:dxaOrig="890" w:dyaOrig="634">
-          <v:shape id="_x0000_i1040" type="#_x0000_t75" style="width:44.4pt;height:31.65pt" o:ole="" filled="t">
+          <v:shape id="_x0000_i1037" type="#_x0000_t75" style="width:44.25pt;height:31.5pt" o:ole="" filled="t">
             <v:fill color2="black"/>
-            <v:imagedata r:id="rId40" o:title=""/>
+            <v:imagedata r:id="rId34" o:title=""/>
           </v:shape>
-          <o:OLEObject Type="Embed" ProgID="Equation.3" ShapeID="_x0000_i1040" DrawAspect="Content" ObjectID="_1331643583" r:id="rId41"/>
+          <o:OLEObject Type="Embed" ProgID="Equation.3" ShapeID="_x0000_i1037" DrawAspect="Content" ObjectID="_1333871206" r:id="rId35"/>
         </w:object>
       </w:r>
       <w:r>
@@ -9461,11 +9821,11 @@
           <w:tab w:val="left" w:pos="0"/>
         </w:tabs>
       </w:pPr>
-      <w:bookmarkStart w:id="28" w:name="_Toc255336135"/>
+      <w:bookmarkStart w:id="27" w:name="_Toc255336135"/>
       <w:r>
         <w:t>Algoritmen</w:t>
       </w:r>
-      <w:bookmarkEnd w:id="28"/>
+      <w:bookmarkEnd w:id="27"/>
     </w:p>
     <w:p>
       <w:r>
@@ -10040,11 +10400,11 @@
           <w:tab w:val="left" w:pos="0"/>
         </w:tabs>
       </w:pPr>
-      <w:bookmarkStart w:id="29" w:name="_Toc255336136"/>
+      <w:bookmarkStart w:id="28" w:name="_Toc255336136"/>
       <w:r>
         <w:t>Möjliga förbättringar</w:t>
       </w:r>
-      <w:bookmarkEnd w:id="29"/>
+      <w:bookmarkEnd w:id="28"/>
     </w:p>
     <w:p>
       <w:r>
@@ -10209,11 +10569,11 @@
           <w:position w:val="-24"/>
         </w:rPr>
         <w:object w:dxaOrig="1342" w:dyaOrig="673">
-          <v:shape id="_x0000_i1041" type="#_x0000_t75" style="width:67.3pt;height:33.65pt" o:ole="" filled="t">
+          <v:shape id="_x0000_i1038" type="#_x0000_t75" style="width:67.5pt;height:33.75pt" o:ole="" filled="t">
             <v:fill color2="black"/>
-            <v:imagedata r:id="rId38" o:title=""/>
+            <v:imagedata r:id="rId32" o:title=""/>
           </v:shape>
-          <o:OLEObject Type="Embed" ProgID="Equation.3" ShapeID="_x0000_i1041" DrawAspect="Content" ObjectID="_1331643584" r:id="rId42"/>
+          <o:OLEObject Type="Embed" ProgID="Equation.3" ShapeID="_x0000_i1038" DrawAspect="Content" ObjectID="_1333871207" r:id="rId36"/>
         </w:object>
       </w:r>
       <w:r>
@@ -10496,14 +10856,14 @@
           <w:bCs/>
         </w:rPr>
       </w:pPr>
-      <w:bookmarkStart w:id="30" w:name="_Toc255336137"/>
+      <w:bookmarkStart w:id="29" w:name="_Toc255336137"/>
       <w:r>
         <w:rPr>
           <w:bCs/>
         </w:rPr>
         <w:t>Jämförelse med en naiv implementation</w:t>
       </w:r>
-      <w:bookmarkEnd w:id="30"/>
+      <w:bookmarkEnd w:id="29"/>
     </w:p>
     <w:p>
       <w:pPr>
@@ -10615,14 +10975,14 @@
           <w:bCs/>
         </w:rPr>
       </w:pPr>
-      <w:bookmarkStart w:id="31" w:name="_Toc255336138"/>
+      <w:bookmarkStart w:id="30" w:name="_Toc255336138"/>
       <w:r>
         <w:rPr>
           <w:bCs/>
         </w:rPr>
         <w:t>Relaterat arbete</w:t>
       </w:r>
-      <w:bookmarkEnd w:id="31"/>
+      <w:bookmarkEnd w:id="30"/>
     </w:p>
     <w:p>
       <w:pPr>
@@ -10878,12 +11238,12 @@
       <w:r>
         <w:br w:type="page"/>
       </w:r>
-      <w:bookmarkStart w:id="32" w:name="_Toc255336139"/>
+      <w:bookmarkStart w:id="31" w:name="_Toc255336139"/>
       <w:r>
         <w:lastRenderedPageBreak/>
         <w:t>Implementering och tillvägagångssätt</w:t>
       </w:r>
-      <w:bookmarkEnd w:id="32"/>
+      <w:bookmarkEnd w:id="31"/>
     </w:p>
     <w:p>
       <w:pPr>
@@ -10896,11 +11256,11 @@
           <w:tab w:val="left" w:pos="0"/>
         </w:tabs>
       </w:pPr>
-      <w:bookmarkStart w:id="33" w:name="_Toc255336140"/>
+      <w:bookmarkStart w:id="32" w:name="_Toc255336140"/>
       <w:r>
         <w:t>Implementering</w:t>
       </w:r>
-      <w:bookmarkEnd w:id="33"/>
+      <w:bookmarkEnd w:id="32"/>
     </w:p>
     <w:p>
       <w:r>
@@ -10948,11 +11308,11 @@
           <w:tab w:val="left" w:pos="0"/>
         </w:tabs>
       </w:pPr>
-      <w:bookmarkStart w:id="34" w:name="_Toc255336141"/>
+      <w:bookmarkStart w:id="33" w:name="_Toc255336141"/>
       <w:r>
         <w:t>Mätdata</w:t>
       </w:r>
-      <w:bookmarkEnd w:id="34"/>
+      <w:bookmarkEnd w:id="33"/>
     </w:p>
     <w:p>
       <w:r>
@@ -10995,12 +11355,12 @@
           <w:tab w:val="left" w:pos="0"/>
         </w:tabs>
       </w:pPr>
-      <w:bookmarkStart w:id="35" w:name="_Toc255336142"/>
+      <w:bookmarkStart w:id="34" w:name="_Toc255336142"/>
       <w:r>
         <w:lastRenderedPageBreak/>
         <w:t>Resultat</w:t>
       </w:r>
-      <w:bookmarkEnd w:id="35"/>
+      <w:bookmarkEnd w:id="34"/>
     </w:p>
     <w:p>
       <w:pPr>
@@ -11013,11 +11373,11 @@
           <w:tab w:val="left" w:pos="0"/>
         </w:tabs>
       </w:pPr>
-      <w:bookmarkStart w:id="36" w:name="_Toc255336143"/>
+      <w:bookmarkStart w:id="35" w:name="_Toc255336143"/>
       <w:r>
         <w:t>Webbtrafik och BitTorrent</w:t>
       </w:r>
-      <w:bookmarkEnd w:id="36"/>
+      <w:bookmarkEnd w:id="35"/>
     </w:p>
     <w:p>
       <w:pPr>
@@ -11078,7 +11438,7 @@
                                 </pic:cNvPicPr>
                               </pic:nvPicPr>
                               <pic:blipFill>
-                                <a:blip r:embed="rId43"/>
+                                <a:blip r:embed="rId37"/>
                                 <a:srcRect/>
                                 <a:stretch>
                                   <a:fillRect/>
@@ -11206,7 +11566,7 @@
                                 </pic:cNvPicPr>
                               </pic:nvPicPr>
                               <pic:blipFill>
-                                <a:blip r:embed="rId44"/>
+                                <a:blip r:embed="rId38"/>
                                 <a:srcRect/>
                                 <a:stretch>
                                   <a:fillRect/>
@@ -11308,7 +11668,7 @@
                                 </pic:cNvPicPr>
                               </pic:nvPicPr>
                               <pic:blipFill>
-                                <a:blip r:embed="rId45"/>
+                                <a:blip r:embed="rId39"/>
                                 <a:srcRect/>
                                 <a:stretch>
                                   <a:fillRect/>
@@ -11422,7 +11782,7 @@
                                 </pic:cNvPicPr>
                               </pic:nvPicPr>
                               <pic:blipFill>
-                                <a:blip r:embed="rId46"/>
+                                <a:blip r:embed="rId40"/>
                                 <a:srcRect/>
                                 <a:stretch>
                                   <a:fillRect/>
@@ -11524,7 +11884,7 @@
                                 </pic:cNvPicPr>
                               </pic:nvPicPr>
                               <pic:blipFill>
-                                <a:blip r:embed="rId47"/>
+                                <a:blip r:embed="rId41"/>
                                 <a:srcRect/>
                                 <a:stretch>
                                   <a:fillRect/>
@@ -11602,11 +11962,11 @@
           <w:tab w:val="left" w:pos="0"/>
         </w:tabs>
       </w:pPr>
-      <w:bookmarkStart w:id="37" w:name="_Toc255336144"/>
+      <w:bookmarkStart w:id="36" w:name="_Toc255336144"/>
       <w:r>
         <w:t>Felkällor och metoder för att undvika upptäckt</w:t>
       </w:r>
-      <w:bookmarkEnd w:id="37"/>
+      <w:bookmarkEnd w:id="36"/>
     </w:p>
     <w:p>
       <w:r>
@@ -11650,7 +12010,7 @@
                                 </pic:cNvPicPr>
                               </pic:nvPicPr>
                               <pic:blipFill>
-                                <a:blip r:embed="rId48"/>
+                                <a:blip r:embed="rId42"/>
                                 <a:srcRect/>
                                 <a:stretch>
                                   <a:fillRect/>
@@ -11790,7 +12150,7 @@
                                 </pic:cNvPicPr>
                               </pic:nvPicPr>
                               <pic:blipFill>
-                                <a:blip r:embed="rId49"/>
+                                <a:blip r:embed="rId43"/>
                                 <a:srcRect/>
                                 <a:stretch>
                                   <a:fillRect/>
@@ -11863,12 +12223,12 @@
       <w:r>
         <w:br w:type="page"/>
       </w:r>
-      <w:bookmarkStart w:id="38" w:name="_Toc255336145"/>
+      <w:bookmarkStart w:id="37" w:name="_Toc255336145"/>
       <w:r>
         <w:lastRenderedPageBreak/>
         <w:t>Slutsatser</w:t>
       </w:r>
-      <w:bookmarkEnd w:id="38"/>
+      <w:bookmarkEnd w:id="37"/>
     </w:p>
     <w:p>
       <w:r>
@@ -11929,12 +12289,12 @@
       <w:r>
         <w:br w:type="page"/>
       </w:r>
-      <w:bookmarkStart w:id="39" w:name="_Toc255336146"/>
+      <w:bookmarkStart w:id="38" w:name="_Toc255336146"/>
       <w:r>
         <w:lastRenderedPageBreak/>
         <w:t>Referenser</w:t>
       </w:r>
-      <w:bookmarkEnd w:id="39"/>
+      <w:bookmarkEnd w:id="38"/>
     </w:p>
     <w:p>
       <w:pPr>
@@ -11957,11 +12317,11 @@
           <w:tab w:val="left" w:pos="0"/>
         </w:tabs>
       </w:pPr>
-      <w:bookmarkStart w:id="40" w:name="_Toc255336147"/>
+      <w:bookmarkStart w:id="39" w:name="_Toc255336147"/>
       <w:r>
         <w:t>Litteratur</w:t>
       </w:r>
-      <w:bookmarkEnd w:id="40"/>
+      <w:bookmarkEnd w:id="39"/>
     </w:p>
     <w:p>
       <w:pPr>
@@ -13339,11 +13699,11 @@
           <w:tab w:val="left" w:pos="0"/>
         </w:tabs>
       </w:pPr>
-      <w:bookmarkStart w:id="41" w:name="_Toc255336148"/>
+      <w:bookmarkStart w:id="40" w:name="_Toc255336148"/>
       <w:r>
         <w:t>Internet</w:t>
       </w:r>
-      <w:bookmarkEnd w:id="41"/>
+      <w:bookmarkEnd w:id="40"/>
     </w:p>
     <w:p>
       <w:pPr>
@@ -13676,8 +14036,8 @@
         </w:rPr>
         <w:t>Sarah Lai Stirland,</w:t>
       </w:r>
-      <w:bookmarkStart w:id="42" w:name="articlehed"/>
-      <w:bookmarkEnd w:id="42"/>
+      <w:bookmarkStart w:id="41" w:name="articlehed"/>
+      <w:bookmarkEnd w:id="41"/>
       <w:r>
         <w:rPr>
           <w:sz w:val="18"/>
@@ -14525,8 +14885,8 @@
         </w:rPr>
         <w:t>”</w:t>
       </w:r>
-      <w:bookmarkStart w:id="43" w:name="page_title"/>
-      <w:bookmarkEnd w:id="43"/>
+      <w:bookmarkStart w:id="42" w:name="page_title"/>
+      <w:bookmarkEnd w:id="42"/>
       <w:r>
         <w:rPr>
           <w:i/>
@@ -15740,7 +16100,7 @@
           <w:szCs w:val="16"/>
         </w:rPr>
       </w:pPr>
-      <w:hyperlink r:id="rId50" w:history="1">
+      <w:hyperlink r:id="rId44" w:history="1">
         <w:r>
           <w:rPr>
             <w:rStyle w:val="Hyperlink"/>
@@ -15904,7 +16264,7 @@
           <w:lang w:val="sv-SE"/>
         </w:rPr>
         <w:tab/>
-        <w:t>Direkt från engelskans ”False Positive”.</w:t>
+        <w:t>Ett viktigt krav i det fallet är också att man inte kan återskapa originalvärdet genom att ta inversen av hashfunktionen eller liknande.</w:t>
       </w:r>
     </w:p>
   </w:footnote>
@@ -15927,7 +16287,7 @@
           <w:lang w:val="sv-SE"/>
         </w:rPr>
         <w:tab/>
-        <w:t>Ett viktigt krav i det fallet är också att man inte kan återskapa originalvärdet genom att ta inversen av hashfunktionen eller liknande.</w:t>
+        <w:t>Det är vanligt att man kan ladda ner en liten fil med ett MD5-hashvärde i samband med att man laddar ner en större fil som man kan använda för att kontrollera att filen inte korrumperats under överföringen.</w:t>
       </w:r>
     </w:p>
   </w:footnote>
@@ -15950,7 +16310,7 @@
           <w:lang w:val="sv-SE"/>
         </w:rPr>
         <w:tab/>
-        <w:t>Det är vanligt att man kan ladda ner en liten fil med ett MD5-hashvärde i samband med att man laddar ner en större fil som man kan använda för att kontrollera att filen inte korrumperats under överföringen.</w:t>
+        <w:t>förutsatt att det är ett C-nät som används, t.ex. 192.168.0.</w:t>
       </w:r>
     </w:p>
   </w:footnote>
@@ -15973,7 +16333,7 @@
           <w:lang w:val="sv-SE"/>
         </w:rPr>
         <w:tab/>
-        <w:t>förutsatt att det är ett C-nät som används, t.ex. 192.168.0.</w:t>
+        <w:t>Internet Relay Chat.</w:t>
       </w:r>
     </w:p>
   </w:footnote>
@@ -15996,7 +16356,7 @@
           <w:lang w:val="sv-SE"/>
         </w:rPr>
         <w:tab/>
-        <w:t>Internet Relay Chat.</w:t>
+        <w:t>En användare bestämmer manuellt vilka filer eller mappar på datorn som ska delas ut till andra användare.</w:t>
       </w:r>
     </w:p>
   </w:footnote>
@@ -16005,7 +16365,7 @@
       <w:pPr>
         <w:pStyle w:val="FootnoteText"/>
         <w:rPr>
-          <w:lang w:val="sv-SE"/>
+          <w:lang w:val="en-US"/>
         </w:rPr>
       </w:pPr>
       <w:r>
@@ -16016,10 +16376,10 @@
       </w:r>
       <w:r>
         <w:rPr>
-          <w:lang w:val="sv-SE"/>
-        </w:rPr>
-        <w:tab/>
-        <w:t>En användare bestämmer manuellt vilka filer eller mappar på datorn som ska delas ut till andra användare.</w:t>
+          <w:lang w:val="en-US"/>
+        </w:rPr>
+        <w:tab/>
+        <w:t>Distributed Denial of Service.</w:t>
       </w:r>
     </w:p>
   </w:footnote>
@@ -16042,7 +16402,7 @@
           <w:lang w:val="en-US"/>
         </w:rPr>
         <w:tab/>
-        <w:t>Distributed Denial of Service.</w:t>
+        <w:t>Quality of Service.</w:t>
       </w:r>
     </w:p>
   </w:footnote>
@@ -16051,7 +16411,7 @@
       <w:pPr>
         <w:pStyle w:val="FootnoteText"/>
         <w:rPr>
-          <w:lang w:val="en-US"/>
+          <w:lang w:val="sv-SE"/>
         </w:rPr>
       </w:pPr>
       <w:r>
@@ -16062,10 +16422,10 @@
       </w:r>
       <w:r>
         <w:rPr>
-          <w:lang w:val="en-US"/>
-        </w:rPr>
-        <w:tab/>
-        <w:t>Quality of Service.</w:t>
+          <w:lang w:val="sv-SE"/>
+        </w:rPr>
+        <w:tab/>
+        <w:t>80, 21, 194 och 110 respektive.</w:t>
       </w:r>
     </w:p>
   </w:footnote>
@@ -16088,34 +16448,11 @@
           <w:lang w:val="sv-SE"/>
         </w:rPr>
         <w:tab/>
-        <w:t>80, 21, 194 och 110 respektive.</w:t>
+        <w:t>6881-6889 och 6347 respektive.</w:t>
       </w:r>
     </w:p>
   </w:footnote>
   <w:footnote w:id="12">
-    <w:p>
-      <w:pPr>
-        <w:pStyle w:val="FootnoteText"/>
-        <w:rPr>
-          <w:lang w:val="sv-SE"/>
-        </w:rPr>
-      </w:pPr>
-      <w:r>
-        <w:rPr>
-          <w:rStyle w:val="Fotnotstecken"/>
-        </w:rPr>
-        <w:footnoteRef/>
-      </w:r>
-      <w:r>
-        <w:rPr>
-          <w:lang w:val="sv-SE"/>
-        </w:rPr>
-        <w:tab/>
-        <w:t>6881-6889 och 6347 respektive.</w:t>
-      </w:r>
-    </w:p>
-  </w:footnote>
-  <w:footnote w:id="13">
     <w:p>
       <w:pPr>
         <w:pStyle w:val="FootnoteText"/>
@@ -17847,6 +18184,31 @@
       <w:szCs w:val="16"/>
       <w:lang w:val="en-GB" w:eastAsia="en-US" w:bidi="en-US"/>
     </w:rPr>
+  </w:style>
+  <w:style w:type="character" w:customStyle="1" w:styleId="apple-style-span">
+    <w:name w:val="apple-style-span"/>
+    <w:basedOn w:val="DefaultParagraphFont"/>
+    <w:rsid w:val="00326067"/>
+  </w:style>
+  <w:style w:type="paragraph" w:styleId="NormalWeb">
+    <w:name w:val="Normal (Web)"/>
+    <w:basedOn w:val="Normal"/>
+    <w:uiPriority w:val="99"/>
+    <w:unhideWhenUsed/>
+    <w:rsid w:val="00326067"/>
+    <w:pPr>
+      <w:widowControl/>
+      <w:suppressAutoHyphens w:val="0"/>
+      <w:spacing w:before="100" w:beforeAutospacing="1" w:after="100" w:afterAutospacing="1"/>
+    </w:pPr>
+    <w:rPr>
+      <w:lang w:val="sv-SE" w:eastAsia="sv-SE" w:bidi="ar-SA"/>
+    </w:rPr>
+  </w:style>
+  <w:style w:type="character" w:customStyle="1" w:styleId="apple-converted-space">
+    <w:name w:val="apple-converted-space"/>
+    <w:basedOn w:val="DefaultParagraphFont"/>
+    <w:rsid w:val="00326067"/>
   </w:style>
 </w:styles>
 </file>

</xml_diff>

<commit_message>
Need to check all with the PDF, noted differences
Signed-off-by: Jonas <jonas@kalderstam.se>
</commit_message>
<xml_diff>
--- a/master.docx
+++ b/master.docx
@@ -6751,7 +6751,10 @@
     </w:p>
     <w:p>
       <w:r>
-        <w:t>Ett CBF[11] skiljer sig från ett vanligt bloom filter genom att bitvektorn är utbytt mot en vektor av räknare. Precis som för ett bloom filter så används k st hashfunktioner. När ett värde y läggs till så inkrementeras räknarna som bestäms av h</w:t>
+        <w:t xml:space="preserve">A counting bloom filter (CBF) [$REF 11] differs from a normal bloom filter by using an array of counters instead of an array of bits. As for a BF, k hash functions are used. When a value y is inserted in the CBF, the counters determined by the hash functions </w:t>
+      </w:r>
+      <w:r>
+        <w:t>h</w:t>
       </w:r>
       <w:r>
         <w:rPr>
@@ -6769,11 +6772,17 @@
         <w:t>k</w:t>
       </w:r>
       <w:r>
-        <w:t xml:space="preserve">(y). Efter ett antal </w:t>
+        <w:t>(y)</w:t>
+      </w:r>
+      <w:r>
+        <w:t xml:space="preserve"> are </w:t>
       </w:r>
       <w:r>
         <w:lastRenderedPageBreak/>
-        <w:t>operationer är man intresserad av hur många gånger y har lagts till i CBF:et. CBF:et returnerar då den minsta av räknarna h</w:t>
+        <w:t xml:space="preserve">incremented. After a number of operations, you might be interested in how many times y has been added. The CBF then returns the smallest value among the counters decided by </w:t>
+      </w:r>
+      <w:r>
+        <w:t>h</w:t>
       </w:r>
       <w:r>
         <w:rPr>
@@ -6791,130 +6800,64 @@
         <w:t>k</w:t>
       </w:r>
       <w:r>
-        <w:t xml:space="preserve">(y). Eftersom det är möjligt att något annat värde z har kolliderat med någon av y:s räknare, så kommer räknarna potentiellt ha olika värden, i vilket fall då en minsta av räknarna är den som kolliderat minst antal gånger och därför är den </w:t>
+        <w:t>(y)</w:t>
+      </w:r>
+      <w:r>
+        <w:t xml:space="preserve">. Because it is possible, even probable, that another value z has collided with some of y's counters, the counters will potentially have different values. In which case the counter with the smallest value is the one that has collided the least and therefore is the </w:t>
       </w:r>
       <w:r>
         <w:rPr>
           <w:i/>
-          <w:iCs/>
-        </w:rPr>
-        <w:t>mest</w:t>
-      </w:r>
-      <w:r>
-        <w:t xml:space="preserve"> korrekta.</w:t>
+        </w:rPr>
+        <w:t>most</w:t>
+      </w:r>
+      <w:r>
+        <w:t xml:space="preserve"> correct.</w:t>
       </w:r>
     </w:p>
     <w:p/>
     <w:p>
       <w:r>
-        <w:t>-BILD</w:t>
-      </w:r>
-    </w:p>
-    <w:p>
-      <w:r>
-        <w:t>Till skillnad mot ett vanligt bloom filter så stödjer dock ett CBF även bortagning. Om ett värde y läggs till i CBF:et m gånger så kommer räknarna h</w:t>
-      </w:r>
-      <w:r>
-        <w:rPr>
-          <w:vertAlign w:val="subscript"/>
-        </w:rPr>
-        <w:t>1</w:t>
-      </w:r>
-      <w:r>
-        <w:t>(y),...,h</w:t>
-      </w:r>
-      <w:r>
-        <w:rPr>
-          <w:vertAlign w:val="subscript"/>
-        </w:rPr>
-        <w:t>k</w:t>
-      </w:r>
-      <w:r>
-        <w:t>(y) &gt;= m. Vi tolkar detta som att det existerar m stycken kopior av y i CBF:et. Vi kan nu ta bort en sådan kopia av y genom att minska räknarna h</w:t>
-      </w:r>
-      <w:r>
-        <w:rPr>
-          <w:vertAlign w:val="subscript"/>
-        </w:rPr>
-        <w:t>1</w:t>
-      </w:r>
-      <w:r>
-        <w:t>(y),...,h</w:t>
-      </w:r>
-      <w:r>
-        <w:rPr>
-          <w:vertAlign w:val="subscript"/>
-        </w:rPr>
-        <w:t>k</w:t>
-      </w:r>
-      <w:r>
-        <w:t>(y) med ett. Försöker vi åter ta bort y kontrolleras först (detta gjordes även förra gången, men då visste vi att y fanns i CBF:et) om någon av räknarna h</w:t>
-      </w:r>
-      <w:r>
-        <w:rPr>
-          <w:vertAlign w:val="subscript"/>
-        </w:rPr>
-        <w:t>1</w:t>
-      </w:r>
-      <w:r>
-        <w:t>(y),...,h</w:t>
-      </w:r>
-      <w:r>
-        <w:rPr>
-          <w:vertAlign w:val="subscript"/>
-        </w:rPr>
-        <w:t>k</w:t>
-      </w:r>
-      <w:r>
-        <w:t xml:space="preserve">(y) är nollställd. Om så är fallet, dekrementeras ingenting (vi kommer bara att minska antalet av andra värden som potentiellt kolliderat om vi dekrementerar räknarna). Vi gör även här den ytterligare definitionen att antalet element n betecknar antalet </w:t>
+        <w:t>A CBF also supports deletion, which a normal bloom filter does not. If a value y is added m times, then the counters will have values greater than or equal to m</w:t>
+      </w:r>
+      <w:r>
+        <w:t xml:space="preserve"> (depending on collissions). We say that there are m instances of y in the CBF. It is now possible to </w:t>
+      </w:r>
+      <w:r>
+        <w:t xml:space="preserve">remove one instance of y by decrementing said counters by one. If any of the counters were to be zero, then we do not decrement anything since </w:t>
+      </w:r>
+      <w:r>
+        <w:t>likely there is no instance of y in the CBF. We also define that the number of elements n contained in the CBF denotes the number of unique elements, and not the number of instances of each.</w:t>
+      </w:r>
+    </w:p>
+    <w:p/>
+    <w:p>
+      <w:r>
+        <w:t>If an element occurs many times, its counters will have high values. There is then a chance that the counters will reach their maximum and roll over to zero, which would make deletion for those elements colliding with that that element impossible. Fan et al.[$REF 1] say that 4 bit counters (maximum 15) would be sufficient for most applications. That is not the case here where values over 50 were nothing unusual. In my implementation I have used 16 bit counters (maximum 65 535), but 8 bits (maximum 255) would have been perfectly sufficient.</w:t>
+      </w:r>
+    </w:p>
+    <w:p/>
+    <w:p>
+      <w:r>
+        <w:t>Just as for bloom filters there is a risk for false positives in a CBF. A value z might be reported as being contained in the CBF when that is not the case. The probability for that is the same as for a regular bloom filter though, as described earlier. Another error introduced by the CBF is the risk</w:t>
+      </w:r>
+      <w:r>
+        <w:t xml:space="preserve"> that the value returned by checking the number of instances of y is wrong. Since multiple elements might have collided in their hash values there is a risk that all counters, and thereby also the one with the smallest value, have collided. This is however directly related to the probability of false positives: the probability that other elements are hashed to the same counters as y.</w:t>
+      </w:r>
+    </w:p>
+    <w:p/>
+    <w:p>
+      <w:r>
+        <w:t xml:space="preserve">It is then interesting to know how large the probability is that the value returned differs from the actual value by more than </w:t>
       </w:r>
       <w:r>
         <w:rPr>
           <w:i/>
-          <w:iCs/>
-        </w:rPr>
-        <w:t>olika</w:t>
-      </w:r>
-      <w:r>
-        <w:t xml:space="preserve"> element, inte antalet </w:t>
-      </w:r>
-      <w:r>
-        <w:rPr>
-          <w:i/>
-          <w:iCs/>
-        </w:rPr>
-        <w:t>förekomster</w:t>
-      </w:r>
-      <w:r>
-        <w:t xml:space="preserve"> av element. </w:t>
-      </w:r>
-    </w:p>
-    <w:p/>
-    <w:p>
-      <w:r>
-        <w:t>Om ett element förekommer många gånger, så kommer dess räknare att ha höga värden. Det finns då en chans att räknarna når sitt maxvärde och slår om till noll, vilket gör bortagning omöjligt för de element som kolliderar med de räknarna. Fan et al. menar med sin analys[1] att 4-bitars räknare (maxvärde 15) skulle vara tillräckligt för de flesta applikationer. Det är inte tillräckligt för användningen i denna uppsatsen där värden över 50 inte var något ovanligt. I min implementation använde jag mig av 16-bitars räknare (maxvärde 65 535), men 8 bitar (maxvärde 256) hade varit alldeles lagom.</w:t>
-      </w:r>
-    </w:p>
-    <w:p/>
-    <w:p>
-      <w:r>
-        <w:t>Precis som för bloom filter så finns det en risk för falska positiva i ett CBF. Ett värde z kan rapporteras finnas i CBF:et när så inte är fallet. Sannolikheten för det är dock den samma som för ett vanligt bloom filter, så som redovisats tidigare. Ett annat fel som CBF inför är risken att det värde som returneras när antalet y som finns i filtret kontrolleras. Eftersom flera element kan ha kolliderat i sina hashvärden finns det en risk att alla räknare, och därmed även den minsta, har kolliderat. Detta är å andra sidan direkt relaterat till sannolikheten för falska positiva, sannolikheten att andra element tillsammans hashats till samma räknare som y.</w:t>
-      </w:r>
-    </w:p>
-    <w:p/>
-    <w:p>
-      <w:r>
-        <w:t xml:space="preserve">Det är då intressant att veta hur stor sannolikheten är att det värde som returneras skiljer sig från det verkliga värdet med mer än </w:t>
-      </w:r>
-      <w:r>
-        <w:rPr>
-          <w:i/>
-          <w:iCs/>
         </w:rPr>
         <w:t>j</w:t>
       </w:r>
       <w:r>
-        <w:t xml:space="preserve">. Detta är väldigt beroende på hur många av varje element som kommer läggas till i filtret. Om vi definierar </w:t>
+        <w:t xml:space="preserve">. This is very dependant on the number of instances of each element that will be added to the CBF. If we define </w:t>
       </w:r>
       <w:r>
         <w:rPr>
@@ -6932,33 +6875,39 @@
         <w:t>j</w:t>
       </w:r>
       <w:r>
-        <w:t xml:space="preserve"> som sannolikheten att en kollision får räknaren att visa mer än</w:t>
+        <w:t xml:space="preserve"> </w:t>
+      </w:r>
+      <w:r>
+        <w:t xml:space="preserve">as the probability that a collision makes the counter more than </w:t>
       </w:r>
       <w:r>
         <w:rPr>
           <w:i/>
-          <w:iCs/>
-        </w:rPr>
-        <w:t xml:space="preserve"> j</w:t>
-      </w:r>
-      <w:r>
-        <w:t xml:space="preserve"> fel, kan vi göra följande observationer.</w:t>
+        </w:rPr>
+        <w:t>j</w:t>
+      </w:r>
+      <w:r>
+        <w:t xml:space="preserve"> wrong, we can make the following observations:</w:t>
       </w:r>
     </w:p>
     <w:p/>
     <w:p>
       <w:r>
-        <w:t xml:space="preserve">Sannolikheten att räknaren </w:t>
+        <w:t xml:space="preserve">The probability for counter </w:t>
       </w:r>
       <w:r>
         <w:rPr>
           <w:i/>
-          <w:iCs/>
         </w:rPr>
         <w:t>r</w:t>
       </w:r>
       <w:r>
-        <w:t xml:space="preserve"> inkrementeras har en binomialisk distribution. Dvs:</w:t>
+        <w:t xml:space="preserve"> to be incremented has a binomial distribution. That is:</w:t>
+      </w:r>
+    </w:p>
+    <w:p>
+      <w:r>
+        <w:t>($Equation 5.2.1)</w:t>
       </w:r>
     </w:p>
     <w:p>
@@ -6990,7 +6939,7 @@
             <v:fill color2="black"/>
             <v:imagedata r:id="rId8" o:title=""/>
           </v:shape>
-          <o:OLEObject Type="Embed" ProgID="Equation.3" ShapeID="_x0000_i1025" DrawAspect="Content" ObjectID="_1333873544" r:id="rId9"/>
+          <o:OLEObject Type="Embed" ProgID="Equation.3" ShapeID="_x0000_i1025" DrawAspect="Content" ObjectID="_1333879395" r:id="rId9"/>
         </w:object>
       </w:r>
       <w:r>
@@ -7003,33 +6952,65 @@
     </w:p>
     <w:p>
       <w:r>
-        <w:t>där p = sannolikheten att någon av de k hashfunktionerna träffar räknaren.</w:t>
+        <w:t xml:space="preserve">where </w:t>
+      </w:r>
+      <w:r>
+        <w:rPr>
+          <w:i/>
+        </w:rPr>
+        <w:t>p</w:t>
+      </w:r>
+      <w:r>
+        <w:t xml:space="preserve"> equals the probability of any of the </w:t>
+      </w:r>
+      <w:r>
+        <w:rPr>
+          <w:i/>
+        </w:rPr>
+        <w:t>k</w:t>
+      </w:r>
+      <w:r>
+        <w:t xml:space="preserve"> </w:t>
+      </w:r>
+      <w:r>
+        <w:t>hash</w:t>
+      </w:r>
+      <w:r>
+        <w:t xml:space="preserve"> functions to hash to the counter.</w:t>
       </w:r>
     </w:p>
     <w:p/>
     <w:p>
       <w:r>
-        <w:t xml:space="preserve">Vilket innebär att sannolikheten att </w:t>
+        <w:t xml:space="preserve">Which means that the probability of </w:t>
       </w:r>
       <w:r>
         <w:rPr>
           <w:i/>
-          <w:iCs/>
         </w:rPr>
         <w:t>r</w:t>
       </w:r>
       <w:r>
-        <w:t xml:space="preserve"> inte inkrementeras av någon av de </w:t>
+        <w:t xml:space="preserve"> not being incremented by any of the </w:t>
       </w:r>
       <w:r>
         <w:rPr>
           <w:i/>
-          <w:iCs/>
         </w:rPr>
         <w:t>n</w:t>
       </w:r>
       <w:r>
-        <w:t xml:space="preserve"> elementen är: </w:t>
+        <w:t xml:space="preserve"> elements is:</w:t>
+      </w:r>
+    </w:p>
+    <w:p>
+      <w:r>
+        <w:t>($Equation 5.2.2)</w:t>
+      </w:r>
+    </w:p>
+    <w:p>
+      <w:r>
+        <w:t xml:space="preserve"> </w:t>
       </w:r>
       <w:r>
         <w:rPr>
@@ -7040,7 +7021,7 @@
             <v:fill color2="black"/>
             <v:imagedata r:id="rId10" o:title=""/>
           </v:shape>
-          <o:OLEObject Type="Embed" ProgID="Equation.3" ShapeID="_x0000_i1026" DrawAspect="Content" ObjectID="_1333873545" r:id="rId11"/>
+          <o:OLEObject Type="Embed" ProgID="Equation.3" ShapeID="_x0000_i1026" DrawAspect="Content" ObjectID="_1333879396" r:id="rId11"/>
         </w:object>
       </w:r>
       <w:r>
@@ -7063,17 +7044,27 @@
     <w:p/>
     <w:p>
       <w:r>
-        <w:t xml:space="preserve">Sannolikheten att inkrementeras av exakt </w:t>
+        <w:t xml:space="preserve">The probability of being incremented by exactly </w:t>
       </w:r>
       <w:r>
         <w:rPr>
           <w:i/>
-          <w:iCs/>
-        </w:rPr>
-        <w:t>ett</w:t>
-      </w:r>
-      <w:r>
-        <w:t xml:space="preserve"> annat element (en enda kollision) är:  </w:t>
+        </w:rPr>
+        <w:t>one</w:t>
+      </w:r>
+      <w:r>
+        <w:t xml:space="preserve"> other element (a single collision) is:</w:t>
+      </w:r>
+    </w:p>
+    <w:p>
+      <w:r>
+        <w:t>($Equation 5.2.3)</w:t>
+      </w:r>
+    </w:p>
+    <w:p>
+      <w:r>
+        <w:lastRenderedPageBreak/>
+        <w:t xml:space="preserve"> </w:t>
       </w:r>
       <w:r>
         <w:rPr>
@@ -7084,7 +7075,7 @@
             <v:fill color2="black"/>
             <v:imagedata r:id="rId12" o:title=""/>
           </v:shape>
-          <o:OLEObject Type="Embed" ProgID="Equation.3" ShapeID="_x0000_i1027" DrawAspect="Content" ObjectID="_1333873546" r:id="rId13"/>
+          <o:OLEObject Type="Embed" ProgID="Equation.3" ShapeID="_x0000_i1027" DrawAspect="Content" ObjectID="_1333879397" r:id="rId13"/>
         </w:object>
       </w:r>
       <w:r>
@@ -7101,28 +7092,33 @@
     <w:p/>
     <w:p>
       <w:r>
-        <w:t xml:space="preserve">Således är då sannolikheten att </w:t>
+        <w:t xml:space="preserve">Hence the probability that </w:t>
       </w:r>
       <w:r>
         <w:rPr>
           <w:i/>
-          <w:iCs/>
-        </w:rPr>
-        <w:t>mer än en</w:t>
-      </w:r>
-      <w:r>
-        <w:t xml:space="preserve"> kollision inträffar för räknaren </w:t>
+        </w:rPr>
+        <w:t>more than one</w:t>
+      </w:r>
+      <w:r>
+        <w:t xml:space="preserve"> collision occurs for the counter </w:t>
       </w:r>
       <w:r>
         <w:rPr>
           <w:i/>
-          <w:iCs/>
         </w:rPr>
         <w:t>r</w:t>
       </w:r>
       <w:r>
-        <w:t xml:space="preserve"> : </w:t>
-      </w:r>
+        <w:t xml:space="preserve"> is:</w:t>
+      </w:r>
+    </w:p>
+    <w:p>
+      <w:r>
+        <w:t>($Equation 5.2.4)</w:t>
+      </w:r>
+    </w:p>
+    <w:p>
       <w:r>
         <w:rPr>
           <w:position w:val="-3"/>
@@ -7132,7 +7128,7 @@
             <v:fill color2="black"/>
             <v:imagedata r:id="rId14" o:title=""/>
           </v:shape>
-          <o:OLEObject Type="Embed" ProgID="Equation.3" ShapeID="_x0000_i1028" DrawAspect="Content" ObjectID="_1333873547" r:id="rId15"/>
+          <o:OLEObject Type="Embed" ProgID="Equation.3" ShapeID="_x0000_i1028" DrawAspect="Content" ObjectID="_1333879398" r:id="rId15"/>
         </w:object>
       </w:r>
       <w:r>
@@ -7155,27 +7151,28 @@
     <w:p/>
     <w:p>
       <w:r>
-        <w:t xml:space="preserve">Sannolikheten att räknaren </w:t>
+        <w:t xml:space="preserve">The probability that the counter </w:t>
       </w:r>
       <w:r>
         <w:rPr>
           <w:i/>
-          <w:iCs/>
         </w:rPr>
         <w:t>r</w:t>
       </w:r>
       <w:r>
-        <w:t xml:space="preserve"> då visar </w:t>
+        <w:t xml:space="preserve"> is </w:t>
       </w:r>
       <w:r>
         <w:rPr>
           <w:i/>
-          <w:iCs/>
-        </w:rPr>
-        <w:t>mer än j</w:t>
-      </w:r>
-      <w:r>
-        <w:t xml:space="preserve"> fel, p</w:t>
+        </w:rPr>
+        <w:t>more than j</w:t>
+      </w:r>
+      <w:r>
+        <w:t xml:space="preserve"> wrong, </w:t>
+      </w:r>
+      <w:r>
+        <w:t>p</w:t>
       </w:r>
       <w:r>
         <w:rPr>
@@ -7184,13 +7181,18 @@
         <w:t>r</w:t>
       </w:r>
       <w:r>
-        <w:t>, är mindre än:</w:t>
-      </w:r>
-    </w:p>
-    <w:p>
-      <w:r>
-        <w:t xml:space="preserve"> </w:t>
-      </w:r>
+        <w:t>,</w:t>
+      </w:r>
+      <w:r>
+        <w:t xml:space="preserve"> is less than:</w:t>
+      </w:r>
+    </w:p>
+    <w:p>
+      <w:r>
+        <w:t>($Equation 5.2.5)</w:t>
+      </w:r>
+    </w:p>
+    <w:p>
       <w:r>
         <w:rPr>
           <w:position w:val="-3"/>
@@ -7200,7 +7202,7 @@
             <v:fill color2="black"/>
             <v:imagedata r:id="rId16" o:title=""/>
           </v:shape>
-          <o:OLEObject Type="Embed" ProgID="Equation.3" ShapeID="_x0000_i1029" DrawAspect="Content" ObjectID="_1333873548" r:id="rId17"/>
+          <o:OLEObject Type="Embed" ProgID="Equation.3" ShapeID="_x0000_i1029" DrawAspect="Content" ObjectID="_1333879399" r:id="rId17"/>
         </w:object>
       </w:r>
       <w:r>
@@ -7223,47 +7225,46 @@
     <w:p/>
     <w:p>
       <w:r>
-        <w:t xml:space="preserve">Jag gör här förenklingen att mer än en kollision automatiskt gör att räknaren visar mer än </w:t>
+        <w:t xml:space="preserve">Here I make the simplification that more than one collision automaticaly makes the counter more than </w:t>
       </w:r>
       <w:r>
         <w:rPr>
           <w:i/>
-          <w:iCs/>
         </w:rPr>
         <w:t>j</w:t>
       </w:r>
       <w:r>
-        <w:t xml:space="preserve"> fel, vilket inte behöver vara fallet (vilket i sin tur minskar den totala sannolikheten för fel). Slutligen då, den totala sannolikheten att ett element </w:t>
+        <w:t xml:space="preserve"> wrong which doesn't have to be the case of course, meaning that I am overestimating the error slightly. Finally then, the total probability of an element </w:t>
       </w:r>
       <w:r>
         <w:rPr>
           <w:i/>
-          <w:iCs/>
         </w:rPr>
         <w:t>y</w:t>
       </w:r>
       <w:r>
-        <w:t xml:space="preserve"> rapporteras finnas i CBF:et mer än </w:t>
+        <w:t xml:space="preserve"> to be reported to have more than </w:t>
       </w:r>
       <w:r>
         <w:rPr>
           <w:i/>
-          <w:iCs/>
         </w:rPr>
         <w:t>j</w:t>
       </w:r>
       <w:r>
-        <w:t xml:space="preserve"> för mycket är lika med sannolikheten att </w:t>
+        <w:t xml:space="preserve"> instances too many in the CBF is equal to the probability that </w:t>
       </w:r>
       <w:r>
         <w:rPr>
           <w:i/>
-          <w:iCs/>
-        </w:rPr>
-        <w:t>alla</w:t>
-      </w:r>
-      <w:r>
-        <w:t xml:space="preserve"> räknarna som bestäms av h</w:t>
+        </w:rPr>
+        <w:t>all</w:t>
+      </w:r>
+      <w:r>
+        <w:t xml:space="preserve"> the counters decided by </w:t>
+      </w:r>
+      <w:r>
+        <w:t>h</w:t>
       </w:r>
       <w:r>
         <w:rPr>
@@ -7281,17 +7282,29 @@
         <w:t>k</w:t>
       </w:r>
       <w:r>
-        <w:t xml:space="preserve">(y) rapporterar mer än </w:t>
+        <w:t>(y)</w:t>
+      </w:r>
+      <w:r>
+        <w:t xml:space="preserve"> is more than </w:t>
       </w:r>
       <w:r>
         <w:rPr>
           <w:i/>
-          <w:iCs/>
         </w:rPr>
         <w:t>j</w:t>
       </w:r>
       <w:r>
-        <w:t xml:space="preserve"> för mycket, vilket är lika med </w:t>
+        <w:t xml:space="preserve"> wrong, which equals:</w:t>
+      </w:r>
+    </w:p>
+    <w:p>
+      <w:r>
+        <w:t>($Equation 5.2.6)</w:t>
+      </w:r>
+    </w:p>
+    <w:p>
+      <w:r>
+        <w:t xml:space="preserve"> </w:t>
       </w:r>
       <w:r>
         <w:rPr>
@@ -7302,7 +7315,7 @@
             <v:fill color2="black"/>
             <v:imagedata r:id="rId18" o:title=""/>
           </v:shape>
-          <o:OLEObject Type="Embed" ProgID="Equation.3" ShapeID="_x0000_i1030" DrawAspect="Content" ObjectID="_1333873549" r:id="rId19"/>
+          <o:OLEObject Type="Embed" ProgID="Equation.3" ShapeID="_x0000_i1030" DrawAspect="Content" ObjectID="_1333879400" r:id="rId19"/>
         </w:object>
       </w:r>
       <w:r>
@@ -7316,7 +7329,7 @@
     <w:p/>
     <w:p>
       <w:r>
-        <w:t xml:space="preserve">Som ett specialfall kan vi sätta </w:t>
+        <w:t xml:space="preserve">As a special case we can set </w:t>
       </w:r>
       <w:r>
         <w:rPr>
@@ -7334,27 +7347,33 @@
         <w:t>j</w:t>
       </w:r>
       <w:r>
-        <w:t xml:space="preserve"> till 1 (varje felrapportering kommer att överstiga</w:t>
+        <w:t xml:space="preserve"> t</w:t>
+      </w:r>
+      <w:r>
+        <w:t xml:space="preserve">o 1, every error will exceed </w:t>
       </w:r>
       <w:r>
         <w:rPr>
           <w:i/>
-          <w:iCs/>
-        </w:rPr>
-        <w:t xml:space="preserve"> j</w:t>
-      </w:r>
-      <w:r>
-        <w:t>, alternativt</w:t>
+        </w:rPr>
+        <w:t>j</w:t>
+      </w:r>
+      <w:r>
+        <w:t xml:space="preserve">, alternatively </w:t>
       </w:r>
       <w:r>
         <w:rPr>
           <w:i/>
-          <w:iCs/>
-        </w:rPr>
-        <w:t xml:space="preserve"> j = 0, </w:t>
-      </w:r>
-      <w:r>
-        <w:t xml:space="preserve">alternativt vad är chansen att ett element uppges ha fel antal i filtret) och ut kommer ekvationen: </w:t>
+        </w:rPr>
+        <w:t>j</w:t>
+      </w:r>
+      <w:r>
+        <w:t xml:space="preserve"> = 0. In other words, what is the probability that an element will be reported to have an incorrect number of instances in the CBF. What we get is:</w:t>
+      </w:r>
+    </w:p>
+    <w:p>
+      <w:r>
+        <w:t>($Equation 5.2.7)</w:t>
       </w:r>
     </w:p>
     <w:p>
@@ -7367,7 +7386,7 @@
             <v:fill color2="black"/>
             <v:imagedata r:id="rId20" o:title=""/>
           </v:shape>
-          <o:OLEObject Type="Embed" ProgID="Equation.3" ShapeID="_x0000_i1031" DrawAspect="Content" ObjectID="_1333873550" r:id="rId21"/>
+          <o:OLEObject Type="Embed" ProgID="Equation.3" ShapeID="_x0000_i1031" DrawAspect="Content" ObjectID="_1333879401" r:id="rId21"/>
         </w:object>
       </w:r>
       <w:r>
@@ -7390,7 +7409,10 @@
     <w:p/>
     <w:p>
       <w:r>
-        <w:t xml:space="preserve">Som nästan är lika med </w:t>
+        <w:t>Which is almost equal to ($Equation 5.2.8)</w:t>
+      </w:r>
+      <w:r>
+        <w:t xml:space="preserve"> </w:t>
       </w:r>
       <w:r>
         <w:rPr>
@@ -7401,7 +7423,7 @@
             <v:fill color2="black"/>
             <v:imagedata r:id="rId22" o:title=""/>
           </v:shape>
-          <o:OLEObject Type="Embed" ProgID="Equation.3" ShapeID="_x0000_i1032" DrawAspect="Content" ObjectID="_1333873551" r:id="rId23"/>
+          <o:OLEObject Type="Embed" ProgID="Equation.3" ShapeID="_x0000_i1032" DrawAspect="Content" ObjectID="_1333879402" r:id="rId23"/>
         </w:object>
       </w:r>
       <w:r>
@@ -7420,7 +7442,10 @@
     </w:p>
     <w:p>
       <w:r>
-        <w:t xml:space="preserve">Förutsatt att </w:t>
+        <w:t>Assuming ($Equation 5.2.9)</w:t>
+      </w:r>
+      <w:r>
+        <w:t xml:space="preserve"> </w:t>
       </w:r>
       <w:r>
         <w:rPr>
@@ -7431,7 +7456,7 @@
             <v:fill color2="black"/>
             <v:imagedata r:id="rId24" o:title=""/>
           </v:shape>
-          <o:OLEObject Type="Embed" ProgID="Equation.3" ShapeID="_x0000_i1033" DrawAspect="Content" ObjectID="_1333873552" r:id="rId25"/>
+          <o:OLEObject Type="Embed" ProgID="Equation.3" ShapeID="_x0000_i1033" DrawAspect="Content" ObjectID="_1333879403" r:id="rId25"/>
         </w:object>
       </w:r>
       <w:r>
@@ -7451,7 +7476,12 @@
     <w:p/>
     <w:p>
       <w:r>
-        <w:t xml:space="preserve">Dvs chansen för falska positiva i ett bloom filter. Detta eftersom </w:t>
+        <w:t>That is, the chance for false positives in a bloom filter. This since</w:t>
+      </w:r>
+    </w:p>
+    <w:p>
+      <w:r>
+        <w:t>($Equation 5.2.10)</w:t>
       </w:r>
     </w:p>
     <w:p>
@@ -7464,7 +7494,7 @@
             <v:fill color2="black"/>
             <v:imagedata r:id="rId26" o:title=""/>
           </v:shape>
-          <o:OLEObject Type="Embed" ProgID="Equation.3" ShapeID="_x0000_i1034" DrawAspect="Content" ObjectID="_1333873553" r:id="rId27"/>
+          <o:OLEObject Type="Embed" ProgID="Equation.3" ShapeID="_x0000_i1034" DrawAspect="Content" ObjectID="_1333879404" r:id="rId27"/>
         </w:object>
       </w:r>
       <w:r>
@@ -7489,17 +7519,16 @@
     </w:p>
     <w:p>
       <w:r>
-        <w:t xml:space="preserve">när </w:t>
+        <w:t xml:space="preserve">when </w:t>
       </w:r>
       <w:r>
         <w:rPr>
           <w:i/>
-          <w:iCs/>
         </w:rPr>
         <w:t>n</w:t>
       </w:r>
       <w:r>
-        <w:t xml:space="preserve"> växer.</w:t>
+        <w:t xml:space="preserve"> grows large.</w:t>
       </w:r>
     </w:p>
     <w:p>
@@ -7533,7 +7562,7 @@
             <v:fill color2="black"/>
             <v:imagedata r:id="rId28" o:title=""/>
           </v:shape>
-          <o:OLEObject Type="Embed" ProgID="Equation.3" ShapeID="_x0000_i1035" DrawAspect="Content" ObjectID="_1333873554" r:id="rId29"/>
+          <o:OLEObject Type="Embed" ProgID="Equation.3" ShapeID="_x0000_i1035" DrawAspect="Content" ObjectID="_1333879405" r:id="rId29"/>
         </w:object>
       </w:r>
       <w:r>
@@ -7566,7 +7595,11 @@
         <w:t>e</w:t>
       </w:r>
       <w:r>
-        <w:t>-funktion, och inte heller är en exakt representation. Vad som är klart är att chansen att ett elements antal felaktigt rapporteras är jämförbar med chansen för falska positiva i ett traditionellt bloom filter.</w:t>
+        <w:t xml:space="preserve">-funktion, och inte heller är en exakt </w:t>
+      </w:r>
+      <w:r>
+        <w:lastRenderedPageBreak/>
+        <w:t>representation. Vad som är klart är att chansen att ett elements antal felaktigt rapporteras är jämförbar med chansen för falska positiva i ett traditionellt bloom filter.</w:t>
       </w:r>
       <w:r>
         <w:br w:type="page"/>
@@ -9426,7 +9459,7 @@
             <v:fill color2="black"/>
             <v:imagedata r:id="rId32" o:title=""/>
           </v:shape>
-          <o:OLEObject Type="Embed" ProgID="Equation.3" ShapeID="_x0000_i1036" DrawAspect="Content" ObjectID="_1333873555" r:id="rId33"/>
+          <o:OLEObject Type="Embed" ProgID="Equation.3" ShapeID="_x0000_i1036" DrawAspect="Content" ObjectID="_1333879406" r:id="rId33"/>
         </w:object>
       </w:r>
       <w:r>
@@ -9661,7 +9694,7 @@
             <v:fill color2="black"/>
             <v:imagedata r:id="rId34" o:title=""/>
           </v:shape>
-          <o:OLEObject Type="Embed" ProgID="Equation.3" ShapeID="_x0000_i1037" DrawAspect="Content" ObjectID="_1333873556" r:id="rId35"/>
+          <o:OLEObject Type="Embed" ProgID="Equation.3" ShapeID="_x0000_i1037" DrawAspect="Content" ObjectID="_1333879407" r:id="rId35"/>
         </w:object>
       </w:r>
       <w:r>
@@ -10587,7 +10620,7 @@
             <v:fill color2="black"/>
             <v:imagedata r:id="rId32" o:title=""/>
           </v:shape>
-          <o:OLEObject Type="Embed" ProgID="Equation.3" ShapeID="_x0000_i1038" DrawAspect="Content" ObjectID="_1333873557" r:id="rId36"/>
+          <o:OLEObject Type="Embed" ProgID="Equation.3" ShapeID="_x0000_i1038" DrawAspect="Content" ObjectID="_1333879408" r:id="rId36"/>
         </w:object>
       </w:r>
       <w:r>

</xml_diff>

<commit_message>
Algorithm done. some 14 pages to go.
Signed-off-by: Jonas <jonas@kalderstam.se>
</commit_message>
<xml_diff>
--- a/master.docx
+++ b/master.docx
@@ -7511,7 +7511,7 @@
             <v:fill color2="black"/>
             <v:imagedata r:id="rId8" o:title=""/>
           </v:shape>
-          <o:OLEObject Type="Embed" ProgID="Equation.3" ShapeID="_x0000_i1025" DrawAspect="Content" ObjectID="_1334503721" r:id="rId9"/>
+          <o:OLEObject Type="Embed" ProgID="Equation.3" ShapeID="_x0000_i1025" DrawAspect="Content" ObjectID="_1334567664" r:id="rId9"/>
         </w:object>
       </w:r>
       <w:r>
@@ -7593,7 +7593,7 @@
             <v:fill color2="black"/>
             <v:imagedata r:id="rId10" o:title=""/>
           </v:shape>
-          <o:OLEObject Type="Embed" ProgID="Equation.3" ShapeID="_x0000_i1026" DrawAspect="Content" ObjectID="_1334503722" r:id="rId11"/>
+          <o:OLEObject Type="Embed" ProgID="Equation.3" ShapeID="_x0000_i1026" DrawAspect="Content" ObjectID="_1334567665" r:id="rId11"/>
         </w:object>
       </w:r>
       <w:r>
@@ -7646,7 +7646,7 @@
             <v:fill color2="black"/>
             <v:imagedata r:id="rId12" o:title=""/>
           </v:shape>
-          <o:OLEObject Type="Embed" ProgID="Equation.3" ShapeID="_x0000_i1027" DrawAspect="Content" ObjectID="_1334503723" r:id="rId13"/>
+          <o:OLEObject Type="Embed" ProgID="Equation.3" ShapeID="_x0000_i1027" DrawAspect="Content" ObjectID="_1334567666" r:id="rId13"/>
         </w:object>
       </w:r>
       <w:r>
@@ -7699,7 +7699,7 @@
             <v:fill color2="black"/>
             <v:imagedata r:id="rId14" o:title=""/>
           </v:shape>
-          <o:OLEObject Type="Embed" ProgID="Equation.3" ShapeID="_x0000_i1028" DrawAspect="Content" ObjectID="_1334503724" r:id="rId15"/>
+          <o:OLEObject Type="Embed" ProgID="Equation.3" ShapeID="_x0000_i1028" DrawAspect="Content" ObjectID="_1334567667" r:id="rId15"/>
         </w:object>
       </w:r>
       <w:r>
@@ -7773,7 +7773,7 @@
             <v:fill color2="black"/>
             <v:imagedata r:id="rId16" o:title=""/>
           </v:shape>
-          <o:OLEObject Type="Embed" ProgID="Equation.3" ShapeID="_x0000_i1029" DrawAspect="Content" ObjectID="_1334503725" r:id="rId17"/>
+          <o:OLEObject Type="Embed" ProgID="Equation.3" ShapeID="_x0000_i1029" DrawAspect="Content" ObjectID="_1334567668" r:id="rId17"/>
         </w:object>
       </w:r>
       <w:r>
@@ -7886,7 +7886,7 @@
             <v:fill color2="black"/>
             <v:imagedata r:id="rId18" o:title=""/>
           </v:shape>
-          <o:OLEObject Type="Embed" ProgID="Equation.3" ShapeID="_x0000_i1030" DrawAspect="Content" ObjectID="_1334503726" r:id="rId19"/>
+          <o:OLEObject Type="Embed" ProgID="Equation.3" ShapeID="_x0000_i1030" DrawAspect="Content" ObjectID="_1334567669" r:id="rId19"/>
         </w:object>
       </w:r>
       <w:r>
@@ -7958,7 +7958,7 @@
             <v:fill color2="black"/>
             <v:imagedata r:id="rId20" o:title=""/>
           </v:shape>
-          <o:OLEObject Type="Embed" ProgID="Equation.3" ShapeID="_x0000_i1031" DrawAspect="Content" ObjectID="_1334503727" r:id="rId21"/>
+          <o:OLEObject Type="Embed" ProgID="Equation.3" ShapeID="_x0000_i1031" DrawAspect="Content" ObjectID="_1334567670" r:id="rId21"/>
         </w:object>
       </w:r>
       <w:r>
@@ -7995,7 +7995,7 @@
             <v:fill color2="black"/>
             <v:imagedata r:id="rId22" o:title=""/>
           </v:shape>
-          <o:OLEObject Type="Embed" ProgID="Equation.3" ShapeID="_x0000_i1032" DrawAspect="Content" ObjectID="_1334503728" r:id="rId23"/>
+          <o:OLEObject Type="Embed" ProgID="Equation.3" ShapeID="_x0000_i1032" DrawAspect="Content" ObjectID="_1334567671" r:id="rId23"/>
         </w:object>
       </w:r>
       <w:r>
@@ -8028,7 +8028,7 @@
             <v:fill color2="black"/>
             <v:imagedata r:id="rId24" o:title=""/>
           </v:shape>
-          <o:OLEObject Type="Embed" ProgID="Equation.3" ShapeID="_x0000_i1033" DrawAspect="Content" ObjectID="_1334503729" r:id="rId25"/>
+          <o:OLEObject Type="Embed" ProgID="Equation.3" ShapeID="_x0000_i1033" DrawAspect="Content" ObjectID="_1334567672" r:id="rId25"/>
         </w:object>
       </w:r>
       <w:r>
@@ -8066,7 +8066,7 @@
             <v:fill color2="black"/>
             <v:imagedata r:id="rId26" o:title=""/>
           </v:shape>
-          <o:OLEObject Type="Embed" ProgID="Equation.3" ShapeID="_x0000_i1034" DrawAspect="Content" ObjectID="_1334503730" r:id="rId27"/>
+          <o:OLEObject Type="Embed" ProgID="Equation.3" ShapeID="_x0000_i1034" DrawAspect="Content" ObjectID="_1334567673" r:id="rId27"/>
         </w:object>
       </w:r>
       <w:r>
@@ -8137,7 +8137,7 @@
             <v:fill color2="black"/>
             <v:imagedata r:id="rId28" o:title=""/>
           </v:shape>
-          <o:OLEObject Type="Embed" ProgID="Equation.3" ShapeID="_x0000_i1035" DrawAspect="Content" ObjectID="_1334503731" r:id="rId29"/>
+          <o:OLEObject Type="Embed" ProgID="Equation.3" ShapeID="_x0000_i1035" DrawAspect="Content" ObjectID="_1334567674" r:id="rId29"/>
         </w:object>
       </w:r>
       <w:r>
@@ -8457,67 +8457,7 @@
                       <w:szCs w:val="18"/>
                       <w:lang w:val="sv-SE"/>
                     </w:rPr>
-                    <w:t>Figur</w:t>
-                  </w:r>
-                  <w:r>
-                    <w:rPr>
-                      <w:b/>
-                      <w:bCs/>
-                      <w:sz w:val="18"/>
-                      <w:szCs w:val="18"/>
-                      <w:lang w:val="sv-SE"/>
-                    </w:rPr>
-                    <w:t>e</w:t>
-                  </w:r>
-                  <w:r>
-                    <w:rPr>
-                      <w:b/>
-                      <w:bCs/>
-                      <w:sz w:val="18"/>
-                      <w:szCs w:val="18"/>
-                      <w:lang w:val="sv-SE"/>
-                    </w:rPr>
-                    <w:t xml:space="preserve"> </w:t>
-                  </w:r>
-                  <w:r>
-                    <w:rPr>
-                      <w:b/>
-                      <w:bCs/>
-                      <w:sz w:val="18"/>
-                      <w:szCs w:val="18"/>
-                      <w:lang w:val="sv-SE"/>
-                    </w:rPr>
-                    <w:t>2.5.1</w:t>
-                  </w:r>
-                  <w:r>
-                    <w:rPr>
-                      <w:b/>
-                      <w:bCs/>
-                      <w:sz w:val="18"/>
-                      <w:szCs w:val="18"/>
-                      <w:lang w:val="sv-SE"/>
-                    </w:rPr>
-                    <w:t xml:space="preserve">.1: </w:t>
-                  </w:r>
-                  <w:r>
-                    <w:rPr>
-                      <w:b/>
-                      <w:bCs/>
-                      <w:sz w:val="18"/>
-                      <w:szCs w:val="18"/>
-                      <w:lang w:val="sv-SE"/>
-                    </w:rPr>
-                    <w:t>C</w:t>
-                  </w:r>
-                  <w:r>
-                    <w:rPr>
-                      <w:b/>
-                      <w:bCs/>
-                      <w:sz w:val="18"/>
-                      <w:szCs w:val="18"/>
-                      <w:lang w:val="sv-SE"/>
-                    </w:rPr>
-                    <w:t>lient-Server.</w:t>
+                    <w:t>Figure 2.5.1.1: Client-Server.</w:t>
                   </w:r>
                 </w:p>
               </w:txbxContent>
@@ -8680,47 +8620,7 @@
                       <w:szCs w:val="18"/>
                       <w:lang w:val="sv-SE"/>
                     </w:rPr>
-                    <w:t>Figur</w:t>
-                  </w:r>
-                  <w:r>
-                    <w:rPr>
-                      <w:b/>
-                      <w:bCs/>
-                      <w:sz w:val="18"/>
-                      <w:szCs w:val="18"/>
-                      <w:lang w:val="sv-SE"/>
-                    </w:rPr>
-                    <w:t>e</w:t>
-                  </w:r>
-                  <w:r>
-                    <w:rPr>
-                      <w:b/>
-                      <w:bCs/>
-                      <w:sz w:val="18"/>
-                      <w:szCs w:val="18"/>
-                      <w:lang w:val="sv-SE"/>
-                    </w:rPr>
-                    <w:t xml:space="preserve"> </w:t>
-                  </w:r>
-                  <w:r>
-                    <w:rPr>
-                      <w:b/>
-                      <w:bCs/>
-                      <w:sz w:val="18"/>
-                      <w:szCs w:val="18"/>
-                      <w:lang w:val="sv-SE"/>
-                    </w:rPr>
-                    <w:t>2.5.1.2.</w:t>
-                  </w:r>
-                  <w:r>
-                    <w:rPr>
-                      <w:b/>
-                      <w:bCs/>
-                      <w:sz w:val="18"/>
-                      <w:szCs w:val="18"/>
-                      <w:lang w:val="sv-SE"/>
-                    </w:rPr>
-                    <w:t>: Peer-to-Peer.</w:t>
+                    <w:t>Figure 2.5.1.2.: Peer-to-Peer.</w:t>
                   </w:r>
                 </w:p>
               </w:txbxContent>
@@ -9699,25 +9599,34 @@
         <w:pStyle w:val="Heading2"/>
       </w:pPr>
       <w:r>
-        <w:t>Identifiera P2P med hjälp av flöden</w:t>
+        <w:t xml:space="preserve">3.1. </w:t>
+      </w:r>
+      <w:r>
+        <w:t xml:space="preserve">Identifying Peer-to-Peer </w:t>
       </w:r>
       <w:bookmarkEnd w:id="24"/>
-    </w:p>
-    <w:p>
-      <w:r>
-        <w:t>När jag under förundersökningar läste uppsatser och texter om dels dataströmmar och dels om P2Pidentifiering så undrade jag om man genom att bara titta på mängden flöden som kunde kopplas till en ip-adress(där ett flöde är ett ip:port par), kunde dra någon slutsats huruvida den (eller de) datorn bakom adressen var involverad i P2P. Viktigare, undrade jag om det kunde göras i realtid i sådana höga hastigheter som förekommer i utkanten av en leverantörs nät (upp till 40 Gbit/s).</w:t>
+      <w:r>
+        <w:t>by counting flows</w:t>
+      </w:r>
+    </w:p>
+    <w:p>
+      <w:r>
+        <w:t>While reading papers and articles about data streams and P2P identification, I wondered if it were possible to draw any conclusions regarding P2P use by only looking at the number of flows that could be associated to an IP-address (where a flow is defined as an IP:port pair). More importantantly, I wondered if it could be done in real time at such high speeds that occurr at the edge of a provider's network (up to 40 Gbit/s).</w:t>
       </w:r>
     </w:p>
     <w:p/>
     <w:p>
       <w:r>
-        <w:t>Vad jag vet så finns det ingen svensk eller engelskspråkig undersökning som försöker sig på att göra detta i realtid, med en implementationsmöjlighet i SRAM. En liknande offline-undersökning har gjorts av Karagiannis et al.[19].</w:t>
+        <w:t>There are no swedish or english investigations, as far as I know, that try to do this in real time with a possibility of being implemented in SRAM. A similar offline investigation was done by Karagiannis et al[$REF 19].</w:t>
       </w:r>
     </w:p>
     <w:p/>
     <w:p>
       <w:r>
-        <w:t>Eftersom mycket av P2Ptrafiken idag är krypterad, och på grund av de etiska och juridiska problem man får när man tittar på paketdatan (man avlyssnar ju bokstavligt talat trafiken) var det givet att endast shallow packet inspection var möjligt att använda. Jag har valt att endast koncentrera mig på TCP-trafik eftersom fildelning sker nästan uteslutande över det. Det finns inga svårigheter med att även inkludera andra protokoll, det är bara en implementationsfråga eftersom olika protokolls huvud ser olika ut. Principen är dock den samma. Alla paket har en källa och en destination, oavsett dess protokoll.</w:t>
+        <w:t>Since alot of P2P-traffic is encrypted today</w:t>
+      </w:r>
+      <w:r>
+        <w:t>, and because of the ethical and potential legal issues arrising from inspecting the packet data (you're literally wire-tapping the traffic), it was obvious that only shallow packet inspection could be used. I have chosen to limit myself to TCP-traffic since that is what filesharing almost exclusively uses. There are no difficulties in also including other protocols. It is only a question of implementation since package heads differ between protocols. The principle is the same; all packages have a source and a destination, regardless of protocol.</w:t>
       </w:r>
     </w:p>
     <w:p>
@@ -9731,295 +9640,1822 @@
     <w:p>
       <w:pPr>
         <w:pStyle w:val="Heading3"/>
-        <w:numPr>
-          <w:ilvl w:val="1"/>
-          <w:numId w:val="2"/>
-        </w:numPr>
-        <w:tabs>
-          <w:tab w:val="left" w:pos="0"/>
+        <w:tabs>
+          <w:tab w:val="clear" w:pos="0"/>
         </w:tabs>
       </w:pPr>
       <w:bookmarkStart w:id="25" w:name="_Toc255336133"/>
       <w:r>
-        <w:t>Utmaningarna</w:t>
+        <w:t>3.1.1. Challenges</w:t>
       </w:r>
       <w:bookmarkEnd w:id="25"/>
     </w:p>
     <w:p>
       <w:r>
-        <w:t xml:space="preserve">Varje paket måste klassificeras om det tillhör ett flöde som redan observerats eller om det är det första i ett helt nytt flöde. En gigabitlänk kommer potentiellt hantera över en miljon TCP-paket varje sekund. Vi måste därmed på ett snabbt och effektivt sätt kunna klassificera paketen. Eftersom detta är en fråga om att bestämma om paketet är medlem i mängden ”Sedda paket” så är ett bloomfilter väl lämpat för denna uppgiften. Det är snabbt, använder lite minne och ger endast en liten del fel sin randomiserade natur till trots. Tiden som används är O(k), där k är antalet hashfunktioner som används. Minnet är m = O(n) bitar, där </w:t>
+        <w:t xml:space="preserve">Every package must be identified as belonging to a flow that has already been observed or as belonging to a completely new flow. A gigabit link will potentially handle over a million TCP-packages each second. We must therefore identify the packages quickly and efficiently. Because this is a question whether the package is a member of the set of "already seen packages", a bloom filter is well suited for this task. It is fast, it uses </w:t>
+      </w:r>
+      <w:r>
+        <w:t>little</w:t>
+      </w:r>
+      <w:r>
+        <w:t xml:space="preserve"> memory and despite its randomized nature it only gives rise to a </w:t>
+      </w:r>
+      <w:r>
+        <w:t xml:space="preserve">small amount of errors. The time used is O(k), where </w:t>
+      </w:r>
+      <w:r>
+        <w:rPr>
+          <w:i/>
+        </w:rPr>
+        <w:t>k</w:t>
+      </w:r>
+      <w:r>
+        <w:t xml:space="preserve"> is the number of hash functions used. The memory required is </w:t>
+      </w:r>
+      <w:r>
+        <w:rPr>
+          <w:i/>
+        </w:rPr>
+        <w:t xml:space="preserve">m </w:t>
+      </w:r>
+      <w:r>
+        <w:t xml:space="preserve">= O(n) bits, where </w:t>
+      </w:r>
+      <w:r>
+        <w:rPr>
+          <w:i/>
+        </w:rPr>
+        <w:t>n</w:t>
+      </w:r>
+      <w:r>
+        <w:t xml:space="preserve"> is the number of flows that the bloom filter is expected to be able to handle with good probability.</w:t>
+      </w:r>
+    </w:p>
+    <w:p/>
+    <w:p>
+      <w:r>
+        <w:t xml:space="preserve">With the formula presented in chapter 2.4 we can calculate that for an </w:t>
+      </w:r>
+      <w:r>
+        <w:rPr>
+          <w:i/>
+        </w:rPr>
+        <w:t>n</w:t>
+      </w:r>
+      <w:r>
+        <w:t xml:space="preserve"> of 100 000 (number of flows) and an </w:t>
+      </w:r>
+      <w:r>
+        <w:rPr>
+          <w:i/>
+        </w:rPr>
+        <w:t>m</w:t>
+      </w:r>
+      <w:r>
+        <w:t xml:space="preserve"> of 1 million bits (less than 128 kB) the probability of false positives is less than 1% for five hash functions, and is optimal for seven hash functions. Since TCP primariliy transmits data it seems reasonable to assume that a flow will, on average, use 10 packets or more. The amount of data transmitted in 10 packets is less than 15 kB.</w:t>
+      </w:r>
+    </w:p>
+    <w:p/>
+    <w:p>
+      <w:r>
+        <w:t>When a new flow has been identified, we wish to use it to calculate the total number of flows related to the different IP-addresses. The number of IP-addresses can be large (in the worst case every flow belongs to two new and unique IP-addresses). Hence there can be alot of packages invoking this process and it must be basically as fast as the previous bloom filter. I have chosen to use a counting bloom filter here. It is fast, uses a limited amount of memory and has a low probability of false positives.</w:t>
+      </w:r>
+    </w:p>
+    <w:p/>
+    <w:p>
+      <w:r>
+        <w:t>A CBF uses more memory than a regular bloom filter because of its use of counters instead of single bits. It is possible however to limit the size by noting that far from all flows will belong to unique addresses. Individual addresses will occur in several flows. It's all dependant on the number of flows generated by individual addresses. It also depends on the direction of the flows. If the machines within the network only communicate with each other there is no need for a large filter, but if the machines instead communicate with machines on foreign networks the size requirement increases. Further investigations could demonstrate how many flows are generated by computers on average. For my implementation I substantially oversized the filters. The number of flows per computer varied between 1 and over 50, depending on the type of activity.</w:t>
+      </w:r>
+    </w:p>
+    <w:p/>
+    <w:p>
+      <w:r>
+        <w:t>A link with a 10 Gb/s capacity can handle 1000 10 Mb/s connections (a fairly common speed for both ADSL and LAN connections) concurrentl</w:t>
+      </w:r>
+      <w:r>
+        <w:t>y without problems. Assuming that 16 bit counters are used in the CBF, which I used in my implementation, we can use the regular formula for bloom filters to calculate that a filter of 256 kB and 131072 counters has an error probability of less than 1% for 13 663 IP-addresses. Which means that the average number of IP-addresses should not exceed 13 663 if we are to stay below a 1% error rate at high load. A thorough investigation of the number of observed flows could answer what the optimal size of the CBF is. Counters of 16 bits mean a maximum of 65 535 flows, while in reality 8 bit counters (255 flows) would probably have sufficed.</w:t>
+      </w:r>
+    </w:p>
+    <w:p/>
+    <w:p>
+      <w:r>
+        <w:t xml:space="preserve">When thus an IP-address belonging to many flows has been identified, it is added to the final list together with the number of flows. The purpose of this list is to keep track of the average number of flows. To keep this value fairly dynamic I chose to reduce the average to a single measurement (normally an average value represents several measurements) after a few measurement intervals. This in order to counter the situation where an IP-address that is constantly associated with alot of flows for a long time but is suddenly disconnected remains in the list and slowly decreases to zero average flows. So the list contains the average number of flows for at most the latest </w:t>
+      </w:r>
+      <w:r>
+        <w:rPr>
+          <w:i/>
+        </w:rPr>
+        <w:t>y</w:t>
+      </w:r>
+      <w:r>
+        <w:t xml:space="preserve"> seconds. After </w:t>
+      </w:r>
+      <w:r>
+        <w:rPr>
+          <w:i/>
+        </w:rPr>
+        <w:t>y</w:t>
+      </w:r>
+      <w:r>
+        <w:t xml:space="preserve"> seconds the average value is reduced to be equal to a single measurement, and is then free to fluctuate faster once more. The reason for this list and not using the value of the CBF directly is because I wanted to reduce the possibility of borderline cases where an IP-address varies between P2P and non-P2P.</w:t>
+      </w:r>
+    </w:p>
+    <w:p/>
+    <w:p>
+      <w:r>
+        <w:t>Regular web traffic give rise to a small number of flows according to the tests made, but it can be linked to flows in small peaks with long minimum values in between. If a cyber café were to be situated behind a NAT router</w:t>
+      </w:r>
+      <w:r>
+        <w:rPr>
+          <w:rStyle w:val="FootnoteReference"/>
+        </w:rPr>
+        <w:footnoteReference w:id="12"/>
+      </w:r>
+      <w:r>
+        <w:t>, and potentially have a hundred people surfing the web from the same IP-address, it might mean that these peaks add up and surpass the limit for what the algorithm would identify as P2P. But it would quickly fall below the limit only to quickly rise again. If the router of ISP directs traffic differently depending on the number of flows the traffic of the cyber café would constantly be sent differently (this would be a false positive).</w:t>
+      </w:r>
+    </w:p>
+    <w:p/>
+    <w:p>
+      <w:r>
+        <w:t>Constant updates in the internal routing list would also be un-desirable. So I chose to judge the average number of flows per second, or some other small period of time, during a longer window. This in order to allow long periods of inactivity to balance out short but high peaks. The same error could of course arise here as well, that an IP-address is on the limit.</w:t>
+      </w:r>
+      <w:r>
+        <w:t xml:space="preserve"> But that </w:t>
+      </w:r>
+      <w:r>
+        <w:lastRenderedPageBreak/>
+        <w:t>means that possible actions are only taken a few times per minute or less instead of every few seconds. This last step does not have as high demands on it because the number of P2P identified IP-addresses are limited. But we have already spent some processing time on the bloom filter and CBF before this step, so it must still be fairly efficient.</w:t>
+      </w:r>
+    </w:p>
+    <w:p/>
+    <w:p>
+      <w:r>
+        <w:t>I chose to represent this list of potential P2P addresses with a balanced binary search tree, specifically a red black tree. This despite memory access taking longer time than calculating a value in the CPU which a hash table would have required. There are however never that many pointers that have to be followed; less than 10 pointers which is the case if the tree contains less than 1024 P2P identified addresses (and in my tests this would never go beyond a handful). Primarily, I chose to use a binary tree because my investigations would take place at fairly low speeds and because it eliminated all kinds of measurement errors that might arise from bloom filters. If the algorithm were to be implemented in a router it would almost surely demand something better than a binary tree. One suggestion for improvement is given in 3.1.4.</w:t>
+      </w:r>
+    </w:p>
+    <w:p/>
+    <w:p>
+      <w:pPr>
+        <w:pStyle w:val="Heading3"/>
+        <w:tabs>
+          <w:tab w:val="clear" w:pos="0"/>
+        </w:tabs>
+      </w:pPr>
+      <w:bookmarkStart w:id="26" w:name="_Toc255336134"/>
+      <w:r>
+        <w:t>3.1.2. The average value list</w:t>
+      </w:r>
+      <w:bookmarkEnd w:id="26"/>
+    </w:p>
+    <w:p>
+      <w:r>
+        <w:t xml:space="preserve">The list has the usual operations </w:t>
       </w:r>
       <w:r>
         <w:rPr>
           <w:i/>
           <w:iCs/>
         </w:rPr>
-        <w:t>n</w:t>
-      </w:r>
-      <w:r>
-        <w:t xml:space="preserve"> är de antal flöden som bloomfiltret förväntas kunna hantera med god sannolikhet.</w:t>
-      </w:r>
-    </w:p>
-    <w:p/>
-    <w:p>
-      <w:r>
-        <w:t xml:space="preserve">Med formeln som presenterades i kapitel fem så kan vi beräkna att för ett </w:t>
+        <w:t>Insert, Delete, Search, Successor, Predecessor</w:t>
+      </w:r>
+      <w:r>
+        <w:t>,</w:t>
+      </w:r>
+      <w:r>
+        <w:t xml:space="preserve"> and so on that all lists do. In </w:t>
+      </w:r>
+      <w:r>
+        <w:t xml:space="preserve">addition it also supports the operations: </w:t>
       </w:r>
       <w:r>
         <w:rPr>
           <w:i/>
           <w:iCs/>
         </w:rPr>
-        <w:t>n</w:t>
-      </w:r>
-      <w:r>
-        <w:t xml:space="preserve"> på 100 000 (antal flöden) och ett </w:t>
+        <w:t>Average</w:t>
+      </w:r>
+      <w:r>
+        <w:t xml:space="preserve"> </w:t>
+      </w:r>
+      <w:r>
+        <w:t>and</w:t>
+      </w:r>
+      <w:r>
+        <w:t xml:space="preserve"> </w:t>
       </w:r>
       <w:r>
         <w:rPr>
           <w:i/>
           <w:iCs/>
         </w:rPr>
-        <w:t>m</w:t>
-      </w:r>
-      <w:r>
-        <w:t xml:space="preserve"> på 1 miljon bitar (mindre än 128 KB) så är sannolikheten för falska positiva mindre än 1% för fem hashfunktioner, och optimal med sju hashfunktioner. Eftersom TCP främst överför data ter det sig rimligt att anta att ett flöde i genomsnitt kommer att använda sig av 10 paket eller mer. Mängden överförd data i 10 paket är nämligen under 15 KB.</w:t>
+        <w:t>Reset</w:t>
+      </w:r>
+      <w:r>
+        <w:rPr>
+          <w:iCs/>
+        </w:rPr>
+        <w:t>.</w:t>
+      </w:r>
+    </w:p>
+    <w:p>
+      <w:pPr>
+        <w:tabs>
+          <w:tab w:val="left" w:pos="375"/>
+          <w:tab w:val="left" w:pos="735"/>
+        </w:tabs>
+        <w:rPr>
+          <w:b/>
+          <w:bCs/>
+        </w:rPr>
+      </w:pPr>
+    </w:p>
+    <w:p>
+      <w:pPr>
+        <w:tabs>
+          <w:tab w:val="left" w:pos="500"/>
+          <w:tab w:val="left" w:pos="938"/>
+        </w:tabs>
+        <w:rPr>
+          <w:rFonts w:ascii="Courier New" w:hAnsi="Courier New"/>
+          <w:sz w:val="18"/>
+          <w:szCs w:val="18"/>
+        </w:rPr>
+      </w:pPr>
+      <w:r>
+        <w:rPr>
+          <w:rFonts w:ascii="Courier New" w:hAnsi="Courier New"/>
+          <w:sz w:val="18"/>
+          <w:szCs w:val="18"/>
+        </w:rPr>
+        <w:t>Insert(</w:t>
+      </w:r>
+      <w:r>
+        <w:rPr>
+          <w:rFonts w:ascii="Courier New" w:hAnsi="Courier New"/>
+          <w:sz w:val="18"/>
+          <w:szCs w:val="18"/>
+        </w:rPr>
+        <w:t>key</w:t>
+      </w:r>
+      <w:r>
+        <w:rPr>
+          <w:rFonts w:ascii="Courier New" w:hAnsi="Courier New"/>
+          <w:sz w:val="18"/>
+          <w:szCs w:val="18"/>
+        </w:rPr>
+        <w:t xml:space="preserve"> k, </w:t>
+      </w:r>
+      <w:r>
+        <w:rPr>
+          <w:rFonts w:ascii="Courier New" w:hAnsi="Courier New"/>
+          <w:sz w:val="18"/>
+          <w:szCs w:val="18"/>
+        </w:rPr>
+        <w:t>measurement value</w:t>
+      </w:r>
+      <w:r>
+        <w:rPr>
+          <w:rFonts w:ascii="Courier New" w:hAnsi="Courier New"/>
+          <w:sz w:val="18"/>
+          <w:szCs w:val="18"/>
+        </w:rPr>
+        <w:t xml:space="preserve"> z</w:t>
+      </w:r>
+      <w:r>
+        <w:rPr>
+          <w:rFonts w:ascii="Courier New" w:hAnsi="Courier New"/>
+          <w:sz w:val="18"/>
+          <w:szCs w:val="18"/>
+          <w:vertAlign w:val="subscript"/>
+        </w:rPr>
+        <w:t>k</w:t>
+      </w:r>
+      <w:r>
+        <w:rPr>
+          <w:rFonts w:ascii="Courier New" w:hAnsi="Courier New"/>
+          <w:sz w:val="18"/>
+          <w:szCs w:val="18"/>
+        </w:rPr>
+        <w:t>):</w:t>
+      </w:r>
+    </w:p>
+    <w:p>
+      <w:pPr>
+        <w:tabs>
+          <w:tab w:val="left" w:pos="500"/>
+          <w:tab w:val="left" w:pos="938"/>
+        </w:tabs>
+        <w:rPr>
+          <w:rFonts w:ascii="Courier New" w:hAnsi="Courier New"/>
+          <w:sz w:val="18"/>
+          <w:szCs w:val="18"/>
+        </w:rPr>
+      </w:pPr>
+      <w:r>
+        <w:rPr>
+          <w:rFonts w:ascii="Courier New" w:hAnsi="Courier New"/>
+          <w:sz w:val="18"/>
+          <w:szCs w:val="18"/>
+        </w:rPr>
+        <w:tab/>
+      </w:r>
+      <w:r>
+        <w:rPr>
+          <w:rFonts w:ascii="Courier New" w:hAnsi="Courier New"/>
+          <w:sz w:val="18"/>
+          <w:szCs w:val="18"/>
+        </w:rPr>
+        <w:t>Associate</w:t>
+      </w:r>
+      <w:r>
+        <w:rPr>
+          <w:rFonts w:ascii="Courier New" w:hAnsi="Courier New"/>
+          <w:sz w:val="18"/>
+          <w:szCs w:val="18"/>
+        </w:rPr>
+        <w:t xml:space="preserve"> </w:t>
+      </w:r>
+      <w:r>
+        <w:rPr>
+          <w:rFonts w:ascii="Courier New" w:hAnsi="Courier New"/>
+          <w:sz w:val="18"/>
+          <w:szCs w:val="18"/>
+        </w:rPr>
+        <w:t>key</w:t>
+      </w:r>
+      <w:r>
+        <w:rPr>
+          <w:rFonts w:ascii="Courier New" w:hAnsi="Courier New"/>
+          <w:sz w:val="18"/>
+          <w:szCs w:val="18"/>
+        </w:rPr>
+        <w:t xml:space="preserve"> k </w:t>
+      </w:r>
+      <w:r>
+        <w:rPr>
+          <w:rFonts w:ascii="Courier New" w:hAnsi="Courier New"/>
+          <w:sz w:val="18"/>
+          <w:szCs w:val="18"/>
+        </w:rPr>
+        <w:t>with</w:t>
+      </w:r>
+      <w:r>
+        <w:rPr>
+          <w:rFonts w:ascii="Courier New" w:hAnsi="Courier New"/>
+          <w:sz w:val="18"/>
+          <w:szCs w:val="18"/>
+        </w:rPr>
+        <w:t xml:space="preserve"> </w:t>
+      </w:r>
+      <w:r>
+        <w:rPr>
+          <w:rFonts w:ascii="Courier New" w:hAnsi="Courier New"/>
+          <w:sz w:val="18"/>
+          <w:szCs w:val="18"/>
+        </w:rPr>
+        <w:t>measurement value</w:t>
+      </w:r>
+      <w:r>
+        <w:rPr>
+          <w:rFonts w:ascii="Courier New" w:hAnsi="Courier New"/>
+          <w:sz w:val="18"/>
+          <w:szCs w:val="18"/>
+        </w:rPr>
+        <w:t xml:space="preserve"> </w:t>
+      </w:r>
+      <w:r>
+        <w:rPr>
+          <w:rFonts w:ascii="Courier New" w:hAnsi="Courier New"/>
+          <w:sz w:val="18"/>
+          <w:szCs w:val="18"/>
+        </w:rPr>
+        <w:t>z</w:t>
+      </w:r>
+      <w:r>
+        <w:rPr>
+          <w:rFonts w:ascii="Courier New" w:hAnsi="Courier New"/>
+          <w:sz w:val="18"/>
+          <w:szCs w:val="18"/>
+          <w:vertAlign w:val="subscript"/>
+        </w:rPr>
+        <w:t>k</w:t>
+      </w:r>
+      <w:r>
+        <w:rPr>
+          <w:rFonts w:ascii="Courier New" w:hAnsi="Courier New"/>
+          <w:sz w:val="18"/>
+          <w:szCs w:val="18"/>
+        </w:rPr>
+        <w:t>,</w:t>
+      </w:r>
+    </w:p>
+    <w:p>
+      <w:pPr>
+        <w:tabs>
+          <w:tab w:val="left" w:pos="500"/>
+          <w:tab w:val="left" w:pos="938"/>
+        </w:tabs>
+        <w:rPr>
+          <w:rFonts w:ascii="Courier New" w:hAnsi="Courier New"/>
+          <w:sz w:val="18"/>
+          <w:szCs w:val="18"/>
+        </w:rPr>
+      </w:pPr>
+      <w:r>
+        <w:rPr>
+          <w:rFonts w:ascii="Courier New" w:hAnsi="Courier New"/>
+          <w:sz w:val="18"/>
+          <w:szCs w:val="18"/>
+        </w:rPr>
+        <w:tab/>
+      </w:r>
+      <w:r>
+        <w:rPr>
+          <w:rFonts w:ascii="Courier New" w:hAnsi="Courier New"/>
+          <w:sz w:val="18"/>
+          <w:szCs w:val="18"/>
+        </w:rPr>
+        <w:t>If</w:t>
+      </w:r>
+      <w:r>
+        <w:rPr>
+          <w:rFonts w:ascii="Courier New" w:hAnsi="Courier New"/>
+          <w:sz w:val="18"/>
+          <w:szCs w:val="18"/>
+        </w:rPr>
+        <w:t xml:space="preserve"> k </w:t>
+      </w:r>
+      <w:r>
+        <w:rPr>
+          <w:rFonts w:ascii="Courier New" w:hAnsi="Courier New"/>
+          <w:sz w:val="18"/>
+          <w:szCs w:val="18"/>
+        </w:rPr>
+        <w:t>is a new value then</w:t>
+      </w:r>
+    </w:p>
+    <w:p>
+      <w:pPr>
+        <w:tabs>
+          <w:tab w:val="left" w:pos="500"/>
+          <w:tab w:val="left" w:pos="938"/>
+        </w:tabs>
+        <w:rPr>
+          <w:rFonts w:ascii="Courier New" w:hAnsi="Courier New"/>
+          <w:sz w:val="18"/>
+          <w:szCs w:val="18"/>
+        </w:rPr>
+      </w:pPr>
+      <w:r>
+        <w:rPr>
+          <w:rFonts w:ascii="Courier New" w:hAnsi="Courier New"/>
+          <w:sz w:val="18"/>
+          <w:szCs w:val="18"/>
+        </w:rPr>
+        <w:tab/>
+      </w:r>
+      <w:r>
+        <w:rPr>
+          <w:rFonts w:ascii="Courier New" w:hAnsi="Courier New"/>
+          <w:sz w:val="18"/>
+          <w:szCs w:val="18"/>
+        </w:rPr>
+        <w:tab/>
+      </w:r>
+      <w:r>
+        <w:rPr>
+          <w:rFonts w:ascii="Courier New" w:hAnsi="Courier New"/>
+          <w:sz w:val="18"/>
+          <w:szCs w:val="18"/>
+        </w:rPr>
+        <w:t>the average value</w:t>
+      </w:r>
+      <w:r>
+        <w:rPr>
+          <w:rFonts w:ascii="Courier New" w:hAnsi="Courier New"/>
+          <w:sz w:val="18"/>
+          <w:szCs w:val="18"/>
+        </w:rPr>
+        <w:t xml:space="preserve"> a</w:t>
+      </w:r>
+      <w:r>
+        <w:rPr>
+          <w:rFonts w:ascii="Courier New" w:hAnsi="Courier New"/>
+          <w:sz w:val="18"/>
+          <w:szCs w:val="18"/>
+          <w:vertAlign w:val="subscript"/>
+        </w:rPr>
+        <w:t>k</w:t>
+      </w:r>
+      <w:r>
+        <w:rPr>
+          <w:rFonts w:ascii="Courier New" w:hAnsi="Courier New"/>
+          <w:sz w:val="18"/>
+          <w:szCs w:val="18"/>
+        </w:rPr>
+        <w:t xml:space="preserve"> = 0 </w:t>
+      </w:r>
+      <w:r>
+        <w:rPr>
+          <w:rFonts w:ascii="Courier New" w:hAnsi="Courier New"/>
+          <w:sz w:val="18"/>
+          <w:szCs w:val="18"/>
+        </w:rPr>
+        <w:t>and</w:t>
+      </w:r>
+    </w:p>
+    <w:p>
+      <w:pPr>
+        <w:tabs>
+          <w:tab w:val="left" w:pos="500"/>
+          <w:tab w:val="left" w:pos="938"/>
+        </w:tabs>
+        <w:rPr>
+          <w:rFonts w:ascii="Courier New" w:hAnsi="Courier New"/>
+          <w:sz w:val="18"/>
+          <w:szCs w:val="18"/>
+        </w:rPr>
+      </w:pPr>
+      <w:r>
+        <w:rPr>
+          <w:rFonts w:ascii="Courier New" w:hAnsi="Courier New"/>
+          <w:sz w:val="18"/>
+          <w:szCs w:val="18"/>
+        </w:rPr>
+        <w:tab/>
+      </w:r>
+      <w:r>
+        <w:rPr>
+          <w:rFonts w:ascii="Courier New" w:hAnsi="Courier New"/>
+          <w:sz w:val="18"/>
+          <w:szCs w:val="18"/>
+        </w:rPr>
+        <w:tab/>
+      </w:r>
+      <w:r>
+        <w:rPr>
+          <w:rFonts w:ascii="Courier New" w:hAnsi="Courier New"/>
+          <w:sz w:val="18"/>
+          <w:szCs w:val="18"/>
+        </w:rPr>
+        <w:t>the counter</w:t>
+      </w:r>
+      <w:r>
+        <w:rPr>
+          <w:rFonts w:ascii="Courier New" w:hAnsi="Courier New"/>
+          <w:sz w:val="18"/>
+          <w:szCs w:val="18"/>
+        </w:rPr>
+        <w:t xml:space="preserve"> c</w:t>
+      </w:r>
+      <w:r>
+        <w:rPr>
+          <w:rFonts w:ascii="Courier New" w:hAnsi="Courier New"/>
+          <w:sz w:val="18"/>
+          <w:szCs w:val="18"/>
+          <w:vertAlign w:val="subscript"/>
+        </w:rPr>
+        <w:t>k</w:t>
+      </w:r>
+      <w:r>
+        <w:rPr>
+          <w:rFonts w:ascii="Courier New" w:hAnsi="Courier New"/>
+          <w:sz w:val="18"/>
+          <w:szCs w:val="18"/>
+        </w:rPr>
+        <w:t xml:space="preserve"> = 0</w:t>
+      </w:r>
+    </w:p>
+    <w:p>
+      <w:pPr>
+        <w:tabs>
+          <w:tab w:val="left" w:pos="500"/>
+          <w:tab w:val="left" w:pos="938"/>
+        </w:tabs>
+        <w:rPr>
+          <w:rFonts w:ascii="Courier New" w:hAnsi="Courier New"/>
+          <w:sz w:val="18"/>
+          <w:szCs w:val="18"/>
+        </w:rPr>
+      </w:pPr>
+    </w:p>
+    <w:p>
+      <w:pPr>
+        <w:tabs>
+          <w:tab w:val="left" w:pos="500"/>
+          <w:tab w:val="left" w:pos="938"/>
+        </w:tabs>
+        <w:rPr>
+          <w:rFonts w:ascii="Courier New" w:hAnsi="Courier New"/>
+          <w:sz w:val="18"/>
+          <w:szCs w:val="18"/>
+        </w:rPr>
+      </w:pPr>
+      <w:r>
+        <w:rPr>
+          <w:rFonts w:ascii="Courier New" w:hAnsi="Courier New"/>
+          <w:sz w:val="18"/>
+          <w:szCs w:val="18"/>
+        </w:rPr>
+        <w:t>Average:</w:t>
+      </w:r>
+      <w:r>
+        <w:rPr>
+          <w:rFonts w:ascii="Courier New" w:hAnsi="Courier New"/>
+          <w:sz w:val="18"/>
+          <w:szCs w:val="18"/>
+        </w:rPr>
+        <w:tab/>
+        <w:t>//</w:t>
+      </w:r>
+      <w:r>
+        <w:rPr>
+          <w:rFonts w:ascii="Courier New" w:hAnsi="Courier New"/>
+          <w:sz w:val="18"/>
+          <w:szCs w:val="18"/>
+        </w:rPr>
+        <w:t xml:space="preserve"> Calculates the average value of inserted measurement values</w:t>
+      </w:r>
+      <w:r>
+        <w:rPr>
+          <w:rFonts w:ascii="Courier New" w:hAnsi="Courier New"/>
+          <w:sz w:val="18"/>
+          <w:szCs w:val="18"/>
+        </w:rPr>
+        <w:t>.</w:t>
+      </w:r>
+    </w:p>
+    <w:p>
+      <w:pPr>
+        <w:tabs>
+          <w:tab w:val="left" w:pos="500"/>
+          <w:tab w:val="left" w:pos="938"/>
+        </w:tabs>
+        <w:rPr>
+          <w:rFonts w:ascii="Courier New" w:hAnsi="Courier New"/>
+          <w:sz w:val="18"/>
+          <w:szCs w:val="18"/>
+        </w:rPr>
+      </w:pPr>
+      <w:r>
+        <w:rPr>
+          <w:rFonts w:ascii="Courier New" w:hAnsi="Courier New"/>
+          <w:sz w:val="18"/>
+          <w:szCs w:val="18"/>
+        </w:rPr>
+        <w:tab/>
+      </w:r>
+      <w:r>
+        <w:rPr>
+          <w:rFonts w:ascii="Courier New" w:hAnsi="Courier New"/>
+          <w:sz w:val="18"/>
+          <w:szCs w:val="18"/>
+        </w:rPr>
+        <w:t>For all keys k in the tree</w:t>
+      </w:r>
+      <w:r>
+        <w:rPr>
+          <w:rFonts w:ascii="Courier New" w:hAnsi="Courier New"/>
+          <w:sz w:val="18"/>
+          <w:szCs w:val="18"/>
+        </w:rPr>
+        <w:t xml:space="preserve">, </w:t>
+      </w:r>
+    </w:p>
+    <w:p>
+      <w:pPr>
+        <w:tabs>
+          <w:tab w:val="left" w:pos="500"/>
+          <w:tab w:val="left" w:pos="938"/>
+        </w:tabs>
+        <w:rPr>
+          <w:rFonts w:ascii="Courier New" w:hAnsi="Courier New"/>
+          <w:sz w:val="18"/>
+          <w:szCs w:val="18"/>
+        </w:rPr>
+      </w:pPr>
+      <w:r>
+        <w:rPr>
+          <w:rFonts w:ascii="Courier New" w:hAnsi="Courier New"/>
+          <w:sz w:val="18"/>
+          <w:szCs w:val="18"/>
+        </w:rPr>
+        <w:tab/>
+      </w:r>
+      <w:r>
+        <w:rPr>
+          <w:rFonts w:ascii="Courier New" w:hAnsi="Courier New"/>
+          <w:sz w:val="18"/>
+          <w:szCs w:val="18"/>
+        </w:rPr>
+        <w:tab/>
+        <w:t>a</w:t>
+      </w:r>
+      <w:r>
+        <w:rPr>
+          <w:rFonts w:ascii="Courier New" w:hAnsi="Courier New"/>
+          <w:sz w:val="18"/>
+          <w:szCs w:val="18"/>
+          <w:vertAlign w:val="subscript"/>
+        </w:rPr>
+        <w:t>k</w:t>
+      </w:r>
+      <w:r>
+        <w:rPr>
+          <w:rFonts w:ascii="Courier New" w:hAnsi="Courier New"/>
+          <w:sz w:val="18"/>
+          <w:szCs w:val="18"/>
+        </w:rPr>
+        <w:t xml:space="preserve"> = </w:t>
+      </w:r>
+      <m:oMath>
+        <m:f>
+          <m:fPr>
+            <m:ctrlPr>
+              <w:rPr>
+                <w:rFonts w:ascii="Cambria Math" w:hAnsi="Cambria Math"/>
+                <w:i/>
+                <w:sz w:val="28"/>
+                <w:szCs w:val="28"/>
+              </w:rPr>
+            </m:ctrlPr>
+          </m:fPr>
+          <m:num>
+            <m:d>
+              <m:dPr>
+                <m:ctrlPr>
+                  <w:rPr>
+                    <w:rFonts w:ascii="Cambria Math" w:hAnsi="Cambria Math"/>
+                    <w:i/>
+                    <w:sz w:val="28"/>
+                    <w:szCs w:val="28"/>
+                  </w:rPr>
+                </m:ctrlPr>
+              </m:dPr>
+              <m:e>
+                <m:sSub>
+                  <m:sSubPr>
+                    <m:ctrlPr>
+                      <w:rPr>
+                        <w:rFonts w:ascii="Cambria Math" w:hAnsi="Cambria Math"/>
+                        <w:i/>
+                        <w:sz w:val="28"/>
+                        <w:szCs w:val="28"/>
+                      </w:rPr>
+                    </m:ctrlPr>
+                  </m:sSubPr>
+                  <m:e>
+                    <m:r>
+                      <w:rPr>
+                        <w:rFonts w:ascii="Cambria Math" w:hAnsi="Cambria Math"/>
+                        <w:sz w:val="28"/>
+                        <w:szCs w:val="28"/>
+                      </w:rPr>
+                      <m:t>a</m:t>
+                    </m:r>
+                  </m:e>
+                  <m:sub>
+                    <m:r>
+                      <w:rPr>
+                        <w:rFonts w:ascii="Cambria Math" w:hAnsi="Cambria Math"/>
+                        <w:sz w:val="28"/>
+                        <w:szCs w:val="28"/>
+                      </w:rPr>
+                      <m:t>k</m:t>
+                    </m:r>
+                  </m:sub>
+                </m:sSub>
+                <m:r>
+                  <w:rPr>
+                    <w:rFonts w:ascii="Cambria Math" w:hAnsi="Cambria Math"/>
+                    <w:sz w:val="28"/>
+                    <w:szCs w:val="28"/>
+                  </w:rPr>
+                  <m:t>∙</m:t>
+                </m:r>
+                <m:sSub>
+                  <m:sSubPr>
+                    <m:ctrlPr>
+                      <w:rPr>
+                        <w:rFonts w:ascii="Cambria Math" w:hAnsi="Cambria Math"/>
+                        <w:i/>
+                        <w:sz w:val="28"/>
+                        <w:szCs w:val="28"/>
+                      </w:rPr>
+                    </m:ctrlPr>
+                  </m:sSubPr>
+                  <m:e>
+                    <m:r>
+                      <w:rPr>
+                        <w:rFonts w:ascii="Cambria Math" w:hAnsi="Cambria Math"/>
+                        <w:sz w:val="28"/>
+                        <w:szCs w:val="28"/>
+                      </w:rPr>
+                      <m:t>c</m:t>
+                    </m:r>
+                  </m:e>
+                  <m:sub>
+                    <m:r>
+                      <w:rPr>
+                        <w:rFonts w:ascii="Cambria Math" w:hAnsi="Cambria Math"/>
+                        <w:sz w:val="28"/>
+                        <w:szCs w:val="28"/>
+                      </w:rPr>
+                      <m:t>k</m:t>
+                    </m:r>
+                  </m:sub>
+                </m:sSub>
+              </m:e>
+            </m:d>
+            <m:r>
+              <w:rPr>
+                <w:rFonts w:ascii="Cambria Math" w:hAnsi="Cambria Math"/>
+                <w:sz w:val="28"/>
+                <w:szCs w:val="28"/>
+              </w:rPr>
+              <m:t>+</m:t>
+            </m:r>
+            <m:sSub>
+              <m:sSubPr>
+                <m:ctrlPr>
+                  <w:rPr>
+                    <w:rFonts w:ascii="Cambria Math" w:hAnsi="Cambria Math"/>
+                    <w:i/>
+                    <w:sz w:val="28"/>
+                    <w:szCs w:val="28"/>
+                  </w:rPr>
+                </m:ctrlPr>
+              </m:sSubPr>
+              <m:e>
+                <m:r>
+                  <w:rPr>
+                    <w:rFonts w:ascii="Cambria Math" w:hAnsi="Cambria Math"/>
+                    <w:sz w:val="28"/>
+                    <w:szCs w:val="28"/>
+                  </w:rPr>
+                  <m:t>z</m:t>
+                </m:r>
+              </m:e>
+              <m:sub>
+                <m:r>
+                  <w:rPr>
+                    <w:rFonts w:ascii="Cambria Math" w:hAnsi="Cambria Math"/>
+                    <w:sz w:val="28"/>
+                    <w:szCs w:val="28"/>
+                  </w:rPr>
+                  <m:t>k</m:t>
+                </m:r>
+              </m:sub>
+            </m:sSub>
+          </m:num>
+          <m:den>
+            <m:sSub>
+              <m:sSubPr>
+                <m:ctrlPr>
+                  <w:rPr>
+                    <w:rFonts w:ascii="Cambria Math" w:hAnsi="Cambria Math"/>
+                    <w:i/>
+                    <w:sz w:val="28"/>
+                    <w:szCs w:val="28"/>
+                  </w:rPr>
+                </m:ctrlPr>
+              </m:sSubPr>
+              <m:e>
+                <m:r>
+                  <w:rPr>
+                    <w:rFonts w:ascii="Cambria Math" w:hAnsi="Cambria Math"/>
+                    <w:sz w:val="28"/>
+                    <w:szCs w:val="28"/>
+                  </w:rPr>
+                  <m:t>c</m:t>
+                </m:r>
+              </m:e>
+              <m:sub>
+                <m:r>
+                  <w:rPr>
+                    <w:rFonts w:ascii="Cambria Math" w:hAnsi="Cambria Math"/>
+                    <w:sz w:val="28"/>
+                    <w:szCs w:val="28"/>
+                  </w:rPr>
+                  <m:t>k</m:t>
+                </m:r>
+              </m:sub>
+            </m:sSub>
+            <m:r>
+              <w:rPr>
+                <w:rFonts w:ascii="Cambria Math" w:hAnsi="Cambria Math"/>
+                <w:sz w:val="28"/>
+                <w:szCs w:val="28"/>
+              </w:rPr>
+              <m:t>+1</m:t>
+            </m:r>
+          </m:den>
+        </m:f>
+      </m:oMath>
+      <w:r>
+        <w:rPr>
+          <w:rFonts w:ascii="Courier New" w:hAnsi="Courier New"/>
+          <w:sz w:val="18"/>
+          <w:szCs w:val="18"/>
+        </w:rPr>
+        <w:t>,</w:t>
+      </w:r>
+    </w:p>
+    <w:p>
+      <w:pPr>
+        <w:tabs>
+          <w:tab w:val="left" w:pos="500"/>
+          <w:tab w:val="left" w:pos="938"/>
+        </w:tabs>
+        <w:rPr>
+          <w:rFonts w:ascii="Courier New" w:hAnsi="Courier New"/>
+          <w:sz w:val="18"/>
+          <w:szCs w:val="18"/>
+        </w:rPr>
+      </w:pPr>
+      <w:r>
+        <w:rPr>
+          <w:rFonts w:ascii="Courier New" w:hAnsi="Courier New"/>
+          <w:sz w:val="18"/>
+          <w:szCs w:val="18"/>
+        </w:rPr>
+        <w:tab/>
+      </w:r>
+      <w:r>
+        <w:rPr>
+          <w:rFonts w:ascii="Courier New" w:hAnsi="Courier New"/>
+          <w:sz w:val="18"/>
+          <w:szCs w:val="18"/>
+        </w:rPr>
+        <w:tab/>
+        <w:t>c</w:t>
+      </w:r>
+      <w:r>
+        <w:rPr>
+          <w:rFonts w:ascii="Courier New" w:hAnsi="Courier New"/>
+          <w:sz w:val="18"/>
+          <w:szCs w:val="18"/>
+          <w:vertAlign w:val="subscript"/>
+        </w:rPr>
+        <w:t>k</w:t>
+      </w:r>
+      <w:r>
+        <w:rPr>
+          <w:rFonts w:ascii="Courier New" w:hAnsi="Courier New"/>
+          <w:sz w:val="18"/>
+          <w:szCs w:val="18"/>
+        </w:rPr>
+        <w:t xml:space="preserve"> = ck + 1,</w:t>
+      </w:r>
+    </w:p>
+    <w:p>
+      <w:pPr>
+        <w:tabs>
+          <w:tab w:val="left" w:pos="500"/>
+          <w:tab w:val="left" w:pos="938"/>
+        </w:tabs>
+        <w:rPr>
+          <w:rFonts w:ascii="Courier New" w:hAnsi="Courier New"/>
+          <w:sz w:val="18"/>
+          <w:szCs w:val="18"/>
+        </w:rPr>
+      </w:pPr>
+      <w:r>
+        <w:rPr>
+          <w:rFonts w:ascii="Courier New" w:hAnsi="Courier New"/>
+          <w:sz w:val="18"/>
+          <w:szCs w:val="18"/>
+        </w:rPr>
+        <w:tab/>
+      </w:r>
+      <w:r>
+        <w:rPr>
+          <w:rFonts w:ascii="Courier New" w:hAnsi="Courier New"/>
+          <w:sz w:val="18"/>
+          <w:szCs w:val="18"/>
+        </w:rPr>
+        <w:tab/>
+      </w:r>
+      <w:r>
+        <w:rPr>
+          <w:rFonts w:ascii="Courier New" w:hAnsi="Courier New"/>
+          <w:sz w:val="18"/>
+          <w:szCs w:val="18"/>
+        </w:rPr>
+        <w:t>z</w:t>
+      </w:r>
+      <w:r>
+        <w:rPr>
+          <w:rFonts w:ascii="Courier New" w:hAnsi="Courier New"/>
+          <w:sz w:val="18"/>
+          <w:szCs w:val="18"/>
+          <w:vertAlign w:val="subscript"/>
+        </w:rPr>
+        <w:t>k</w:t>
+      </w:r>
+      <w:r>
+        <w:rPr>
+          <w:rFonts w:ascii="Courier New" w:hAnsi="Courier New"/>
+          <w:sz w:val="18"/>
+          <w:szCs w:val="18"/>
+        </w:rPr>
+        <w:t xml:space="preserve"> = 0</w:t>
+      </w:r>
+    </w:p>
+    <w:p>
+      <w:pPr>
+        <w:tabs>
+          <w:tab w:val="left" w:pos="500"/>
+          <w:tab w:val="left" w:pos="938"/>
+        </w:tabs>
+        <w:rPr>
+          <w:rFonts w:ascii="Courier New" w:hAnsi="Courier New"/>
+          <w:sz w:val="18"/>
+          <w:szCs w:val="18"/>
+        </w:rPr>
+      </w:pPr>
+    </w:p>
+    <w:p>
+      <w:pPr>
+        <w:tabs>
+          <w:tab w:val="left" w:pos="500"/>
+          <w:tab w:val="left" w:pos="938"/>
+        </w:tabs>
+        <w:rPr>
+          <w:rFonts w:ascii="Courier New" w:hAnsi="Courier New"/>
+          <w:sz w:val="18"/>
+          <w:szCs w:val="18"/>
+        </w:rPr>
+      </w:pPr>
+      <w:r>
+        <w:rPr>
+          <w:rFonts w:ascii="Courier New" w:hAnsi="Courier New"/>
+          <w:sz w:val="18"/>
+          <w:szCs w:val="18"/>
+        </w:rPr>
+        <w:t>Reset:</w:t>
+      </w:r>
+      <w:r>
+        <w:rPr>
+          <w:rFonts w:ascii="Courier New" w:hAnsi="Courier New"/>
+          <w:sz w:val="18"/>
+          <w:szCs w:val="18"/>
+        </w:rPr>
+        <w:tab/>
+        <w:t xml:space="preserve">// </w:t>
+      </w:r>
+      <w:r>
+        <w:rPr>
+          <w:rFonts w:ascii="Courier New" w:hAnsi="Courier New"/>
+          <w:sz w:val="18"/>
+          <w:szCs w:val="18"/>
+        </w:rPr>
+        <w:t xml:space="preserve">Calculates the total average during the </w:t>
+      </w:r>
+      <w:r>
+        <w:rPr>
+          <w:rFonts w:ascii="Courier New" w:hAnsi="Courier New"/>
+          <w:sz w:val="18"/>
+          <w:szCs w:val="18"/>
+        </w:rPr>
+        <w:t>latest</w:t>
+      </w:r>
+      <w:r>
+        <w:rPr>
+          <w:rFonts w:ascii="Courier New" w:hAnsi="Courier New"/>
+          <w:sz w:val="18"/>
+          <w:szCs w:val="18"/>
+        </w:rPr>
+        <w:t xml:space="preserve"> period</w:t>
+      </w:r>
+      <w:r>
+        <w:rPr>
+          <w:rFonts w:ascii="Courier New" w:hAnsi="Courier New"/>
+          <w:sz w:val="18"/>
+          <w:szCs w:val="18"/>
+        </w:rPr>
+        <w:t>.</w:t>
+      </w:r>
+    </w:p>
+    <w:p>
+      <w:pPr>
+        <w:tabs>
+          <w:tab w:val="left" w:pos="500"/>
+          <w:tab w:val="left" w:pos="938"/>
+        </w:tabs>
+        <w:rPr>
+          <w:rFonts w:ascii="Courier New" w:hAnsi="Courier New"/>
+          <w:sz w:val="18"/>
+          <w:szCs w:val="18"/>
+        </w:rPr>
+      </w:pPr>
+      <w:r>
+        <w:rPr>
+          <w:rFonts w:ascii="Courier New" w:hAnsi="Courier New"/>
+          <w:sz w:val="18"/>
+          <w:szCs w:val="18"/>
+        </w:rPr>
+        <w:tab/>
+      </w:r>
+      <w:r>
+        <w:rPr>
+          <w:rFonts w:ascii="Courier New" w:hAnsi="Courier New"/>
+          <w:sz w:val="18"/>
+          <w:szCs w:val="18"/>
+        </w:rPr>
+        <w:tab/>
+        <w:t xml:space="preserve">// </w:t>
+      </w:r>
+      <w:r>
+        <w:rPr>
+          <w:rFonts w:ascii="Courier New" w:hAnsi="Courier New"/>
+          <w:sz w:val="18"/>
+          <w:szCs w:val="18"/>
+        </w:rPr>
+        <w:t>Reduces the average to a measurement.</w:t>
+      </w:r>
+    </w:p>
+    <w:p>
+      <w:pPr>
+        <w:tabs>
+          <w:tab w:val="left" w:pos="500"/>
+          <w:tab w:val="left" w:pos="938"/>
+        </w:tabs>
+        <w:rPr>
+          <w:rFonts w:ascii="Courier New" w:hAnsi="Courier New"/>
+          <w:sz w:val="18"/>
+          <w:szCs w:val="18"/>
+        </w:rPr>
+      </w:pPr>
+      <w:r>
+        <w:rPr>
+          <w:rFonts w:ascii="Courier New" w:hAnsi="Courier New"/>
+          <w:sz w:val="18"/>
+          <w:szCs w:val="18"/>
+        </w:rPr>
+        <w:tab/>
+      </w:r>
+      <w:r>
+        <w:rPr>
+          <w:rFonts w:ascii="Courier New" w:hAnsi="Courier New"/>
+          <w:sz w:val="18"/>
+          <w:szCs w:val="18"/>
+        </w:rPr>
+        <w:t>For all keys k in the tree,</w:t>
+      </w:r>
+    </w:p>
+    <w:p>
+      <w:pPr>
+        <w:tabs>
+          <w:tab w:val="left" w:pos="500"/>
+          <w:tab w:val="left" w:pos="938"/>
+        </w:tabs>
+        <w:rPr>
+          <w:rFonts w:ascii="Courier New" w:hAnsi="Courier New"/>
+          <w:sz w:val="18"/>
+          <w:szCs w:val="18"/>
+        </w:rPr>
+      </w:pPr>
+      <w:r>
+        <w:rPr>
+          <w:rFonts w:ascii="Courier New" w:hAnsi="Courier New"/>
+          <w:sz w:val="18"/>
+          <w:szCs w:val="18"/>
+        </w:rPr>
+        <w:tab/>
+      </w:r>
+      <w:r>
+        <w:rPr>
+          <w:rFonts w:ascii="Courier New" w:hAnsi="Courier New"/>
+          <w:sz w:val="18"/>
+          <w:szCs w:val="18"/>
+        </w:rPr>
+        <w:tab/>
+      </w:r>
+      <w:r>
+        <w:rPr>
+          <w:rFonts w:ascii="Courier New" w:hAnsi="Courier New"/>
+          <w:sz w:val="18"/>
+          <w:szCs w:val="18"/>
+        </w:rPr>
+        <w:t>z</w:t>
+      </w:r>
+      <w:r>
+        <w:rPr>
+          <w:rFonts w:ascii="Courier New" w:hAnsi="Courier New"/>
+          <w:sz w:val="18"/>
+          <w:szCs w:val="18"/>
+          <w:vertAlign w:val="subscript"/>
+        </w:rPr>
+        <w:t>k</w:t>
+      </w:r>
+      <w:r>
+        <w:rPr>
+          <w:rFonts w:ascii="Courier New" w:hAnsi="Courier New"/>
+          <w:sz w:val="18"/>
+          <w:szCs w:val="18"/>
+        </w:rPr>
+        <w:t xml:space="preserve"> = 0,</w:t>
+      </w:r>
+    </w:p>
+    <w:p>
+      <w:pPr>
+        <w:tabs>
+          <w:tab w:val="left" w:pos="500"/>
+          <w:tab w:val="left" w:pos="938"/>
+        </w:tabs>
+        <w:rPr>
+          <w:rFonts w:ascii="Courier New" w:hAnsi="Courier New"/>
+          <w:sz w:val="18"/>
+          <w:szCs w:val="18"/>
+        </w:rPr>
+      </w:pPr>
+      <w:r>
+        <w:rPr>
+          <w:rFonts w:ascii="Courier New" w:hAnsi="Courier New"/>
+          <w:sz w:val="18"/>
+          <w:szCs w:val="18"/>
+        </w:rPr>
+        <w:tab/>
+      </w:r>
+      <w:r>
+        <w:rPr>
+          <w:rFonts w:ascii="Courier New" w:hAnsi="Courier New"/>
+          <w:sz w:val="18"/>
+          <w:szCs w:val="18"/>
+        </w:rPr>
+        <w:tab/>
+      </w:r>
+      <w:r>
+        <w:rPr>
+          <w:rFonts w:ascii="Courier New" w:hAnsi="Courier New"/>
+          <w:sz w:val="18"/>
+          <w:szCs w:val="18"/>
+        </w:rPr>
+        <w:t>a</w:t>
+      </w:r>
+      <w:r>
+        <w:rPr>
+          <w:rFonts w:ascii="Courier New" w:hAnsi="Courier New"/>
+          <w:sz w:val="18"/>
+          <w:szCs w:val="18"/>
+          <w:vertAlign w:val="subscript"/>
+        </w:rPr>
+        <w:t>k</w:t>
+      </w:r>
+      <w:r>
+        <w:rPr>
+          <w:rFonts w:ascii="Courier New" w:hAnsi="Courier New"/>
+          <w:sz w:val="18"/>
+          <w:szCs w:val="18"/>
+        </w:rPr>
+        <w:t xml:space="preserve"> = </w:t>
+      </w:r>
+      <m:oMath>
+        <m:f>
+          <m:fPr>
+            <m:ctrlPr>
+              <w:rPr>
+                <w:rFonts w:ascii="Cambria Math" w:hAnsi="Cambria Math"/>
+                <w:i/>
+                <w:sz w:val="28"/>
+                <w:szCs w:val="28"/>
+              </w:rPr>
+            </m:ctrlPr>
+          </m:fPr>
+          <m:num>
+            <m:d>
+              <m:dPr>
+                <m:ctrlPr>
+                  <w:rPr>
+                    <w:rFonts w:ascii="Cambria Math" w:hAnsi="Cambria Math"/>
+                    <w:i/>
+                    <w:sz w:val="28"/>
+                    <w:szCs w:val="28"/>
+                  </w:rPr>
+                </m:ctrlPr>
+              </m:dPr>
+              <m:e>
+                <m:sSub>
+                  <m:sSubPr>
+                    <m:ctrlPr>
+                      <w:rPr>
+                        <w:rFonts w:ascii="Cambria Math" w:hAnsi="Cambria Math"/>
+                        <w:i/>
+                        <w:sz w:val="28"/>
+                        <w:szCs w:val="28"/>
+                      </w:rPr>
+                    </m:ctrlPr>
+                  </m:sSubPr>
+                  <m:e>
+                    <m:r>
+                      <w:rPr>
+                        <w:rFonts w:ascii="Cambria Math" w:hAnsi="Cambria Math"/>
+                        <w:sz w:val="28"/>
+                        <w:szCs w:val="28"/>
+                      </w:rPr>
+                      <m:t>a</m:t>
+                    </m:r>
+                  </m:e>
+                  <m:sub>
+                    <m:r>
+                      <w:rPr>
+                        <w:rFonts w:ascii="Cambria Math" w:hAnsi="Cambria Math"/>
+                        <w:sz w:val="28"/>
+                        <w:szCs w:val="28"/>
+                      </w:rPr>
+                      <m:t>k</m:t>
+                    </m:r>
+                  </m:sub>
+                </m:sSub>
+                <m:r>
+                  <w:rPr>
+                    <w:rFonts w:ascii="Cambria Math" w:hAnsi="Cambria Math"/>
+                    <w:sz w:val="28"/>
+                    <w:szCs w:val="28"/>
+                  </w:rPr>
+                  <m:t>∙</m:t>
+                </m:r>
+                <m:sSub>
+                  <m:sSubPr>
+                    <m:ctrlPr>
+                      <w:rPr>
+                        <w:rFonts w:ascii="Cambria Math" w:hAnsi="Cambria Math"/>
+                        <w:i/>
+                        <w:sz w:val="28"/>
+                        <w:szCs w:val="28"/>
+                      </w:rPr>
+                    </m:ctrlPr>
+                  </m:sSubPr>
+                  <m:e>
+                    <m:r>
+                      <w:rPr>
+                        <w:rFonts w:ascii="Cambria Math" w:hAnsi="Cambria Math"/>
+                        <w:sz w:val="28"/>
+                        <w:szCs w:val="28"/>
+                      </w:rPr>
+                      <m:t>c</m:t>
+                    </m:r>
+                  </m:e>
+                  <m:sub>
+                    <m:r>
+                      <w:rPr>
+                        <w:rFonts w:ascii="Cambria Math" w:hAnsi="Cambria Math"/>
+                        <w:sz w:val="28"/>
+                        <w:szCs w:val="28"/>
+                      </w:rPr>
+                      <m:t>k</m:t>
+                    </m:r>
+                  </m:sub>
+                </m:sSub>
+              </m:e>
+            </m:d>
+          </m:num>
+          <m:den>
+            <m:r>
+              <w:rPr>
+                <w:rFonts w:ascii="Cambria Math" w:hAnsi="Cambria Math"/>
+                <w:sz w:val="28"/>
+                <w:szCs w:val="28"/>
+              </w:rPr>
+              <m:t>y</m:t>
+            </m:r>
+            <m:r>
+              <w:rPr>
+                <w:rFonts w:ascii="Cambria Math" w:hAnsi="Cambria Math"/>
+                <w:sz w:val="28"/>
+                <w:szCs w:val="28"/>
+              </w:rPr>
+              <m:t>+1</m:t>
+            </m:r>
+          </m:den>
+        </m:f>
+      </m:oMath>
+      <w:r>
+        <w:rPr>
+          <w:rFonts w:ascii="Courier New" w:hAnsi="Courier New"/>
+          <w:sz w:val="18"/>
+          <w:szCs w:val="18"/>
+        </w:rPr>
+        <w:t>,</w:t>
+      </w:r>
+    </w:p>
+    <w:p>
+      <w:pPr>
+        <w:tabs>
+          <w:tab w:val="left" w:pos="500"/>
+          <w:tab w:val="left" w:pos="938"/>
+        </w:tabs>
+        <w:rPr>
+          <w:rFonts w:ascii="Courier New" w:hAnsi="Courier New"/>
+          <w:sz w:val="18"/>
+          <w:szCs w:val="18"/>
+        </w:rPr>
+      </w:pPr>
+      <w:r>
+        <w:rPr>
+          <w:rFonts w:ascii="Courier New" w:hAnsi="Courier New"/>
+          <w:sz w:val="18"/>
+          <w:szCs w:val="18"/>
+        </w:rPr>
+        <w:tab/>
+      </w:r>
+      <w:r>
+        <w:rPr>
+          <w:rFonts w:ascii="Courier New" w:hAnsi="Courier New"/>
+          <w:sz w:val="18"/>
+          <w:szCs w:val="18"/>
+        </w:rPr>
+        <w:tab/>
+        <w:t>c</w:t>
+      </w:r>
+      <w:r>
+        <w:rPr>
+          <w:rFonts w:ascii="Courier New" w:hAnsi="Courier New"/>
+          <w:sz w:val="18"/>
+          <w:szCs w:val="18"/>
+          <w:vertAlign w:val="subscript"/>
+        </w:rPr>
+        <w:t>k</w:t>
+      </w:r>
+      <w:r>
+        <w:rPr>
+          <w:rFonts w:ascii="Courier New" w:hAnsi="Courier New"/>
+          <w:sz w:val="18"/>
+          <w:szCs w:val="18"/>
+        </w:rPr>
+        <w:t xml:space="preserve"> = 1</w:t>
       </w:r>
     </w:p>
     <w:p/>
     <w:p>
-      <w:r>
-        <w:t>När då ett nytt flöde identifierats vill vi använda det för att räkna de antal flöden relaterade till ip-adresserna. Antalet ip-adresser kan vara stort (i värsta fall tillhör ett flöde två stycken unika ip-adresser). Därmed kan det fortfarande vara många paket som invokerar den här processen och den måste vara i stort sätt lika effektiv som bloomfiltret innan. Jag har här valt att använda ett counting bloomfilter. Det är snabbt, använder begränsat med minne och har låg sannolikhet för falska positiva (eller negativa, beroende på hur man ser på det).</w:t>
-      </w:r>
-    </w:p>
-    <w:p/>
-    <w:p>
-      <w:r>
-        <w:t>Ett CBF använder mer minne än ett vanligt bloomfilter eftersom det använder räknare istället för enskilda bitar. Dock kan vi hålla nere storleken genom att observera att långt ifrån alla flöden kommer tillhöra unika adresser. Enskilda adresser kommer att förekomma i flera flöden. Det hela är beroende av hur många flöden som enskilda IP-adresser genererar. Det beror också på var flödena är riktade. Om maskinerna inom nätverket endast kommunicerar med varandra så behöver filtret inte vara stort. Men om varje maskin istället har kontakt med främmande datorer i andra nätverk så ökar kravet på filtrets storlek. Vidare undersökningar hade kunnat visa hur många flöden som datorer genererar i genomsnitt. När jag implementerade mitt program överdimensionerade jag filtren kraftigt. Antalet flöden per maskin pendlade mellan 1 och över 50, beroende på vilken typ av aktivitet som rådde.</w:t>
-      </w:r>
-    </w:p>
-    <w:p/>
-    <w:p>
-      <w:r>
-        <w:t>En länk med kapacitet av 10gbit/s kan hantera 1000st 10mbit/s-uppkopplingar (en ganska vanlig hastighet av både ADSL och stadsnät) samtidigt utan problem. Om vi antar att vi använder 16-bitars räknare i vårt CBF, vilket jag gjorde i min implementation, så kan vi med den sedvanliga formeln för bloomfiltret beräkna att för ett filter på 256 KB och 131072st räknare har en felsäkerhet på mindre än 1% för 13663 IP-adresser, vilket innebär att medelantalet sedda IP-adresser inte ska överstiga 13,663 om vi ska bibehålla 1% felsäkerhet vid hög belastning. En grundlig undersökning av hur många flöden som observeras kan ge svar på vad den optimala storleken av CBF är. Räknare på 16-bitar innebär ett max antal om 65 535 st flöden, i själva verket skulle antagligen 1byte räknare duga (max 255).</w:t>
-      </w:r>
-    </w:p>
-    <w:p/>
-    <w:p>
-      <w:r>
-        <w:t xml:space="preserve">När vi således har identifierat en IP-adress som har många flöden, lägger vi till den i den slutgiltiga listan tillsammans med antalet flöden. Denna listan har som uppgift att hålla reda på medelantalet flöden . För att hålla detta värde någorlunda dynamiskt valde jag att reducera medelvärdet till ett enda mätvärde efter ett antal mätintervall. Detta för att motverka situationen att en IP-adress som konstant kan kopplas till många flöden under en lång tid men som plötsligt kopplas ner inte finns kvar i listan och sakta faller mot noll. Så listan håller alltså reda på medelantal flöden för max de senaste </w:t>
-      </w:r>
       <w:r>
         <w:rPr>
           <w:i/>
           <w:iCs/>
         </w:rPr>
-        <w:t>y</w:t>
-      </w:r>
-      <w:r>
-        <w:t xml:space="preserve"> sekunderna.</w:t>
-      </w:r>
-    </w:p>
-    <w:p/>
-    <w:p>
-      <w:r>
-        <w:t xml:space="preserve">Efter </w:t>
+        <w:t>Insert</w:t>
+      </w:r>
+      <w:r>
+        <w:rPr>
+          <w:iCs/>
+        </w:rPr>
+        <w:t xml:space="preserve"> is called once or several times to add the latest measurement and </w:t>
       </w:r>
       <w:r>
         <w:rPr>
           <w:i/>
           <w:iCs/>
         </w:rPr>
-        <w:t>y</w:t>
-      </w:r>
-      <w:r>
-        <w:t xml:space="preserve"> sekunder reduceras medelvärdet till att vara jämställt med ett enda mätvärde, och kan därmed fluktuera snabbare igen. Anledningen till att denna listan finns i algoritmen och att CBF:ens värde inte används direkt är eftersom jag ville minska möjligheten för gränsfall där en IP-adress pendlar mellan P2P och icke P2P.</w:t>
-      </w:r>
-    </w:p>
-    <w:p/>
-    <w:p>
-      <w:r>
-        <w:t>Vanlig webbtrafik ger upphov till ett litet antal flöden enligt testerna som gjordes, men den kan kopplas till flöden i små toppar med långa bottennoteringar emellan. Om ett cybercafé skulle ligga bakom en NAT-router</w:t>
-      </w:r>
-      <w:r>
-        <w:rPr>
-          <w:rStyle w:val="FootnoteReference"/>
-        </w:rPr>
-        <w:footnoteReference w:id="12"/>
-      </w:r>
-      <w:r>
-        <w:t>, och alltså ha möjligtvis hundra människor som surfar bakom en och samma IP-adress, så skulle det kunna innebära att dessa toppar blir betydligt högre och kanske passerar gränsen för vad algoritmen skulle klassificera som P2P. Men det skulle snabbt falla under gränsen igen för att stiga snabbt igen. Om routern dirigerar trafiken annorlunda beroende på antal flöden så skulle cybercaféets trafik ständigt skickas annorlunda (detta skulle vara en falsk positiv).</w:t>
-      </w:r>
-    </w:p>
-    <w:p/>
-    <w:p>
-      <w:r>
-        <w:t xml:space="preserve">Ständiga uppdateringar i routerns interna routinglista skulle också vara en belastning. Alltså valde jag att bedöma det genomsnittliga antalet flöden per sekund, eller annat mindre intervall, under ett längre fönster. Detta för att bottennoteringar under en längre period skulle </w:t>
-      </w:r>
-      <w:r>
-        <w:lastRenderedPageBreak/>
-        <w:t>balansera ut höga men korta toppar. Samma fel kan givetvis inträffa även här, att en IP-adress ligger på gränsen, men det innebär att eventuella åtgärder endast utförs någon gång per minut eller mindre istället för var eller varannan sekund.</w:t>
-      </w:r>
-    </w:p>
-    <w:p/>
-    <w:p>
-      <w:r>
-        <w:t>Detta sista steg har inte lika höga prestationskrav på sig eftersom P2Pidentifierade ip-adresser är begränsade. Men vi har lagt en del tid på bloom filter och CBF innan detta steg, så det måste ändå vara något effektivt. Jag valde att representera denna lista över potentiella P2P-adresser med ett balanserat binärt sökträd, specifikt ett röd-svart-träd. Detta trots att minnesåtkomst tar längre tid än att beräkna ett värde i processorn.</w:t>
-      </w:r>
-    </w:p>
-    <w:p/>
-    <w:p>
-      <w:r>
-        <w:t>Det blir dock aldrig många pekare som måste följas, under tio pekare som är fallet om trädet innehåller mindre än 1024 P2P-identifierade adresser (och i mitt fall skulle detta aldrig överstiga en handfull som mest). Främst valde jag att använda ett träd för att mina undersökningar skulle ske på relativt låga hastigheter samt att det eliminerade alla typer av mätfel som möjligt kan uppkomma av bloom filters. Om algoritmen skulle implementeras i en router så skulle det nästan garanterat att krävas något bättre än en trädstruktur. Ett förslag på en bättre lösning ges i avsnitt 8.4.</w:t>
-      </w:r>
-    </w:p>
-    <w:p>
-      <w:pPr>
-        <w:pStyle w:val="Heading3"/>
-        <w:numPr>
-          <w:ilvl w:val="1"/>
-          <w:numId w:val="2"/>
-        </w:numPr>
-        <w:tabs>
-          <w:tab w:val="left" w:pos="0"/>
-        </w:tabs>
-      </w:pPr>
-      <w:bookmarkStart w:id="26" w:name="_Toc255336134"/>
-      <w:r>
-        <w:t>Medelvärdeslistan</w:t>
-      </w:r>
-      <w:bookmarkEnd w:id="26"/>
-    </w:p>
-    <w:p>
-      <w:r>
-        <w:t xml:space="preserve">Listan har de sedvanliga operationerna </w:t>
+        <w:t>Average</w:t>
+      </w:r>
+      <w:r>
+        <w:rPr>
+          <w:iCs/>
+        </w:rPr>
+        <w:t xml:space="preserve"> calculates a current average. In </w:t>
       </w:r>
       <w:r>
         <w:rPr>
           <w:i/>
           <w:iCs/>
         </w:rPr>
-        <w:t>Insert, Delete, Search, Successor, Predecessor</w:t>
-      </w:r>
-      <w:r>
-        <w:t xml:space="preserve">, och så vidare som alla listor har. Utöver det har den även metoderna </w:t>
+        <w:t>Reset</w:t>
+      </w:r>
+      <w:r>
+        <w:rPr>
+          <w:iCs/>
+        </w:rPr>
+        <w:t xml:space="preserve"> c</w:t>
+      </w:r>
+      <w:r>
+        <w:rPr>
+          <w:iCs/>
+          <w:vertAlign w:val="subscript"/>
+        </w:rPr>
+        <w:t>k</w:t>
+      </w:r>
+      <w:r>
+        <w:rPr>
+          <w:iCs/>
+        </w:rPr>
+        <w:t xml:space="preserve"> is set to 1 and an average over the entire window </w:t>
       </w:r>
       <w:r>
         <w:rPr>
           <w:i/>
           <w:iCs/>
         </w:rPr>
-        <w:t>Average</w:t>
-      </w:r>
-      <w:r>
-        <w:t xml:space="preserve"> och </w:t>
+        <w:t>y</w:t>
+      </w:r>
+      <w:r>
+        <w:rPr>
+          <w:iCs/>
+        </w:rPr>
+        <w:t xml:space="preserve"> is calculated. If a source with alot of flows is added late in a window it will be reported as having a low average number of flows per second over that period, but will get a more correct value during the next window. As said, it is a compromise between precision and the wish to have previous values</w:t>
+      </w:r>
+      <w:r>
+        <w:rPr>
+          <w:iCs/>
+        </w:rPr>
+        <w:t xml:space="preserve"> always affecting later ones, in order to compensate for drastic variations. If a key </w:t>
       </w:r>
       <w:r>
         <w:rPr>
           <w:i/>
           <w:iCs/>
         </w:rPr>
+        <w:t>k</w:t>
+      </w:r>
+      <w:r>
+        <w:rPr>
+          <w:iCs/>
+        </w:rPr>
+        <w:t xml:space="preserve"> is inserted at the end of the period its average will be based on a smaller number of measurements than keys that have been inserted earlier. But when a key finally ends up in the list, </w:t>
+      </w:r>
+      <w:r>
+        <w:rPr>
+          <w:i/>
+          <w:iCs/>
+        </w:rPr>
         <w:t>Reset</w:t>
       </w:r>
       <w:r>
-        <w:t>.</w:t>
-      </w:r>
-    </w:p>
-    <w:p>
-      <w:pPr>
-        <w:tabs>
-          <w:tab w:val="left" w:pos="375"/>
-          <w:tab w:val="left" w:pos="735"/>
-        </w:tabs>
-        <w:rPr>
+        <w:rPr>
+          <w:iCs/>
+        </w:rPr>
+        <w:t xml:space="preserve"> will be able to calculate the average value for the entire window. Would a key suddenly not get more measurements the average is calculated with </w:t>
+      </w:r>
+      <w:r>
+        <w:rPr>
+          <w:i/>
+          <w:iCs/>
+        </w:rPr>
+        <w:t>z</w:t>
+      </w:r>
+      <w:r>
+        <w:rPr>
+          <w:i/>
+          <w:iCs/>
+          <w:vertAlign w:val="subscript"/>
+        </w:rPr>
+        <w:t>k</w:t>
+      </w:r>
+      <w:r>
+        <w:rPr>
+          <w:iCs/>
+        </w:rPr>
+        <w:t xml:space="preserve"> = 0 until the average value drops below </w:t>
+      </w:r>
+      <w:r>
+        <w:rPr>
+          <w:i/>
+          <w:iCs/>
+        </w:rPr>
+        <w:t>T</w:t>
+      </w:r>
+      <w:r>
+        <w:rPr>
+          <w:iCs/>
+        </w:rPr>
+        <w:t xml:space="preserve"> and the key </w:t>
+      </w:r>
+      <w:r>
+        <w:rPr>
+          <w:i/>
+          <w:iCs/>
+        </w:rPr>
+        <w:t>k</w:t>
+      </w:r>
+      <w:r>
+        <w:rPr>
+          <w:iCs/>
+        </w:rPr>
+        <w:t xml:space="preserve"> is removed from the list. It is therefore easy to be inserted </w:t>
+      </w:r>
+      <w:r>
+        <w:rPr>
+          <w:iCs/>
+        </w:rPr>
+        <w:lastRenderedPageBreak/>
+        <w:t xml:space="preserve">in the list (by in some period </w:t>
+      </w:r>
+      <w:r>
+        <w:rPr>
+          <w:i/>
+          <w:iCs/>
+        </w:rPr>
+        <w:t>x</w:t>
+      </w:r>
+      <w:r>
+        <w:rPr>
+          <w:iCs/>
+        </w:rPr>
+        <w:t xml:space="preserve"> exceed </w:t>
+      </w:r>
+      <w:r>
+        <w:rPr>
+          <w:i/>
+          <w:iCs/>
+        </w:rPr>
+        <w:t>T</w:t>
+      </w:r>
+      <w:r>
+        <w:rPr>
+          <w:iCs/>
+        </w:rPr>
+        <w:t xml:space="preserve"> flows), but keys that are unable to keep an average value above </w:t>
+      </w:r>
+      <w:r>
+        <w:rPr>
+          <w:i/>
+          <w:iCs/>
+        </w:rPr>
+        <w:t>T</w:t>
+      </w:r>
+      <w:r>
+        <w:rPr>
+          <w:iCs/>
+        </w:rPr>
+        <w:t xml:space="preserve"> (and here I mean the true average value) will quickly be removed from the list.</w:t>
+      </w:r>
+    </w:p>
+    <w:p/>
+    <w:p>
+      <w:pPr>
+        <w:pStyle w:val="Heading3"/>
+        <w:tabs>
+          <w:tab w:val="clear" w:pos="0"/>
+        </w:tabs>
+      </w:pPr>
+      <w:bookmarkStart w:id="27" w:name="_Toc255336135"/>
+      <w:r>
+        <w:t xml:space="preserve">3.1.3. The </w:t>
+      </w:r>
+      <w:r>
+        <w:t>Algorit</w:t>
+      </w:r>
+      <w:bookmarkEnd w:id="27"/>
+      <w:r>
+        <w:t>hm</w:t>
+      </w:r>
+    </w:p>
+    <w:p>
+      <w:r>
+        <w:t>Here is the pseudo code for the algorithm. It is easiest intepreted as two threads. In parenthesis the responsible data structure is specified in those cases where it might be unclear.</w:t>
+      </w:r>
+    </w:p>
+    <w:p/>
+    <w:p>
+      <w:pPr>
+        <w:tabs>
+          <w:tab w:val="left" w:pos="388"/>
+          <w:tab w:val="left" w:pos="800"/>
+          <w:tab w:val="left" w:pos="1213"/>
+        </w:tabs>
+        <w:rPr>
+          <w:rFonts w:ascii="Courier New" w:hAnsi="Courier New"/>
           <w:b/>
           <w:bCs/>
-        </w:rPr>
-      </w:pPr>
-    </w:p>
-    <w:p>
-      <w:pPr>
-        <w:tabs>
-          <w:tab w:val="left" w:pos="500"/>
-          <w:tab w:val="left" w:pos="938"/>
-        </w:tabs>
+          <w:sz w:val="18"/>
+          <w:szCs w:val="18"/>
+        </w:rPr>
+      </w:pPr>
+      <w:r>
         <w:rPr>
           <w:rFonts w:ascii="Courier New" w:hAnsi="Courier New"/>
-          <w:sz w:val="18"/>
-          <w:szCs w:val="18"/>
-        </w:rPr>
-      </w:pPr>
+          <w:b/>
+          <w:bCs/>
+          <w:sz w:val="18"/>
+          <w:szCs w:val="18"/>
+        </w:rPr>
+        <w:t>[</w:t>
+      </w:r>
       <w:r>
         <w:rPr>
           <w:rFonts w:ascii="Courier New" w:hAnsi="Courier New"/>
-          <w:sz w:val="18"/>
-          <w:szCs w:val="18"/>
-        </w:rPr>
-        <w:t>Insert(nyckel k, mätvärde zk):</w:t>
-      </w:r>
-    </w:p>
-    <w:p>
-      <w:pPr>
-        <w:tabs>
-          <w:tab w:val="left" w:pos="500"/>
-          <w:tab w:val="left" w:pos="938"/>
-        </w:tabs>
+          <w:b/>
+          <w:bCs/>
+          <w:sz w:val="18"/>
+          <w:szCs w:val="18"/>
+        </w:rPr>
+        <w:t>Thread</w:t>
+      </w:r>
+      <w:r>
         <w:rPr>
           <w:rFonts w:ascii="Courier New" w:hAnsi="Courier New"/>
-          <w:sz w:val="18"/>
-          <w:szCs w:val="18"/>
-        </w:rPr>
-      </w:pPr>
-      <w:r>
+          <w:b/>
+          <w:bCs/>
+          <w:sz w:val="18"/>
+          <w:szCs w:val="18"/>
+        </w:rPr>
+        <w:t xml:space="preserve"> 1]</w:t>
+      </w:r>
+    </w:p>
+    <w:p>
+      <w:pPr>
+        <w:tabs>
+          <w:tab w:val="left" w:pos="388"/>
+          <w:tab w:val="left" w:pos="800"/>
+          <w:tab w:val="left" w:pos="1213"/>
+        </w:tabs>
         <w:rPr>
           <w:rFonts w:ascii="Courier New" w:hAnsi="Courier New"/>
           <w:sz w:val="18"/>
           <w:szCs w:val="18"/>
         </w:rPr>
+      </w:pPr>
+      <w:r>
+        <w:rPr>
+          <w:rFonts w:ascii="Courier New" w:hAnsi="Courier New"/>
+          <w:sz w:val="18"/>
+          <w:szCs w:val="18"/>
+        </w:rPr>
+        <w:t>For every package p</w:t>
+      </w:r>
+    </w:p>
+    <w:p>
+      <w:pPr>
+        <w:tabs>
+          <w:tab w:val="left" w:pos="388"/>
+          <w:tab w:val="left" w:pos="800"/>
+          <w:tab w:val="left" w:pos="1213"/>
+        </w:tabs>
+        <w:rPr>
+          <w:rFonts w:ascii="Courier New" w:hAnsi="Courier New"/>
+          <w:sz w:val="18"/>
+          <w:szCs w:val="18"/>
+        </w:rPr>
+      </w:pPr>
+      <w:r>
+        <w:rPr>
+          <w:rFonts w:ascii="Courier New" w:hAnsi="Courier New"/>
+          <w:sz w:val="18"/>
+          <w:szCs w:val="18"/>
+        </w:rPr>
         <w:tab/>
-        <w:t>Associerar nyckeln k med mätvärdet zk,</w:t>
-      </w:r>
-    </w:p>
-    <w:p>
-      <w:pPr>
-        <w:tabs>
-          <w:tab w:val="left" w:pos="500"/>
-          <w:tab w:val="left" w:pos="938"/>
-        </w:tabs>
+      </w:r>
+      <w:r>
         <w:rPr>
           <w:rFonts w:ascii="Courier New" w:hAnsi="Courier New"/>
           <w:sz w:val="18"/>
           <w:szCs w:val="18"/>
         </w:rPr>
-      </w:pPr>
+        <w:t>If p belongs to a previously unseen flow</w:t>
+      </w:r>
       <w:r>
         <w:rPr>
           <w:rFonts w:ascii="Courier New" w:hAnsi="Courier New"/>
           <w:sz w:val="18"/>
           <w:szCs w:val="18"/>
         </w:rPr>
+        <w:t xml:space="preserve"> (BF)</w:t>
+      </w:r>
+    </w:p>
+    <w:p>
+      <w:pPr>
+        <w:tabs>
+          <w:tab w:val="left" w:pos="388"/>
+          <w:tab w:val="left" w:pos="800"/>
+          <w:tab w:val="left" w:pos="1213"/>
+        </w:tabs>
+        <w:rPr>
+          <w:rFonts w:ascii="Courier New" w:hAnsi="Courier New"/>
+          <w:sz w:val="18"/>
+          <w:szCs w:val="18"/>
+        </w:rPr>
+      </w:pPr>
+      <w:r>
+        <w:rPr>
+          <w:rFonts w:ascii="Courier New" w:hAnsi="Courier New"/>
+          <w:sz w:val="18"/>
+          <w:szCs w:val="18"/>
+        </w:rPr>
         <w:tab/>
-        <w:t>Om k är ett nytt värde så är</w:t>
-      </w:r>
-    </w:p>
-    <w:p>
-      <w:pPr>
-        <w:tabs>
-          <w:tab w:val="left" w:pos="500"/>
-          <w:tab w:val="left" w:pos="938"/>
-        </w:tabs>
+      </w:r>
+      <w:r>
         <w:rPr>
           <w:rFonts w:ascii="Courier New" w:hAnsi="Courier New"/>
           <w:sz w:val="18"/>
           <w:szCs w:val="18"/>
         </w:rPr>
-      </w:pPr>
+        <w:tab/>
+      </w:r>
       <w:r>
         <w:rPr>
           <w:rFonts w:ascii="Courier New" w:hAnsi="Courier New"/>
           <w:sz w:val="18"/>
           <w:szCs w:val="18"/>
         </w:rPr>
+        <w:t xml:space="preserve">Increase the flow counters for the two IP-addresses that p is transmitted </w:t>
+      </w:r>
+      <w:r>
+        <w:rPr>
+          <w:rFonts w:ascii="Courier New" w:hAnsi="Courier New"/>
+          <w:sz w:val="18"/>
+          <w:szCs w:val="18"/>
+        </w:rPr>
         <w:tab/>
       </w:r>
       <w:r>
@@ -10029,27 +11465,36 @@
           <w:szCs w:val="18"/>
         </w:rPr>
         <w:tab/>
-        <w:t>medelvärdet ak = 0 och</w:t>
-      </w:r>
-    </w:p>
-    <w:p>
-      <w:pPr>
-        <w:tabs>
-          <w:tab w:val="left" w:pos="500"/>
-          <w:tab w:val="left" w:pos="938"/>
-        </w:tabs>
+        <w:t>between</w:t>
+      </w:r>
+      <w:r>
         <w:rPr>
           <w:rFonts w:ascii="Courier New" w:hAnsi="Courier New"/>
           <w:sz w:val="18"/>
           <w:szCs w:val="18"/>
         </w:rPr>
-      </w:pPr>
-      <w:r>
+        <w:t xml:space="preserve"> (CBF)</w:t>
+      </w:r>
+    </w:p>
+    <w:p>
+      <w:pPr>
+        <w:tabs>
+          <w:tab w:val="left" w:pos="388"/>
+          <w:tab w:val="left" w:pos="800"/>
+          <w:tab w:val="left" w:pos="1213"/>
+        </w:tabs>
         <w:rPr>
           <w:rFonts w:ascii="Courier New" w:hAnsi="Courier New"/>
           <w:sz w:val="18"/>
           <w:szCs w:val="18"/>
         </w:rPr>
+      </w:pPr>
+      <w:r>
+        <w:rPr>
+          <w:rFonts w:ascii="Courier New" w:hAnsi="Courier New"/>
+          <w:sz w:val="18"/>
+          <w:szCs w:val="18"/>
+        </w:rPr>
         <w:tab/>
       </w:r>
       <w:r>
@@ -10059,14 +11504,14 @@
           <w:szCs w:val="18"/>
         </w:rPr>
         <w:tab/>
-        <w:t>räknaren ck = 0</w:t>
-      </w:r>
-    </w:p>
-    <w:p>
-      <w:pPr>
-        <w:tabs>
-          <w:tab w:val="left" w:pos="500"/>
-          <w:tab w:val="left" w:pos="938"/>
+      </w:r>
+    </w:p>
+    <w:p>
+      <w:pPr>
+        <w:tabs>
+          <w:tab w:val="left" w:pos="388"/>
+          <w:tab w:val="left" w:pos="800"/>
+          <w:tab w:val="left" w:pos="1213"/>
         </w:tabs>
         <w:rPr>
           <w:rFonts w:ascii="Courier New" w:hAnsi="Courier New"/>
@@ -10074,25 +11519,759 @@
           <w:szCs w:val="18"/>
         </w:rPr>
       </w:pPr>
-    </w:p>
-    <w:p>
-      <w:pPr>
-        <w:tabs>
-          <w:tab w:val="left" w:pos="500"/>
-          <w:tab w:val="left" w:pos="938"/>
-        </w:tabs>
+      <w:r>
         <w:rPr>
           <w:rFonts w:ascii="Courier New" w:hAnsi="Courier New"/>
           <w:sz w:val="18"/>
           <w:szCs w:val="18"/>
         </w:rPr>
-      </w:pPr>
+        <w:tab/>
+      </w:r>
       <w:r>
         <w:rPr>
           <w:rFonts w:ascii="Courier New" w:hAnsi="Courier New"/>
           <w:sz w:val="18"/>
           <w:szCs w:val="18"/>
         </w:rPr>
+        <w:tab/>
+        <w:t>If any of the counters exceed T</w:t>
+      </w:r>
+    </w:p>
+    <w:p>
+      <w:pPr>
+        <w:tabs>
+          <w:tab w:val="left" w:pos="388"/>
+          <w:tab w:val="left" w:pos="800"/>
+          <w:tab w:val="left" w:pos="1213"/>
+        </w:tabs>
+        <w:rPr>
+          <w:rFonts w:ascii="Courier New" w:hAnsi="Courier New"/>
+          <w:sz w:val="18"/>
+          <w:szCs w:val="18"/>
+        </w:rPr>
+      </w:pPr>
+      <w:r>
+        <w:rPr>
+          <w:rFonts w:ascii="Courier New" w:hAnsi="Courier New"/>
+          <w:sz w:val="18"/>
+          <w:szCs w:val="18"/>
+        </w:rPr>
+        <w:tab/>
+      </w:r>
+      <w:r>
+        <w:rPr>
+          <w:rFonts w:ascii="Courier New" w:hAnsi="Courier New"/>
+          <w:sz w:val="18"/>
+          <w:szCs w:val="18"/>
+        </w:rPr>
+        <w:tab/>
+      </w:r>
+      <w:r>
+        <w:rPr>
+          <w:rFonts w:ascii="Courier New" w:hAnsi="Courier New"/>
+          <w:sz w:val="18"/>
+          <w:szCs w:val="18"/>
+        </w:rPr>
+        <w:tab/>
+      </w:r>
+      <w:r>
+        <w:rPr>
+          <w:rFonts w:ascii="Courier New" w:hAnsi="Courier New"/>
+          <w:sz w:val="18"/>
+          <w:szCs w:val="18"/>
+        </w:rPr>
+        <w:t xml:space="preserve">Insert the IP-address in the average value list of </w:t>
+      </w:r>
+      <w:r>
+        <w:rPr>
+          <w:rFonts w:ascii="Courier New" w:hAnsi="Courier New"/>
+          <w:sz w:val="18"/>
+          <w:szCs w:val="18"/>
+        </w:rPr>
+        <w:t>P2P-addresses</w:t>
+      </w:r>
+      <w:r>
+        <w:rPr>
+          <w:rFonts w:ascii="Courier New" w:hAnsi="Courier New"/>
+          <w:sz w:val="18"/>
+          <w:szCs w:val="18"/>
+        </w:rPr>
+        <w:t xml:space="preserve"> </w:t>
+      </w:r>
+      <w:r>
+        <w:rPr>
+          <w:rFonts w:ascii="Courier New" w:hAnsi="Courier New"/>
+          <w:sz w:val="18"/>
+          <w:szCs w:val="18"/>
+        </w:rPr>
+        <w:tab/>
+      </w:r>
+      <w:r>
+        <w:rPr>
+          <w:rFonts w:ascii="Courier New" w:hAnsi="Courier New"/>
+          <w:sz w:val="18"/>
+          <w:szCs w:val="18"/>
+        </w:rPr>
+        <w:tab/>
+      </w:r>
+      <w:r>
+        <w:rPr>
+          <w:rFonts w:ascii="Courier New" w:hAnsi="Courier New"/>
+          <w:sz w:val="18"/>
+          <w:szCs w:val="18"/>
+        </w:rPr>
+        <w:tab/>
+        <w:t xml:space="preserve">together </w:t>
+      </w:r>
+      <w:r>
+        <w:rPr>
+          <w:rFonts w:ascii="Courier New" w:hAnsi="Courier New"/>
+          <w:sz w:val="18"/>
+          <w:szCs w:val="18"/>
+        </w:rPr>
+        <w:t>with the number of flows z</w:t>
+      </w:r>
+      <w:r>
+        <w:rPr>
+          <w:rFonts w:ascii="Courier New" w:hAnsi="Courier New"/>
+          <w:sz w:val="18"/>
+          <w:szCs w:val="18"/>
+          <w:vertAlign w:val="subscript"/>
+        </w:rPr>
+        <w:t>k</w:t>
+      </w:r>
+      <w:r>
+        <w:rPr>
+          <w:rFonts w:ascii="Courier New" w:hAnsi="Courier New"/>
+          <w:sz w:val="18"/>
+          <w:szCs w:val="18"/>
+        </w:rPr>
+        <w:t>.</w:t>
+      </w:r>
+    </w:p>
+    <w:p>
+      <w:pPr>
+        <w:tabs>
+          <w:tab w:val="left" w:pos="388"/>
+          <w:tab w:val="left" w:pos="800"/>
+          <w:tab w:val="left" w:pos="1213"/>
+        </w:tabs>
+        <w:rPr>
+          <w:rFonts w:ascii="Courier New" w:hAnsi="Courier New"/>
+          <w:sz w:val="18"/>
+          <w:szCs w:val="18"/>
+        </w:rPr>
+      </w:pPr>
+    </w:p>
+    <w:p>
+      <w:pPr>
+        <w:tabs>
+          <w:tab w:val="left" w:pos="388"/>
+          <w:tab w:val="left" w:pos="800"/>
+          <w:tab w:val="left" w:pos="1213"/>
+        </w:tabs>
+        <w:rPr>
+          <w:rFonts w:ascii="Courier New" w:hAnsi="Courier New"/>
+          <w:sz w:val="18"/>
+          <w:szCs w:val="18"/>
+        </w:rPr>
+      </w:pPr>
+    </w:p>
+    <w:p>
+      <w:pPr>
+        <w:tabs>
+          <w:tab w:val="left" w:pos="388"/>
+          <w:tab w:val="left" w:pos="800"/>
+          <w:tab w:val="left" w:pos="1213"/>
+        </w:tabs>
+        <w:rPr>
+          <w:rFonts w:ascii="Courier New" w:hAnsi="Courier New"/>
+          <w:b/>
+          <w:bCs/>
+          <w:sz w:val="18"/>
+          <w:szCs w:val="18"/>
+        </w:rPr>
+      </w:pPr>
+      <w:r>
+        <w:rPr>
+          <w:rFonts w:ascii="Courier New" w:hAnsi="Courier New"/>
+          <w:b/>
+          <w:bCs/>
+          <w:sz w:val="18"/>
+          <w:szCs w:val="18"/>
+        </w:rPr>
+        <w:t>[</w:t>
+      </w:r>
+      <w:r>
+        <w:rPr>
+          <w:rFonts w:ascii="Courier New" w:hAnsi="Courier New"/>
+          <w:b/>
+          <w:bCs/>
+          <w:sz w:val="18"/>
+          <w:szCs w:val="18"/>
+        </w:rPr>
+        <w:t>Thread</w:t>
+      </w:r>
+      <w:r>
+        <w:rPr>
+          <w:rFonts w:ascii="Courier New" w:hAnsi="Courier New"/>
+          <w:b/>
+          <w:bCs/>
+          <w:sz w:val="18"/>
+          <w:szCs w:val="18"/>
+        </w:rPr>
+        <w:t xml:space="preserve"> 2]</w:t>
+      </w:r>
+    </w:p>
+    <w:p>
+      <w:pPr>
+        <w:tabs>
+          <w:tab w:val="left" w:pos="388"/>
+          <w:tab w:val="left" w:pos="800"/>
+          <w:tab w:val="left" w:pos="1213"/>
+        </w:tabs>
+        <w:rPr>
+          <w:rFonts w:ascii="Courier New" w:hAnsi="Courier New"/>
+          <w:sz w:val="18"/>
+          <w:szCs w:val="18"/>
+        </w:rPr>
+      </w:pPr>
+      <w:r>
+        <w:rPr>
+          <w:rFonts w:ascii="Courier New" w:hAnsi="Courier New"/>
+          <w:sz w:val="18"/>
+          <w:szCs w:val="18"/>
+        </w:rPr>
+        <w:t>For every measurement interval x (a second or some short period)</w:t>
+      </w:r>
+    </w:p>
+    <w:p>
+      <w:pPr>
+        <w:tabs>
+          <w:tab w:val="left" w:pos="388"/>
+          <w:tab w:val="left" w:pos="800"/>
+          <w:tab w:val="left" w:pos="1213"/>
+        </w:tabs>
+        <w:rPr>
+          <w:rFonts w:ascii="Courier New" w:hAnsi="Courier New"/>
+          <w:sz w:val="18"/>
+          <w:szCs w:val="18"/>
+        </w:rPr>
+      </w:pPr>
+      <w:r>
+        <w:rPr>
+          <w:rFonts w:ascii="Courier New" w:hAnsi="Courier New"/>
+          <w:sz w:val="18"/>
+          <w:szCs w:val="18"/>
+        </w:rPr>
+        <w:tab/>
+      </w:r>
+      <w:r>
+        <w:rPr>
+          <w:rFonts w:ascii="Courier New" w:hAnsi="Courier New"/>
+          <w:sz w:val="18"/>
+          <w:szCs w:val="18"/>
+        </w:rPr>
+        <w:t xml:space="preserve">Clear the list of flows and flow counters </w:t>
+      </w:r>
+      <w:r>
+        <w:rPr>
+          <w:rFonts w:ascii="Courier New" w:hAnsi="Courier New"/>
+          <w:sz w:val="18"/>
+          <w:szCs w:val="18"/>
+        </w:rPr>
+        <w:t xml:space="preserve">(BF </w:t>
+      </w:r>
+      <w:r>
+        <w:rPr>
+          <w:rFonts w:ascii="Courier New" w:hAnsi="Courier New"/>
+          <w:sz w:val="18"/>
+          <w:szCs w:val="18"/>
+        </w:rPr>
+        <w:t>and</w:t>
+      </w:r>
+      <w:r>
+        <w:rPr>
+          <w:rFonts w:ascii="Courier New" w:hAnsi="Courier New"/>
+          <w:sz w:val="18"/>
+          <w:szCs w:val="18"/>
+        </w:rPr>
+        <w:t xml:space="preserve"> CBF).</w:t>
+      </w:r>
+    </w:p>
+    <w:p>
+      <w:pPr>
+        <w:tabs>
+          <w:tab w:val="left" w:pos="388"/>
+          <w:tab w:val="left" w:pos="800"/>
+          <w:tab w:val="left" w:pos="1213"/>
+        </w:tabs>
+        <w:rPr>
+          <w:rFonts w:ascii="Courier New" w:hAnsi="Courier New"/>
+          <w:sz w:val="18"/>
+          <w:szCs w:val="18"/>
+        </w:rPr>
+      </w:pPr>
+    </w:p>
+    <w:p>
+      <w:pPr>
+        <w:tabs>
+          <w:tab w:val="left" w:pos="388"/>
+          <w:tab w:val="left" w:pos="800"/>
+          <w:tab w:val="left" w:pos="1213"/>
+        </w:tabs>
+        <w:rPr>
+          <w:rFonts w:ascii="Courier New" w:hAnsi="Courier New"/>
+          <w:sz w:val="18"/>
+          <w:szCs w:val="18"/>
+        </w:rPr>
+      </w:pPr>
+      <w:r>
+        <w:rPr>
+          <w:rFonts w:ascii="Courier New" w:hAnsi="Courier New"/>
+          <w:sz w:val="18"/>
+          <w:szCs w:val="18"/>
+        </w:rPr>
+        <w:tab/>
+      </w:r>
+      <w:r>
+        <w:rPr>
+          <w:rFonts w:ascii="Courier New" w:hAnsi="Courier New"/>
+          <w:sz w:val="18"/>
+          <w:szCs w:val="18"/>
+        </w:rPr>
+        <w:t xml:space="preserve">Calculate the average value of the period for every IP-address in the list of </w:t>
+      </w:r>
+      <w:r>
+        <w:rPr>
+          <w:rFonts w:ascii="Courier New" w:hAnsi="Courier New"/>
+          <w:sz w:val="18"/>
+          <w:szCs w:val="18"/>
+        </w:rPr>
+        <w:tab/>
+        <w:t>P2P-addresses.</w:t>
+      </w:r>
+    </w:p>
+    <w:p>
+      <w:pPr>
+        <w:tabs>
+          <w:tab w:val="left" w:pos="388"/>
+          <w:tab w:val="left" w:pos="800"/>
+          <w:tab w:val="left" w:pos="1213"/>
+        </w:tabs>
+        <w:rPr>
+          <w:rFonts w:ascii="Courier New" w:hAnsi="Courier New"/>
+          <w:sz w:val="18"/>
+          <w:szCs w:val="18"/>
+        </w:rPr>
+      </w:pPr>
+    </w:p>
+    <w:p>
+      <w:pPr>
+        <w:tabs>
+          <w:tab w:val="left" w:pos="388"/>
+          <w:tab w:val="left" w:pos="800"/>
+          <w:tab w:val="left" w:pos="1213"/>
+        </w:tabs>
+        <w:rPr>
+          <w:rFonts w:ascii="Courier New" w:hAnsi="Courier New"/>
+          <w:sz w:val="18"/>
+          <w:szCs w:val="18"/>
+        </w:rPr>
+      </w:pPr>
+      <w:r>
+        <w:rPr>
+          <w:rFonts w:ascii="Courier New" w:hAnsi="Courier New"/>
+          <w:sz w:val="18"/>
+          <w:szCs w:val="18"/>
+        </w:rPr>
+        <w:t>For every measurement interval y (larger than x)</w:t>
+      </w:r>
+    </w:p>
+    <w:p>
+      <w:pPr>
+        <w:tabs>
+          <w:tab w:val="left" w:pos="388"/>
+          <w:tab w:val="left" w:pos="800"/>
+          <w:tab w:val="left" w:pos="1213"/>
+        </w:tabs>
+        <w:rPr>
+          <w:rFonts w:ascii="Courier New" w:hAnsi="Courier New"/>
+          <w:sz w:val="18"/>
+          <w:szCs w:val="18"/>
+        </w:rPr>
+      </w:pPr>
+      <w:r>
+        <w:rPr>
+          <w:rFonts w:ascii="Courier New" w:hAnsi="Courier New"/>
+          <w:sz w:val="18"/>
+          <w:szCs w:val="18"/>
+        </w:rPr>
+        <w:tab/>
+      </w:r>
+      <w:r>
+        <w:rPr>
+          <w:rFonts w:ascii="Courier New" w:hAnsi="Courier New"/>
+          <w:sz w:val="18"/>
+          <w:szCs w:val="18"/>
+        </w:rPr>
+        <w:t>For every address in the P2P list</w:t>
+      </w:r>
+      <w:r>
+        <w:rPr>
+          <w:rFonts w:ascii="Courier New" w:hAnsi="Courier New"/>
+          <w:sz w:val="18"/>
+          <w:szCs w:val="18"/>
+        </w:rPr>
+        <w:t>,</w:t>
+      </w:r>
+    </w:p>
+    <w:p>
+      <w:pPr>
+        <w:tabs>
+          <w:tab w:val="left" w:pos="388"/>
+          <w:tab w:val="left" w:pos="800"/>
+          <w:tab w:val="left" w:pos="1213"/>
+        </w:tabs>
+        <w:rPr>
+          <w:rFonts w:ascii="Courier New" w:hAnsi="Courier New"/>
+          <w:sz w:val="18"/>
+          <w:szCs w:val="18"/>
+        </w:rPr>
+      </w:pPr>
+      <w:r>
+        <w:rPr>
+          <w:rFonts w:ascii="Courier New" w:hAnsi="Courier New"/>
+          <w:sz w:val="18"/>
+          <w:szCs w:val="18"/>
+        </w:rPr>
+        <w:tab/>
+      </w:r>
+      <w:r>
+        <w:rPr>
+          <w:rFonts w:ascii="Courier New" w:hAnsi="Courier New"/>
+          <w:sz w:val="18"/>
+          <w:szCs w:val="18"/>
+        </w:rPr>
+        <w:tab/>
+      </w:r>
+      <w:r>
+        <w:rPr>
+          <w:rFonts w:ascii="Courier New" w:hAnsi="Courier New"/>
+          <w:sz w:val="18"/>
+          <w:szCs w:val="18"/>
+        </w:rPr>
+        <w:t>Calculate and print the total average during the latest period y</w:t>
+      </w:r>
+      <w:r>
+        <w:rPr>
+          <w:rFonts w:ascii="Courier New" w:hAnsi="Courier New"/>
+          <w:sz w:val="18"/>
+          <w:szCs w:val="18"/>
+        </w:rPr>
+        <w:t>.</w:t>
+      </w:r>
+    </w:p>
+    <w:p>
+      <w:pPr>
+        <w:tabs>
+          <w:tab w:val="left" w:pos="388"/>
+          <w:tab w:val="left" w:pos="800"/>
+          <w:tab w:val="left" w:pos="1213"/>
+        </w:tabs>
+        <w:rPr>
+          <w:rFonts w:ascii="Courier New" w:hAnsi="Courier New"/>
+          <w:sz w:val="18"/>
+          <w:szCs w:val="18"/>
+        </w:rPr>
+      </w:pPr>
+      <w:r>
+        <w:rPr>
+          <w:rFonts w:ascii="Courier New" w:hAnsi="Courier New"/>
+          <w:sz w:val="18"/>
+          <w:szCs w:val="18"/>
+        </w:rPr>
+        <w:tab/>
+      </w:r>
+      <w:r>
+        <w:rPr>
+          <w:rFonts w:ascii="Courier New" w:hAnsi="Courier New"/>
+          <w:sz w:val="18"/>
+          <w:szCs w:val="18"/>
+        </w:rPr>
+        <w:tab/>
+      </w:r>
+    </w:p>
+    <w:p>
+      <w:pPr>
+        <w:tabs>
+          <w:tab w:val="left" w:pos="388"/>
+          <w:tab w:val="left" w:pos="800"/>
+          <w:tab w:val="left" w:pos="1213"/>
+        </w:tabs>
+        <w:rPr>
+          <w:rFonts w:ascii="Courier New" w:hAnsi="Courier New"/>
+          <w:sz w:val="18"/>
+          <w:szCs w:val="18"/>
+        </w:rPr>
+      </w:pPr>
+      <w:r>
+        <w:rPr>
+          <w:rFonts w:ascii="Courier New" w:hAnsi="Courier New"/>
+          <w:sz w:val="18"/>
+          <w:szCs w:val="18"/>
+        </w:rPr>
+        <w:tab/>
+      </w:r>
+      <w:r>
+        <w:rPr>
+          <w:rFonts w:ascii="Courier New" w:hAnsi="Courier New"/>
+          <w:sz w:val="18"/>
+          <w:szCs w:val="18"/>
+        </w:rPr>
+        <w:tab/>
+        <w:t>If the average is less than T, delete.</w:t>
+      </w:r>
+    </w:p>
+    <w:p>
+      <w:pPr>
+        <w:tabs>
+          <w:tab w:val="left" w:pos="388"/>
+          <w:tab w:val="left" w:pos="800"/>
+          <w:tab w:val="left" w:pos="1213"/>
+        </w:tabs>
+        <w:rPr>
+          <w:rFonts w:ascii="Courier New" w:hAnsi="Courier New"/>
+          <w:sz w:val="18"/>
+          <w:szCs w:val="18"/>
+        </w:rPr>
+      </w:pPr>
+      <w:r>
+        <w:rPr>
+          <w:rFonts w:ascii="Courier New" w:hAnsi="Courier New"/>
+          <w:sz w:val="18"/>
+          <w:szCs w:val="18"/>
+        </w:rPr>
+        <w:tab/>
+      </w:r>
+      <w:r>
+        <w:rPr>
+          <w:rFonts w:ascii="Courier New" w:hAnsi="Courier New"/>
+          <w:sz w:val="18"/>
+          <w:szCs w:val="18"/>
+        </w:rPr>
+        <w:tab/>
+      </w:r>
+      <w:r>
+        <w:rPr>
+          <w:rFonts w:ascii="Courier New" w:hAnsi="Courier New"/>
+          <w:sz w:val="18"/>
+          <w:szCs w:val="18"/>
+        </w:rPr>
+        <w:t>Else</w:t>
+      </w:r>
+      <w:r>
+        <w:rPr>
+          <w:rFonts w:ascii="Courier New" w:hAnsi="Courier New"/>
+          <w:sz w:val="18"/>
+          <w:szCs w:val="18"/>
+        </w:rPr>
+        <w:t xml:space="preserve">, </w:t>
+      </w:r>
+      <w:r>
+        <w:rPr>
+          <w:rFonts w:ascii="Courier New" w:hAnsi="Courier New"/>
+          <w:sz w:val="18"/>
+          <w:szCs w:val="18"/>
+        </w:rPr>
+        <w:t>reduce the average to a measurement</w:t>
+      </w:r>
+      <w:r>
+        <w:rPr>
+          <w:rFonts w:ascii="Courier New" w:hAnsi="Courier New"/>
+          <w:sz w:val="18"/>
+          <w:szCs w:val="18"/>
+        </w:rPr>
+        <w:t>.</w:t>
+      </w:r>
+    </w:p>
+    <w:p>
+      <w:pPr>
+        <w:tabs>
+          <w:tab w:val="left" w:pos="510"/>
+          <w:tab w:val="left" w:pos="945"/>
+        </w:tabs>
+      </w:pPr>
+    </w:p>
+    <w:p>
+      <w:pPr>
+        <w:tabs>
+          <w:tab w:val="left" w:pos="510"/>
+          <w:tab w:val="left" w:pos="945"/>
+        </w:tabs>
+      </w:pPr>
+      <w:r>
+        <w:rPr>
+          <w:i/>
+          <w:iCs/>
+        </w:rPr>
+        <w:t>T</w:t>
+      </w:r>
+      <w:r>
+        <w:t xml:space="preserve"> = </w:t>
+      </w:r>
+      <w:r>
+        <w:t>The smallest number of flows above which an IP-address is designated as possible P2P.</w:t>
+      </w:r>
+    </w:p>
+    <w:p>
+      <w:pPr>
+        <w:tabs>
+          <w:tab w:val="left" w:pos="510"/>
+          <w:tab w:val="left" w:pos="945"/>
+        </w:tabs>
+      </w:pPr>
+      <w:r>
+        <w:rPr>
+          <w:i/>
+          <w:iCs/>
+        </w:rPr>
+        <w:t>x</w:t>
+      </w:r>
+      <w:r>
+        <w:t xml:space="preserve"> = </w:t>
+      </w:r>
+      <w:r>
+        <w:t>A short period of time, maximum a few seconds.</w:t>
+      </w:r>
+    </w:p>
+    <w:p>
+      <w:pPr>
+        <w:tabs>
+          <w:tab w:val="left" w:pos="510"/>
+          <w:tab w:val="left" w:pos="945"/>
+        </w:tabs>
+      </w:pPr>
+      <w:r>
+        <w:rPr>
+          <w:i/>
+          <w:iCs/>
+        </w:rPr>
+        <w:t>y</w:t>
+      </w:r>
+      <w:r>
+        <w:t xml:space="preserve"> = </w:t>
+      </w:r>
+      <w:r>
+        <w:t>A longer period of time, ideally more than thirty seconds.</w:t>
+      </w:r>
+    </w:p>
+    <w:p>
+      <w:pPr>
+        <w:pStyle w:val="Heading3"/>
+        <w:tabs>
+          <w:tab w:val="clear" w:pos="0"/>
+        </w:tabs>
+      </w:pPr>
+      <w:bookmarkStart w:id="28" w:name="_Toc255336136"/>
+      <w:r>
+        <w:t>3.1.4. Possible improvements</w:t>
+      </w:r>
+      <w:bookmarkEnd w:id="28"/>
+    </w:p>
+    <w:p>
+      <w:r>
+        <w:t>De operationer som dominerar arbetet i algoritmen är hashfunktionerna i bloomfiltret och CBF:et. Om en leverantör endast är intresserad av sina egna kunder och därmed bara är intresserad att räkna antal flöden för de ip-adresser den själv äger, så skulle CBF:et med fördel kunna ersättas av en vanlig hashtabell av räknare om antalet IP-adresser som är av intresse inte är för högt. En bra hashfunktion som inte ger kollisioner för dessa adresser skulle ganska enkelt kunna konstrueras, som jag nämnde i kapitel 5.</w:t>
+      </w:r>
+    </w:p>
+    <w:p/>
+    <w:p>
+      <w:r>
+        <w:t xml:space="preserve">Utrymmet skulle därefter vara (om 16-bitars räknare används) </w:t>
+      </w:r>
+      <w:r>
+        <w:rPr>
+          <w:i/>
+          <w:iCs/>
+        </w:rPr>
+        <w:t>2*n</w:t>
+      </w:r>
+      <w:r>
+        <w:t xml:space="preserve"> bytes, där n är antalet adresser som kommer observeras. Om </w:t>
+      </w:r>
+      <w:r>
+        <w:rPr>
+          <w:i/>
+          <w:iCs/>
+        </w:rPr>
+        <w:t>n</w:t>
+      </w:r>
+      <w:r>
+        <w:t xml:space="preserve"> då fortfarande är 13663 (som i mitt tidigare exempel för CBF) så kommer denna enkla hashtabell endast att utnyttja 27 KB minne jämfört med 256 KB, och operationer tar O(1) tid istället för O(k). Räknare av storlek 1 byte skulle sannolikt vara alldeles tillräckligt, vilket då skulle innebära en storlek av precis </w:t>
+      </w:r>
+      <w:r>
+        <w:rPr>
+          <w:i/>
+          <w:iCs/>
+        </w:rPr>
+        <w:t>n</w:t>
+      </w:r>
+      <w:r>
+        <w:t xml:space="preserve"> byte.</w:t>
+      </w:r>
+    </w:p>
+    <w:p/>
+    <w:p>
+      <w:r>
+        <w:t xml:space="preserve">Med samma motivering skulle den sista listan med medelvärdena också kunna ersättas av en enkel hashtabell. Det skulle inte innebära samma drastiska förbättringar av minnesanvändingen som för CBF, eftersom vi här endast sparar information om de adresser som vi tror använder P2P, men man skulle åstadkomma en genomgående beräkningstid av </w:t>
+      </w:r>
+      <w:r>
+        <w:lastRenderedPageBreak/>
+        <w:t>O(1) för tråd 1, där det mesta arbetet utförs vilket skulle vara en önskvärd garanti för en väldigt snabb router.</w:t>
+      </w:r>
+    </w:p>
+    <w:p/>
+    <w:p>
+      <w:r>
+        <w:t>Den optimala längden av perioderna x och y kan också förbättras. Jag valde x = 1 sekund och y = 30 sekunder eller 60 sekunder på grund av dess simplicitet. Det är möjligt att andra värden på dessa variabler kan ge bättre resultat. Det är lätt att även föreställa sig att andra värden kan ge drastiskt sämre resultat.</w:t>
+      </w:r>
+    </w:p>
+    <w:p/>
+    <w:p>
+      <w:r>
+        <w:t xml:space="preserve">Algoritmen, så som den är beskriven ovan, använder sig av </w:t>
+      </w:r>
+      <w:r>
+        <w:rPr>
+          <w:i/>
+          <w:iCs/>
+        </w:rPr>
+        <w:t>Landmark</w:t>
+      </w:r>
+      <w:r>
+        <w:t>-fönster. En lätt modifikation av medelvärdeslistan ändrar algoritmen till att använda glidande fönster istället. En sådan testversion av programmet implementerades men inga experiment utfördes på grund av tidsbrist. Om detta skulle vara en förbättring eller därmed inte sägas. Nedan följer de förändringar av listan som krävs. Utöver det så är skillnaden att medelvärden aldrig reduceras till mätvärden, dvs sista raden i algoritmen ovan tas bort.</w:t>
+      </w:r>
+    </w:p>
+    <w:p/>
+    <w:p>
+      <w:pPr>
+        <w:tabs>
+          <w:tab w:val="left" w:pos="400"/>
+          <w:tab w:val="left" w:pos="775"/>
+          <w:tab w:val="left" w:pos="1125"/>
+        </w:tabs>
+        <w:rPr>
+          <w:rFonts w:ascii="Courier New" w:hAnsi="Courier New"/>
+          <w:sz w:val="18"/>
+          <w:szCs w:val="18"/>
+        </w:rPr>
+      </w:pPr>
+      <w:r>
+        <w:rPr>
+          <w:rFonts w:ascii="Courier New" w:hAnsi="Courier New"/>
+          <w:sz w:val="18"/>
+          <w:szCs w:val="18"/>
+        </w:rPr>
         <w:t>Average:</w:t>
       </w:r>
       <w:r>
@@ -10102,14 +12281,15 @@
           <w:szCs w:val="18"/>
         </w:rPr>
         <w:tab/>
-        <w:t>//Beräknar medelvärdet av de mätvärden som kommit in hittills.</w:t>
-      </w:r>
-    </w:p>
-    <w:p>
-      <w:pPr>
-        <w:tabs>
-          <w:tab w:val="left" w:pos="500"/>
-          <w:tab w:val="left" w:pos="938"/>
+        <w:t>//Beräknar ett aktuellt medelvärde</w:t>
+      </w:r>
+    </w:p>
+    <w:p>
+      <w:pPr>
+        <w:tabs>
+          <w:tab w:val="left" w:pos="400"/>
+          <w:tab w:val="left" w:pos="775"/>
+          <w:tab w:val="left" w:pos="1125"/>
         </w:tabs>
         <w:rPr>
           <w:rFonts w:ascii="Courier New" w:hAnsi="Courier New"/>
@@ -10130,8 +12310,9 @@
     <w:p>
       <w:pPr>
         <w:tabs>
-          <w:tab w:val="left" w:pos="500"/>
-          <w:tab w:val="left" w:pos="938"/>
+          <w:tab w:val="left" w:pos="400"/>
+          <w:tab w:val="left" w:pos="775"/>
+          <w:tab w:val="left" w:pos="1125"/>
         </w:tabs>
         <w:rPr>
           <w:rFonts w:ascii="Courier New" w:hAnsi="Courier New"/>
@@ -10157,1173 +12338,15 @@
         <w:t xml:space="preserve">ak = </w:t>
       </w:r>
       <w:r>
+        <w:rPr>
+          <w:position w:val="-24"/>
+        </w:rPr>
         <w:object w:dxaOrig="1342" w:dyaOrig="673">
           <v:shape id="_x0000_i1036" type="#_x0000_t75" style="width:67.5pt;height:33.75pt" o:ole="" filled="t">
             <v:fill color2="black"/>
             <v:imagedata r:id="rId32" o:title=""/>
           </v:shape>
-          <o:OLEObject Type="Embed" ProgID="Equation.3" ShapeID="_x0000_i1036" DrawAspect="Content" ObjectID="_1334503732" r:id="rId33"/>
-        </w:object>
-      </w:r>
-      <w:r>
-        <w:rPr>
-          <w:rFonts w:ascii="Courier New" w:hAnsi="Courier New"/>
-          <w:sz w:val="18"/>
-          <w:szCs w:val="18"/>
-        </w:rPr>
-        <w:t>,</w:t>
-      </w:r>
-    </w:p>
-    <w:p>
-      <w:pPr>
-        <w:tabs>
-          <w:tab w:val="left" w:pos="500"/>
-          <w:tab w:val="left" w:pos="938"/>
-        </w:tabs>
-        <w:rPr>
-          <w:rFonts w:ascii="Courier New" w:hAnsi="Courier New"/>
-          <w:sz w:val="18"/>
-          <w:szCs w:val="18"/>
-        </w:rPr>
-      </w:pPr>
-      <w:r>
-        <w:rPr>
-          <w:rFonts w:ascii="Courier New" w:hAnsi="Courier New"/>
-          <w:sz w:val="18"/>
-          <w:szCs w:val="18"/>
-        </w:rPr>
-        <w:tab/>
-      </w:r>
-      <w:r>
-        <w:rPr>
-          <w:rFonts w:ascii="Courier New" w:hAnsi="Courier New"/>
-          <w:sz w:val="18"/>
-          <w:szCs w:val="18"/>
-        </w:rPr>
-        <w:tab/>
-        <w:t>ck = ck + 1,</w:t>
-      </w:r>
-    </w:p>
-    <w:p>
-      <w:pPr>
-        <w:tabs>
-          <w:tab w:val="left" w:pos="500"/>
-          <w:tab w:val="left" w:pos="938"/>
-        </w:tabs>
-        <w:rPr>
-          <w:rFonts w:ascii="Courier New" w:hAnsi="Courier New"/>
-          <w:sz w:val="18"/>
-          <w:szCs w:val="18"/>
-        </w:rPr>
-      </w:pPr>
-      <w:r>
-        <w:rPr>
-          <w:rFonts w:ascii="Courier New" w:hAnsi="Courier New"/>
-          <w:sz w:val="18"/>
-          <w:szCs w:val="18"/>
-        </w:rPr>
-        <w:tab/>
-      </w:r>
-      <w:r>
-        <w:rPr>
-          <w:rFonts w:ascii="Courier New" w:hAnsi="Courier New"/>
-          <w:sz w:val="18"/>
-          <w:szCs w:val="18"/>
-        </w:rPr>
-        <w:tab/>
-        <w:t>zk = 0</w:t>
-      </w:r>
-    </w:p>
-    <w:p>
-      <w:pPr>
-        <w:tabs>
-          <w:tab w:val="left" w:pos="500"/>
-          <w:tab w:val="left" w:pos="938"/>
-        </w:tabs>
-        <w:rPr>
-          <w:rFonts w:ascii="Courier New" w:hAnsi="Courier New"/>
-          <w:sz w:val="18"/>
-          <w:szCs w:val="18"/>
-        </w:rPr>
-      </w:pPr>
-    </w:p>
-    <w:p>
-      <w:pPr>
-        <w:tabs>
-          <w:tab w:val="left" w:pos="500"/>
-          <w:tab w:val="left" w:pos="938"/>
-        </w:tabs>
-        <w:rPr>
-          <w:rFonts w:ascii="Courier New" w:hAnsi="Courier New"/>
-          <w:sz w:val="18"/>
-          <w:szCs w:val="18"/>
-        </w:rPr>
-      </w:pPr>
-      <w:r>
-        <w:rPr>
-          <w:rFonts w:ascii="Courier New" w:hAnsi="Courier New"/>
-          <w:sz w:val="18"/>
-          <w:szCs w:val="18"/>
-        </w:rPr>
-        <w:t>Reset:</w:t>
-      </w:r>
-      <w:r>
-        <w:rPr>
-          <w:rFonts w:ascii="Courier New" w:hAnsi="Courier New"/>
-          <w:sz w:val="18"/>
-          <w:szCs w:val="18"/>
-        </w:rPr>
-        <w:tab/>
-        <w:t>// Beräknar det totala medelvärdet under den senaste perioden.</w:t>
-      </w:r>
-    </w:p>
-    <w:p>
-      <w:pPr>
-        <w:tabs>
-          <w:tab w:val="left" w:pos="500"/>
-          <w:tab w:val="left" w:pos="938"/>
-        </w:tabs>
-        <w:rPr>
-          <w:rFonts w:ascii="Courier New" w:hAnsi="Courier New"/>
-          <w:sz w:val="18"/>
-          <w:szCs w:val="18"/>
-        </w:rPr>
-      </w:pPr>
-      <w:r>
-        <w:rPr>
-          <w:rFonts w:ascii="Courier New" w:hAnsi="Courier New"/>
-          <w:sz w:val="18"/>
-          <w:szCs w:val="18"/>
-        </w:rPr>
-        <w:tab/>
-      </w:r>
-      <w:r>
-        <w:rPr>
-          <w:rFonts w:ascii="Courier New" w:hAnsi="Courier New"/>
-          <w:sz w:val="18"/>
-          <w:szCs w:val="18"/>
-        </w:rPr>
-        <w:tab/>
-        <w:t>// Reducerar medelvärdet till ett mätvärde</w:t>
-      </w:r>
-    </w:p>
-    <w:p>
-      <w:pPr>
-        <w:tabs>
-          <w:tab w:val="left" w:pos="500"/>
-          <w:tab w:val="left" w:pos="938"/>
-        </w:tabs>
-        <w:rPr>
-          <w:rFonts w:ascii="Courier New" w:hAnsi="Courier New"/>
-          <w:sz w:val="18"/>
-          <w:szCs w:val="18"/>
-        </w:rPr>
-      </w:pPr>
-      <w:r>
-        <w:rPr>
-          <w:rFonts w:ascii="Courier New" w:hAnsi="Courier New"/>
-          <w:sz w:val="18"/>
-          <w:szCs w:val="18"/>
-        </w:rPr>
-        <w:tab/>
-        <w:t>För alla nycklar k i trädet,</w:t>
-      </w:r>
-    </w:p>
-    <w:p>
-      <w:pPr>
-        <w:tabs>
-          <w:tab w:val="left" w:pos="500"/>
-          <w:tab w:val="left" w:pos="938"/>
-        </w:tabs>
-        <w:rPr>
-          <w:rFonts w:ascii="Courier New" w:hAnsi="Courier New"/>
-          <w:sz w:val="18"/>
-          <w:szCs w:val="18"/>
-        </w:rPr>
-      </w:pPr>
-      <w:r>
-        <w:rPr>
-          <w:rFonts w:ascii="Courier New" w:hAnsi="Courier New"/>
-          <w:sz w:val="18"/>
-          <w:szCs w:val="18"/>
-        </w:rPr>
-        <w:tab/>
-      </w:r>
-      <w:r>
-        <w:rPr>
-          <w:rFonts w:ascii="Courier New" w:hAnsi="Courier New"/>
-          <w:sz w:val="18"/>
-          <w:szCs w:val="18"/>
-        </w:rPr>
-        <w:tab/>
-        <w:t>zk = 0,</w:t>
-      </w:r>
-    </w:p>
-    <w:p>
-      <w:pPr>
-        <w:tabs>
-          <w:tab w:val="left" w:pos="500"/>
-          <w:tab w:val="left" w:pos="938"/>
-        </w:tabs>
-        <w:rPr>
-          <w:rFonts w:ascii="Courier New" w:hAnsi="Courier New"/>
-          <w:sz w:val="18"/>
-          <w:szCs w:val="18"/>
-        </w:rPr>
-      </w:pPr>
-      <w:r>
-        <w:rPr>
-          <w:rFonts w:ascii="Courier New" w:hAnsi="Courier New"/>
-          <w:sz w:val="18"/>
-          <w:szCs w:val="18"/>
-        </w:rPr>
-        <w:tab/>
-      </w:r>
-      <w:r>
-        <w:rPr>
-          <w:rFonts w:ascii="Courier New" w:hAnsi="Courier New"/>
-          <w:sz w:val="18"/>
-          <w:szCs w:val="18"/>
-        </w:rPr>
-        <w:tab/>
-        <w:t xml:space="preserve">ak = </w:t>
-      </w:r>
-      <w:r>
-        <w:rPr>
-          <w:position w:val="-22"/>
-        </w:rPr>
-        <w:object w:dxaOrig="890" w:dyaOrig="634">
-          <v:shape id="_x0000_i1037" type="#_x0000_t75" style="width:44.25pt;height:31.5pt" o:ole="" filled="t">
-            <v:fill color2="black"/>
-            <v:imagedata r:id="rId34" o:title=""/>
-          </v:shape>
-          <o:OLEObject Type="Embed" ProgID="Equation.3" ShapeID="_x0000_i1037" DrawAspect="Content" ObjectID="_1334503733" r:id="rId35"/>
-        </w:object>
-      </w:r>
-      <w:r>
-        <w:rPr>
-          <w:rFonts w:ascii="Courier New" w:hAnsi="Courier New"/>
-          <w:sz w:val="18"/>
-          <w:szCs w:val="18"/>
-        </w:rPr>
-        <w:t>,</w:t>
-      </w:r>
-    </w:p>
-    <w:p>
-      <w:pPr>
-        <w:tabs>
-          <w:tab w:val="left" w:pos="500"/>
-          <w:tab w:val="left" w:pos="938"/>
-        </w:tabs>
-        <w:rPr>
-          <w:rFonts w:ascii="Courier New" w:hAnsi="Courier New"/>
-          <w:sz w:val="18"/>
-          <w:szCs w:val="18"/>
-        </w:rPr>
-      </w:pPr>
-      <w:r>
-        <w:rPr>
-          <w:rFonts w:ascii="Courier New" w:hAnsi="Courier New"/>
-          <w:sz w:val="18"/>
-          <w:szCs w:val="18"/>
-        </w:rPr>
-        <w:tab/>
-      </w:r>
-      <w:r>
-        <w:rPr>
-          <w:rFonts w:ascii="Courier New" w:hAnsi="Courier New"/>
-          <w:sz w:val="18"/>
-          <w:szCs w:val="18"/>
-        </w:rPr>
-        <w:tab/>
-        <w:t>ck = 1</w:t>
-      </w:r>
-    </w:p>
-    <w:p/>
-    <w:p>
-      <w:r>
-        <w:rPr>
-          <w:i/>
-          <w:iCs/>
-        </w:rPr>
-        <w:t>Insert</w:t>
-      </w:r>
-      <w:r>
-        <w:t xml:space="preserve"> kallas en eller flera gånger för att lägga in det senaste mätvärdet och Average beräknar ett aktuellt medelvärde. I </w:t>
-      </w:r>
-      <w:r>
-        <w:rPr>
-          <w:i/>
-          <w:iCs/>
-        </w:rPr>
-        <w:t>Reset</w:t>
-      </w:r>
-      <w:r>
-        <w:t xml:space="preserve"> så sätts c</w:t>
-      </w:r>
-      <w:r>
-        <w:rPr>
-          <w:vertAlign w:val="subscript"/>
-        </w:rPr>
-        <w:t xml:space="preserve">k </w:t>
-      </w:r>
-      <w:r>
-        <w:t xml:space="preserve">till 1 och ett medelvärde över hela fönstret </w:t>
-      </w:r>
-      <w:r>
-        <w:rPr>
-          <w:i/>
-          <w:iCs/>
-        </w:rPr>
-        <w:t>y</w:t>
-      </w:r>
-      <w:r>
-        <w:t xml:space="preserve"> beräknas. Om en källa med många flöden tillkommer sent i ett fönster så kommer det rapporteras ha lågt medelantal flöden/s över den perioden, men kommer att få ett närmare korrekt värde under nästa fönster. Det är som sagt en kompromiss mellan precision och önskan att tidigare värden alltid ska påverka de senare för att balansera ut kraftiga förändringar.</w:t>
-      </w:r>
-    </w:p>
-    <w:p/>
-    <w:p>
-      <w:r>
-        <w:t xml:space="preserve">Om en nyckel k läggs till i slutet av perioden så kommer dess medelvärde baseras på mindre </w:t>
-      </w:r>
-      <w:r>
-        <w:lastRenderedPageBreak/>
-        <w:t xml:space="preserve">antal mätvärden än nycklar som tidigare lagts till i listan. Men när en nyckel väl hamnat i listan så kommer </w:t>
-      </w:r>
-      <w:r>
-        <w:rPr>
-          <w:i/>
-          <w:iCs/>
-        </w:rPr>
-        <w:t>Reset</w:t>
-      </w:r>
-      <w:r>
-        <w:t xml:space="preserve"> att beräkna medelvärdet över hela fönstret. Skulle en nyckel därmed helt plötsligt inte få fler mätvärden så beräknas medelvärdet med z</w:t>
-      </w:r>
-      <w:r>
-        <w:rPr>
-          <w:vertAlign w:val="subscript"/>
-        </w:rPr>
-        <w:t>k</w:t>
-      </w:r>
-      <w:r>
-        <w:t xml:space="preserve"> = 0 tills medelvärdet sjunker under </w:t>
-      </w:r>
-      <w:r>
-        <w:rPr>
-          <w:i/>
-          <w:iCs/>
-        </w:rPr>
-        <w:t>T</w:t>
-      </w:r>
-      <w:r>
-        <w:t xml:space="preserve"> och nyckeln </w:t>
-      </w:r>
-      <w:r>
-        <w:rPr>
-          <w:i/>
-          <w:iCs/>
-        </w:rPr>
-        <w:t>k</w:t>
-      </w:r>
-      <w:r>
-        <w:t xml:space="preserve"> tas bort från listan. Det är därmed enkelt att hamna i listan (genom att i något intervall </w:t>
-      </w:r>
-      <w:r>
-        <w:rPr>
-          <w:i/>
-          <w:iCs/>
-        </w:rPr>
-        <w:t>x</w:t>
-      </w:r>
-      <w:r>
-        <w:t xml:space="preserve"> överstiga </w:t>
-      </w:r>
-      <w:r>
-        <w:rPr>
-          <w:i/>
-          <w:iCs/>
-        </w:rPr>
-        <w:t>T</w:t>
-      </w:r>
-      <w:r>
-        <w:t xml:space="preserve"> flöden), men sådana nycklar som inte lyckas hålla ett medelvärde över </w:t>
-      </w:r>
-      <w:r>
-        <w:rPr>
-          <w:i/>
-          <w:iCs/>
-        </w:rPr>
-        <w:t>T</w:t>
-      </w:r>
-      <w:r>
-        <w:t xml:space="preserve"> (och jag menar här det verkliga medelvärdet) kommer att försvinna ur listan snabbt.</w:t>
-      </w:r>
-    </w:p>
-    <w:p>
-      <w:pPr>
-        <w:pStyle w:val="Heading3"/>
-        <w:numPr>
-          <w:ilvl w:val="1"/>
-          <w:numId w:val="2"/>
-        </w:numPr>
-        <w:tabs>
-          <w:tab w:val="left" w:pos="0"/>
-        </w:tabs>
-      </w:pPr>
-      <w:bookmarkStart w:id="27" w:name="_Toc255336135"/>
-      <w:r>
-        <w:t>Algoritmen</w:t>
-      </w:r>
-      <w:bookmarkEnd w:id="27"/>
-    </w:p>
-    <w:p>
-      <w:r>
-        <w:t>Här följder pseudokod för algoritmen, den kan lättast tolkas som två trådar. Inom parentes står den datastruktur som är ansvarig för uppgiften i de fall då det kan vara oklart.</w:t>
-      </w:r>
-    </w:p>
-    <w:p/>
-    <w:p>
-      <w:pPr>
-        <w:tabs>
-          <w:tab w:val="left" w:pos="388"/>
-          <w:tab w:val="left" w:pos="800"/>
-          <w:tab w:val="left" w:pos="1213"/>
-        </w:tabs>
-        <w:rPr>
-          <w:rFonts w:ascii="Courier New" w:hAnsi="Courier New"/>
-          <w:b/>
-          <w:bCs/>
-          <w:sz w:val="18"/>
-          <w:szCs w:val="18"/>
-        </w:rPr>
-      </w:pPr>
-      <w:r>
-        <w:rPr>
-          <w:rFonts w:ascii="Courier New" w:hAnsi="Courier New"/>
-          <w:b/>
-          <w:bCs/>
-          <w:sz w:val="18"/>
-          <w:szCs w:val="18"/>
-        </w:rPr>
-        <w:t>[TRÅD 1]</w:t>
-      </w:r>
-    </w:p>
-    <w:p>
-      <w:pPr>
-        <w:tabs>
-          <w:tab w:val="left" w:pos="388"/>
-          <w:tab w:val="left" w:pos="800"/>
-          <w:tab w:val="left" w:pos="1213"/>
-        </w:tabs>
-        <w:rPr>
-          <w:rFonts w:ascii="Courier New" w:hAnsi="Courier New"/>
-          <w:sz w:val="18"/>
-          <w:szCs w:val="18"/>
-        </w:rPr>
-      </w:pPr>
-      <w:r>
-        <w:rPr>
-          <w:rFonts w:ascii="Courier New" w:hAnsi="Courier New"/>
-          <w:sz w:val="18"/>
-          <w:szCs w:val="18"/>
-        </w:rPr>
-        <w:t>För varje paket p</w:t>
-      </w:r>
-    </w:p>
-    <w:p>
-      <w:pPr>
-        <w:tabs>
-          <w:tab w:val="left" w:pos="388"/>
-          <w:tab w:val="left" w:pos="800"/>
-          <w:tab w:val="left" w:pos="1213"/>
-        </w:tabs>
-        <w:rPr>
-          <w:rFonts w:ascii="Courier New" w:hAnsi="Courier New"/>
-          <w:sz w:val="18"/>
-          <w:szCs w:val="18"/>
-        </w:rPr>
-      </w:pPr>
-      <w:r>
-        <w:rPr>
-          <w:rFonts w:ascii="Courier New" w:hAnsi="Courier New"/>
-          <w:sz w:val="18"/>
-          <w:szCs w:val="18"/>
-        </w:rPr>
-        <w:tab/>
-        <w:t>Om p tillhör ett tidigare ej sett flöde (BF)</w:t>
-      </w:r>
-    </w:p>
-    <w:p>
-      <w:pPr>
-        <w:tabs>
-          <w:tab w:val="left" w:pos="388"/>
-          <w:tab w:val="left" w:pos="800"/>
-          <w:tab w:val="left" w:pos="1213"/>
-        </w:tabs>
-        <w:rPr>
-          <w:rFonts w:ascii="Courier New" w:hAnsi="Courier New"/>
-          <w:sz w:val="18"/>
-          <w:szCs w:val="18"/>
-        </w:rPr>
-      </w:pPr>
-      <w:r>
-        <w:rPr>
-          <w:rFonts w:ascii="Courier New" w:hAnsi="Courier New"/>
-          <w:sz w:val="18"/>
-          <w:szCs w:val="18"/>
-        </w:rPr>
-        <w:tab/>
-      </w:r>
-      <w:r>
-        <w:rPr>
-          <w:rFonts w:ascii="Courier New" w:hAnsi="Courier New"/>
-          <w:sz w:val="18"/>
-          <w:szCs w:val="18"/>
-        </w:rPr>
-        <w:tab/>
-        <w:t>Öka flödesräknarna för de två IP-adresserna som p färdas mellan (CBF)</w:t>
-      </w:r>
-    </w:p>
-    <w:p>
-      <w:pPr>
-        <w:tabs>
-          <w:tab w:val="left" w:pos="388"/>
-          <w:tab w:val="left" w:pos="800"/>
-          <w:tab w:val="left" w:pos="1213"/>
-        </w:tabs>
-        <w:rPr>
-          <w:rFonts w:ascii="Courier New" w:hAnsi="Courier New"/>
-          <w:sz w:val="18"/>
-          <w:szCs w:val="18"/>
-        </w:rPr>
-      </w:pPr>
-      <w:r>
-        <w:rPr>
-          <w:rFonts w:ascii="Courier New" w:hAnsi="Courier New"/>
-          <w:sz w:val="18"/>
-          <w:szCs w:val="18"/>
-        </w:rPr>
-        <w:tab/>
-      </w:r>
-      <w:r>
-        <w:rPr>
-          <w:rFonts w:ascii="Courier New" w:hAnsi="Courier New"/>
-          <w:sz w:val="18"/>
-          <w:szCs w:val="18"/>
-        </w:rPr>
-        <w:tab/>
-        <w:t>Om någon av räknarna överstiger T</w:t>
-      </w:r>
-    </w:p>
-    <w:p>
-      <w:pPr>
-        <w:tabs>
-          <w:tab w:val="left" w:pos="388"/>
-          <w:tab w:val="left" w:pos="800"/>
-          <w:tab w:val="left" w:pos="1213"/>
-        </w:tabs>
-        <w:rPr>
-          <w:rFonts w:ascii="Courier New" w:hAnsi="Courier New"/>
-          <w:sz w:val="18"/>
-          <w:szCs w:val="18"/>
-        </w:rPr>
-      </w:pPr>
-      <w:r>
-        <w:rPr>
-          <w:rFonts w:ascii="Courier New" w:hAnsi="Courier New"/>
-          <w:sz w:val="18"/>
-          <w:szCs w:val="18"/>
-        </w:rPr>
-        <w:tab/>
-      </w:r>
-      <w:r>
-        <w:rPr>
-          <w:rFonts w:ascii="Courier New" w:hAnsi="Courier New"/>
-          <w:sz w:val="18"/>
-          <w:szCs w:val="18"/>
-        </w:rPr>
-        <w:tab/>
-      </w:r>
-      <w:r>
-        <w:rPr>
-          <w:rFonts w:ascii="Courier New" w:hAnsi="Courier New"/>
-          <w:sz w:val="18"/>
-          <w:szCs w:val="18"/>
-        </w:rPr>
-        <w:tab/>
-        <w:t>Lägg till IP-adressen i medelvärdeslistan över P2Padresser</w:t>
-      </w:r>
-    </w:p>
-    <w:p>
-      <w:pPr>
-        <w:tabs>
-          <w:tab w:val="left" w:pos="388"/>
-          <w:tab w:val="left" w:pos="800"/>
-          <w:tab w:val="left" w:pos="1213"/>
-        </w:tabs>
-        <w:rPr>
-          <w:rFonts w:ascii="Courier New" w:hAnsi="Courier New"/>
-          <w:sz w:val="18"/>
-          <w:szCs w:val="18"/>
-        </w:rPr>
-      </w:pPr>
-      <w:r>
-        <w:rPr>
-          <w:rFonts w:ascii="Courier New" w:hAnsi="Courier New"/>
-          <w:sz w:val="18"/>
-          <w:szCs w:val="18"/>
-        </w:rPr>
-        <w:tab/>
-      </w:r>
-      <w:r>
-        <w:rPr>
-          <w:rFonts w:ascii="Courier New" w:hAnsi="Courier New"/>
-          <w:sz w:val="18"/>
-          <w:szCs w:val="18"/>
-        </w:rPr>
-        <w:tab/>
-      </w:r>
-      <w:r>
-        <w:rPr>
-          <w:rFonts w:ascii="Courier New" w:hAnsi="Courier New"/>
-          <w:sz w:val="18"/>
-          <w:szCs w:val="18"/>
-        </w:rPr>
-        <w:tab/>
-        <w:t>tillsammans med antalet flöden zk.</w:t>
-      </w:r>
-    </w:p>
-    <w:p>
-      <w:pPr>
-        <w:tabs>
-          <w:tab w:val="left" w:pos="388"/>
-          <w:tab w:val="left" w:pos="800"/>
-          <w:tab w:val="left" w:pos="1213"/>
-        </w:tabs>
-        <w:rPr>
-          <w:rFonts w:ascii="Courier New" w:hAnsi="Courier New"/>
-          <w:sz w:val="18"/>
-          <w:szCs w:val="18"/>
-        </w:rPr>
-      </w:pPr>
-    </w:p>
-    <w:p>
-      <w:pPr>
-        <w:tabs>
-          <w:tab w:val="left" w:pos="388"/>
-          <w:tab w:val="left" w:pos="800"/>
-          <w:tab w:val="left" w:pos="1213"/>
-        </w:tabs>
-        <w:rPr>
-          <w:rFonts w:ascii="Courier New" w:hAnsi="Courier New"/>
-          <w:b/>
-          <w:bCs/>
-          <w:sz w:val="18"/>
-          <w:szCs w:val="18"/>
-        </w:rPr>
-      </w:pPr>
-      <w:r>
-        <w:rPr>
-          <w:rFonts w:ascii="Courier New" w:hAnsi="Courier New"/>
-          <w:b/>
-          <w:bCs/>
-          <w:sz w:val="18"/>
-          <w:szCs w:val="18"/>
-        </w:rPr>
-        <w:t>[TRÅD 2]</w:t>
-      </w:r>
-    </w:p>
-    <w:p>
-      <w:pPr>
-        <w:tabs>
-          <w:tab w:val="left" w:pos="388"/>
-          <w:tab w:val="left" w:pos="800"/>
-          <w:tab w:val="left" w:pos="1213"/>
-        </w:tabs>
-        <w:rPr>
-          <w:rFonts w:ascii="Courier New" w:hAnsi="Courier New"/>
-          <w:sz w:val="18"/>
-          <w:szCs w:val="18"/>
-        </w:rPr>
-      </w:pPr>
-      <w:r>
-        <w:rPr>
-          <w:rFonts w:ascii="Courier New" w:hAnsi="Courier New"/>
-          <w:sz w:val="18"/>
-          <w:szCs w:val="18"/>
-        </w:rPr>
-        <w:t>För varje mätintervall x (någon sekund eller kort period)</w:t>
-      </w:r>
-    </w:p>
-    <w:p>
-      <w:pPr>
-        <w:tabs>
-          <w:tab w:val="left" w:pos="388"/>
-          <w:tab w:val="left" w:pos="800"/>
-          <w:tab w:val="left" w:pos="1213"/>
-        </w:tabs>
-        <w:rPr>
-          <w:rFonts w:ascii="Courier New" w:hAnsi="Courier New"/>
-          <w:sz w:val="18"/>
-          <w:szCs w:val="18"/>
-        </w:rPr>
-      </w:pPr>
-      <w:r>
-        <w:rPr>
-          <w:rFonts w:ascii="Courier New" w:hAnsi="Courier New"/>
-          <w:sz w:val="18"/>
-          <w:szCs w:val="18"/>
-        </w:rPr>
-        <w:tab/>
-        <w:t>Nollställ flödeslistan och flödesräknaren (BF och CBF).</w:t>
-      </w:r>
-    </w:p>
-    <w:p>
-      <w:pPr>
-        <w:tabs>
-          <w:tab w:val="left" w:pos="388"/>
-          <w:tab w:val="left" w:pos="800"/>
-          <w:tab w:val="left" w:pos="1213"/>
-        </w:tabs>
-        <w:rPr>
-          <w:rFonts w:ascii="Courier New" w:hAnsi="Courier New"/>
-          <w:sz w:val="18"/>
-          <w:szCs w:val="18"/>
-        </w:rPr>
-      </w:pPr>
-      <w:r>
-        <w:rPr>
-          <w:rFonts w:ascii="Courier New" w:hAnsi="Courier New"/>
-          <w:sz w:val="18"/>
-          <w:szCs w:val="18"/>
-        </w:rPr>
-        <w:tab/>
-        <w:t>Beräkna periodens medelvärde för varje IP-adress i listan över</w:t>
-      </w:r>
-    </w:p>
-    <w:p>
-      <w:pPr>
-        <w:tabs>
-          <w:tab w:val="left" w:pos="388"/>
-          <w:tab w:val="left" w:pos="800"/>
-          <w:tab w:val="left" w:pos="1213"/>
-        </w:tabs>
-        <w:rPr>
-          <w:rFonts w:ascii="Courier New" w:hAnsi="Courier New"/>
-          <w:sz w:val="18"/>
-          <w:szCs w:val="18"/>
-        </w:rPr>
-      </w:pPr>
-      <w:r>
-        <w:rPr>
-          <w:rFonts w:ascii="Courier New" w:hAnsi="Courier New"/>
-          <w:sz w:val="18"/>
-          <w:szCs w:val="18"/>
-        </w:rPr>
-        <w:tab/>
-        <w:t>P2Padresser.</w:t>
-      </w:r>
-    </w:p>
-    <w:p>
-      <w:pPr>
-        <w:tabs>
-          <w:tab w:val="left" w:pos="388"/>
-          <w:tab w:val="left" w:pos="800"/>
-          <w:tab w:val="left" w:pos="1213"/>
-        </w:tabs>
-        <w:rPr>
-          <w:rFonts w:ascii="Courier New" w:hAnsi="Courier New"/>
-          <w:sz w:val="18"/>
-          <w:szCs w:val="18"/>
-        </w:rPr>
-      </w:pPr>
-    </w:p>
-    <w:p>
-      <w:pPr>
-        <w:tabs>
-          <w:tab w:val="left" w:pos="388"/>
-          <w:tab w:val="left" w:pos="800"/>
-          <w:tab w:val="left" w:pos="1213"/>
-        </w:tabs>
-        <w:rPr>
-          <w:rFonts w:ascii="Courier New" w:hAnsi="Courier New"/>
-          <w:sz w:val="18"/>
-          <w:szCs w:val="18"/>
-        </w:rPr>
-      </w:pPr>
-      <w:r>
-        <w:rPr>
-          <w:rFonts w:ascii="Courier New" w:hAnsi="Courier New"/>
-          <w:sz w:val="18"/>
-          <w:szCs w:val="18"/>
-        </w:rPr>
-        <w:t>För varje mätintervall y (större än x)</w:t>
-      </w:r>
-    </w:p>
-    <w:p>
-      <w:pPr>
-        <w:tabs>
-          <w:tab w:val="left" w:pos="388"/>
-          <w:tab w:val="left" w:pos="800"/>
-          <w:tab w:val="left" w:pos="1213"/>
-        </w:tabs>
-        <w:rPr>
-          <w:rFonts w:ascii="Courier New" w:hAnsi="Courier New"/>
-          <w:sz w:val="18"/>
-          <w:szCs w:val="18"/>
-        </w:rPr>
-      </w:pPr>
-      <w:r>
-        <w:rPr>
-          <w:rFonts w:ascii="Courier New" w:hAnsi="Courier New"/>
-          <w:sz w:val="18"/>
-          <w:szCs w:val="18"/>
-        </w:rPr>
-        <w:tab/>
-        <w:t>För varje adress i P2Plistan,</w:t>
-      </w:r>
-    </w:p>
-    <w:p>
-      <w:pPr>
-        <w:tabs>
-          <w:tab w:val="left" w:pos="388"/>
-          <w:tab w:val="left" w:pos="800"/>
-          <w:tab w:val="left" w:pos="1213"/>
-        </w:tabs>
-        <w:rPr>
-          <w:rFonts w:ascii="Courier New" w:hAnsi="Courier New"/>
-          <w:sz w:val="18"/>
-          <w:szCs w:val="18"/>
-        </w:rPr>
-      </w:pPr>
-      <w:r>
-        <w:rPr>
-          <w:rFonts w:ascii="Courier New" w:hAnsi="Courier New"/>
-          <w:sz w:val="18"/>
-          <w:szCs w:val="18"/>
-        </w:rPr>
-        <w:tab/>
-      </w:r>
-      <w:r>
-        <w:rPr>
-          <w:rFonts w:ascii="Courier New" w:hAnsi="Courier New"/>
-          <w:sz w:val="18"/>
-          <w:szCs w:val="18"/>
-        </w:rPr>
-        <w:tab/>
-        <w:t>Beräkna och skriv ut totalt medelvärde under senaste perioden y.</w:t>
-      </w:r>
-    </w:p>
-    <w:p>
-      <w:pPr>
-        <w:tabs>
-          <w:tab w:val="left" w:pos="388"/>
-          <w:tab w:val="left" w:pos="800"/>
-          <w:tab w:val="left" w:pos="1213"/>
-        </w:tabs>
-        <w:rPr>
-          <w:rFonts w:ascii="Courier New" w:hAnsi="Courier New"/>
-          <w:sz w:val="18"/>
-          <w:szCs w:val="18"/>
-        </w:rPr>
-      </w:pPr>
-      <w:r>
-        <w:rPr>
-          <w:rFonts w:ascii="Courier New" w:hAnsi="Courier New"/>
-          <w:sz w:val="18"/>
-          <w:szCs w:val="18"/>
-        </w:rPr>
-        <w:tab/>
-      </w:r>
-      <w:r>
-        <w:rPr>
-          <w:rFonts w:ascii="Courier New" w:hAnsi="Courier New"/>
-          <w:sz w:val="18"/>
-          <w:szCs w:val="18"/>
-        </w:rPr>
-        <w:tab/>
-        <w:t>Om medel är under T, radera.</w:t>
-      </w:r>
-    </w:p>
-    <w:p>
-      <w:pPr>
-        <w:tabs>
-          <w:tab w:val="left" w:pos="388"/>
-          <w:tab w:val="left" w:pos="800"/>
-          <w:tab w:val="left" w:pos="1213"/>
-        </w:tabs>
-        <w:rPr>
-          <w:rFonts w:ascii="Courier New" w:hAnsi="Courier New"/>
-          <w:sz w:val="18"/>
-          <w:szCs w:val="18"/>
-        </w:rPr>
-      </w:pPr>
-      <w:r>
-        <w:rPr>
-          <w:rFonts w:ascii="Courier New" w:hAnsi="Courier New"/>
-          <w:sz w:val="18"/>
-          <w:szCs w:val="18"/>
-        </w:rPr>
-        <w:tab/>
-      </w:r>
-      <w:r>
-        <w:rPr>
-          <w:rFonts w:ascii="Courier New" w:hAnsi="Courier New"/>
-          <w:sz w:val="18"/>
-          <w:szCs w:val="18"/>
-        </w:rPr>
-        <w:tab/>
-        <w:t>Annars, reducera medelvärdet till ett mätvärde.</w:t>
-      </w:r>
-    </w:p>
-    <w:p>
-      <w:pPr>
-        <w:tabs>
-          <w:tab w:val="left" w:pos="510"/>
-          <w:tab w:val="left" w:pos="945"/>
-        </w:tabs>
-      </w:pPr>
-    </w:p>
-    <w:p>
-      <w:pPr>
-        <w:tabs>
-          <w:tab w:val="left" w:pos="510"/>
-          <w:tab w:val="left" w:pos="945"/>
-        </w:tabs>
-      </w:pPr>
-      <w:r>
-        <w:rPr>
-          <w:i/>
-          <w:iCs/>
-        </w:rPr>
-        <w:t>T</w:t>
-      </w:r>
-      <w:r>
-        <w:t xml:space="preserve"> = Det minsta antal flöden över vilken en IP-adress klassificeras som möjligt P2P.</w:t>
-      </w:r>
-    </w:p>
-    <w:p>
-      <w:pPr>
-        <w:tabs>
-          <w:tab w:val="left" w:pos="510"/>
-          <w:tab w:val="left" w:pos="945"/>
-        </w:tabs>
-      </w:pPr>
-      <w:r>
-        <w:rPr>
-          <w:i/>
-          <w:iCs/>
-        </w:rPr>
-        <w:t>x</w:t>
-      </w:r>
-      <w:r>
-        <w:t xml:space="preserve"> = Ett kort tidsintervall, max ett par sekunder.</w:t>
-      </w:r>
-    </w:p>
-    <w:p>
-      <w:pPr>
-        <w:tabs>
-          <w:tab w:val="left" w:pos="510"/>
-          <w:tab w:val="left" w:pos="945"/>
-        </w:tabs>
-      </w:pPr>
-      <w:r>
-        <w:rPr>
-          <w:i/>
-          <w:iCs/>
-        </w:rPr>
-        <w:t>y</w:t>
-      </w:r>
-      <w:r>
-        <w:t xml:space="preserve"> = Ett längre tidsintervall, lämpligen mer än trettio sekunder.</w:t>
-      </w:r>
-    </w:p>
-    <w:p>
-      <w:pPr>
-        <w:pStyle w:val="Heading3"/>
-        <w:numPr>
-          <w:ilvl w:val="1"/>
-          <w:numId w:val="2"/>
-        </w:numPr>
-        <w:tabs>
-          <w:tab w:val="left" w:pos="0"/>
-        </w:tabs>
-      </w:pPr>
-      <w:bookmarkStart w:id="28" w:name="_Toc255336136"/>
-      <w:r>
-        <w:t>Möjliga förbättringar</w:t>
-      </w:r>
-      <w:bookmarkEnd w:id="28"/>
-    </w:p>
-    <w:p>
-      <w:r>
-        <w:t>De operationer som dominerar arbetet i algoritmen är hashfunktionerna i bloomfiltret och CBF:et. Om en leverantör endast är intresserad av sina egna kunder och därmed bara är intresserad att räkna antal flöden för de ip-adresser den själv äger, så skulle CBF:et med fördel kunna ersättas av en vanlig hashtabell av räknare om antalet IP-adresser som är av intresse inte är för högt. En bra hashfunktion som inte ger kollisioner för dessa adresser skulle ganska enkelt kunna konstrueras, som jag nämnde i kapitel 5.</w:t>
-      </w:r>
-    </w:p>
-    <w:p/>
-    <w:p>
-      <w:r>
-        <w:t xml:space="preserve">Utrymmet skulle därefter vara (om 16-bitars räknare används) </w:t>
-      </w:r>
-      <w:r>
-        <w:rPr>
-          <w:i/>
-          <w:iCs/>
-        </w:rPr>
-        <w:t>2*n</w:t>
-      </w:r>
-      <w:r>
-        <w:t xml:space="preserve"> bytes, där n är antalet adresser som kommer observeras. Om </w:t>
-      </w:r>
-      <w:r>
-        <w:rPr>
-          <w:i/>
-          <w:iCs/>
-        </w:rPr>
-        <w:t>n</w:t>
-      </w:r>
-      <w:r>
-        <w:t xml:space="preserve"> då fortfarande är 13663 (som i mitt tidigare exempel för CBF) så kommer denna enkla hashtabell endast att utnyttja 27 KB minne jämfört med 256 KB, och operationer tar O(1) tid istället för O(k). Räknare av storlek 1 byte skulle sannolikt vara alldeles tillräckligt, vilket då skulle innebära en storlek av precis </w:t>
-      </w:r>
-      <w:r>
-        <w:rPr>
-          <w:i/>
-          <w:iCs/>
-        </w:rPr>
-        <w:t>n</w:t>
-      </w:r>
-      <w:r>
-        <w:t xml:space="preserve"> byte.</w:t>
-      </w:r>
-    </w:p>
-    <w:p/>
-    <w:p>
-      <w:r>
-        <w:t xml:space="preserve">Med samma motivering skulle den sista listan med medelvärdena också kunna ersättas av en enkel hashtabell. Det skulle inte innebära samma drastiska förbättringar av minnesanvändingen som för CBF, eftersom vi här endast sparar information om de adresser som vi tror använder P2P, men man skulle åstadkomma en genomgående beräkningstid av </w:t>
-      </w:r>
-      <w:r>
-        <w:lastRenderedPageBreak/>
-        <w:t>O(1) för tråd 1, där det mesta arbetet utförs vilket skulle vara en önskvärd garanti för en väldigt snabb router.</w:t>
-      </w:r>
-    </w:p>
-    <w:p/>
-    <w:p>
-      <w:r>
-        <w:t>Den optimala längden av perioderna x och y kan också förbättras. Jag valde x = 1 sekund och y = 30 sekunder eller 60 sekunder på grund av dess simplicitet. Det är möjligt att andra värden på dessa variabler kan ge bättre resultat. Det är lätt att även föreställa sig att andra värden kan ge drastiskt sämre resultat.</w:t>
-      </w:r>
-    </w:p>
-    <w:p/>
-    <w:p>
-      <w:r>
-        <w:t xml:space="preserve">Algoritmen, så som den är beskriven ovan, använder sig av </w:t>
-      </w:r>
-      <w:r>
-        <w:rPr>
-          <w:i/>
-          <w:iCs/>
-        </w:rPr>
-        <w:t>Landmark</w:t>
-      </w:r>
-      <w:r>
-        <w:t>-fönster. En lätt modifikation av medelvärdeslistan ändrar algoritmen till att använda glidande fönster istället. En sådan testversion av programmet implementerades men inga experiment utfördes på grund av tidsbrist. Om detta skulle vara en förbättring eller därmed inte sägas. Nedan följer de förändringar av listan som krävs. Utöver det så är skillnaden att medelvärden aldrig reduceras till mätvärden, dvs sista raden i algoritmen ovan tas bort.</w:t>
-      </w:r>
-    </w:p>
-    <w:p/>
-    <w:p>
-      <w:pPr>
-        <w:tabs>
-          <w:tab w:val="left" w:pos="400"/>
-          <w:tab w:val="left" w:pos="775"/>
-          <w:tab w:val="left" w:pos="1125"/>
-        </w:tabs>
-        <w:rPr>
-          <w:rFonts w:ascii="Courier New" w:hAnsi="Courier New"/>
-          <w:sz w:val="18"/>
-          <w:szCs w:val="18"/>
-        </w:rPr>
-      </w:pPr>
-      <w:r>
-        <w:rPr>
-          <w:rFonts w:ascii="Courier New" w:hAnsi="Courier New"/>
-          <w:sz w:val="18"/>
-          <w:szCs w:val="18"/>
-        </w:rPr>
-        <w:t>Average:</w:t>
-      </w:r>
-      <w:r>
-        <w:rPr>
-          <w:rFonts w:ascii="Courier New" w:hAnsi="Courier New"/>
-          <w:sz w:val="18"/>
-          <w:szCs w:val="18"/>
-        </w:rPr>
-        <w:tab/>
-        <w:t>//Beräknar ett aktuellt medelvärde</w:t>
-      </w:r>
-    </w:p>
-    <w:p>
-      <w:pPr>
-        <w:tabs>
-          <w:tab w:val="left" w:pos="400"/>
-          <w:tab w:val="left" w:pos="775"/>
-          <w:tab w:val="left" w:pos="1125"/>
-        </w:tabs>
-        <w:rPr>
-          <w:rFonts w:ascii="Courier New" w:hAnsi="Courier New"/>
-          <w:sz w:val="18"/>
-          <w:szCs w:val="18"/>
-        </w:rPr>
-      </w:pPr>
-      <w:r>
-        <w:rPr>
-          <w:rFonts w:ascii="Courier New" w:hAnsi="Courier New"/>
-          <w:sz w:val="18"/>
-          <w:szCs w:val="18"/>
-        </w:rPr>
-        <w:tab/>
-        <w:t xml:space="preserve">För alla nycklar k i trädet, </w:t>
-      </w:r>
-    </w:p>
-    <w:p>
-      <w:pPr>
-        <w:tabs>
-          <w:tab w:val="left" w:pos="400"/>
-          <w:tab w:val="left" w:pos="775"/>
-          <w:tab w:val="left" w:pos="1125"/>
-        </w:tabs>
-        <w:rPr>
-          <w:rFonts w:ascii="Courier New" w:hAnsi="Courier New"/>
-          <w:sz w:val="18"/>
-          <w:szCs w:val="18"/>
-        </w:rPr>
-      </w:pPr>
-      <w:r>
-        <w:rPr>
-          <w:rFonts w:ascii="Courier New" w:hAnsi="Courier New"/>
-          <w:sz w:val="18"/>
-          <w:szCs w:val="18"/>
-        </w:rPr>
-        <w:tab/>
-      </w:r>
-      <w:r>
-        <w:rPr>
-          <w:rFonts w:ascii="Courier New" w:hAnsi="Courier New"/>
-          <w:sz w:val="18"/>
-          <w:szCs w:val="18"/>
-        </w:rPr>
-        <w:tab/>
-        <w:t xml:space="preserve">ak = </w:t>
-      </w:r>
-      <w:r>
-        <w:rPr>
-          <w:position w:val="-24"/>
-        </w:rPr>
-        <w:object w:dxaOrig="1342" w:dyaOrig="673">
-          <v:shape id="_x0000_i1038" type="#_x0000_t75" style="width:67.5pt;height:33.75pt" o:ole="" filled="t">
-            <v:fill color2="black"/>
-            <v:imagedata r:id="rId32" o:title=""/>
-          </v:shape>
-          <o:OLEObject Type="Embed" ProgID="Equation.3" ShapeID="_x0000_i1038" DrawAspect="Content" ObjectID="_1334503734" r:id="rId36"/>
+          <o:OLEObject Type="Embed" ProgID="Equation.3" ShapeID="_x0000_i1036" DrawAspect="Content" ObjectID="_1334567675" r:id="rId33"/>
         </w:object>
       </w:r>
       <w:r>
@@ -12187,7 +13210,7 @@
                                 </pic:cNvPicPr>
                               </pic:nvPicPr>
                               <pic:blipFill>
-                                <a:blip r:embed="rId37"/>
+                                <a:blip r:embed="rId34"/>
                                 <a:srcRect/>
                                 <a:stretch>
                                   <a:fillRect/>
@@ -12315,7 +13338,7 @@
                                 </pic:cNvPicPr>
                               </pic:nvPicPr>
                               <pic:blipFill>
-                                <a:blip r:embed="rId38"/>
+                                <a:blip r:embed="rId35"/>
                                 <a:srcRect/>
                                 <a:stretch>
                                   <a:fillRect/>
@@ -12417,7 +13440,7 @@
                                 </pic:cNvPicPr>
                               </pic:nvPicPr>
                               <pic:blipFill>
-                                <a:blip r:embed="rId39"/>
+                                <a:blip r:embed="rId36"/>
                                 <a:srcRect/>
                                 <a:stretch>
                                   <a:fillRect/>
@@ -12531,7 +13554,7 @@
                                 </pic:cNvPicPr>
                               </pic:nvPicPr>
                               <pic:blipFill>
-                                <a:blip r:embed="rId40"/>
+                                <a:blip r:embed="rId37"/>
                                 <a:srcRect/>
                                 <a:stretch>
                                   <a:fillRect/>
@@ -12633,7 +13656,7 @@
                                 </pic:cNvPicPr>
                               </pic:nvPicPr>
                               <pic:blipFill>
-                                <a:blip r:embed="rId41"/>
+                                <a:blip r:embed="rId38"/>
                                 <a:srcRect/>
                                 <a:stretch>
                                   <a:fillRect/>
@@ -12759,7 +13782,7 @@
                                 </pic:cNvPicPr>
                               </pic:nvPicPr>
                               <pic:blipFill>
-                                <a:blip r:embed="rId42"/>
+                                <a:blip r:embed="rId39"/>
                                 <a:srcRect/>
                                 <a:stretch>
                                   <a:fillRect/>
@@ -12899,7 +13922,7 @@
                                 </pic:cNvPicPr>
                               </pic:nvPicPr>
                               <pic:blipFill>
-                                <a:blip r:embed="rId43"/>
+                                <a:blip r:embed="rId40"/>
                                 <a:srcRect/>
                                 <a:stretch>
                                   <a:fillRect/>
@@ -16849,7 +17872,7 @@
           <w:szCs w:val="16"/>
         </w:rPr>
       </w:pPr>
-      <w:hyperlink r:id="rId44" w:history="1">
+      <w:hyperlink r:id="rId41" w:history="1">
         <w:r>
           <w:rPr>
             <w:rStyle w:val="Hyperlink"/>
@@ -19020,6 +20043,365 @@
     </w:rPr>
   </w:style>
 </w:styles>
+</file>
+
+<file path=word/glossary/document.xml><?xml version="1.0" encoding="utf-8"?>
+<w:glossaryDocument xmlns:ve="http://schemas.openxmlformats.org/markup-compatibility/2006" xmlns:o="urn:schemas-microsoft-com:office:office" xmlns:r="http://schemas.openxmlformats.org/officeDocument/2006/relationships" xmlns:m="http://schemas.openxmlformats.org/officeDocument/2006/math" xmlns:v="urn:schemas-microsoft-com:vml" xmlns:wp="http://schemas.openxmlformats.org/drawingml/2006/wordprocessingDrawing" xmlns:w10="urn:schemas-microsoft-com:office:word" xmlns:w="http://schemas.openxmlformats.org/wordprocessingml/2006/main" xmlns:wne="http://schemas.microsoft.com/office/word/2006/wordml">
+  <w:docParts/>
+</w:glossaryDocument>
+</file>
+
+<file path=word/glossary/fontTable.xml><?xml version="1.0" encoding="utf-8"?>
+<w:fonts xmlns:r="http://schemas.openxmlformats.org/officeDocument/2006/relationships" xmlns:w="http://schemas.openxmlformats.org/wordprocessingml/2006/main">
+  <w:font w:name="Times New Roman">
+    <w:panose1 w:val="02020603050405020304"/>
+    <w:charset w:val="00"/>
+    <w:family w:val="roman"/>
+    <w:pitch w:val="variable"/>
+    <w:sig w:usb0="E0002AFF" w:usb1="C0007841" w:usb2="00000009" w:usb3="00000000" w:csb0="000001FF" w:csb1="00000000"/>
+  </w:font>
+  <w:font w:name="Wingdings">
+    <w:panose1 w:val="05000000000000000000"/>
+    <w:charset w:val="02"/>
+    <w:family w:val="auto"/>
+    <w:pitch w:val="variable"/>
+    <w:sig w:usb0="00000000" w:usb1="10000000" w:usb2="00000000" w:usb3="00000000" w:csb0="80000000" w:csb1="00000000"/>
+  </w:font>
+  <w:font w:name="StarSymbol">
+    <w:altName w:val="Arial Unicode MS"/>
+    <w:charset w:val="00"/>
+    <w:family w:val="auto"/>
+    <w:pitch w:val="default"/>
+    <w:sig w:usb0="00000000" w:usb1="00000000" w:usb2="00000000" w:usb3="00000000" w:csb0="00000000" w:csb1="00000000"/>
+  </w:font>
+  <w:font w:name="Wingdings 2">
+    <w:panose1 w:val="05020102010507070707"/>
+    <w:charset w:val="02"/>
+    <w:family w:val="roman"/>
+    <w:pitch w:val="variable"/>
+    <w:sig w:usb0="00000000" w:usb1="10000000" w:usb2="00000000" w:usb3="00000000" w:csb0="80000000" w:csb1="00000000"/>
+  </w:font>
+  <w:font w:name="Arial">
+    <w:panose1 w:val="020B0604020202020204"/>
+    <w:charset w:val="00"/>
+    <w:family w:val="swiss"/>
+    <w:pitch w:val="variable"/>
+    <w:sig w:usb0="E0002AFF" w:usb1="C0007843" w:usb2="00000009" w:usb3="00000000" w:csb0="000001FF" w:csb1="00000000"/>
+  </w:font>
+  <w:font w:name="MS Mincho">
+    <w:altName w:val="ＭＳ 明朝"/>
+    <w:panose1 w:val="02020609040205080304"/>
+    <w:charset w:val="80"/>
+    <w:family w:val="modern"/>
+    <w:pitch w:val="fixed"/>
+    <w:sig w:usb0="E00002FF" w:usb1="6AC7FDFB" w:usb2="00000012" w:usb3="00000000" w:csb0="0002009F" w:csb1="00000000"/>
+  </w:font>
+  <w:font w:name="Tahoma">
+    <w:panose1 w:val="020B0604030504040204"/>
+    <w:charset w:val="00"/>
+    <w:family w:val="swiss"/>
+    <w:pitch w:val="variable"/>
+    <w:sig w:usb0="E1002EFF" w:usb1="C000605B" w:usb2="00000029" w:usb3="00000000" w:csb0="000101FF" w:csb1="00000000"/>
+  </w:font>
+  <w:font w:name="Calibri">
+    <w:panose1 w:val="020F0502020204030204"/>
+    <w:charset w:val="00"/>
+    <w:family w:val="swiss"/>
+    <w:pitch w:val="variable"/>
+    <w:sig w:usb0="E10002FF" w:usb1="4000ACFF" w:usb2="00000009" w:usb3="00000000" w:csb0="0000019F" w:csb1="00000000"/>
+  </w:font>
+  <w:font w:name="Helvetica">
+    <w:panose1 w:val="020B0604020202020204"/>
+    <w:charset w:val="00"/>
+    <w:family w:val="swiss"/>
+    <w:pitch w:val="variable"/>
+    <w:sig w:usb0="E0002AFF" w:usb1="C0007843" w:usb2="00000009" w:usb3="00000000" w:csb0="000001FF" w:csb1="00000000"/>
+  </w:font>
+  <w:font w:name="MingLiU_HKSCS">
+    <w:panose1 w:val="02020500000000000000"/>
+    <w:charset w:val="88"/>
+    <w:family w:val="roman"/>
+    <w:pitch w:val="variable"/>
+    <w:sig w:usb0="A00002FF" w:usb1="38CFFCFA" w:usb2="00000016" w:usb3="00000000" w:csb0="00100001" w:csb1="00000000"/>
+  </w:font>
+  <w:font w:name="Cambria Math">
+    <w:panose1 w:val="02040503050406030204"/>
+    <w:charset w:val="00"/>
+    <w:family w:val="roman"/>
+    <w:pitch w:val="variable"/>
+    <w:sig w:usb0="A00002EF" w:usb1="420020EB" w:usb2="00000000" w:usb3="00000000" w:csb0="0000019F" w:csb1="00000000"/>
+  </w:font>
+  <w:font w:name="Courier New">
+    <w:panose1 w:val="02070309020205020404"/>
+    <w:charset w:val="00"/>
+    <w:family w:val="modern"/>
+    <w:pitch w:val="fixed"/>
+    <w:sig w:usb0="E0002AFF" w:usb1="C0007843" w:usb2="00000009" w:usb3="00000000" w:csb0="000001FF" w:csb1="00000000"/>
+  </w:font>
+  <w:font w:name="Courier">
+    <w:panose1 w:val="02070409020205020404"/>
+    <w:charset w:val="00"/>
+    <w:family w:val="modern"/>
+    <w:notTrueType/>
+    <w:pitch w:val="fixed"/>
+    <w:sig w:usb0="00000003" w:usb1="00000000" w:usb2="00000000" w:usb3="00000000" w:csb0="00000001" w:csb1="00000000"/>
+  </w:font>
+  <w:font w:name="Verdana">
+    <w:panose1 w:val="020B0604030504040204"/>
+    <w:charset w:val="00"/>
+    <w:family w:val="swiss"/>
+    <w:pitch w:val="variable"/>
+    <w:sig w:usb0="A10006FF" w:usb1="4000205B" w:usb2="00000010" w:usb3="00000000" w:csb0="0000019F" w:csb1="00000000"/>
+  </w:font>
+  <w:font w:name="Cambria">
+    <w:panose1 w:val="02040503050406030204"/>
+    <w:charset w:val="00"/>
+    <w:family w:val="roman"/>
+    <w:pitch w:val="variable"/>
+    <w:sig w:usb0="A00002EF" w:usb1="4000004B" w:usb2="00000000" w:usb3="00000000" w:csb0="0000019F" w:csb1="00000000"/>
+  </w:font>
+</w:fonts>
+</file>
+
+<file path=word/glossary/settings.xml><?xml version="1.0" encoding="utf-8"?>
+<w:settings xmlns:o="urn:schemas-microsoft-com:office:office" xmlns:r="http://schemas.openxmlformats.org/officeDocument/2006/relationships" xmlns:m="http://schemas.openxmlformats.org/officeDocument/2006/math" xmlns:v="urn:schemas-microsoft-com:vml" xmlns:w10="urn:schemas-microsoft-com:office:word" xmlns:w="http://schemas.openxmlformats.org/wordprocessingml/2006/main" xmlns:sl="http://schemas.openxmlformats.org/schemaLibrary/2006/main">
+  <w:view w:val="normal"/>
+  <w:defaultTabStop w:val="1304"/>
+  <w:hyphenationZone w:val="425"/>
+  <w:characterSpacingControl w:val="doNotCompress"/>
+  <w:compat>
+    <w:useFELayout/>
+  </w:compat>
+  <w:rsids>
+    <w:rsidRoot w:val="00832EBB"/>
+    <w:rsid w:val="004D2E59"/>
+    <w:rsid w:val="00832EBB"/>
+  </w:rsids>
+  <m:mathPr>
+    <m:mathFont m:val="Cambria Math"/>
+    <m:brkBin m:val="before"/>
+    <m:brkBinSub m:val="--"/>
+    <m:smallFrac m:val="off"/>
+    <m:dispDef/>
+    <m:lMargin m:val="0"/>
+    <m:rMargin m:val="0"/>
+    <m:defJc m:val="centerGroup"/>
+    <m:wrapIndent m:val="1440"/>
+    <m:intLim m:val="subSup"/>
+    <m:naryLim m:val="undOvr"/>
+  </m:mathPr>
+  <w:themeFontLang w:val="sv-SE"/>
+  <w:clrSchemeMapping w:bg1="light1" w:t1="dark1" w:bg2="light2" w:t2="dark2" w:accent1="accent1" w:accent2="accent2" w:accent3="accent3" w:accent4="accent4" w:accent5="accent5" w:accent6="accent6" w:hyperlink="hyperlink" w:followedHyperlink="followedHyperlink"/>
+  <w:decimalSymbol w:val=","/>
+  <w:listSeparator w:val=";"/>
+</w:settings>
+</file>
+
+<file path=word/glossary/styles.xml><?xml version="1.0" encoding="utf-8"?>
+<w:styles xmlns:r="http://schemas.openxmlformats.org/officeDocument/2006/relationships" xmlns:w="http://schemas.openxmlformats.org/wordprocessingml/2006/main">
+  <w:docDefaults>
+    <w:rPrDefault>
+      <w:rPr>
+        <w:rFonts w:asciiTheme="minorHAnsi" w:eastAsiaTheme="minorEastAsia" w:hAnsiTheme="minorHAnsi" w:cstheme="minorBidi"/>
+        <w:sz w:val="22"/>
+        <w:szCs w:val="22"/>
+        <w:lang w:val="sv-SE" w:eastAsia="sv-SE" w:bidi="ar-SA"/>
+      </w:rPr>
+    </w:rPrDefault>
+    <w:pPrDefault>
+      <w:pPr>
+        <w:spacing w:after="200" w:line="276" w:lineRule="auto"/>
+      </w:pPr>
+    </w:pPrDefault>
+  </w:docDefaults>
+  <w:latentStyles w:defLockedState="0" w:defUIPriority="99" w:defSemiHidden="1" w:defUnhideWhenUsed="1" w:defQFormat="0" w:count="267">
+    <w:lsdException w:name="Normal" w:semiHidden="0" w:uiPriority="0" w:unhideWhenUsed="0" w:qFormat="1"/>
+    <w:lsdException w:name="heading 1" w:semiHidden="0" w:uiPriority="9" w:unhideWhenUsed="0" w:qFormat="1"/>
+    <w:lsdException w:name="heading 2" w:uiPriority="9" w:qFormat="1"/>
+    <w:lsdException w:name="heading 3" w:uiPriority="9" w:qFormat="1"/>
+    <w:lsdException w:name="heading 4" w:uiPriority="9" w:qFormat="1"/>
+    <w:lsdException w:name="heading 5" w:uiPriority="9" w:qFormat="1"/>
+    <w:lsdException w:name="heading 6" w:uiPriority="9" w:qFormat="1"/>
+    <w:lsdException w:name="heading 7" w:uiPriority="9" w:qFormat="1"/>
+    <w:lsdException w:name="heading 8" w:uiPriority="9" w:qFormat="1"/>
+    <w:lsdException w:name="heading 9" w:uiPriority="9" w:qFormat="1"/>
+    <w:lsdException w:name="toc 1" w:uiPriority="39"/>
+    <w:lsdException w:name="toc 2" w:uiPriority="39"/>
+    <w:lsdException w:name="toc 3" w:uiPriority="39"/>
+    <w:lsdException w:name="toc 4" w:uiPriority="39"/>
+    <w:lsdException w:name="toc 5" w:uiPriority="39"/>
+    <w:lsdException w:name="toc 6" w:uiPriority="39"/>
+    <w:lsdException w:name="toc 7" w:uiPriority="39"/>
+    <w:lsdException w:name="toc 8" w:uiPriority="39"/>
+    <w:lsdException w:name="toc 9" w:uiPriority="39"/>
+    <w:lsdException w:name="caption" w:uiPriority="35" w:qFormat="1"/>
+    <w:lsdException w:name="Title" w:semiHidden="0" w:uiPriority="10" w:unhideWhenUsed="0" w:qFormat="1"/>
+    <w:lsdException w:name="Default Paragraph Font" w:uiPriority="1"/>
+    <w:lsdException w:name="Subtitle" w:semiHidden="0" w:uiPriority="11" w:unhideWhenUsed="0" w:qFormat="1"/>
+    <w:lsdException w:name="Strong" w:semiHidden="0" w:uiPriority="22" w:unhideWhenUsed="0" w:qFormat="1"/>
+    <w:lsdException w:name="Emphasis" w:semiHidden="0" w:uiPriority="20" w:unhideWhenUsed="0" w:qFormat="1"/>
+    <w:lsdException w:name="Table Grid" w:semiHidden="0" w:uiPriority="59" w:unhideWhenUsed="0"/>
+    <w:lsdException w:name="Placeholder Text" w:unhideWhenUsed="0"/>
+    <w:lsdException w:name="No Spacing" w:semiHidden="0" w:uiPriority="1" w:unhideWhenUsed="0" w:qFormat="1"/>
+    <w:lsdException w:name="Light Shading" w:semiHidden="0" w:uiPriority="60" w:unhideWhenUsed="0"/>
+    <w:lsdException w:name="Light List" w:semiHidden="0" w:uiPriority="61" w:unhideWhenUsed="0"/>
+    <w:lsdException w:name="Light Grid" w:semiHidden="0" w:uiPriority="62" w:unhideWhenUsed="0"/>
+    <w:lsdException w:name="Medium Shading 1" w:semiHidden="0" w:uiPriority="63" w:unhideWhenUsed="0"/>
+    <w:lsdException w:name="Medium Shading 2" w:semiHidden="0" w:uiPriority="64" w:unhideWhenUsed="0"/>
+    <w:lsdException w:name="Medium List 1" w:semiHidden="0" w:uiPriority="65" w:unhideWhenUsed="0"/>
+    <w:lsdException w:name="Medium List 2" w:semiHidden="0" w:uiPriority="66" w:unhideWhenUsed="0"/>
+    <w:lsdException w:name="Medium Grid 1" w:semiHidden="0" w:uiPriority="67" w:unhideWhenUsed="0"/>
+    <w:lsdException w:name="Medium Grid 2" w:semiHidden="0" w:uiPriority="68" w:unhideWhenUsed="0"/>
+    <w:lsdException w:name="Medium Grid 3" w:semiHidden="0" w:uiPriority="69" w:unhideWhenUsed="0"/>
+    <w:lsdException w:name="Dark List" w:semiHidden="0" w:uiPriority="70" w:unhideWhenUsed="0"/>
+    <w:lsdException w:name="Colorful Shading" w:semiHidden="0" w:uiPriority="71" w:unhideWhenUsed="0"/>
+    <w:lsdException w:name="Colorful List" w:semiHidden="0" w:uiPriority="72" w:unhideWhenUsed="0"/>
+    <w:lsdException w:name="Colorful Grid" w:semiHidden="0" w:uiPriority="73" w:unhideWhenUsed="0"/>
+    <w:lsdException w:name="Light Shading Accent 1" w:semiHidden="0" w:uiPriority="60" w:unhideWhenUsed="0"/>
+    <w:lsdException w:name="Light List Accent 1" w:semiHidden="0" w:uiPriority="61" w:unhideWhenUsed="0"/>
+    <w:lsdException w:name="Light Grid Accent 1" w:semiHidden="0" w:uiPriority="62" w:unhideWhenUsed="0"/>
+    <w:lsdException w:name="Medium Shading 1 Accent 1" w:semiHidden="0" w:uiPriority="63" w:unhideWhenUsed="0"/>
+    <w:lsdException w:name="Medium Shading 2 Accent 1" w:semiHidden="0" w:uiPriority="64" w:unhideWhenUsed="0"/>
+    <w:lsdException w:name="Medium List 1 Accent 1" w:semiHidden="0" w:uiPriority="65" w:unhideWhenUsed="0"/>
+    <w:lsdException w:name="Revision" w:unhideWhenUsed="0"/>
+    <w:lsdException w:name="List Paragraph" w:semiHidden="0" w:uiPriority="34" w:unhideWhenUsed="0" w:qFormat="1"/>
+    <w:lsdException w:name="Quote" w:semiHidden="0" w:uiPriority="29" w:unhideWhenUsed="0" w:qFormat="1"/>
+    <w:lsdException w:name="Intense Quote" w:semiHidden="0" w:uiPriority="30" w:unhideWhenUsed="0" w:qFormat="1"/>
+    <w:lsdException w:name="Medium List 2 Accent 1" w:semiHidden="0" w:uiPriority="66" w:unhideWhenUsed="0"/>
+    <w:lsdException w:name="Medium Grid 1 Accent 1" w:semiHidden="0" w:uiPriority="67" w:unhideWhenUsed="0"/>
+    <w:lsdException w:name="Medium Grid 2 Accent 1" w:semiHidden="0" w:uiPriority="68" w:unhideWhenUsed="0"/>
+    <w:lsdException w:name="Medium Grid 3 Accent 1" w:semiHidden="0" w:uiPriority="69" w:unhideWhenUsed="0"/>
+    <w:lsdException w:name="Dark List Accent 1" w:semiHidden="0" w:uiPriority="70" w:unhideWhenUsed="0"/>
+    <w:lsdException w:name="Colorful Shading Accent 1" w:semiHidden="0" w:uiPriority="71" w:unhideWhenUsed="0"/>
+    <w:lsdException w:name="Colorful List Accent 1" w:semiHidden="0" w:uiPriority="72" w:unhideWhenUsed="0"/>
+    <w:lsdException w:name="Colorful Grid Accent 1" w:semiHidden="0" w:uiPriority="73" w:unhideWhenUsed="0"/>
+    <w:lsdException w:name="Light Shading Accent 2" w:semiHidden="0" w:uiPriority="60" w:unhideWhenUsed="0"/>
+    <w:lsdException w:name="Light List Accent 2" w:semiHidden="0" w:uiPriority="61" w:unhideWhenUsed="0"/>
+    <w:lsdException w:name="Light Grid Accent 2" w:semiHidden="0" w:uiPriority="62" w:unhideWhenUsed="0"/>
+    <w:lsdException w:name="Medium Shading 1 Accent 2" w:semiHidden="0" w:uiPriority="63" w:unhideWhenUsed="0"/>
+    <w:lsdException w:name="Medium Shading 2 Accent 2" w:semiHidden="0" w:uiPriority="64" w:unhideWhenUsed="0"/>
+    <w:lsdException w:name="Medium List 1 Accent 2" w:semiHidden="0" w:uiPriority="65" w:unhideWhenUsed="0"/>
+    <w:lsdException w:name="Medium List 2 Accent 2" w:semiHidden="0" w:uiPriority="66" w:unhideWhenUsed="0"/>
+    <w:lsdException w:name="Medium Grid 1 Accent 2" w:semiHidden="0" w:uiPriority="67" w:unhideWhenUsed="0"/>
+    <w:lsdException w:name="Medium Grid 2 Accent 2" w:semiHidden="0" w:uiPriority="68" w:unhideWhenUsed="0"/>
+    <w:lsdException w:name="Medium Grid 3 Accent 2" w:semiHidden="0" w:uiPriority="69" w:unhideWhenUsed="0"/>
+    <w:lsdException w:name="Dark List Accent 2" w:semiHidden="0" w:uiPriority="70" w:unhideWhenUsed="0"/>
+    <w:lsdException w:name="Colorful Shading Accent 2" w:semiHidden="0" w:uiPriority="71" w:unhideWhenUsed="0"/>
+    <w:lsdException w:name="Colorful List Accent 2" w:semiHidden="0" w:uiPriority="72" w:unhideWhenUsed="0"/>
+    <w:lsdException w:name="Colorful Grid Accent 2" w:semiHidden="0" w:uiPriority="73" w:unhideWhenUsed="0"/>
+    <w:lsdException w:name="Light Shading Accent 3" w:semiHidden="0" w:uiPriority="60" w:unhideWhenUsed="0"/>
+    <w:lsdException w:name="Light List Accent 3" w:semiHidden="0" w:uiPriority="61" w:unhideWhenUsed="0"/>
+    <w:lsdException w:name="Light Grid Accent 3" w:semiHidden="0" w:uiPriority="62" w:unhideWhenUsed="0"/>
+    <w:lsdException w:name="Medium Shading 1 Accent 3" w:semiHidden="0" w:uiPriority="63" w:unhideWhenUsed="0"/>
+    <w:lsdException w:name="Medium Shading 2 Accent 3" w:semiHidden="0" w:uiPriority="64" w:unhideWhenUsed="0"/>
+    <w:lsdException w:name="Medium List 1 Accent 3" w:semiHidden="0" w:uiPriority="65" w:unhideWhenUsed="0"/>
+    <w:lsdException w:name="Medium List 2 Accent 3" w:semiHidden="0" w:uiPriority="66" w:unhideWhenUsed="0"/>
+    <w:lsdException w:name="Medium Grid 1 Accent 3" w:semiHidden="0" w:uiPriority="67" w:unhideWhenUsed="0"/>
+    <w:lsdException w:name="Medium Grid 2 Accent 3" w:semiHidden="0" w:uiPriority="68" w:unhideWhenUsed="0"/>
+    <w:lsdException w:name="Medium Grid 3 Accent 3" w:semiHidden="0" w:uiPriority="69" w:unhideWhenUsed="0"/>
+    <w:lsdException w:name="Dark List Accent 3" w:semiHidden="0" w:uiPriority="70" w:unhideWhenUsed="0"/>
+    <w:lsdException w:name="Colorful Shading Accent 3" w:semiHidden="0" w:uiPriority="71" w:unhideWhenUsed="0"/>
+    <w:lsdException w:name="Colorful List Accent 3" w:semiHidden="0" w:uiPriority="72" w:unhideWhenUsed="0"/>
+    <w:lsdException w:name="Colorful Grid Accent 3" w:semiHidden="0" w:uiPriority="73" w:unhideWhenUsed="0"/>
+    <w:lsdException w:name="Light Shading Accent 4" w:semiHidden="0" w:uiPriority="60" w:unhideWhenUsed="0"/>
+    <w:lsdException w:name="Light List Accent 4" w:semiHidden="0" w:uiPriority="61" w:unhideWhenUsed="0"/>
+    <w:lsdException w:name="Light Grid Accent 4" w:semiHidden="0" w:uiPriority="62" w:unhideWhenUsed="0"/>
+    <w:lsdException w:name="Medium Shading 1 Accent 4" w:semiHidden="0" w:uiPriority="63" w:unhideWhenUsed="0"/>
+    <w:lsdException w:name="Medium Shading 2 Accent 4" w:semiHidden="0" w:uiPriority="64" w:unhideWhenUsed="0"/>
+    <w:lsdException w:name="Medium List 1 Accent 4" w:semiHidden="0" w:uiPriority="65" w:unhideWhenUsed="0"/>
+    <w:lsdException w:name="Medium List 2 Accent 4" w:semiHidden="0" w:uiPriority="66" w:unhideWhenUsed="0"/>
+    <w:lsdException w:name="Medium Grid 1 Accent 4" w:semiHidden="0" w:uiPriority="67" w:unhideWhenUsed="0"/>
+    <w:lsdException w:name="Medium Grid 2 Accent 4" w:semiHidden="0" w:uiPriority="68" w:unhideWhenUsed="0"/>
+    <w:lsdException w:name="Medium Grid 3 Accent 4" w:semiHidden="0" w:uiPriority="69" w:unhideWhenUsed="0"/>
+    <w:lsdException w:name="Dark List Accent 4" w:semiHidden="0" w:uiPriority="70" w:unhideWhenUsed="0"/>
+    <w:lsdException w:name="Colorful Shading Accent 4" w:semiHidden="0" w:uiPriority="71" w:unhideWhenUsed="0"/>
+    <w:lsdException w:name="Colorful List Accent 4" w:semiHidden="0" w:uiPriority="72" w:unhideWhenUsed="0"/>
+    <w:lsdException w:name="Colorful Grid Accent 4" w:semiHidden="0" w:uiPriority="73" w:unhideWhenUsed="0"/>
+    <w:lsdException w:name="Light Shading Accent 5" w:semiHidden="0" w:uiPriority="60" w:unhideWhenUsed="0"/>
+    <w:lsdException w:name="Light List Accent 5" w:semiHidden="0" w:uiPriority="61" w:unhideWhenUsed="0"/>
+    <w:lsdException w:name="Light Grid Accent 5" w:semiHidden="0" w:uiPriority="62" w:unhideWhenUsed="0"/>
+    <w:lsdException w:name="Medium Shading 1 Accent 5" w:semiHidden="0" w:uiPriority="63" w:unhideWhenUsed="0"/>
+    <w:lsdException w:name="Medium Shading 2 Accent 5" w:semiHidden="0" w:uiPriority="64" w:unhideWhenUsed="0"/>
+    <w:lsdException w:name="Medium List 1 Accent 5" w:semiHidden="0" w:uiPriority="65" w:unhideWhenUsed="0"/>
+    <w:lsdException w:name="Medium List 2 Accent 5" w:semiHidden="0" w:uiPriority="66" w:unhideWhenUsed="0"/>
+    <w:lsdException w:name="Medium Grid 1 Accent 5" w:semiHidden="0" w:uiPriority="67" w:unhideWhenUsed="0"/>
+    <w:lsdException w:name="Medium Grid 2 Accent 5" w:semiHidden="0" w:uiPriority="68" w:unhideWhenUsed="0"/>
+    <w:lsdException w:name="Medium Grid 3 Accent 5" w:semiHidden="0" w:uiPriority="69" w:unhideWhenUsed="0"/>
+    <w:lsdException w:name="Dark List Accent 5" w:semiHidden="0" w:uiPriority="70" w:unhideWhenUsed="0"/>
+    <w:lsdException w:name="Colorful Shading Accent 5" w:semiHidden="0" w:uiPriority="71" w:unhideWhenUsed="0"/>
+    <w:lsdException w:name="Colorful List Accent 5" w:semiHidden="0" w:uiPriority="72" w:unhideWhenUsed="0"/>
+    <w:lsdException w:name="Colorful Grid Accent 5" w:semiHidden="0" w:uiPriority="73" w:unhideWhenUsed="0"/>
+    <w:lsdException w:name="Light Shading Accent 6" w:semiHidden="0" w:uiPriority="60" w:unhideWhenUsed="0"/>
+    <w:lsdException w:name="Light List Accent 6" w:semiHidden="0" w:uiPriority="61" w:unhideWhenUsed="0"/>
+    <w:lsdException w:name="Light Grid Accent 6" w:semiHidden="0" w:uiPriority="62" w:unhideWhenUsed="0"/>
+    <w:lsdException w:name="Medium Shading 1 Accent 6" w:semiHidden="0" w:uiPriority="63" w:unhideWhenUsed="0"/>
+    <w:lsdException w:name="Medium Shading 2 Accent 6" w:semiHidden="0" w:uiPriority="64" w:unhideWhenUsed="0"/>
+    <w:lsdException w:name="Medium List 1 Accent 6" w:semiHidden="0" w:uiPriority="65" w:unhideWhenUsed="0"/>
+    <w:lsdException w:name="Medium List 2 Accent 6" w:semiHidden="0" w:uiPriority="66" w:unhideWhenUsed="0"/>
+    <w:lsdException w:name="Medium Grid 1 Accent 6" w:semiHidden="0" w:uiPriority="67" w:unhideWhenUsed="0"/>
+    <w:lsdException w:name="Medium Grid 2 Accent 6" w:semiHidden="0" w:uiPriority="68" w:unhideWhenUsed="0"/>
+    <w:lsdException w:name="Medium Grid 3 Accent 6" w:semiHidden="0" w:uiPriority="69" w:unhideWhenUsed="0"/>
+    <w:lsdException w:name="Dark List Accent 6" w:semiHidden="0" w:uiPriority="70" w:unhideWhenUsed="0"/>
+    <w:lsdException w:name="Colorful Shading Accent 6" w:semiHidden="0" w:uiPriority="71" w:unhideWhenUsed="0"/>
+    <w:lsdException w:name="Colorful List Accent 6" w:semiHidden="0" w:uiPriority="72" w:unhideWhenUsed="0"/>
+    <w:lsdException w:name="Colorful Grid Accent 6" w:semiHidden="0" w:uiPriority="73" w:unhideWhenUsed="0"/>
+    <w:lsdException w:name="Subtle Emphasis" w:semiHidden="0" w:uiPriority="19" w:unhideWhenUsed="0" w:qFormat="1"/>
+    <w:lsdException w:name="Intense Emphasis" w:semiHidden="0" w:uiPriority="21" w:unhideWhenUsed="0" w:qFormat="1"/>
+    <w:lsdException w:name="Subtle Reference" w:semiHidden="0" w:uiPriority="31" w:unhideWhenUsed="0" w:qFormat="1"/>
+    <w:lsdException w:name="Intense Reference" w:semiHidden="0" w:uiPriority="32" w:unhideWhenUsed="0" w:qFormat="1"/>
+    <w:lsdException w:name="Book Title" w:semiHidden="0" w:uiPriority="33" w:unhideWhenUsed="0" w:qFormat="1"/>
+    <w:lsdException w:name="Bibliography" w:uiPriority="37"/>
+    <w:lsdException w:name="TOC Heading" w:uiPriority="39" w:qFormat="1"/>
+  </w:latentStyles>
+  <w:style w:type="paragraph" w:default="1" w:styleId="Normal">
+    <w:name w:val="Normal"/>
+    <w:qFormat/>
+  </w:style>
+  <w:style w:type="character" w:default="1" w:styleId="DefaultParagraphFont">
+    <w:name w:val="Default Paragraph Font"/>
+    <w:uiPriority w:val="1"/>
+    <w:semiHidden/>
+    <w:unhideWhenUsed/>
+  </w:style>
+  <w:style w:type="table" w:default="1" w:styleId="TableNormal">
+    <w:name w:val="Normal Table"/>
+    <w:uiPriority w:val="99"/>
+    <w:semiHidden/>
+    <w:unhideWhenUsed/>
+    <w:qFormat/>
+    <w:tblPr>
+      <w:tblInd w:w="0" w:type="dxa"/>
+      <w:tblCellMar>
+        <w:top w:w="0" w:type="dxa"/>
+        <w:left w:w="108" w:type="dxa"/>
+        <w:bottom w:w="0" w:type="dxa"/>
+        <w:right w:w="108" w:type="dxa"/>
+      </w:tblCellMar>
+    </w:tblPr>
+  </w:style>
+  <w:style w:type="numbering" w:default="1" w:styleId="NoList">
+    <w:name w:val="No List"/>
+    <w:uiPriority w:val="99"/>
+    <w:semiHidden/>
+    <w:unhideWhenUsed/>
+  </w:style>
+  <w:style w:type="character" w:styleId="PlaceholderText">
+    <w:name w:val="Placeholder Text"/>
+    <w:basedOn w:val="DefaultParagraphFont"/>
+    <w:uiPriority w:val="99"/>
+    <w:semiHidden/>
+    <w:rsid w:val="00832EBB"/>
+    <w:rPr>
+      <w:color w:val="808080"/>
+    </w:rPr>
+  </w:style>
+</w:styles>
+</file>
+
+<file path=word/glossary/webSettings.xml><?xml version="1.0" encoding="utf-8"?>
+<w:webSettings xmlns:r="http://schemas.openxmlformats.org/officeDocument/2006/relationships" xmlns:w="http://schemas.openxmlformats.org/wordprocessingml/2006/main">
+  <w:optimizeForBrowser/>
+</w:webSettings>
 </file>
 
 <file path=word/theme/theme1.xml><?xml version="1.0" encoding="utf-8"?>

</xml_diff>

<commit_message>
Around 8 pages to go!
Signed-off-by: Jonas <jonas@kalderstam.se>
</commit_message>
<xml_diff>
--- a/master.docx
+++ b/master.docx
@@ -7511,7 +7511,7 @@
             <v:fill color2="black"/>
             <v:imagedata r:id="rId8" o:title=""/>
           </v:shape>
-          <o:OLEObject Type="Embed" ProgID="Equation.3" ShapeID="_x0000_i1025" DrawAspect="Content" ObjectID="_1334567664" r:id="rId9"/>
+          <o:OLEObject Type="Embed" ProgID="Equation.3" ShapeID="_x0000_i1025" DrawAspect="Content" ObjectID="_1334573760" r:id="rId9"/>
         </w:object>
       </w:r>
       <w:r>
@@ -7593,7 +7593,7 @@
             <v:fill color2="black"/>
             <v:imagedata r:id="rId10" o:title=""/>
           </v:shape>
-          <o:OLEObject Type="Embed" ProgID="Equation.3" ShapeID="_x0000_i1026" DrawAspect="Content" ObjectID="_1334567665" r:id="rId11"/>
+          <o:OLEObject Type="Embed" ProgID="Equation.3" ShapeID="_x0000_i1026" DrawAspect="Content" ObjectID="_1334573761" r:id="rId11"/>
         </w:object>
       </w:r>
       <w:r>
@@ -7646,7 +7646,7 @@
             <v:fill color2="black"/>
             <v:imagedata r:id="rId12" o:title=""/>
           </v:shape>
-          <o:OLEObject Type="Embed" ProgID="Equation.3" ShapeID="_x0000_i1027" DrawAspect="Content" ObjectID="_1334567666" r:id="rId13"/>
+          <o:OLEObject Type="Embed" ProgID="Equation.3" ShapeID="_x0000_i1027" DrawAspect="Content" ObjectID="_1334573762" r:id="rId13"/>
         </w:object>
       </w:r>
       <w:r>
@@ -7699,7 +7699,7 @@
             <v:fill color2="black"/>
             <v:imagedata r:id="rId14" o:title=""/>
           </v:shape>
-          <o:OLEObject Type="Embed" ProgID="Equation.3" ShapeID="_x0000_i1028" DrawAspect="Content" ObjectID="_1334567667" r:id="rId15"/>
+          <o:OLEObject Type="Embed" ProgID="Equation.3" ShapeID="_x0000_i1028" DrawAspect="Content" ObjectID="_1334573763" r:id="rId15"/>
         </w:object>
       </w:r>
       <w:r>
@@ -7773,7 +7773,7 @@
             <v:fill color2="black"/>
             <v:imagedata r:id="rId16" o:title=""/>
           </v:shape>
-          <o:OLEObject Type="Embed" ProgID="Equation.3" ShapeID="_x0000_i1029" DrawAspect="Content" ObjectID="_1334567668" r:id="rId17"/>
+          <o:OLEObject Type="Embed" ProgID="Equation.3" ShapeID="_x0000_i1029" DrawAspect="Content" ObjectID="_1334573764" r:id="rId17"/>
         </w:object>
       </w:r>
       <w:r>
@@ -7886,7 +7886,7 @@
             <v:fill color2="black"/>
             <v:imagedata r:id="rId18" o:title=""/>
           </v:shape>
-          <o:OLEObject Type="Embed" ProgID="Equation.3" ShapeID="_x0000_i1030" DrawAspect="Content" ObjectID="_1334567669" r:id="rId19"/>
+          <o:OLEObject Type="Embed" ProgID="Equation.3" ShapeID="_x0000_i1030" DrawAspect="Content" ObjectID="_1334573765" r:id="rId19"/>
         </w:object>
       </w:r>
       <w:r>
@@ -7958,7 +7958,7 @@
             <v:fill color2="black"/>
             <v:imagedata r:id="rId20" o:title=""/>
           </v:shape>
-          <o:OLEObject Type="Embed" ProgID="Equation.3" ShapeID="_x0000_i1031" DrawAspect="Content" ObjectID="_1334567670" r:id="rId21"/>
+          <o:OLEObject Type="Embed" ProgID="Equation.3" ShapeID="_x0000_i1031" DrawAspect="Content" ObjectID="_1334573766" r:id="rId21"/>
         </w:object>
       </w:r>
       <w:r>
@@ -7995,7 +7995,7 @@
             <v:fill color2="black"/>
             <v:imagedata r:id="rId22" o:title=""/>
           </v:shape>
-          <o:OLEObject Type="Embed" ProgID="Equation.3" ShapeID="_x0000_i1032" DrawAspect="Content" ObjectID="_1334567671" r:id="rId23"/>
+          <o:OLEObject Type="Embed" ProgID="Equation.3" ShapeID="_x0000_i1032" DrawAspect="Content" ObjectID="_1334573767" r:id="rId23"/>
         </w:object>
       </w:r>
       <w:r>
@@ -8028,7 +8028,7 @@
             <v:fill color2="black"/>
             <v:imagedata r:id="rId24" o:title=""/>
           </v:shape>
-          <o:OLEObject Type="Embed" ProgID="Equation.3" ShapeID="_x0000_i1033" DrawAspect="Content" ObjectID="_1334567672" r:id="rId25"/>
+          <o:OLEObject Type="Embed" ProgID="Equation.3" ShapeID="_x0000_i1033" DrawAspect="Content" ObjectID="_1334573768" r:id="rId25"/>
         </w:object>
       </w:r>
       <w:r>
@@ -8066,7 +8066,7 @@
             <v:fill color2="black"/>
             <v:imagedata r:id="rId26" o:title=""/>
           </v:shape>
-          <o:OLEObject Type="Embed" ProgID="Equation.3" ShapeID="_x0000_i1034" DrawAspect="Content" ObjectID="_1334567673" r:id="rId27"/>
+          <o:OLEObject Type="Embed" ProgID="Equation.3" ShapeID="_x0000_i1034" DrawAspect="Content" ObjectID="_1334573769" r:id="rId27"/>
         </w:object>
       </w:r>
       <w:r>
@@ -8137,7 +8137,7 @@
             <v:fill color2="black"/>
             <v:imagedata r:id="rId28" o:title=""/>
           </v:shape>
-          <o:OLEObject Type="Embed" ProgID="Equation.3" ShapeID="_x0000_i1035" DrawAspect="Content" ObjectID="_1334567674" r:id="rId29"/>
+          <o:OLEObject Type="Embed" ProgID="Equation.3" ShapeID="_x0000_i1035" DrawAspect="Content" ObjectID="_1334573770" r:id="rId29"/>
         </w:object>
       </w:r>
       <w:r>
@@ -10606,7 +10606,32 @@
           <w:sz w:val="18"/>
           <w:szCs w:val="18"/>
         </w:rPr>
-        <w:t xml:space="preserve"> = ck + 1,</w:t>
+        <w:t xml:space="preserve"> = </w:t>
+      </w:r>
+      <w:r>
+        <w:rPr>
+          <w:rFonts w:ascii="Courier New" w:hAnsi="Courier New"/>
+          <w:sz w:val="18"/>
+          <w:szCs w:val="18"/>
+        </w:rPr>
+        <w:t>c</w:t>
+      </w:r>
+      <w:r>
+        <w:rPr>
+          <w:rFonts w:ascii="Courier New" w:hAnsi="Courier New"/>
+          <w:sz w:val="18"/>
+          <w:szCs w:val="18"/>
+          <w:vertAlign w:val="subscript"/>
+        </w:rPr>
+        <w:t>k</w:t>
+      </w:r>
+      <w:r>
+        <w:rPr>
+          <w:rFonts w:ascii="Courier New" w:hAnsi="Courier New"/>
+          <w:sz w:val="18"/>
+          <w:szCs w:val="18"/>
+        </w:rPr>
+        <w:t xml:space="preserve"> + 1,</w:t>
       </w:r>
     </w:p>
     <w:p>
@@ -12181,84 +12206,117 @@
     </w:p>
     <w:p>
       <w:r>
-        <w:t>De operationer som dominerar arbetet i algoritmen är hashfunktionerna i bloomfiltret och CBF:et. Om en leverantör endast är intresserad av sina egna kunder och därmed bara är intresserad att räkna antal flöden för de ip-adresser den själv äger, så skulle CBF:et med fördel kunna ersättas av en vanlig hashtabell av räknare om antalet IP-adresser som är av intresse inte är för högt. En bra hashfunktion som inte ger kollisioner för dessa adresser skulle ganska enkelt kunna konstrueras, som jag nämnde i kapitel 5.</w:t>
+        <w:t xml:space="preserve">The operations that dominate the work load in the algorithm are the hash functions of the bloom filter and counting bloom filter. If a provider is only interested in its own customers and thus is only interested in counting the number of flows for those IP-addresses they themselves own, the CBF could be replaced by a regular hash table of counters if the number of relevant IP-addresses isn't too high. A good hash function that doesn't collide for these addresses could quite easily be constructed, as I mentioned in 2.4. The space would then be (if 16 bit counters are used) </w:t>
+      </w:r>
+      <w:r>
+        <w:rPr>
+          <w:i/>
+        </w:rPr>
+        <w:t>2∙n</w:t>
+      </w:r>
+      <w:r>
+        <w:t xml:space="preserve"> byte</w:t>
+      </w:r>
+      <w:r>
+        <w:t xml:space="preserve">, where </w:t>
+      </w:r>
+      <w:r>
+        <w:rPr>
+          <w:i/>
+        </w:rPr>
+        <w:t>n</w:t>
+      </w:r>
+      <w:r>
+        <w:t xml:space="preserve"> is the number of addresses that will be observed. If </w:t>
+      </w:r>
+      <w:r>
+        <w:rPr>
+          <w:i/>
+        </w:rPr>
+        <w:t>n</w:t>
+      </w:r>
+      <w:r>
+        <w:t xml:space="preserve"> still is 13 663 (as in my previous example for CBF) this simple hash table will only use 27 kB of memory compared to 256 kB for the comparatively dimensioned CBF would. Operations take O(1) time instead of O(k). Counters of size 1 byte would likely suffice, which would mean a size of exactly </w:t>
+      </w:r>
+      <w:r>
+        <w:rPr>
+          <w:i/>
+        </w:rPr>
+        <w:t>n</w:t>
+      </w:r>
+      <w:r>
+        <w:t xml:space="preserve"> bytes.</w:t>
       </w:r>
     </w:p>
     <w:p/>
     <w:p>
       <w:r>
-        <w:t xml:space="preserve">Utrymmet skulle därefter vara (om 16-bitars räknare används) </w:t>
+        <w:t>With the same argument, the last list of average values could also be replaced by a simple hash table. It would not entail the same drastic improvement in memory usage as for the CBF, since here we only save information about those addresses which we believe are using P2P. But you would achieve a consistent running time of O(1) for thread 1 where most of the work is done, which would be a desirable guarantee for a very fast router.</w:t>
+      </w:r>
+    </w:p>
+    <w:p/>
+    <w:p>
+      <w:r>
+        <w:t xml:space="preserve">The optimal length of the periods </w:t>
       </w:r>
       <w:r>
         <w:rPr>
           <w:i/>
-          <w:iCs/>
-        </w:rPr>
-        <w:t>2*n</w:t>
-      </w:r>
-      <w:r>
-        <w:t xml:space="preserve"> bytes, där n är antalet adresser som kommer observeras. Om </w:t>
+        </w:rPr>
+        <w:t>x</w:t>
+      </w:r>
+      <w:r>
+        <w:t xml:space="preserve"> and </w:t>
       </w:r>
       <w:r>
         <w:rPr>
           <w:i/>
-          <w:iCs/>
-        </w:rPr>
-        <w:t>n</w:t>
-      </w:r>
-      <w:r>
-        <w:t xml:space="preserve"> då fortfarande är 13663 (som i mitt tidigare exempel för CBF) så kommer denna enkla hashtabell endast att utnyttja 27 KB minne jämfört med 256 KB, och operationer tar O(1) tid istället för O(k). Räknare av storlek 1 byte skulle sannolikt vara alldeles tillräckligt, vilket då skulle innebära en storlek av precis </w:t>
+        </w:rPr>
+        <w:t>y</w:t>
+      </w:r>
+      <w:r>
+        <w:t xml:space="preserve"> </w:t>
+      </w:r>
+      <w:r>
+        <w:t xml:space="preserve">can also be improved. I chose </w:t>
       </w:r>
       <w:r>
         <w:rPr>
           <w:i/>
-          <w:iCs/>
-        </w:rPr>
-        <w:t>n</w:t>
-      </w:r>
-      <w:r>
-        <w:t xml:space="preserve"> byte.</w:t>
+        </w:rPr>
+        <w:t xml:space="preserve">x </w:t>
+      </w:r>
+      <w:r>
+        <w:t xml:space="preserve">= 1 second and </w:t>
+      </w:r>
+      <w:r>
+        <w:rPr>
+          <w:i/>
+        </w:rPr>
+        <w:t>y</w:t>
+      </w:r>
+      <w:r>
+        <w:t xml:space="preserve"> = 30 seconds or 60 seconds arbitrarily because it was simple. It is possible that other values for these variables could yield better results. It is also easy to imagine other values that could give drastically worse results.</w:t>
       </w:r>
     </w:p>
     <w:p/>
     <w:p>
       <w:r>
-        <w:t xml:space="preserve">Med samma motivering skulle den sista listan med medelvärdena också kunna ersättas av en enkel hashtabell. Det skulle inte innebära samma drastiska förbättringar av minnesanvändingen som för CBF, eftersom vi här endast sparar information om de adresser som vi tror använder P2P, men man skulle åstadkomma en genomgående beräkningstid av </w:t>
-      </w:r>
-      <w:r>
-        <w:lastRenderedPageBreak/>
-        <w:t>O(1) för tråd 1, där det mesta arbetet utförs vilket skulle vara en önskvärd garanti för en väldigt snabb router.</w:t>
+        <w:t xml:space="preserve">The algorithm, as it is described above, makes use of </w:t>
+      </w:r>
+      <w:r>
+        <w:t>Landmark</w:t>
+      </w:r>
+      <w:r>
+        <w:t xml:space="preserve"> windows. A slight modification of the list of averages changes the algorithm to use sliding windows instead. I implemented such a test version of the program but no experiments were made because of lack of time. So it is not known whether this would be an improvement or not. Below follows the changes for list required. In addition to that, the difference is that average values never are reduces to measurement values, e.g. the final row of the algorithm above is removed.</w:t>
       </w:r>
     </w:p>
     <w:p/>
     <w:p>
-      <w:r>
-        <w:t>Den optimala längden av perioderna x och y kan också förbättras. Jag valde x = 1 sekund och y = 30 sekunder eller 60 sekunder på grund av dess simplicitet. Det är möjligt att andra värden på dessa variabler kan ge bättre resultat. Det är lätt att även föreställa sig att andra värden kan ge drastiskt sämre resultat.</w:t>
-      </w:r>
-    </w:p>
-    <w:p/>
-    <w:p>
-      <w:r>
-        <w:t xml:space="preserve">Algoritmen, så som den är beskriven ovan, använder sig av </w:t>
-      </w:r>
-      <w:r>
-        <w:rPr>
-          <w:i/>
-          <w:iCs/>
-        </w:rPr>
-        <w:t>Landmark</w:t>
-      </w:r>
-      <w:r>
-        <w:t>-fönster. En lätt modifikation av medelvärdeslistan ändrar algoritmen till att använda glidande fönster istället. En sådan testversion av programmet implementerades men inga experiment utfördes på grund av tidsbrist. Om detta skulle vara en förbättring eller därmed inte sägas. Nedan följer de förändringar av listan som krävs. Utöver det så är skillnaden att medelvärden aldrig reduceras till mätvärden, dvs sista raden i algoritmen ovan tas bort.</w:t>
-      </w:r>
-    </w:p>
-    <w:p/>
-    <w:p>
-      <w:pPr>
-        <w:tabs>
-          <w:tab w:val="left" w:pos="400"/>
-          <w:tab w:val="left" w:pos="775"/>
-          <w:tab w:val="left" w:pos="1125"/>
+      <w:pPr>
+        <w:tabs>
+          <w:tab w:val="left" w:pos="500"/>
+          <w:tab w:val="left" w:pos="938"/>
         </w:tabs>
         <w:rPr>
           <w:rFonts w:ascii="Courier New" w:hAnsi="Courier New"/>
@@ -12281,15 +12339,30 @@
           <w:szCs w:val="18"/>
         </w:rPr>
         <w:tab/>
-        <w:t>//Beräknar ett aktuellt medelvärde</w:t>
-      </w:r>
-    </w:p>
-    <w:p>
-      <w:pPr>
-        <w:tabs>
-          <w:tab w:val="left" w:pos="400"/>
-          <w:tab w:val="left" w:pos="775"/>
-          <w:tab w:val="left" w:pos="1125"/>
+        <w:t>//</w:t>
+      </w:r>
+      <w:r>
+        <w:rPr>
+          <w:rFonts w:ascii="Courier New" w:hAnsi="Courier New"/>
+          <w:sz w:val="18"/>
+          <w:szCs w:val="18"/>
+        </w:rPr>
+        <w:t xml:space="preserve"> Calculates a current average value</w:t>
+      </w:r>
+      <w:r>
+        <w:rPr>
+          <w:rFonts w:ascii="Courier New" w:hAnsi="Courier New"/>
+          <w:sz w:val="18"/>
+          <w:szCs w:val="18"/>
+        </w:rPr>
+        <w:t>.</w:t>
+      </w:r>
+    </w:p>
+    <w:p>
+      <w:pPr>
+        <w:tabs>
+          <w:tab w:val="left" w:pos="500"/>
+          <w:tab w:val="left" w:pos="938"/>
         </w:tabs>
         <w:rPr>
           <w:rFonts w:ascii="Courier New" w:hAnsi="Courier New"/>
@@ -12304,15 +12377,29 @@
           <w:szCs w:val="18"/>
         </w:rPr>
         <w:tab/>
-        <w:t xml:space="preserve">För alla nycklar k i trädet, </w:t>
-      </w:r>
-    </w:p>
-    <w:p>
-      <w:pPr>
-        <w:tabs>
-          <w:tab w:val="left" w:pos="400"/>
-          <w:tab w:val="left" w:pos="775"/>
-          <w:tab w:val="left" w:pos="1125"/>
+      </w:r>
+      <w:r>
+        <w:rPr>
+          <w:rFonts w:ascii="Courier New" w:hAnsi="Courier New"/>
+          <w:sz w:val="18"/>
+          <w:szCs w:val="18"/>
+        </w:rPr>
+        <w:t>For all keys k in the tree</w:t>
+      </w:r>
+      <w:r>
+        <w:rPr>
+          <w:rFonts w:ascii="Courier New" w:hAnsi="Courier New"/>
+          <w:sz w:val="18"/>
+          <w:szCs w:val="18"/>
+        </w:rPr>
+        <w:t xml:space="preserve">, </w:t>
+      </w:r>
+    </w:p>
+    <w:p>
+      <w:pPr>
+        <w:tabs>
+          <w:tab w:val="left" w:pos="500"/>
+          <w:tab w:val="left" w:pos="938"/>
         </w:tabs>
         <w:rPr>
           <w:rFonts w:ascii="Courier New" w:hAnsi="Courier New"/>
@@ -12335,20 +12422,209 @@
           <w:szCs w:val="18"/>
         </w:rPr>
         <w:tab/>
-        <w:t xml:space="preserve">ak = </w:t>
-      </w:r>
-      <w:r>
-        <w:rPr>
-          <w:position w:val="-24"/>
-        </w:rPr>
-        <w:object w:dxaOrig="1342" w:dyaOrig="673">
-          <v:shape id="_x0000_i1036" type="#_x0000_t75" style="width:67.5pt;height:33.75pt" o:ole="" filled="t">
-            <v:fill color2="black"/>
-            <v:imagedata r:id="rId32" o:title=""/>
-          </v:shape>
-          <o:OLEObject Type="Embed" ProgID="Equation.3" ShapeID="_x0000_i1036" DrawAspect="Content" ObjectID="_1334567675" r:id="rId33"/>
-        </w:object>
-      </w:r>
+        <w:t>a</w:t>
+      </w:r>
+      <w:r>
+        <w:rPr>
+          <w:rFonts w:ascii="Courier New" w:hAnsi="Courier New"/>
+          <w:sz w:val="18"/>
+          <w:szCs w:val="18"/>
+          <w:vertAlign w:val="subscript"/>
+        </w:rPr>
+        <w:t>k</w:t>
+      </w:r>
+      <w:r>
+        <w:rPr>
+          <w:rFonts w:ascii="Courier New" w:hAnsi="Courier New"/>
+          <w:sz w:val="18"/>
+          <w:szCs w:val="18"/>
+        </w:rPr>
+        <w:t xml:space="preserve"> = </w:t>
+      </w:r>
+      <m:oMath>
+        <m:f>
+          <m:fPr>
+            <m:ctrlPr>
+              <w:rPr>
+                <w:rFonts w:ascii="Cambria Math" w:hAnsi="Cambria Math"/>
+                <w:i/>
+                <w:sz w:val="28"/>
+                <w:szCs w:val="28"/>
+              </w:rPr>
+            </m:ctrlPr>
+          </m:fPr>
+          <m:num>
+            <m:d>
+              <m:dPr>
+                <m:ctrlPr>
+                  <w:rPr>
+                    <w:rFonts w:ascii="Cambria Math" w:hAnsi="Cambria Math"/>
+                    <w:i/>
+                    <w:sz w:val="28"/>
+                    <w:szCs w:val="28"/>
+                  </w:rPr>
+                </m:ctrlPr>
+              </m:dPr>
+              <m:e>
+                <m:sSub>
+                  <m:sSubPr>
+                    <m:ctrlPr>
+                      <w:rPr>
+                        <w:rFonts w:ascii="Cambria Math" w:hAnsi="Cambria Math"/>
+                        <w:i/>
+                        <w:sz w:val="28"/>
+                        <w:szCs w:val="28"/>
+                      </w:rPr>
+                    </m:ctrlPr>
+                  </m:sSubPr>
+                  <m:e>
+                    <m:r>
+                      <w:rPr>
+                        <w:rFonts w:ascii="Cambria Math" w:hAnsi="Cambria Math"/>
+                        <w:sz w:val="28"/>
+                        <w:szCs w:val="28"/>
+                      </w:rPr>
+                      <m:t>a</m:t>
+                    </m:r>
+                  </m:e>
+                  <m:sub>
+                    <m:r>
+                      <w:rPr>
+                        <w:rFonts w:ascii="Cambria Math" w:hAnsi="Cambria Math"/>
+                        <w:sz w:val="28"/>
+                        <w:szCs w:val="28"/>
+                      </w:rPr>
+                      <m:t>k</m:t>
+                    </m:r>
+                  </m:sub>
+                </m:sSub>
+                <m:r>
+                  <w:rPr>
+                    <w:rFonts w:ascii="Cambria Math" w:hAnsi="Cambria Math"/>
+                    <w:sz w:val="28"/>
+                    <w:szCs w:val="28"/>
+                  </w:rPr>
+                  <m:t>∙</m:t>
+                </m:r>
+                <m:sSub>
+                  <m:sSubPr>
+                    <m:ctrlPr>
+                      <w:rPr>
+                        <w:rFonts w:ascii="Cambria Math" w:hAnsi="Cambria Math"/>
+                        <w:i/>
+                        <w:sz w:val="28"/>
+                        <w:szCs w:val="28"/>
+                      </w:rPr>
+                    </m:ctrlPr>
+                  </m:sSubPr>
+                  <m:e>
+                    <m:r>
+                      <w:rPr>
+                        <w:rFonts w:ascii="Cambria Math" w:hAnsi="Cambria Math"/>
+                        <w:sz w:val="28"/>
+                        <w:szCs w:val="28"/>
+                      </w:rPr>
+                      <m:t>c</m:t>
+                    </m:r>
+                  </m:e>
+                  <m:sub>
+                    <m:r>
+                      <w:rPr>
+                        <w:rFonts w:ascii="Cambria Math" w:hAnsi="Cambria Math"/>
+                        <w:sz w:val="28"/>
+                        <w:szCs w:val="28"/>
+                      </w:rPr>
+                      <m:t>k</m:t>
+                    </m:r>
+                  </m:sub>
+                </m:sSub>
+              </m:e>
+            </m:d>
+            <m:r>
+              <w:rPr>
+                <w:rFonts w:ascii="Cambria Math" w:hAnsi="Cambria Math"/>
+                <w:sz w:val="28"/>
+                <w:szCs w:val="28"/>
+              </w:rPr>
+              <m:t>+</m:t>
+            </m:r>
+            <m:sSub>
+              <m:sSubPr>
+                <m:ctrlPr>
+                  <w:rPr>
+                    <w:rFonts w:ascii="Cambria Math" w:hAnsi="Cambria Math"/>
+                    <w:i/>
+                    <w:sz w:val="28"/>
+                    <w:szCs w:val="28"/>
+                  </w:rPr>
+                </m:ctrlPr>
+              </m:sSubPr>
+              <m:e>
+                <m:r>
+                  <w:rPr>
+                    <w:rFonts w:ascii="Cambria Math" w:hAnsi="Cambria Math"/>
+                    <w:sz w:val="28"/>
+                    <w:szCs w:val="28"/>
+                  </w:rPr>
+                  <m:t>z</m:t>
+                </m:r>
+              </m:e>
+              <m:sub>
+                <m:r>
+                  <w:rPr>
+                    <w:rFonts w:ascii="Cambria Math" w:hAnsi="Cambria Math"/>
+                    <w:sz w:val="28"/>
+                    <w:szCs w:val="28"/>
+                  </w:rPr>
+                  <m:t>k</m:t>
+                </m:r>
+              </m:sub>
+            </m:sSub>
+          </m:num>
+          <m:den>
+            <m:sSub>
+              <m:sSubPr>
+                <m:ctrlPr>
+                  <w:rPr>
+                    <w:rFonts w:ascii="Cambria Math" w:hAnsi="Cambria Math"/>
+                    <w:i/>
+                    <w:sz w:val="28"/>
+                    <w:szCs w:val="28"/>
+                  </w:rPr>
+                </m:ctrlPr>
+              </m:sSubPr>
+              <m:e>
+                <m:r>
+                  <w:rPr>
+                    <w:rFonts w:ascii="Cambria Math" w:hAnsi="Cambria Math"/>
+                    <w:sz w:val="28"/>
+                    <w:szCs w:val="28"/>
+                  </w:rPr>
+                  <m:t>c</m:t>
+                </m:r>
+              </m:e>
+              <m:sub>
+                <m:r>
+                  <w:rPr>
+                    <w:rFonts w:ascii="Cambria Math" w:hAnsi="Cambria Math"/>
+                    <w:sz w:val="28"/>
+                    <w:szCs w:val="28"/>
+                  </w:rPr>
+                  <m:t>k</m:t>
+                </m:r>
+              </m:sub>
+            </m:sSub>
+            <m:r>
+              <w:rPr>
+                <w:rFonts w:ascii="Cambria Math" w:hAnsi="Cambria Math"/>
+                <w:sz w:val="28"/>
+                <w:szCs w:val="28"/>
+              </w:rPr>
+              <m:t>+1</m:t>
+            </m:r>
+          </m:den>
+        </m:f>
+      </m:oMath>
       <w:r>
         <w:rPr>
           <w:rFonts w:ascii="Courier New" w:hAnsi="Courier New"/>
@@ -12361,9 +12637,8 @@
     <w:p>
       <w:pPr>
         <w:tabs>
-          <w:tab w:val="left" w:pos="400"/>
-          <w:tab w:val="left" w:pos="775"/>
-          <w:tab w:val="left" w:pos="1125"/>
+          <w:tab w:val="left" w:pos="500"/>
+          <w:tab w:val="left" w:pos="938"/>
         </w:tabs>
         <w:rPr>
           <w:rFonts w:ascii="Courier New" w:hAnsi="Courier New"/>
@@ -12386,15 +12661,39 @@
           <w:szCs w:val="18"/>
         </w:rPr>
         <w:tab/>
-        <w:t>zk = 0</w:t>
-      </w:r>
-    </w:p>
-    <w:p>
-      <w:pPr>
-        <w:tabs>
-          <w:tab w:val="left" w:pos="400"/>
-          <w:tab w:val="left" w:pos="775"/>
-          <w:tab w:val="left" w:pos="1125"/>
+        <w:t>z</w:t>
+      </w:r>
+      <w:r>
+        <w:rPr>
+          <w:rFonts w:ascii="Courier New" w:hAnsi="Courier New"/>
+          <w:sz w:val="18"/>
+          <w:szCs w:val="18"/>
+          <w:vertAlign w:val="subscript"/>
+        </w:rPr>
+        <w:t>k</w:t>
+      </w:r>
+      <w:r>
+        <w:rPr>
+          <w:rFonts w:ascii="Courier New" w:hAnsi="Courier New"/>
+          <w:sz w:val="18"/>
+          <w:szCs w:val="18"/>
+        </w:rPr>
+        <w:t xml:space="preserve"> = 0</w:t>
+      </w:r>
+      <w:r>
+        <w:rPr>
+          <w:rFonts w:ascii="Courier New" w:hAnsi="Courier New"/>
+          <w:sz w:val="18"/>
+          <w:szCs w:val="18"/>
+        </w:rPr>
+        <w:t>,</w:t>
+      </w:r>
+    </w:p>
+    <w:p>
+      <w:pPr>
+        <w:tabs>
+          <w:tab w:val="left" w:pos="500"/>
+          <w:tab w:val="left" w:pos="938"/>
         </w:tabs>
         <w:rPr>
           <w:rFonts w:ascii="Courier New" w:hAnsi="Courier New"/>
@@ -12417,15 +12716,39 @@
           <w:szCs w:val="18"/>
         </w:rPr>
         <w:tab/>
-        <w:t>Om ck &lt; W så</w:t>
-      </w:r>
-    </w:p>
-    <w:p>
-      <w:pPr>
-        <w:tabs>
-          <w:tab w:val="left" w:pos="400"/>
-          <w:tab w:val="left" w:pos="775"/>
-          <w:tab w:val="left" w:pos="1125"/>
+        <w:t xml:space="preserve">If </w:t>
+      </w:r>
+      <w:r>
+        <w:rPr>
+          <w:rFonts w:ascii="Courier New" w:hAnsi="Courier New"/>
+          <w:sz w:val="18"/>
+          <w:szCs w:val="18"/>
+        </w:rPr>
+        <w:t>c</w:t>
+      </w:r>
+      <w:r>
+        <w:rPr>
+          <w:rFonts w:ascii="Courier New" w:hAnsi="Courier New"/>
+          <w:sz w:val="18"/>
+          <w:szCs w:val="18"/>
+          <w:vertAlign w:val="subscript"/>
+        </w:rPr>
+        <w:t>k</w:t>
+      </w:r>
+      <w:r>
+        <w:rPr>
+          <w:rFonts w:ascii="Courier New" w:hAnsi="Courier New"/>
+          <w:sz w:val="18"/>
+          <w:szCs w:val="18"/>
+        </w:rPr>
+        <w:t xml:space="preserve"> &lt; W</w:t>
+      </w:r>
+    </w:p>
+    <w:p>
+      <w:pPr>
+        <w:tabs>
+          <w:tab w:val="left" w:pos="500"/>
+          <w:tab w:val="left" w:pos="938"/>
         </w:tabs>
         <w:rPr>
           <w:rFonts w:ascii="Courier New" w:hAnsi="Courier New"/>
@@ -12456,15 +12779,38 @@
           <w:szCs w:val="18"/>
         </w:rPr>
         <w:tab/>
-        <w:t>ck = ck + 1,</w:t>
-      </w:r>
-    </w:p>
-    <w:p>
-      <w:pPr>
-        <w:tabs>
-          <w:tab w:val="left" w:pos="400"/>
-          <w:tab w:val="left" w:pos="775"/>
-          <w:tab w:val="left" w:pos="1125"/>
+      </w:r>
+      <w:r>
+        <w:rPr>
+          <w:rFonts w:ascii="Courier New" w:hAnsi="Courier New"/>
+          <w:sz w:val="18"/>
+          <w:szCs w:val="18"/>
+        </w:rPr>
+        <w:t>c</w:t>
+      </w:r>
+      <w:r>
+        <w:rPr>
+          <w:rFonts w:ascii="Courier New" w:hAnsi="Courier New"/>
+          <w:sz w:val="18"/>
+          <w:szCs w:val="18"/>
+          <w:vertAlign w:val="subscript"/>
+        </w:rPr>
+        <w:t>k</w:t>
+      </w:r>
+      <w:r>
+        <w:rPr>
+          <w:rFonts w:ascii="Courier New" w:hAnsi="Courier New"/>
+          <w:sz w:val="18"/>
+          <w:szCs w:val="18"/>
+        </w:rPr>
+        <w:t xml:space="preserve"> = ck + 1,</w:t>
+      </w:r>
+    </w:p>
+    <w:p>
+      <w:pPr>
+        <w:tabs>
+          <w:tab w:val="left" w:pos="500"/>
+          <w:tab w:val="left" w:pos="938"/>
         </w:tabs>
         <w:rPr>
           <w:rFonts w:ascii="Courier New" w:hAnsi="Courier New"/>
@@ -12487,15 +12833,40 @@
           <w:szCs w:val="18"/>
         </w:rPr>
         <w:tab/>
-        <w:t>Om ak &lt; T1 så</w:t>
-      </w:r>
-    </w:p>
-    <w:p>
-      <w:pPr>
-        <w:tabs>
-          <w:tab w:val="left" w:pos="400"/>
-          <w:tab w:val="left" w:pos="775"/>
-          <w:tab w:val="left" w:pos="1125"/>
+        <w:t>If a</w:t>
+      </w:r>
+      <w:r>
+        <w:rPr>
+          <w:rFonts w:ascii="Courier New" w:hAnsi="Courier New"/>
+          <w:sz w:val="18"/>
+          <w:szCs w:val="18"/>
+          <w:vertAlign w:val="subscript"/>
+        </w:rPr>
+        <w:t>k</w:t>
+      </w:r>
+      <w:r>
+        <w:rPr>
+          <w:rFonts w:ascii="Courier New" w:hAnsi="Courier New"/>
+          <w:sz w:val="18"/>
+          <w:szCs w:val="18"/>
+        </w:rPr>
+        <w:t xml:space="preserve"> &lt; T</w:t>
+      </w:r>
+      <w:r>
+        <w:rPr>
+          <w:rFonts w:ascii="Courier New" w:hAnsi="Courier New"/>
+          <w:sz w:val="18"/>
+          <w:szCs w:val="18"/>
+          <w:vertAlign w:val="subscript"/>
+        </w:rPr>
+        <w:t>1</w:t>
+      </w:r>
+    </w:p>
+    <w:p>
+      <w:pPr>
+        <w:tabs>
+          <w:tab w:val="left" w:pos="500"/>
+          <w:tab w:val="left" w:pos="938"/>
         </w:tabs>
         <w:rPr>
           <w:rFonts w:ascii="Courier New" w:hAnsi="Courier New"/>
@@ -12526,8 +12897,21 @@
           <w:szCs w:val="18"/>
         </w:rPr>
         <w:tab/>
-        <w:t>radera k ur listan</w:t>
-      </w:r>
+        <w:t>delete k from the list</w:t>
+      </w:r>
+    </w:p>
+    <w:p>
+      <w:pPr>
+        <w:tabs>
+          <w:tab w:val="left" w:pos="500"/>
+          <w:tab w:val="left" w:pos="938"/>
+        </w:tabs>
+        <w:rPr>
+          <w:rFonts w:ascii="Courier New" w:hAnsi="Courier New"/>
+          <w:sz w:val="18"/>
+          <w:szCs w:val="18"/>
+        </w:rPr>
+      </w:pPr>
     </w:p>
     <w:p>
       <w:pPr>
@@ -12535,14 +12919,69 @@
           <w:tab w:val="left" w:pos="375"/>
           <w:tab w:val="left" w:pos="735"/>
         </w:tabs>
-        <w:rPr>
-          <w:rFonts w:ascii="Courier" w:hAnsi="Courier"/>
-          <w:b/>
-          <w:bCs/>
-          <w:sz w:val="20"/>
-          <w:szCs w:val="20"/>
-        </w:rPr>
-      </w:pPr>
+      </w:pPr>
+      <w:r>
+        <w:t xml:space="preserve">Where </w:t>
+      </w:r>
+      <w:r>
+        <w:rPr>
+          <w:i/>
+        </w:rPr>
+        <w:t>W</w:t>
+      </w:r>
+      <w:r>
+        <w:t xml:space="preserve"> = the length of the sliding window in number of smaller periods </w:t>
+      </w:r>
+      <w:r>
+        <w:rPr>
+          <w:i/>
+        </w:rPr>
+        <w:t>x</w:t>
+      </w:r>
+      <w:r>
+        <w:t xml:space="preserve"> and </w:t>
+      </w:r>
+      <w:r>
+        <w:rPr>
+          <w:i/>
+        </w:rPr>
+        <w:t>T</w:t>
+      </w:r>
+      <w:r>
+        <w:rPr>
+          <w:i/>
+          <w:vertAlign w:val="subscript"/>
+        </w:rPr>
+        <w:t>1</w:t>
+      </w:r>
+      <w:r>
+        <w:t xml:space="preserve"> = a lower threshold (</w:t>
+      </w:r>
+      <w:r>
+        <w:rPr>
+          <w:i/>
+        </w:rPr>
+        <w:t>T</w:t>
+      </w:r>
+      <w:r>
+        <w:rPr>
+          <w:i/>
+          <w:vertAlign w:val="subscript"/>
+        </w:rPr>
+        <w:t>1</w:t>
+      </w:r>
+      <w:r>
+        <w:t xml:space="preserve"> &lt; </w:t>
+      </w:r>
+      <w:r>
+        <w:rPr>
+          <w:i/>
+        </w:rPr>
+        <w:t>T</w:t>
+      </w:r>
+      <w:r>
+        <w:t>) at which the element is deleted from the list.</w:t>
+      </w:r>
     </w:p>
     <w:p>
       <w:pPr>
@@ -12551,9 +12990,6 @@
           <w:tab w:val="left" w:pos="735"/>
         </w:tabs>
       </w:pPr>
-      <w:r>
-        <w:t>Där W = längden av det glidande fönstret räknat i mindre mätperioder x och</w:t>
-      </w:r>
     </w:p>
     <w:p>
       <w:pPr>
@@ -12565,54 +13001,179 @@
       <w:r>
         <w:rPr>
           <w:i/>
-          <w:iCs/>
         </w:rPr>
         <w:t>T</w:t>
       </w:r>
       <w:r>
         <w:rPr>
+          <w:i/>
           <w:vertAlign w:val="subscript"/>
         </w:rPr>
         <w:t>1</w:t>
       </w:r>
       <w:r>
-        <w:t xml:space="preserve"> = en lägre tröskel (</w:t>
+        <w:t xml:space="preserve"> is needed since an element might be varying around </w:t>
       </w:r>
       <w:r>
         <w:rPr>
           <w:i/>
-          <w:iCs/>
         </w:rPr>
         <w:t>T</w:t>
       </w:r>
       <w:r>
-        <w:rPr>
-          <w:vertAlign w:val="subscript"/>
-        </w:rPr>
-        <w:t>1</w:t>
-      </w:r>
-      <w:r>
-        <w:t xml:space="preserve">  &lt; </w:t>
+        <w:t xml:space="preserve"> and will be constantly deleted before a stable average value can be established. The Landmark version does not have this problem because an element is removed at most once every </w:t>
       </w:r>
       <w:r>
         <w:rPr>
           <w:i/>
-          <w:iCs/>
-        </w:rPr>
-        <w:t>T</w:t>
-      </w:r>
-      <w:r>
-        <w:t xml:space="preserve">) vid vilken elementet raderas ur listan. Detta eftersom ett element kanske ligger och pendlar runt T och konstant kommer att raderas innan ett stabilt medelvärde kan etableras. </w:t>
-      </w:r>
-      <w:r>
-        <w:rPr>
-          <w:i/>
-          <w:iCs/>
-        </w:rPr>
-        <w:t>Landmark</w:t>
-      </w:r>
-      <w:r>
-        <w:t xml:space="preserve">-versionen har inte detta problem eftersom ett element tas bort högst en gång per y sekunder. </w:t>
+        </w:rPr>
+        <w:t>y</w:t>
+      </w:r>
+      <w:r>
+        <w:t xml:space="preserve"> seconds.</w:t>
+      </w:r>
+    </w:p>
+    <w:p>
+      <w:pPr>
+        <w:tabs>
+          <w:tab w:val="left" w:pos="375"/>
+          <w:tab w:val="left" w:pos="735"/>
+        </w:tabs>
+      </w:pPr>
+      <w:r>
+        <w:t xml:space="preserve"> </w:t>
+      </w:r>
+    </w:p>
+    <w:p>
+      <w:pPr>
+        <w:pStyle w:val="Heading3"/>
+        <w:tabs>
+          <w:tab w:val="clear" w:pos="0"/>
+        </w:tabs>
+        <w:rPr>
+          <w:bCs/>
+        </w:rPr>
+      </w:pPr>
+      <w:bookmarkStart w:id="29" w:name="_Toc255336137"/>
+      <w:r>
+        <w:rPr>
+          <w:bCs/>
+        </w:rPr>
+        <w:t>3.1.5. Comparison with a naive implementation</w:t>
+      </w:r>
+      <w:bookmarkEnd w:id="29"/>
+    </w:p>
+    <w:p>
+      <w:pPr>
+        <w:tabs>
+          <w:tab w:val="left" w:pos="0"/>
+        </w:tabs>
+      </w:pPr>
+    </w:p>
+    <w:p>
+      <w:pPr>
+        <w:tabs>
+          <w:tab w:val="left" w:pos="0"/>
+        </w:tabs>
+      </w:pPr>
+    </w:p>
+    <w:p>
+      <w:pPr>
+        <w:tabs>
+          <w:tab w:val="left" w:pos="0"/>
+        </w:tabs>
+      </w:pPr>
+      <w:r>
+        <w:t>För att verkligen uppskatta vad det är bloom filter erbjuder oss så tänker jag här jämföra med en teoretisk implementation med balanserade sökträd. Medelvärdeslistan i min implementation får även den sägas vara ganska naiv så jag betraktar bara skillnaden i de två första stegen. Jag väljer att här jämföra med sökträd för att de har logaritmisk söktid.</w:t>
+      </w:r>
+    </w:p>
+    <w:p>
+      <w:pPr>
+        <w:tabs>
+          <w:tab w:val="left" w:pos="0"/>
+        </w:tabs>
+      </w:pPr>
+    </w:p>
+    <w:p>
+      <w:pPr>
+        <w:tabs>
+          <w:tab w:val="left" w:pos="0"/>
+        </w:tabs>
+      </w:pPr>
+      <w:r>
+        <w:t>Sökträd har en minnesanvändning på O(n). För att kunna jämföra mellan flöden så måste listan spara information om IP-adress och port, för källan och destinationen. Totalt krävs 12 byte per flöde. Utöver detta måste ett träd också spara ett antal pekare för barnnoder och föräldernoden. Det beror på vilken struktur man använder men jag kan nämna att ett Röd-Svart träd skulle behöva tre pekare om 4 byte, dvs ytterliggare 12 byte per element.</w:t>
+      </w:r>
+    </w:p>
+    <w:p>
+      <w:pPr>
+        <w:tabs>
+          <w:tab w:val="left" w:pos="0"/>
+        </w:tabs>
+      </w:pPr>
+    </w:p>
+    <w:p>
+      <w:pPr>
+        <w:tabs>
+          <w:tab w:val="left" w:pos="0"/>
+        </w:tabs>
+      </w:pPr>
+      <w:r>
+        <w:t>Bloom filtret å andra sidan använder runt 1,25 byte (10 bitar) per element för att minimera chansen för falska positiva. I första steget handlar det alltså om minst en faktor 10 i minnesanvändningen vi vinner på att använda bloom filter. Räknar vi dessutom in pekarna för ett Röd-Svart träd så blir det en faktor 20.</w:t>
+      </w:r>
+    </w:p>
+    <w:p>
+      <w:pPr>
+        <w:tabs>
+          <w:tab w:val="left" w:pos="0"/>
+        </w:tabs>
+      </w:pPr>
+    </w:p>
+    <w:p>
+      <w:pPr>
+        <w:tabs>
+          <w:tab w:val="left" w:pos="0"/>
+        </w:tabs>
+      </w:pPr>
+      <w:r>
+        <w:t xml:space="preserve">I det andra steget är vi intresserade av en IP-adress och en räknare. I en ideal implementation </w:t>
+      </w:r>
+      <w:r>
+        <w:lastRenderedPageBreak/>
+        <w:t>hade 1-bytes räknare använts. IP-adressen kräver 4 byte och summan blir alltså 5 byte per element. Med pekare blir det totalt 17 byte.</w:t>
+      </w:r>
+    </w:p>
+    <w:p>
+      <w:pPr>
+        <w:tabs>
+          <w:tab w:val="left" w:pos="0"/>
+        </w:tabs>
+      </w:pPr>
+    </w:p>
+    <w:p>
+      <w:pPr>
+        <w:tabs>
+          <w:tab w:val="left" w:pos="0"/>
+        </w:tabs>
+      </w:pPr>
+      <w:r>
+        <w:t>Counting bloom filter använder tio räknare per IP-adress vilket summeras till 10 byte per element. Inte en lika imponerande prestandavinst eftersom minnet mest tas upp av minnesreferenser i trädimplementationen.</w:t>
+      </w:r>
+    </w:p>
+    <w:p>
+      <w:pPr>
+        <w:tabs>
+          <w:tab w:val="left" w:pos="0"/>
+        </w:tabs>
+      </w:pPr>
+    </w:p>
+    <w:p>
+      <w:pPr>
+        <w:tabs>
+          <w:tab w:val="left" w:pos="0"/>
+        </w:tabs>
+      </w:pPr>
+      <w:r>
+        <w:t>Anledningen till att man inte kan använda exempelvis vektorer för att slippa pekare är eftersom att de har linjär söktid vilket hade varit på tok för långsamt. Även logaritmisk söktid är för långsam när hastigheten blir hög. Dessutom lider sökträd av många minnesreferenser. Flaskhalsen är som sagt just precis minnesåtkomsterna, vilket motiverar önskan att implementera algoritmen i SRAM. Bloom filter erbjuder vad som kan tyckas vara den perfekta kompromissen mellan minnesanvändning och antal minnesreferenser (konstant antal). Allt som krävs är att vi tillåter att algoritmen med en liten sannolikhet levererar fel svar emellanåt.</w:t>
       </w:r>
     </w:p>
     <w:p>
@@ -12629,128 +13190,6 @@
           <w:bCs/>
         </w:rPr>
       </w:pPr>
-      <w:bookmarkStart w:id="29" w:name="_Toc255336137"/>
-      <w:r>
-        <w:rPr>
-          <w:bCs/>
-        </w:rPr>
-        <w:t>Jämförelse med en naiv implementation</w:t>
-      </w:r>
-      <w:bookmarkEnd w:id="29"/>
-    </w:p>
-    <w:p>
-      <w:pPr>
-        <w:tabs>
-          <w:tab w:val="left" w:pos="0"/>
-        </w:tabs>
-      </w:pPr>
-      <w:r>
-        <w:t>För att verkligen uppskatta vad det är bloom filter erbjuder oss så tänker jag här jämföra med en teoretisk implementation med balanserade sökträd. Medelvärdeslistan i min implementation får även den sägas vara ganska naiv så jag betraktar bara skillnaden i de två första stegen. Jag väljer att här jämföra med sökträd för att de har logaritmisk söktid.</w:t>
-      </w:r>
-    </w:p>
-    <w:p>
-      <w:pPr>
-        <w:tabs>
-          <w:tab w:val="left" w:pos="0"/>
-        </w:tabs>
-      </w:pPr>
-    </w:p>
-    <w:p>
-      <w:pPr>
-        <w:tabs>
-          <w:tab w:val="left" w:pos="0"/>
-        </w:tabs>
-      </w:pPr>
-      <w:r>
-        <w:t>Sökträd har en minnesanvändning på O(n). För att kunna jämföra mellan flöden så måste listan spara information om IP-adress och port, för källan och destinationen. Totalt krävs 12 byte per flöde. Utöver detta måste ett träd också spara ett antal pekare för barnnoder och föräldernoden. Det beror på vilken struktur man använder men jag kan nämna att ett Röd-Svart träd skulle behöva tre pekare om 4 byte, dvs ytterliggare 12 byte per element.</w:t>
-      </w:r>
-    </w:p>
-    <w:p>
-      <w:pPr>
-        <w:tabs>
-          <w:tab w:val="left" w:pos="0"/>
-        </w:tabs>
-      </w:pPr>
-    </w:p>
-    <w:p>
-      <w:pPr>
-        <w:tabs>
-          <w:tab w:val="left" w:pos="0"/>
-        </w:tabs>
-      </w:pPr>
-      <w:r>
-        <w:t>Bloom filtret å andra sidan använder runt 1,25 byte (10 bitar) per element för att minimera chansen för falska positiva. I första steget handlar det alltså om minst en faktor 10 i minnesanvändningen vi vinner på att använda bloom filter. Räknar vi dessutom in pekarna för ett Röd-Svart träd så blir det en faktor 20.</w:t>
-      </w:r>
-    </w:p>
-    <w:p>
-      <w:pPr>
-        <w:tabs>
-          <w:tab w:val="left" w:pos="0"/>
-        </w:tabs>
-      </w:pPr>
-    </w:p>
-    <w:p>
-      <w:pPr>
-        <w:tabs>
-          <w:tab w:val="left" w:pos="0"/>
-        </w:tabs>
-      </w:pPr>
-      <w:r>
-        <w:t xml:space="preserve">I det andra steget är vi intresserade av en IP-adress och en räknare. I en ideal implementation hade 1-bytes räknare använts. IP-adressen kräver 4 byte och summan blir alltså 5 byte per </w:t>
-      </w:r>
-      <w:r>
-        <w:lastRenderedPageBreak/>
-        <w:t>element. Med pekare blir det totalt 17 byte.</w:t>
-      </w:r>
-    </w:p>
-    <w:p>
-      <w:pPr>
-        <w:tabs>
-          <w:tab w:val="left" w:pos="0"/>
-        </w:tabs>
-      </w:pPr>
-    </w:p>
-    <w:p>
-      <w:pPr>
-        <w:tabs>
-          <w:tab w:val="left" w:pos="0"/>
-        </w:tabs>
-      </w:pPr>
-      <w:r>
-        <w:t>Counting bloom filter använder tio räknare per IP-adress vilket summeras till 10 byte per element. Inte en lika imponerande prestandavinst eftersom minnet mest tas upp av minnesreferenser i trädimplementationen.</w:t>
-      </w:r>
-    </w:p>
-    <w:p>
-      <w:pPr>
-        <w:tabs>
-          <w:tab w:val="left" w:pos="0"/>
-        </w:tabs>
-      </w:pPr>
-    </w:p>
-    <w:p>
-      <w:pPr>
-        <w:tabs>
-          <w:tab w:val="left" w:pos="0"/>
-        </w:tabs>
-      </w:pPr>
-      <w:r>
-        <w:t>Anledningen till att man inte kan använda exempelvis vektorer för att slippa pekare är eftersom att de har linjär söktid vilket hade varit på tok för långsamt. Även logaritmisk söktid är för långsam när hastigheten blir hög. Dessutom lider sökträd av många minnesreferenser. Flaskhalsen är som sagt just precis minnesåtkomsterna, vilket motiverar önskan att implementera algoritmen i SRAM. Bloom filter erbjuder vad som kan tyckas vara den perfekta kompromissen mellan minnesanvändning och antal minnesreferenser (konstant antal). Allt som krävs är att vi tillåter att algoritmen med en liten sannolikhet levererar fel svar emellanåt.</w:t>
-      </w:r>
-    </w:p>
-    <w:p>
-      <w:pPr>
-        <w:pStyle w:val="Heading3"/>
-        <w:numPr>
-          <w:ilvl w:val="1"/>
-          <w:numId w:val="2"/>
-        </w:numPr>
-        <w:tabs>
-          <w:tab w:val="left" w:pos="0"/>
-        </w:tabs>
-        <w:rPr>
-          <w:bCs/>
-        </w:rPr>
-      </w:pPr>
       <w:bookmarkStart w:id="30" w:name="_Toc255336138"/>
       <w:r>
         <w:rPr>
@@ -12886,7 +13325,11 @@
         </w:tabs>
       </w:pPr>
       <w:r>
-        <w:t>Algoritmen baseras även här på portklassificering. Man motiverar det genom att om en peer använder en okänd port så kommer den fortfarande ofta att kommunciera med andra peers som använder standardportarna. Man sparar under en längre tid (en timme) vilka portar varje peer har kommunicerat över och klassificerar en peer som P2P om den har ett flöde som utnyttjar en P2P-port under denna tiden eller om den potentiellt kommunicerat med en P2P-identifierad peer.</w:t>
+        <w:t>Algoritmen baseras även här på portklassificering. Man motiverar det genom att om en peer använder en okänd port så kommer den fortfarande ofta att kommunciera med andra peers som använder standardportarna. Man sparar under en längre tid (en timme) vilka portar varje peer har kommunicerat över och klassificerar en peer som P2P om den har ett flöde som utnyttjar en P2P-port under denna tiden eller om den potentiellt kommunicerat med en P2P-</w:t>
+      </w:r>
+      <w:r>
+        <w:lastRenderedPageBreak/>
+        <w:t>identifierad peer.</w:t>
       </w:r>
     </w:p>
     <w:p>
@@ -13210,7 +13653,7 @@
                                 </pic:cNvPicPr>
                               </pic:nvPicPr>
                               <pic:blipFill>
-                                <a:blip r:embed="rId34"/>
+                                <a:blip r:embed="rId32"/>
                                 <a:srcRect/>
                                 <a:stretch>
                                   <a:fillRect/>
@@ -13338,7 +13781,7 @@
                                 </pic:cNvPicPr>
                               </pic:nvPicPr>
                               <pic:blipFill>
-                                <a:blip r:embed="rId35"/>
+                                <a:blip r:embed="rId33"/>
                                 <a:srcRect/>
                                 <a:stretch>
                                   <a:fillRect/>
@@ -13440,7 +13883,7 @@
                                 </pic:cNvPicPr>
                               </pic:nvPicPr>
                               <pic:blipFill>
-                                <a:blip r:embed="rId36"/>
+                                <a:blip r:embed="rId34"/>
                                 <a:srcRect/>
                                 <a:stretch>
                                   <a:fillRect/>
@@ -13554,7 +13997,7 @@
                                 </pic:cNvPicPr>
                               </pic:nvPicPr>
                               <pic:blipFill>
-                                <a:blip r:embed="rId37"/>
+                                <a:blip r:embed="rId35"/>
                                 <a:srcRect/>
                                 <a:stretch>
                                   <a:fillRect/>
@@ -13656,7 +14099,7 @@
                                 </pic:cNvPicPr>
                               </pic:nvPicPr>
                               <pic:blipFill>
-                                <a:blip r:embed="rId38"/>
+                                <a:blip r:embed="rId36"/>
                                 <a:srcRect/>
                                 <a:stretch>
                                   <a:fillRect/>
@@ -13782,7 +14225,7 @@
                                 </pic:cNvPicPr>
                               </pic:nvPicPr>
                               <pic:blipFill>
-                                <a:blip r:embed="rId39"/>
+                                <a:blip r:embed="rId37"/>
                                 <a:srcRect/>
                                 <a:stretch>
                                   <a:fillRect/>
@@ -13922,7 +14365,7 @@
                                 </pic:cNvPicPr>
                               </pic:nvPicPr>
                               <pic:blipFill>
-                                <a:blip r:embed="rId40"/>
+                                <a:blip r:embed="rId38"/>
                                 <a:srcRect/>
                                 <a:stretch>
                                   <a:fillRect/>
@@ -17872,7 +18315,7 @@
           <w:szCs w:val="16"/>
         </w:rPr>
       </w:pPr>
-      <w:hyperlink r:id="rId41" w:history="1">
+      <w:hyperlink r:id="rId39" w:history="1">
         <w:r>
           <w:rPr>
             <w:rStyle w:val="Hyperlink"/>
@@ -20138,14 +20581,6 @@
     <w:pitch w:val="fixed"/>
     <w:sig w:usb0="E0002AFF" w:usb1="C0007843" w:usb2="00000009" w:usb3="00000000" w:csb0="000001FF" w:csb1="00000000"/>
   </w:font>
-  <w:font w:name="Courier">
-    <w:panose1 w:val="02070409020205020404"/>
-    <w:charset w:val="00"/>
-    <w:family w:val="modern"/>
-    <w:notTrueType/>
-    <w:pitch w:val="fixed"/>
-    <w:sig w:usb0="00000003" w:usb1="00000000" w:usb2="00000000" w:usb3="00000000" w:csb0="00000001" w:csb1="00000000"/>
-  </w:font>
   <w:font w:name="Verdana">
     <w:panose1 w:val="020B0604030504040204"/>
     <w:charset w:val="00"/>
@@ -20174,7 +20609,7 @@
   </w:compat>
   <w:rsids>
     <w:rsidRoot w:val="00832EBB"/>
-    <w:rsid w:val="004D2E59"/>
+    <w:rsid w:val="001729C1"/>
     <w:rsid w:val="00832EBB"/>
   </w:rsids>
   <m:mathPr>

</xml_diff>

<commit_message>
Done! Time for spellcheck, fix references and equations.
Signed-off-by: Jonas <jonas@kalderstam.se>
</commit_message>
<xml_diff>
--- a/master.docx
+++ b/master.docx
@@ -7511,7 +7511,7 @@
             <v:fill color2="black"/>
             <v:imagedata r:id="rId8" o:title=""/>
           </v:shape>
-          <o:OLEObject Type="Embed" ProgID="Equation.3" ShapeID="_x0000_i1025" DrawAspect="Content" ObjectID="_1334583248" r:id="rId9"/>
+          <o:OLEObject Type="Embed" ProgID="Equation.3" ShapeID="_x0000_i1025" DrawAspect="Content" ObjectID="_1334585013" r:id="rId9"/>
         </w:object>
       </w:r>
       <w:r>
@@ -7593,7 +7593,7 @@
             <v:fill color2="black"/>
             <v:imagedata r:id="rId10" o:title=""/>
           </v:shape>
-          <o:OLEObject Type="Embed" ProgID="Equation.3" ShapeID="_x0000_i1026" DrawAspect="Content" ObjectID="_1334583249" r:id="rId11"/>
+          <o:OLEObject Type="Embed" ProgID="Equation.3" ShapeID="_x0000_i1026" DrawAspect="Content" ObjectID="_1334585014" r:id="rId11"/>
         </w:object>
       </w:r>
       <w:r>
@@ -7646,7 +7646,7 @@
             <v:fill color2="black"/>
             <v:imagedata r:id="rId12" o:title=""/>
           </v:shape>
-          <o:OLEObject Type="Embed" ProgID="Equation.3" ShapeID="_x0000_i1027" DrawAspect="Content" ObjectID="_1334583250" r:id="rId13"/>
+          <o:OLEObject Type="Embed" ProgID="Equation.3" ShapeID="_x0000_i1027" DrawAspect="Content" ObjectID="_1334585015" r:id="rId13"/>
         </w:object>
       </w:r>
       <w:r>
@@ -7699,7 +7699,7 @@
             <v:fill color2="black"/>
             <v:imagedata r:id="rId14" o:title=""/>
           </v:shape>
-          <o:OLEObject Type="Embed" ProgID="Equation.3" ShapeID="_x0000_i1028" DrawAspect="Content" ObjectID="_1334583251" r:id="rId15"/>
+          <o:OLEObject Type="Embed" ProgID="Equation.3" ShapeID="_x0000_i1028" DrawAspect="Content" ObjectID="_1334585016" r:id="rId15"/>
         </w:object>
       </w:r>
       <w:r>
@@ -7773,7 +7773,7 @@
             <v:fill color2="black"/>
             <v:imagedata r:id="rId16" o:title=""/>
           </v:shape>
-          <o:OLEObject Type="Embed" ProgID="Equation.3" ShapeID="_x0000_i1029" DrawAspect="Content" ObjectID="_1334583252" r:id="rId17"/>
+          <o:OLEObject Type="Embed" ProgID="Equation.3" ShapeID="_x0000_i1029" DrawAspect="Content" ObjectID="_1334585017" r:id="rId17"/>
         </w:object>
       </w:r>
       <w:r>
@@ -7886,7 +7886,7 @@
             <v:fill color2="black"/>
             <v:imagedata r:id="rId18" o:title=""/>
           </v:shape>
-          <o:OLEObject Type="Embed" ProgID="Equation.3" ShapeID="_x0000_i1030" DrawAspect="Content" ObjectID="_1334583253" r:id="rId19"/>
+          <o:OLEObject Type="Embed" ProgID="Equation.3" ShapeID="_x0000_i1030" DrawAspect="Content" ObjectID="_1334585018" r:id="rId19"/>
         </w:object>
       </w:r>
       <w:r>
@@ -7958,7 +7958,7 @@
             <v:fill color2="black"/>
             <v:imagedata r:id="rId20" o:title=""/>
           </v:shape>
-          <o:OLEObject Type="Embed" ProgID="Equation.3" ShapeID="_x0000_i1031" DrawAspect="Content" ObjectID="_1334583254" r:id="rId21"/>
+          <o:OLEObject Type="Embed" ProgID="Equation.3" ShapeID="_x0000_i1031" DrawAspect="Content" ObjectID="_1334585019" r:id="rId21"/>
         </w:object>
       </w:r>
       <w:r>
@@ -7995,7 +7995,7 @@
             <v:fill color2="black"/>
             <v:imagedata r:id="rId22" o:title=""/>
           </v:shape>
-          <o:OLEObject Type="Embed" ProgID="Equation.3" ShapeID="_x0000_i1032" DrawAspect="Content" ObjectID="_1334583255" r:id="rId23"/>
+          <o:OLEObject Type="Embed" ProgID="Equation.3" ShapeID="_x0000_i1032" DrawAspect="Content" ObjectID="_1334585020" r:id="rId23"/>
         </w:object>
       </w:r>
       <w:r>
@@ -8028,7 +8028,7 @@
             <v:fill color2="black"/>
             <v:imagedata r:id="rId24" o:title=""/>
           </v:shape>
-          <o:OLEObject Type="Embed" ProgID="Equation.3" ShapeID="_x0000_i1033" DrawAspect="Content" ObjectID="_1334583256" r:id="rId25"/>
+          <o:OLEObject Type="Embed" ProgID="Equation.3" ShapeID="_x0000_i1033" DrawAspect="Content" ObjectID="_1334585021" r:id="rId25"/>
         </w:object>
       </w:r>
       <w:r>
@@ -8066,7 +8066,7 @@
             <v:fill color2="black"/>
             <v:imagedata r:id="rId26" o:title=""/>
           </v:shape>
-          <o:OLEObject Type="Embed" ProgID="Equation.3" ShapeID="_x0000_i1034" DrawAspect="Content" ObjectID="_1334583257" r:id="rId27"/>
+          <o:OLEObject Type="Embed" ProgID="Equation.3" ShapeID="_x0000_i1034" DrawAspect="Content" ObjectID="_1334585022" r:id="rId27"/>
         </w:object>
       </w:r>
       <w:r>
@@ -8137,7 +8137,7 @@
             <v:fill color2="black"/>
             <v:imagedata r:id="rId28" o:title=""/>
           </v:shape>
-          <o:OLEObject Type="Embed" ProgID="Equation.3" ShapeID="_x0000_i1035" DrawAspect="Content" ObjectID="_1334583258" r:id="rId29"/>
+          <o:OLEObject Type="Embed" ProgID="Equation.3" ShapeID="_x0000_i1035" DrawAspect="Content" ObjectID="_1334585023" r:id="rId29"/>
         </w:object>
       </w:r>
       <w:r>
@@ -14260,60 +14260,65 @@
     </w:p>
     <w:p>
       <w:r>
-        <w:t>Enligt de situationer jag analyserat så uppträder BitTorrent med flera flöden per sekund stabilt övre längre perioder, medan icke P2P-trafik inte gör det. Webbtrafik i synnerhet präglas av små toppar med längre dalar emellan. Enda gången det blir en fråga om falska positiva är när många webbsidor öppnas samtidigt, eller när många personer surfar samtidigt bakom en NAT-router. I åtminstone det första fallet skulle det antagligen inte betyda allt för mycket om man för någon minut routas med högre latency hos sin leverantör. Tiden det tar att öppna tjugo sidor, samt tiden det tar att läsa tjugo sidor är sådan att det antagligen inte spelar någon roll ifall det tar hundra millisekunder extra att få kontakt med servern.</w:t>
+        <w:t>According to the situations I have analysed, the behaviour of Bittorrent traffic can be associated with multiple flows per second consistently over longer periods of time, while other non-P2P traffic does not. Web browsing in particular is characterized by small peaks with longer valleys inbetween. The only time there is a question of false positives is when alot of web pages are opened simultaneously. or when alot of people simultaneously browse the web behind a NAT router. Atleast in the first case it would probably not matter greatly if you were redirected with a higher latency by you ISP for a few minutes. The time it takes to open twenty pages, together with the time it takes to actually read twenty pages, is so high that it probably doesn't matter if the server responds in an additional few hundred milliseconds.</w:t>
       </w:r>
     </w:p>
     <w:p/>
     <w:p>
       <w:r>
-        <w:t>Servrar, om de är populära, kan också misskvalificeras. Men eftersom Internetleverantörer ofta i sina avtal specificerar att servrar är förbjudna eller endast tillåtna för privat bruk, kan det kanske snarare ses som en positiv bieffekt att sådan trafik inte heller prioriteras.</w:t>
+        <w:t>Servers, if they are popular, can also be misidentified. But since ISPs often in their terms of agreement forbid the customer to run servers except for personal use, this would perhaps be considered a positive side effect that such traffic wasn't prioritized.</w:t>
       </w:r>
     </w:p>
     <w:p/>
     <w:p>
       <w:r>
-        <w:t>Ett spel, som är väldigt beroende av latency och att ”routas rätt”, skulle ge upphov till maximalt ett flöde per sekund. Det är trots allt en enkel klient-server-applikation. Det är dessutom redan naturligt att stänga ner så många andra program och tjänster som möjligt för att frigöra så mycket resurser som möjligt (processor, minne) till spelet och för att minimera latency i sådana applikationer.</w:t>
+        <w:t xml:space="preserve">A game, which is very dependant on latency and correct routing, would give rise to at most one flow per second. It is after all a simple client-server application. It is also natural to shut down most non-essential programs to free as much resources as possible (CPU, memory) for the game </w:t>
+      </w:r>
+      <w:r>
+        <w:t>and to minimise latency.</w:t>
       </w:r>
     </w:p>
     <w:p/>
     <w:p>
       <w:r>
-        <w:t>BitTorrent verkar ge upphov till väldigt många flöden så länge som hastigheten är ganska stor, ca 100 KB/s eller mer. Nu när till och med villor ute i glesbygden har tillgång till 8 Mb/s ADSL är hastigheter av 1 MB/s på P2P-överföringar absolut inget reserverat för de med bäst uppkoppling längre. Därför spelar det antagligen inte så stor roll om långsam P2P-trafik inte identifieras. Den snabba trafiken som också är den dyraste identifieras med stor sannolikhet.</w:t>
+        <w:t>Bittorrent seems to give rise to alot of flows as long as the speed is fairly large, about 100kB/s or more. Now when even homes in the countryside have access to 8 Mb/s ADSL, speeds of 1 MB/s on P2P-connections are no longer reserved for those with the best connections. It then probably doesn't matter if slow P2P-traffic isn't identified. The fast traffic, which also is the more expensive traffic, is identified with high probability.</w:t>
       </w:r>
     </w:p>
     <w:p/>
     <w:p>
       <w:r>
-        <w:t>Det är också inte heller svårt att undgå upptäckt. Genom att använda till exempel en VPN-tunnel kan man med 100% sannolikhet undgå identifiering av sin Internetleverantör. I mina försök använde jag en VPN-tunnel till företaget Relakks[25] som erbjuder VPN i anonymiseringssyfte mot en månadskostnad.</w:t>
+        <w:t>It is also not hard to avoid detection. By using for example a VPN-tunnel, you can with 100% certainty avoid identification by your ISP. In my experiments I used a VPN-tunnel provided by the company Relakks [$REF 25] which offers VPN for the sake of anonymity for a fixed monthly charge. But regardless what kind of VPN is used, the flows must always be "set free" somewhere to reach their destinations. There it will be possible to identify the traffic. It also not impossible to imagine that Relakks or other companies offering VPN-services would be interested in priotizing traffic differently depending on type.</w:t>
       </w:r>
     </w:p>
     <w:p/>
     <w:p>
       <w:r>
-        <w:t>Men oavsett vad för VPN man använder så måste flödena ”sättas fria” någonstans för att kunna nå destinationerna. Där är det möjligt att identifiera trafiken. Det är dessutom inte helt omöjligt att tänka sig att Relakks eller andra företag som erbjuder VPN skulle vara intresserade av att prioritera trafiken olika beroende på typ.</w:t>
+        <w:t>A similar method would be to use a P2P-network such as Tor or Onion to hide your traffic pattern. Tor works by encrypting your traffic and routing it through a number of peers before it is sent to its destination. At the same time, you share part of you own bandwidth</w:t>
+      </w:r>
+      <w:r>
+        <w:t xml:space="preserve"> for others to route their traffic through. I have not done any experiments with tor, but I think that at a low load the pattern will look a lot like VPN. But if the speed would become high, maybe the number of connected Tor peers could give rise to a pattern similar to Bittorrent. But you would probably have to be connected to quite a few Tor peers for this to occur.</w:t>
       </w:r>
     </w:p>
     <w:p/>
     <w:p>
       <w:r>
-        <w:t xml:space="preserve">En liknande metod vore att använda ett P2P-nätverk som Tor eller Onion för att dölja sitt trafikmönster. Tor fungerar så att ens trafik krypteras och skickas genom ett antal peers innan den skickas vidare mot sin destination. Samtidigt så delar man själv ut en del av sin egen bandbredd för att andra ska kunna vidarebefodra trafik genom min dator. Jag har inte gjort några tester med Tor, men jag tror att vid låg belastning kommer mönstret att likna VPN väldigt mycket. Men skulle det vara så att hastigheten blir hög, så kanske antalet Tor-peers man är uppkopplad mot kommer att ge ett mönster liknande bittorrent. Fast man skulle antagligen behöva vara uppkopplad mot ganska många Tor-peers för att detta skulle kunna </w:t>
+        <w:t xml:space="preserve">In my implementation I used a limit of 2 flows per second to initially suspect P2P. A higher limit would increase the threshold for false positives, but also increase the risk that slow P2P </w:t>
       </w:r>
       <w:r>
         <w:lastRenderedPageBreak/>
-        <w:t>inträffa.</w:t>
+        <w:t>goes unidentified. In some of the diagrammes, where the pattern can be considered unclear, I have marked 2 and 10 with horizontal lines. If the number of flows stays consistently above 10, I consider it to be clearly identified as P2P. These two lines would have to be joined somewhere between 2 and 10 flows per second. The optimal value of this threshold could probably only be found through extensive experiments using real traffic from an ISP.</w:t>
       </w:r>
     </w:p>
     <w:p/>
     <w:p>
       <w:r>
-        <w:t xml:space="preserve">I min implementation använde jag ett gränsvärde på 2 flöden per sekund för att initialt misstänka P2P. Ett högre gränsvärde skulle höja tröskeln för falska positiva, men även risken att långsam P2P inte identfieras. I vissa av diagrammen, där mönstret kan anses vara otydligt, har jag markerat 2 och 10 med en horisontell linje. Om antalet flöden håller sig stabilt över 10 anser jag att det säkert är identifierat som P2P. Dessa två linjer skulle behöva förenas någonstans emellan 2 och 10 flöden per sekund. Det optimala värdet av detta gränsvärde kan antagligen bara finnas genom omfattande experiment med verklig trafik hos en leverantör. </w:t>
-      </w:r>
-    </w:p>
-    <w:p/>
-    <w:p>
-      <w:r>
-        <w:t>Tester i högre hastigheter skulle också vara en nödvändighet för att verifiera prestandan av algoritmen. Eftersom jag har varit begränsad till 100 MB/s har jag inte kunnat genomföra några relevanta experiment för att bekräfta effektiviteten. Trots det är jag säker på att, med hjälp av de förbättringar som jag föreslog i kapitel 8, algoritmen kan göras snabb nog för att klara av även hastigheter uppemot 40Gb/s i realtid. Det är helt klart att den rent storleksmässigt kan implementeras i SRAM.</w:t>
-      </w:r>
+        <w:t>Tests at higher speeds would also be a necessity to very the performace of the algorithm. Since I have been limited to 100 MB/s (the speed of the local network) I have been unable to perform any relevant experiments to confirm the efficiency. Despite that I am sure that, with the help of the suggestions I made in chapter 3.1.4, the algorithm could be made fast enough to be able to handle speeds even at 40 Gb/s in real time. It is clear from its size that it can be easily implemented with SRAM.</w:t>
+      </w:r>
+      <w:r>
+        <w:t xml:space="preserve"> </w:t>
+      </w:r>
+    </w:p>
+    <w:p>
       <w:r>
         <w:br w:type="page"/>
       </w:r>
@@ -20441,8 +20446,8 @@
   </w:compat>
   <w:rsids>
     <w:rsidRoot w:val="00832EBB"/>
-    <w:rsid w:val="00607505"/>
     <w:rsid w:val="00832EBB"/>
+    <w:rsid w:val="00886AB0"/>
   </w:rsids>
   <m:mathPr>
     <m:mathFont m:val="Cambria Math"/>

</xml_diff>

<commit_message>
Up to 2.2.1 The transport level checked
Signed-off-by: Jonas <jonas@kalderstam.se>
</commit_message>
<xml_diff>
--- a/master.docx
+++ b/master.docx
@@ -2439,7 +2439,13 @@
         <w:rPr>
           <w:noProof/>
         </w:rPr>
-        <w:t>3.1.3. The Algorithm</w:t>
+        <w:t xml:space="preserve">3.1.3. </w:t>
+      </w:r>
+      <w:r>
+        <w:rPr>
+          <w:noProof/>
+        </w:rPr>
+        <w:t>The algorithm</w:t>
       </w:r>
       <w:r>
         <w:rPr>
@@ -3253,7 +3259,13 @@
         <w:t>Swedish</w:t>
       </w:r>
       <w:r>
-        <w:t xml:space="preserve"> version, </w:t>
+        <w:t xml:space="preserve"> </w:t>
+      </w:r>
+      <w:r>
+        <w:t>text</w:t>
+      </w:r>
+      <w:r>
+        <w:t xml:space="preserve">, </w:t>
       </w:r>
       <w:r>
         <w:t>translated</w:t>
@@ -3305,10 +3317,22 @@
         <w:ind w:firstLine="284"/>
       </w:pPr>
       <w:r>
-        <w:t>The Internet has in its short life quickly evolved to an essential means for exchange of information. The speed of client connections</w:t>
-      </w:r>
-      <w:r>
-        <w:t xml:space="preserve"> have steadily increased from 14.4 Kb/s dial-up to speeds between 10 Mb/s and 1000 Mb/s. This has forced Internet service providers to increase their own capacity to satisfy customer needs. However, the last nine years have meant a revolution in information distribution with Peer-to-Peer. Once, users almost exclusively downloaded data, primarily text and images, while now they upload as much as they download. Simultaneously, the type of data has </w:t>
+        <w:t>The Internet has in its short life quickly evolved to an essential means for exchange of information. The speed</w:t>
+      </w:r>
+      <w:r>
+        <w:t>s</w:t>
+      </w:r>
+      <w:r>
+        <w:t xml:space="preserve"> of client connections</w:t>
+      </w:r>
+      <w:r>
+        <w:t xml:space="preserve"> have steadily increased from 14.4 Kb/s dial-up to speeds between 10 Mb/s and 1000 Mb/s. This has forced Internet service providers to increase their own capacity to satisfy customer needs. However, the last nine years have meant a revolution in information distribution with Peer-to-Peer. Once, users almost exclusively downloaded data, primarily text and images, while they </w:t>
+      </w:r>
+      <w:r>
+        <w:t xml:space="preserve">now </w:t>
+      </w:r>
+      <w:r>
+        <w:t xml:space="preserve">upload as much as they download. Simultaneously, the type of data has </w:t>
       </w:r>
       <w:r>
         <w:t>shifted</w:t>
@@ -3332,7 +3356,19 @@
         <w:t>within</w:t>
       </w:r>
       <w:r>
-        <w:t xml:space="preserve"> their network, it might still benefit from identifying P2P traffic in order to maximise quality of service for vital services such as voice-over-IP. But to be able to identify P2P traffic, in real time, that is invisible to previous methods and at the speeds that the routers of providers operate in is a challenge.</w:t>
+        <w:t xml:space="preserve"> their network, it might still benefit from identifying P2P traffic in order to maximise quality of service for vital services such as voice-over-IP. But to be able to identify P2P traffic, in real time, that is invisible to previous methods and at the speeds that the </w:t>
+      </w:r>
+      <w:r>
+        <w:t xml:space="preserve">providers' </w:t>
+      </w:r>
+      <w:r>
+        <w:t>routers</w:t>
+      </w:r>
+      <w:r>
+        <w:t xml:space="preserve"> </w:t>
+      </w:r>
+      <w:r>
+        <w:t>operate in is a challenge.</w:t>
       </w:r>
     </w:p>
     <w:p>
@@ -3362,7 +3398,7 @@
         <w:t xml:space="preserve"> growing function. In the context of data streams however, it is not unusual for log(n) to quickly grow </w:t>
       </w:r>
       <w:r>
-        <w:t>beyond 20. A potentially twentyfold decrease in performance is not something that can be ignored</w:t>
+        <w:t>beyond 20. A potential twentyfold decrease in performance is not something that can be ignored</w:t>
       </w:r>
       <w:sdt>
         <w:sdtPr>
@@ -3370,29 +3406,39 @@
           <w:citation/>
         </w:sdtPr>
         <w:sdtContent>
-          <w:fldSimple w:instr=" CITATION Blo70 \l 1053 ">
+          <w:r>
+            <w:fldChar w:fldCharType="begin"/>
+          </w:r>
+          <w:r>
+            <w:instrText xml:space="preserve"> CITATION Blo70 \l 1053 </w:instrText>
+          </w:r>
+          <w:r>
+            <w:fldChar w:fldCharType="separate"/>
+          </w:r>
+          <w:r>
+            <w:rPr>
+              <w:noProof/>
+            </w:rPr>
+            <w:t xml:space="preserve"> [</w:t>
+          </w:r>
+          <w:hyperlink w:anchor="Blo70" w:history="1">
             <w:r>
               <w:rPr>
-                <w:noProof/>
-              </w:rPr>
-              <w:t xml:space="preserve"> [</w:t>
+                <w:rStyle w:val="Numreringstecken"/>
+                <w:noProof/>
+              </w:rPr>
+              <w:t>1</w:t>
             </w:r>
-            <w:hyperlink w:anchor="Blo70" w:history="1">
-              <w:r>
-                <w:rPr>
-                  <w:rStyle w:val="Numreringstecken"/>
-                  <w:noProof/>
-                </w:rPr>
-                <w:t>1</w:t>
-              </w:r>
-            </w:hyperlink>
-            <w:r>
-              <w:rPr>
-                <w:noProof/>
-              </w:rPr>
-              <w:t>]</w:t>
-            </w:r>
-          </w:fldSimple>
+          </w:hyperlink>
+          <w:r>
+            <w:rPr>
+              <w:noProof/>
+            </w:rPr>
+            <w:t>]</w:t>
+          </w:r>
+          <w:r>
+            <w:fldChar w:fldCharType="end"/>
+          </w:r>
         </w:sdtContent>
       </w:sdt>
       <w:r>
@@ -3456,7 +3502,13 @@
         <w:t>2.5</w:t>
       </w:r>
       <w:r>
-        <w:t xml:space="preserve"> to </w:t>
+        <w:t xml:space="preserve"> </w:t>
+      </w:r>
+      <w:r>
+        <w:t>and</w:t>
+      </w:r>
+      <w:r>
+        <w:t xml:space="preserve"> </w:t>
       </w:r>
       <w:r>
         <w:t>2.6</w:t>
@@ -3465,7 +3517,7 @@
         <w:t xml:space="preserve"> deal with P2P and traffic </w:t>
       </w:r>
       <w:r>
-        <w:t>prioritisation</w:t>
+        <w:t>prioritization</w:t>
       </w:r>
       <w:r>
         <w:t xml:space="preserve">. The algorithm I have used is explained in </w:t>
@@ -3474,7 +3526,7 @@
         <w:t>chapter</w:t>
       </w:r>
       <w:r>
-        <w:t xml:space="preserve"> 3.1 of part 2,</w:t>
+        <w:t xml:space="preserve"> 3.1,</w:t>
       </w:r>
       <w:r>
         <w:t xml:space="preserve"> together with some suggestions for improvements. Finally, the experimental procedure and results are presented in chapters </w:t>
@@ -3645,7 +3697,31 @@
         <w:t xml:space="preserve">Information is often considered </w:t>
       </w:r>
       <w:r>
-        <w:t>as a static mass, especially when housed in the form of a database. There are times when such a view is limited by what is possible and practical to do. The two primary examples are when the amount of data is huge, and when the data is streaming in very fast and has to be processed and re-transmitted or be lost forever. At these times the data is best viewed as a (potentially infinite) stream. Although data streams will mostly be considered from how they relate to computer networks in this paper, I will begin by consider their general representation.</w:t>
+        <w:t xml:space="preserve">as a static mass, especially when housed in the form of a database. There are times when such a view is limited by what is possible and practical to do. The two primary examples are when the amount of data is huge, and when the data is </w:t>
+      </w:r>
+      <w:del w:id="5" w:author="Jonas" w:date="2010-06-10T22:47:00Z">
+        <w:r>
+          <w:delText xml:space="preserve">streaming </w:delText>
+        </w:r>
+      </w:del>
+      <w:ins w:id="6" w:author="Jonas" w:date="2010-06-10T22:47:00Z">
+        <w:r>
+          <w:t>coming</w:t>
+        </w:r>
+        <w:r>
+          <w:t xml:space="preserve"> </w:t>
+        </w:r>
+      </w:ins>
+      <w:r>
+        <w:t>in very fast and has to be processed and re-transmitted</w:t>
+      </w:r>
+      <w:ins w:id="7" w:author="Jonas" w:date="2010-06-10T22:47:00Z">
+        <w:r>
+          <w:t xml:space="preserve"> quickly</w:t>
+        </w:r>
+      </w:ins>
+      <w:r>
+        <w:t xml:space="preserve"> or be lost forever. At these times the data is best viewed as a (potentially infinite) stream. Although data streams will mostly be considered from how they relate to computer networks in this paper, I will begin by consider their general representation.</w:t>
       </w:r>
     </w:p>
     <w:p>
@@ -3675,7 +3751,7 @@
         <w:rPr>
           <w:rStyle w:val="FootnoteReference"/>
         </w:rPr>
-        <w:footnoteReference w:id="2"/>
+        <w:footnoteReference w:id="1"/>
       </w:r>
       <w:r>
         <w:t xml:space="preserve">. </w:t>
@@ -3714,7 +3790,54 @@
         <w:t>The amount of information scrolling by during the news is limited enough that this is not a problem for most people but imagine for a moment if the amount of information in that scrolling text was enormous, say, the size of your local library. To be able to identify duplicates you'd be required to remember what you already read, or at least a summary</w:t>
       </w:r>
       <w:r>
-        <w:t xml:space="preserve"> of it. If we also assume that the news in the strip of text is printed randomly, we cannot concentrate our efforts to just remember a few, that is the first piece of text read. Instead of increasing the amount of information displayed, we can also increase its speed. Seeing every letter is not a problem, all you have to do is fixate your eyes on one point on the strip, but reading is more than just seeing letters. It takes a minute amount of time to process the word before a meaning is associated with the shapes seen by the eye. It takes additional time to associate this word with the previous word we read, and so on. Much like how the computer has to process information and store it. If the text scrolls fast enough, we might have trouble processing the meaning of it before we have to start reading the next sentence. Even if we were able to read all the words, if someone were to ask us to summarize what we read we would probably do a lousy job of it. The same problem is faced by computers when the amount of data grows larger and faster.</w:t>
+        <w:t xml:space="preserve"> of it. If we also assume that the news in the strip of text is printed randomly, we cannot concentrate our efforts to just remember a few</w:t>
+      </w:r>
+      <w:ins w:id="8" w:author="Jonas" w:date="2010-06-10T22:50:00Z">
+        <w:r>
+          <w:t xml:space="preserve"> of them</w:t>
+        </w:r>
+      </w:ins>
+      <w:del w:id="9" w:author="Jonas" w:date="2010-06-10T22:50:00Z">
+        <w:r>
+          <w:delText xml:space="preserve">, that is </w:delText>
+        </w:r>
+      </w:del>
+      <w:ins w:id="10" w:author="Jonas" w:date="2010-06-10T22:50:00Z">
+        <w:r>
+          <w:t xml:space="preserve"> (</w:t>
+        </w:r>
+      </w:ins>
+      <w:del w:id="11" w:author="Jonas" w:date="2010-06-10T22:50:00Z">
+        <w:r>
+          <w:delText xml:space="preserve">the </w:delText>
+        </w:r>
+      </w:del>
+      <w:ins w:id="12" w:author="Jonas" w:date="2010-06-10T22:50:00Z">
+        <w:r>
+          <w:t>like the</w:t>
+        </w:r>
+        <w:r>
+          <w:t xml:space="preserve"> </w:t>
+        </w:r>
+      </w:ins>
+      <w:r>
+        <w:t xml:space="preserve">first piece of text </w:t>
+      </w:r>
+      <w:ins w:id="13" w:author="Jonas" w:date="2010-06-10T22:50:00Z">
+        <w:r>
+          <w:t xml:space="preserve">we </w:t>
+        </w:r>
+      </w:ins>
+      <w:r>
+        <w:t>read</w:t>
+      </w:r>
+      <w:ins w:id="14" w:author="Jonas" w:date="2010-06-10T22:50:00Z">
+        <w:r>
+          <w:t>)</w:t>
+        </w:r>
+      </w:ins>
+      <w:r>
+        <w:t>. Instead of increasing the amount of information displayed, we can also increase its speed. Seeing every letter is not a problem, all you have to do is fixate your eyes on one point on the strip, but reading is more than just seeing letters. It takes a minute amount of time to process the word before a meaning is associated with the shapes seen by the eye. It takes additional time to associate this word with the previous word we read, and so on. Much like how the computer has to process information and store it. If the text scrolls fast enough, we might have trouble processing the meaning of it before we have to start reading the next sentence. Even if we were able to read all the words, if someone were to ask us to summarize what we read we would probably do a lousy job of it. The same problem is faced by computers when the amount of data grows larger and faster.</w:t>
       </w:r>
     </w:p>
     <w:p>
@@ -3727,22 +3850,46 @@
         <w:spacing w:line="360" w:lineRule="auto"/>
         <w:ind w:firstLine="284"/>
       </w:pPr>
-      <w:bookmarkStart w:id="5" w:name="_Toc261339374"/>
+      <w:bookmarkStart w:id="15" w:name="_Toc261339374"/>
       <w:r>
         <w:t xml:space="preserve">2.1.1. </w:t>
       </w:r>
       <w:r>
         <w:t>Different types of windows</w:t>
       </w:r>
-      <w:bookmarkEnd w:id="5"/>
-    </w:p>
-    <w:p>
-      <w:pPr>
-        <w:spacing w:line="360" w:lineRule="auto"/>
-        <w:ind w:firstLine="284"/>
-      </w:pPr>
-      <w:r>
-        <w:t>One way to tackle the problem is to only concentrate on a small part of the stream at any given time. If the stream is data being collected in real time, maybe it would appropriate only to consider the last X elements, or elements that were recorded in the last Y minutes. It can be said that the stream is viewed with the help of a small window. where only part of the stream</w:t>
+      <w:bookmarkEnd w:id="15"/>
+    </w:p>
+    <w:p>
+      <w:pPr>
+        <w:spacing w:line="360" w:lineRule="auto"/>
+        <w:ind w:firstLine="284"/>
+      </w:pPr>
+      <w:r>
+        <w:t>One way to tackle the problem is to only concentrate on a small part of the stream at any given time. If the stream is data being collected in real time, maybe it would</w:t>
+      </w:r>
+      <w:ins w:id="16" w:author="Jonas" w:date="2010-06-10T22:51:00Z">
+        <w:r>
+          <w:t xml:space="preserve"> be</w:t>
+        </w:r>
+      </w:ins>
+      <w:r>
+        <w:t xml:space="preserve"> appropriate </w:t>
+      </w:r>
+      <w:ins w:id="17" w:author="Jonas" w:date="2010-06-10T22:51:00Z">
+        <w:r>
+          <w:t xml:space="preserve">to </w:t>
+        </w:r>
+      </w:ins>
+      <w:r>
+        <w:t xml:space="preserve">only </w:t>
+      </w:r>
+      <w:del w:id="18" w:author="Jonas" w:date="2010-06-10T22:51:00Z">
+        <w:r>
+          <w:delText xml:space="preserve">to </w:delText>
+        </w:r>
+      </w:del>
+      <w:r>
+        <w:t>consider the last X elements, or elements that were recorded in the last Y minutes. It can be said that the stream is viewed with the help of a small window. where only part of the stream</w:t>
       </w:r>
       <w:r>
         <w:t xml:space="preserve"> is visible.</w:t>
@@ -3807,7 +3954,20 @@
         <w:t>.</w:t>
       </w:r>
       <w:r>
-        <w:t xml:space="preserve"> The primary advantage is that such a solution is easy to implement. The drawback is that different kinds of errors or uncertainty can be introduced depending on what is being investigated in the stream. If we were to be interested in an event that would be spread out in time, it is possible that it would not be detected if it was recorded at the end of a window. In that case the event would be cut in half, and in none of the adjacent windows would we potentially detect it.</w:t>
+        <w:t xml:space="preserve"> The primary advantage is that such a solution is easy to implement. The drawback is that different kinds of errors or uncertainty can be introduced depending on what is being investigated in the stream. If we were to be interested in an event that would be spread out in time, it is possible that it would not be detected if it was recorded at the end of a window. In that case the event would be cut in half, and</w:t>
+      </w:r>
+      <w:ins w:id="19" w:author="Jonas" w:date="2010-06-10T22:53:00Z">
+        <w:r>
+          <w:t xml:space="preserve"> we would potentially detect it in none of the windows</w:t>
+        </w:r>
+      </w:ins>
+      <w:del w:id="20" w:author="Jonas" w:date="2010-06-10T22:53:00Z">
+        <w:r>
+          <w:delText xml:space="preserve"> in none of the adjacent windows would we potentially detect it</w:delText>
+        </w:r>
+      </w:del>
+      <w:r>
+        <w:t>.</w:t>
       </w:r>
     </w:p>
     <w:p>
@@ -3820,7 +3980,15 @@
       </w:r>
       <w:r>
         <w:lastRenderedPageBreak/>
-        <w:t>We are now forced to remember how old individual elements are in order to forget them at the right time. Care must be taken so that we are not forced to iterate of a list searching for old elements. This is called a sliding window</w:t>
+        <w:t xml:space="preserve">We are now forced to remember how old individual elements are in order to forget them at the right time. Care must be taken so that we are not forced to iterate </w:t>
+      </w:r>
+      <w:del w:id="21" w:author="Jonas" w:date="2010-06-10T22:54:00Z">
+        <w:r>
+          <w:delText xml:space="preserve">of </w:delText>
+        </w:r>
+      </w:del>
+      <w:r>
+        <w:t>a list searching for old elements. This is called a sliding window</w:t>
       </w:r>
       <w:sdt>
         <w:sdtPr>
@@ -3956,14 +4124,14 @@
         <w:spacing w:line="360" w:lineRule="auto"/>
         <w:ind w:firstLine="284"/>
       </w:pPr>
-      <w:bookmarkStart w:id="6" w:name="_Toc261339375"/>
+      <w:bookmarkStart w:id="22" w:name="_Toc261339375"/>
       <w:r>
         <w:t xml:space="preserve">2.2. </w:t>
       </w:r>
       <w:r>
         <w:t>Computer networks and TCP/IP</w:t>
       </w:r>
-      <w:bookmarkEnd w:id="6"/>
+      <w:bookmarkEnd w:id="22"/>
     </w:p>
     <w:p>
       <w:pPr>
@@ -3983,7 +4151,98 @@
         <w:t xml:space="preserve"> cabling to connect computers, switches and routers which in turn are connected to other computers. This is far from the only way to construct networks. Multiple types of cabling exists and every one of those types could require a more or less unique implementation. Another  commonly used method to build networks is by using 802.11/a/b/g/n wireless</w:t>
       </w:r>
       <w:r>
-        <w:t xml:space="preserve"> access points and network cards. Other methods include telephone wires (DSL, ISDN), Bluetooth, satellite based radio signals and much more. It would even be possible to construct a network only using paper cups and a piece of string together with enough time and effort. The point I wish to make is that nearly all of these different ways require different implementations in the computer's software to function as a computer network. Sending a radio signal is quite different from sending electrical impulses through cables (or vibrations through strings). Developers the world over are forever grateful that they usually don't have to consider on what medium the network is constructed. This since the process to establish a connection is handled at a lower level that the one most write their programs on. Normally, it is the operating system that handles this.</w:t>
+        <w:t xml:space="preserve"> access points and network cards. Other methods include telephone wires (DSL, ISDN), Bluetooth, satellite based radio signals and much more. It would even be possible</w:t>
+      </w:r>
+      <w:ins w:id="23" w:author="Jonas" w:date="2010-06-10T22:56:00Z">
+        <w:r>
+          <w:t>, given enough time and effort,</w:t>
+        </w:r>
+      </w:ins>
+      <w:r>
+        <w:t xml:space="preserve"> to construct a network </w:t>
+      </w:r>
+      <w:del w:id="24" w:author="Jonas" w:date="2010-06-10T22:55:00Z">
+        <w:r>
+          <w:delText xml:space="preserve">only </w:delText>
+        </w:r>
+      </w:del>
+      <w:r>
+        <w:t>using</w:t>
+      </w:r>
+      <w:ins w:id="25" w:author="Jonas" w:date="2010-06-10T22:55:00Z">
+        <w:r>
+          <w:t xml:space="preserve"> only</w:t>
+        </w:r>
+      </w:ins>
+      <w:r>
+        <w:t xml:space="preserve"> paper cups and a piece of string</w:t>
+      </w:r>
+      <w:del w:id="26" w:author="Jonas" w:date="2010-06-10T22:56:00Z">
+        <w:r>
+          <w:delText xml:space="preserve"> together with enough time and effort</w:delText>
+        </w:r>
+      </w:del>
+      <w:r>
+        <w:t xml:space="preserve">. The point I wish to make is that nearly all of these different </w:t>
+      </w:r>
+      <w:del w:id="27" w:author="Jonas" w:date="2010-06-10T22:56:00Z">
+        <w:r>
+          <w:delText xml:space="preserve">ways </w:delText>
+        </w:r>
+      </w:del>
+      <w:ins w:id="28" w:author="Jonas" w:date="2010-06-10T22:56:00Z">
+        <w:r>
+          <w:t>methods</w:t>
+        </w:r>
+        <w:r>
+          <w:t xml:space="preserve"> </w:t>
+        </w:r>
+      </w:ins>
+      <w:r>
+        <w:t xml:space="preserve">require different implementations in the computer's software to function as a computer network. Sending a radio signal is quite different from sending electrical impulses through cables (or vibrations through strings). Developers the world over are forever grateful that they usually don't have to consider on what medium the network is constructed. This since the process </w:t>
+      </w:r>
+      <w:del w:id="29" w:author="Jonas" w:date="2010-06-10T22:57:00Z">
+        <w:r>
+          <w:delText xml:space="preserve">to </w:delText>
+        </w:r>
+      </w:del>
+      <w:ins w:id="30" w:author="Jonas" w:date="2010-06-10T22:57:00Z">
+        <w:r>
+          <w:t>of</w:t>
+        </w:r>
+        <w:r>
+          <w:t xml:space="preserve"> </w:t>
+        </w:r>
+      </w:ins>
+      <w:r>
+        <w:t>establish</w:t>
+      </w:r>
+      <w:ins w:id="31" w:author="Jonas" w:date="2010-06-10T22:57:00Z">
+        <w:r>
+          <w:t>ing</w:t>
+        </w:r>
+      </w:ins>
+      <w:r>
+        <w:t xml:space="preserve"> a connection is handled at a lower level </w:t>
+      </w:r>
+      <w:del w:id="32" w:author="Jonas" w:date="2010-06-10T22:57:00Z">
+        <w:r>
+          <w:delText xml:space="preserve">that </w:delText>
+        </w:r>
+      </w:del>
+      <w:ins w:id="33" w:author="Jonas" w:date="2010-06-10T22:57:00Z">
+        <w:r>
+          <w:t>tha</w:t>
+        </w:r>
+        <w:r>
+          <w:t>n</w:t>
+        </w:r>
+        <w:r>
+          <w:t xml:space="preserve"> </w:t>
+        </w:r>
+      </w:ins>
+      <w:r>
+        <w:t>the one most write their programs on. Normally, it is the operating system that handles this.</w:t>
       </w:r>
     </w:p>
     <w:p>
@@ -4001,7 +4260,15 @@
         <w:t>Open Systems Interconnection)</w:t>
       </w:r>
       <w:r>
-        <w:t xml:space="preserve">. These are as follows, from the bottom up: the physical level, the data link level, the network level, the transport level, the session level, the presentation level and the application level. I will only concern myself with the transport level in this paper. Of the lower levels I will only mention that they provide the ability for the transport level to transmit data over a connection (down to the actual physical conversion to electrical/optical/vibrating signals depending on the medium). The upper level handles the actual data that is transferred. This differs from application to application. Since I assume this </w:t>
+        <w:t>. These are as follows, from the bottom up: the physical level, the data link level, the network level, the transport level, the session level, the presentation level and the application level. I will only concern myself with the transport level in this paper. Of the lower levels I will only mention that they provide the ability for the transport level to transmit data over a connection (down to the actual physical conversion to electrical/optical/vibrating signals depending on the medium). The upper level</w:t>
+      </w:r>
+      <w:ins w:id="34" w:author="Jonas" w:date="2010-06-10T22:58:00Z">
+        <w:r>
+          <w:t>s</w:t>
+        </w:r>
+      </w:ins>
+      <w:r>
+        <w:t xml:space="preserve"> handles the actual data that is transferred. This differs from application to application. Since I assume this </w:t>
       </w:r>
       <w:r>
         <w:lastRenderedPageBreak/>
@@ -4088,8 +4355,29 @@
       <w:r>
         <w:t>TCP is usually used when a reliable transfer of data is the most important aspect. It offers guaranteed delivery. Guaranteed in the sense that the computer will keep trying to transmit data that hasn't arrived at the destination</w:t>
       </w:r>
-      <w:r>
-        <w:t xml:space="preserve"> but d</w:t>
+      <w:ins w:id="35" w:author="Jonas" w:date="2010-06-10T23:00:00Z">
+        <w:r>
+          <w:t>.</w:t>
+        </w:r>
+      </w:ins>
+      <w:r>
+        <w:t xml:space="preserve"> </w:t>
+      </w:r>
+      <w:del w:id="36" w:author="Jonas" w:date="2010-06-10T23:00:00Z">
+        <w:r>
+          <w:delText xml:space="preserve">but </w:delText>
+        </w:r>
+      </w:del>
+      <w:ins w:id="37" w:author="Jonas" w:date="2010-06-10T23:00:00Z">
+        <w:r>
+          <w:t>B</w:t>
+        </w:r>
+        <w:r>
+          <w:t xml:space="preserve">ut </w:t>
+        </w:r>
+      </w:ins>
+      <w:r>
+        <w:t>d</w:t>
       </w:r>
       <w:r>
         <w:t xml:space="preserve">ata that becomes lost can </w:t>
@@ -4104,7 +4392,15 @@
         <w:t xml:space="preserve"> </w:t>
       </w:r>
       <w:r>
-        <w:t xml:space="preserve">UDP on the other hand offers no error correction so data is only sent once. Data can </w:t>
+        <w:t>UDP on the other hand offers no error correction</w:t>
+      </w:r>
+      <w:ins w:id="38" w:author="Jonas" w:date="2010-06-10T23:00:00Z">
+        <w:r>
+          <w:t>,</w:t>
+        </w:r>
+      </w:ins>
+      <w:r>
+        <w:t xml:space="preserve"> so data is only sent once. Data can </w:t>
       </w:r>
       <w:r>
         <w:t xml:space="preserve">be lost in the transfer, but is </w:t>
@@ -4128,10 +4424,45 @@
         <w:ind w:firstLine="284"/>
       </w:pPr>
       <w:r>
-        <w:t>The reason "guaranteed delivery" isn't something one can expect from all protocols is because when a computer sends information to another computer, that information will pass through an amount of different computers and devices before reaching its destination. One of those devices might disappear from the network unexpectantly in the middle of the transfer</w:t>
-      </w:r>
-      <w:r>
-        <w:t>. Information passing through third-party machines is a natural consequence of the fact that computers usually don't have a dedicated network cable to all other computers. Up til the end of the 80s, every computer had basically a complete map of the entire network and thus knew exactly which path it should send it on to make it arrive quickly and safely. But as networks grew and traffic increased, this became unmanageble</w:t>
+        <w:t xml:space="preserve">The reason "guaranteed delivery" isn't something one can expect from all protocols is because when a computer sends information to another computer, that information will pass through an amount of different computers and devices before reaching its destination. One of those devices might disappear from the network </w:t>
+      </w:r>
+      <w:del w:id="39" w:author="Jonas" w:date="2010-06-10T23:01:00Z">
+        <w:r>
+          <w:delText xml:space="preserve">unexpectantly </w:delText>
+        </w:r>
+      </w:del>
+      <w:ins w:id="40" w:author="Jonas" w:date="2010-06-10T23:01:00Z">
+        <w:r>
+          <w:t>unexpect</w:t>
+        </w:r>
+        <w:r>
+          <w:t>edly</w:t>
+        </w:r>
+        <w:r>
+          <w:t xml:space="preserve"> </w:t>
+        </w:r>
+      </w:ins>
+      <w:r>
+        <w:t>in the middle of the transfer</w:t>
+      </w:r>
+      <w:r>
+        <w:t xml:space="preserve">. Information passing through third-party machines is a natural consequence of the fact that computers usually don't have a dedicated network cable to all other computers. Up til the end of the 80s, every computer had basically a complete map of the entire network and thus knew exactly which path it should send </w:t>
+      </w:r>
+      <w:del w:id="41" w:author="Jonas" w:date="2010-06-10T23:02:00Z">
+        <w:r>
+          <w:delText xml:space="preserve">it </w:delText>
+        </w:r>
+      </w:del>
+      <w:ins w:id="42" w:author="Jonas" w:date="2010-06-10T23:02:00Z">
+        <w:r>
+          <w:t>the data</w:t>
+        </w:r>
+        <w:r>
+          <w:t xml:space="preserve"> </w:t>
+        </w:r>
+      </w:ins>
+      <w:r>
+        <w:t>on to make it arrive quickly and safely. But as networks grew and traffic increased, this became unmanageble</w:t>
       </w:r>
       <w:sdt>
         <w:sdtPr>
@@ -4194,7 +4525,7 @@
         <w:rPr>
           <w:rStyle w:val="FootnoteReference"/>
         </w:rPr>
-        <w:footnoteReference w:id="3"/>
+        <w:footnoteReference w:id="2"/>
       </w:r>
       <w:r>
         <w:t xml:space="preserve"> and changes can be made quickly and simply, without affecting the network as a whole.</w:t>
@@ -4211,11 +4542,11 @@
       <w:pPr>
         <w:pStyle w:val="Heading3"/>
       </w:pPr>
-      <w:bookmarkStart w:id="7" w:name="_Toc261339376"/>
+      <w:bookmarkStart w:id="43" w:name="_Toc261339376"/>
       <w:r>
         <w:t>2.2.1. The transport level</w:t>
       </w:r>
-      <w:bookmarkEnd w:id="7"/>
+      <w:bookmarkEnd w:id="43"/>
     </w:p>
     <w:p>
       <w:pPr>
@@ -4238,7 +4569,7 @@
         <w:rPr>
           <w:rStyle w:val="FootnoteReference"/>
         </w:rPr>
-        <w:footnoteReference w:id="4"/>
+        <w:footnoteReference w:id="3"/>
       </w:r>
       <w:r>
         <w:t xml:space="preserve"> and sends a request to port 80 at the server to establish a connection. Once a connection is established, the protocol takes the data that is to be sent and divides it into smaller pieces (referred to as </w:t>
@@ -4897,7 +5228,7 @@
         <w:spacing w:line="360" w:lineRule="auto"/>
         <w:ind w:firstLine="284"/>
       </w:pPr>
-      <w:bookmarkStart w:id="8" w:name="_Toc261339377"/>
+      <w:bookmarkStart w:id="44" w:name="_Toc261339377"/>
       <w:r>
         <w:t>2.3</w:t>
       </w:r>
@@ -4907,7 +5238,7 @@
       <w:r>
         <w:t>Data streams in relation to routers</w:t>
       </w:r>
-      <w:bookmarkEnd w:id="8"/>
+      <w:bookmarkEnd w:id="44"/>
     </w:p>
     <w:p>
       <w:pPr>
@@ -5261,7 +5592,7 @@
         <w:rPr>
           <w:rStyle w:val="FootnoteReference"/>
         </w:rPr>
-        <w:footnoteReference w:id="5"/>
+        <w:footnoteReference w:id="4"/>
       </w:r>
       <w:r>
         <w:t>, is too slow</w:t>
@@ -5438,7 +5769,7 @@
         <w:rPr>
           <w:rStyle w:val="FootnoteReference"/>
         </w:rPr>
-        <w:footnoteReference w:id="6"/>
+        <w:footnoteReference w:id="5"/>
       </w:r>
       <w:r>
         <w:t>, is already used in routers today because this is not a new problem for routers. It is also used inside the processors driving most of our personal computers. The time to read a registry in the CPU takes only a few nanoseconds</w:t>
@@ -5597,7 +5928,7 @@
         <w:spacing w:line="360" w:lineRule="auto"/>
         <w:ind w:firstLine="284"/>
       </w:pPr>
-      <w:bookmarkStart w:id="9" w:name="_Toc261339378"/>
+      <w:bookmarkStart w:id="45" w:name="_Toc261339378"/>
       <w:r>
         <w:t>2.4</w:t>
       </w:r>
@@ -5632,7 +5963,7 @@
         </w:rPr>
         <w:t xml:space="preserve"> to forget.</w:t>
       </w:r>
-      <w:bookmarkEnd w:id="9"/>
+      <w:bookmarkEnd w:id="45"/>
     </w:p>
     <w:p>
       <w:pPr>
@@ -5774,7 +6105,7 @@
           <w:rStyle w:val="FootnoteReference"/>
           <w:color w:val="000000"/>
         </w:rPr>
-        <w:footnoteReference w:id="7"/>
+        <w:footnoteReference w:id="6"/>
       </w:r>
       <w:r>
         <w:rPr>
@@ -5852,7 +6183,7 @@
         <w:spacing w:line="360" w:lineRule="auto"/>
         <w:ind w:firstLine="284"/>
       </w:pPr>
-      <w:bookmarkStart w:id="10" w:name="_Toc261339379"/>
+      <w:bookmarkStart w:id="46" w:name="_Toc261339379"/>
       <w:r>
         <w:lastRenderedPageBreak/>
         <w:t>2.4.1</w:t>
@@ -5863,7 +6194,7 @@
       <w:r>
         <w:t xml:space="preserve"> Probability theory</w:t>
       </w:r>
-      <w:bookmarkEnd w:id="10"/>
+      <w:bookmarkEnd w:id="46"/>
     </w:p>
     <w:p>
       <w:pPr>
@@ -10578,14 +10909,14 @@
         <w:spacing w:line="360" w:lineRule="auto"/>
         <w:ind w:firstLine="284"/>
       </w:pPr>
-      <w:bookmarkStart w:id="11" w:name="_Toc261339380"/>
+      <w:bookmarkStart w:id="47" w:name="_Toc261339380"/>
       <w:r>
         <w:t xml:space="preserve">2.4.2. </w:t>
       </w:r>
       <w:r>
         <w:t>Bloom filter</w:t>
       </w:r>
-      <w:bookmarkEnd w:id="11"/>
+      <w:bookmarkEnd w:id="47"/>
     </w:p>
     <w:p>
       <w:pPr>
@@ -11501,7 +11832,7 @@
                     <pic:cNvPicPr/>
                   </pic:nvPicPr>
                   <pic:blipFill>
-                    <a:blip r:embed="rId9"/>
+                    <a:blip r:embed="rId9" cstate="print"/>
                     <a:stretch>
                       <a:fillRect/>
                     </a:stretch>
@@ -12516,14 +12847,14 @@
           <w:iCs/>
         </w:rPr>
       </w:pPr>
-      <w:bookmarkStart w:id="12" w:name="_Toc261339381"/>
+      <w:bookmarkStart w:id="48" w:name="_Toc261339381"/>
       <w:r>
         <w:t xml:space="preserve">2.4.3. </w:t>
       </w:r>
       <w:r>
         <w:t>The importance of choosing good hash functions</w:t>
       </w:r>
-      <w:bookmarkEnd w:id="12"/>
+      <w:bookmarkEnd w:id="48"/>
     </w:p>
     <w:p>
       <w:pPr>
@@ -12643,40 +12974,40 @@
         <w:rPr>
           <w:rStyle w:val="FootnoteReference"/>
         </w:rPr>
+        <w:footnoteReference w:id="7"/>
+      </w:r>
+      <w:r>
+        <w:t xml:space="preserve"> and constructing a good hash function for that input data is trivial. We can use the last number of the IP address directly as an index for a table since it is unique for each computer and the total number of computers (255) is a very small table indeed. Now we have a fast and non-colliding hash function for these specific networks. But if we were to apply that function to a different, larger network, we would instantly run into trouble since there would be too many collisions.</w:t>
+      </w:r>
+    </w:p>
+    <w:p>
+      <w:pPr>
+        <w:spacing w:line="360" w:lineRule="auto"/>
+        <w:ind w:firstLine="284"/>
+      </w:pPr>
+      <w:r>
+        <w:t xml:space="preserve">Hence a hash function might be quite bound to its application. A hash function that works well for </w:t>
+      </w:r>
+      <w:r>
+        <w:t>Bloom</w:t>
+      </w:r>
+      <w:r>
+        <w:t xml:space="preserve"> filters does not necessarily work well for encryption</w:t>
+      </w:r>
+      <w:r>
+        <w:rPr>
+          <w:rStyle w:val="FootnoteReference"/>
+        </w:rPr>
         <w:footnoteReference w:id="8"/>
       </w:r>
       <w:r>
-        <w:t xml:space="preserve"> and constructing a good hash function for that input data is trivial. We can use the last number of the IP address directly as an index for a table since it is unique for each computer and the total number of computers (255) is a very small table indeed. Now we have a fast and non-colliding hash function for these specific networks. But if we were to apply that function to a different, larger network, we would instantly run into trouble since there would be too many collisions.</w:t>
-      </w:r>
-    </w:p>
-    <w:p>
-      <w:pPr>
-        <w:spacing w:line="360" w:lineRule="auto"/>
-        <w:ind w:firstLine="284"/>
-      </w:pPr>
-      <w:r>
-        <w:t xml:space="preserve">Hence a hash function might be quite bound to its application. A hash function that works well for </w:t>
-      </w:r>
-      <w:r>
-        <w:t>Bloom</w:t>
-      </w:r>
-      <w:r>
-        <w:t xml:space="preserve"> filters does not necessarily work well for encryption</w:t>
+        <w:t xml:space="preserve"> or data integrity</w:t>
       </w:r>
       <w:r>
         <w:rPr>
           <w:rStyle w:val="FootnoteReference"/>
         </w:rPr>
         <w:footnoteReference w:id="9"/>
-      </w:r>
-      <w:r>
-        <w:t xml:space="preserve"> or data integrity</w:t>
-      </w:r>
-      <w:r>
-        <w:rPr>
-          <w:rStyle w:val="FootnoteReference"/>
-        </w:rPr>
-        <w:footnoteReference w:id="10"/>
       </w:r>
       <w:r>
         <w:t>.</w:t>
@@ -12691,7 +13022,7 @@
         <w:spacing w:line="360" w:lineRule="auto"/>
         <w:ind w:firstLine="284"/>
       </w:pPr>
-      <w:bookmarkStart w:id="13" w:name="_Toc261339382"/>
+      <w:bookmarkStart w:id="49" w:name="_Toc261339382"/>
       <w:r>
         <w:t xml:space="preserve">2.4.4. </w:t>
       </w:r>
@@ -12704,7 +13035,7 @@
       <w:r>
         <w:t>ilter</w:t>
       </w:r>
-      <w:bookmarkEnd w:id="13"/>
+      <w:bookmarkEnd w:id="49"/>
     </w:p>
     <w:p>
       <w:pPr>
@@ -13066,7 +13397,7 @@
                     <pic:cNvPicPr/>
                   </pic:nvPicPr>
                   <pic:blipFill>
-                    <a:blip r:embed="rId10"/>
+                    <a:blip r:embed="rId10" cstate="print"/>
                     <a:stretch>
                       <a:fillRect/>
                     </a:stretch>
@@ -13255,7 +13586,7 @@
                     <pic:cNvPicPr/>
                   </pic:nvPicPr>
                   <pic:blipFill>
-                    <a:blip r:embed="rId11"/>
+                    <a:blip r:embed="rId11" cstate="print"/>
                     <a:stretch>
                       <a:fillRect/>
                     </a:stretch>
@@ -13455,7 +13786,7 @@
                     <pic:cNvPicPr/>
                   </pic:nvPicPr>
                   <pic:blipFill>
-                    <a:blip r:embed="rId12"/>
+                    <a:blip r:embed="rId12" cstate="print"/>
                     <a:stretch>
                       <a:fillRect/>
                     </a:stretch>
@@ -13585,7 +13916,7 @@
                     <pic:cNvPicPr/>
                   </pic:nvPicPr>
                   <pic:blipFill>
-                    <a:blip r:embed="rId13"/>
+                    <a:blip r:embed="rId13" cstate="print"/>
                     <a:stretch>
                       <a:fillRect/>
                     </a:stretch>
@@ -16017,13 +16348,7 @@
                       <w:rPr>
                         <w:rFonts w:ascii="Cambria Math" w:hAnsi="Cambria Math"/>
                       </w:rPr>
-                      <m:t>1</m:t>
-                    </m:r>
-                    <m:r>
-                      <w:rPr>
-                        <w:rFonts w:ascii="Cambria Math" w:hAnsi="Cambria Math"/>
-                      </w:rPr>
-                      <m:t>-</m:t>
+                      <m:t>1-</m:t>
                     </m:r>
                     <m:f>
                       <m:fPr>
@@ -16280,13 +16605,7 @@
                       <w:rPr>
                         <w:rFonts w:ascii="Cambria Math" w:hAnsi="Cambria Math"/>
                       </w:rPr>
-                      <m:t>1</m:t>
-                    </m:r>
-                    <m:r>
-                      <w:rPr>
-                        <w:rFonts w:ascii="Cambria Math" w:hAnsi="Cambria Math"/>
-                      </w:rPr>
-                      <m:t>+</m:t>
+                      <m:t>1+</m:t>
                     </m:r>
                     <m:f>
                       <m:fPr>
@@ -16520,13 +16839,7 @@
                       <w:rPr>
                         <w:rFonts w:ascii="Cambria Math" w:hAnsi="Cambria Math"/>
                       </w:rPr>
-                      <m:t>1</m:t>
-                    </m:r>
-                    <m:r>
-                      <w:rPr>
-                        <w:rFonts w:ascii="Cambria Math" w:hAnsi="Cambria Math"/>
-                      </w:rPr>
-                      <m:t>-</m:t>
+                      <m:t>1-</m:t>
                     </m:r>
                     <m:f>
                       <m:fPr>
@@ -16822,14 +17135,14 @@
         <w:spacing w:line="360" w:lineRule="auto"/>
         <w:ind w:firstLine="284"/>
       </w:pPr>
-      <w:bookmarkStart w:id="14" w:name="_Toc261339383"/>
+      <w:bookmarkStart w:id="50" w:name="_Toc261339383"/>
       <w:r>
         <w:t xml:space="preserve">2.5. </w:t>
       </w:r>
       <w:r>
         <w:t>Peer-to-Peer</w:t>
       </w:r>
-      <w:bookmarkEnd w:id="14"/>
+      <w:bookmarkEnd w:id="50"/>
     </w:p>
     <w:p>
       <w:pPr>
@@ -17024,14 +17337,14 @@
           <w:rFonts w:eastAsia="Helvetica" w:cs="Helvetica"/>
         </w:rPr>
       </w:pPr>
-      <w:bookmarkStart w:id="15" w:name="_Toc261339384"/>
+      <w:bookmarkStart w:id="51" w:name="_Toc261339384"/>
       <w:r>
         <w:rPr>
           <w:rFonts w:eastAsia="Helvetica" w:cs="Helvetica"/>
         </w:rPr>
         <w:t>2.5.1. Difference from Client-Server</w:t>
       </w:r>
-      <w:bookmarkEnd w:id="15"/>
+      <w:bookmarkEnd w:id="51"/>
     </w:p>
     <w:p>
       <w:pPr>
@@ -17420,14 +17733,14 @@
         <w:spacing w:line="360" w:lineRule="auto"/>
         <w:ind w:firstLine="284"/>
       </w:pPr>
-      <w:bookmarkStart w:id="16" w:name="_Toc261339385"/>
+      <w:bookmarkStart w:id="52" w:name="_Toc261339385"/>
       <w:r>
         <w:t xml:space="preserve">2.5.2. </w:t>
       </w:r>
       <w:r>
         <w:t>Napster</w:t>
       </w:r>
-      <w:bookmarkEnd w:id="16"/>
+      <w:bookmarkEnd w:id="52"/>
     </w:p>
     <w:p>
       <w:pPr>
@@ -17486,14 +17799,14 @@
         <w:spacing w:line="360" w:lineRule="auto"/>
         <w:ind w:firstLine="284"/>
       </w:pPr>
-      <w:bookmarkStart w:id="17" w:name="_Toc261339386"/>
+      <w:bookmarkStart w:id="53" w:name="_Toc261339386"/>
       <w:r>
         <w:t xml:space="preserve">2.5.3. </w:t>
       </w:r>
       <w:r>
         <w:t>Gnutella</w:t>
       </w:r>
-      <w:bookmarkEnd w:id="17"/>
+      <w:bookmarkEnd w:id="53"/>
     </w:p>
     <w:p>
       <w:pPr>
@@ -17572,7 +17885,7 @@
         <w:rPr>
           <w:rStyle w:val="FootnoteReference"/>
         </w:rPr>
-        <w:footnoteReference w:id="11"/>
+        <w:footnoteReference w:id="10"/>
       </w:r>
       <w:r>
         <w:t xml:space="preserve"> has also been used, for example). Once it is connected it establishes its own list of nodes which are used the next time the peer tries to connect. While connected, you can search, download and upload files. Just as for Napster, the speed of the transfers depend </w:t>
@@ -17591,14 +17904,14 @@
         <w:spacing w:line="360" w:lineRule="auto"/>
         <w:ind w:firstLine="284"/>
       </w:pPr>
-      <w:bookmarkStart w:id="18" w:name="_Toc261339387"/>
+      <w:bookmarkStart w:id="54" w:name="_Toc261339387"/>
       <w:r>
         <w:t xml:space="preserve">2.5.4. </w:t>
       </w:r>
       <w:r>
         <w:t>Direct Connect</w:t>
       </w:r>
-      <w:bookmarkEnd w:id="18"/>
+      <w:bookmarkEnd w:id="54"/>
     </w:p>
     <w:p>
       <w:pPr>
@@ -17756,7 +18069,7 @@
         <w:rPr>
           <w:rStyle w:val="FootnoteReference"/>
         </w:rPr>
-        <w:footnoteReference w:id="12"/>
+        <w:footnoteReference w:id="11"/>
       </w:r>
       <w:r>
         <w:t>, what the data should be composed of, how many slots should be open and also what bandwidth and ISP users are required to have in order to be allowed to connect. All this is up to the administrator of the server.</w:t>
@@ -17784,14 +18097,14 @@
         <w:spacing w:line="360" w:lineRule="auto"/>
         <w:ind w:firstLine="284"/>
       </w:pPr>
-      <w:bookmarkStart w:id="19" w:name="_Toc261339388"/>
+      <w:bookmarkStart w:id="55" w:name="_Toc261339388"/>
       <w:r>
         <w:t xml:space="preserve">2.5.5. </w:t>
       </w:r>
       <w:r>
         <w:t>Bittorrent</w:t>
       </w:r>
-      <w:bookmarkEnd w:id="19"/>
+      <w:bookmarkEnd w:id="55"/>
     </w:p>
     <w:p>
       <w:pPr>
@@ -18538,7 +18851,7 @@
         <w:spacing w:line="360" w:lineRule="auto"/>
         <w:ind w:firstLine="284"/>
       </w:pPr>
-      <w:bookmarkStart w:id="20" w:name="_Toc261339389"/>
+      <w:bookmarkStart w:id="56" w:name="_Toc261339389"/>
       <w:r>
         <w:t xml:space="preserve">2.5.6. </w:t>
       </w:r>
@@ -18554,7 +18867,7 @@
       <w:r>
         <w:t>s</w:t>
       </w:r>
-      <w:bookmarkEnd w:id="20"/>
+      <w:bookmarkEnd w:id="56"/>
     </w:p>
     <w:p>
       <w:pPr>
@@ -18589,7 +18902,7 @@
         <w:rPr>
           <w:rStyle w:val="FootnoteReference"/>
         </w:rPr>
-        <w:footnoteReference w:id="13"/>
+        <w:footnoteReference w:id="12"/>
       </w:r>
       <w:r>
         <w:t xml:space="preserve"> attack, an attack where thousands of computers simultaneously connects to for example a web page just like regular web users except much more frequent with the purpose of overloading the server. The different uses of botnets</w:t>
@@ -18839,7 +19152,7 @@
         <w:spacing w:line="360" w:lineRule="auto"/>
         <w:ind w:firstLine="284"/>
       </w:pPr>
-      <w:bookmarkStart w:id="21" w:name="_Toc261339390"/>
+      <w:bookmarkStart w:id="57" w:name="_Toc261339390"/>
       <w:r>
         <w:t xml:space="preserve">2.5.7. </w:t>
       </w:r>
@@ -18849,7 +19162,7 @@
       <w:r>
         <w:t xml:space="preserve"> is illegal, right?</w:t>
       </w:r>
-      <w:bookmarkEnd w:id="21"/>
+      <w:bookmarkEnd w:id="57"/>
     </w:p>
     <w:p>
       <w:pPr>
@@ -19282,7 +19595,7 @@
         <w:spacing w:line="360" w:lineRule="auto"/>
         <w:ind w:firstLine="284"/>
       </w:pPr>
-      <w:bookmarkStart w:id="22" w:name="_Toc261339391"/>
+      <w:bookmarkStart w:id="58" w:name="_Toc261339391"/>
       <w:r>
         <w:t xml:space="preserve">2.6. </w:t>
       </w:r>
@@ -19292,7 +19605,7 @@
       <w:r>
         <w:t>shaping</w:t>
       </w:r>
-      <w:bookmarkEnd w:id="22"/>
+      <w:bookmarkEnd w:id="58"/>
     </w:p>
     <w:p>
       <w:pPr>
@@ -19483,7 +19796,7 @@
         <w:rPr>
           <w:rStyle w:val="FootnoteReference"/>
         </w:rPr>
-        <w:footnoteReference w:id="14"/>
+        <w:footnoteReference w:id="13"/>
       </w:r>
       <w:r>
         <w:t xml:space="preserve">. An ISP has a limited bandwidth </w:t>
@@ -19678,14 +19991,14 @@
         <w:spacing w:line="360" w:lineRule="auto"/>
         <w:ind w:firstLine="284"/>
       </w:pPr>
-      <w:bookmarkStart w:id="23" w:name="_Toc261339392"/>
+      <w:bookmarkStart w:id="59" w:name="_Toc261339392"/>
       <w:r>
         <w:t xml:space="preserve">2.6.1. </w:t>
       </w:r>
       <w:r>
         <w:t>Quality of Service</w:t>
       </w:r>
-      <w:bookmarkEnd w:id="23"/>
+      <w:bookmarkEnd w:id="59"/>
     </w:p>
     <w:p>
       <w:pPr>
@@ -19891,14 +20204,14 @@
         <w:spacing w:line="360" w:lineRule="auto"/>
         <w:ind w:firstLine="284"/>
       </w:pPr>
-      <w:bookmarkStart w:id="24" w:name="_Toc261339393"/>
+      <w:bookmarkStart w:id="60" w:name="_Toc261339393"/>
       <w:r>
         <w:t xml:space="preserve">2.6.2. </w:t>
       </w:r>
       <w:r>
         <w:t>Some identification methods</w:t>
       </w:r>
-      <w:bookmarkEnd w:id="24"/>
+      <w:bookmarkEnd w:id="60"/>
     </w:p>
     <w:p>
       <w:pPr>
@@ -19918,9 +20231,9 @@
         <w:spacing w:line="360" w:lineRule="auto"/>
         <w:ind w:firstLine="284"/>
       </w:pPr>
-      <w:bookmarkStart w:id="25" w:name="_Toc260904166"/>
-      <w:bookmarkStart w:id="26" w:name="_Toc260904233"/>
-      <w:bookmarkStart w:id="27" w:name="_Toc261339394"/>
+      <w:bookmarkStart w:id="61" w:name="_Toc260904166"/>
+      <w:bookmarkStart w:id="62" w:name="_Toc260904233"/>
+      <w:bookmarkStart w:id="63" w:name="_Toc261339394"/>
       <w:r>
         <w:t xml:space="preserve">2.6.2.1. </w:t>
       </w:r>
@@ -19930,9 +20243,9 @@
       <w:r>
         <w:t xml:space="preserve"> identification</w:t>
       </w:r>
-      <w:bookmarkEnd w:id="25"/>
-      <w:bookmarkEnd w:id="26"/>
-      <w:bookmarkEnd w:id="27"/>
+      <w:bookmarkEnd w:id="61"/>
+      <w:bookmarkEnd w:id="62"/>
+      <w:bookmarkEnd w:id="63"/>
     </w:p>
     <w:p>
       <w:pPr>
@@ -19946,7 +20259,7 @@
         <w:rPr>
           <w:rStyle w:val="FootnoteReference"/>
         </w:rPr>
-        <w:footnoteReference w:id="15"/>
+        <w:footnoteReference w:id="14"/>
       </w:r>
       <w:sdt>
         <w:sdtPr>
@@ -20018,7 +20331,7 @@
         <w:rPr>
           <w:rStyle w:val="FootnoteReference"/>
         </w:rPr>
-        <w:footnoteReference w:id="16"/>
+        <w:footnoteReference w:id="15"/>
       </w:r>
       <w:r>
         <w:t xml:space="preserve"> but lately it is increasingly common to use non-standard and even completely random ports</w:t>
@@ -20209,18 +20522,18 @@
         <w:spacing w:line="360" w:lineRule="auto"/>
         <w:ind w:firstLine="284"/>
       </w:pPr>
-      <w:bookmarkStart w:id="28" w:name="_Toc260904167"/>
-      <w:bookmarkStart w:id="29" w:name="_Toc260904234"/>
-      <w:bookmarkStart w:id="30" w:name="_Toc261339395"/>
+      <w:bookmarkStart w:id="64" w:name="_Toc260904167"/>
+      <w:bookmarkStart w:id="65" w:name="_Toc260904234"/>
+      <w:bookmarkStart w:id="66" w:name="_Toc261339395"/>
       <w:r>
         <w:t xml:space="preserve">2.6.2.2. </w:t>
       </w:r>
       <w:r>
         <w:t>Deep Packet Inspection</w:t>
       </w:r>
-      <w:bookmarkEnd w:id="28"/>
-      <w:bookmarkEnd w:id="29"/>
-      <w:bookmarkEnd w:id="30"/>
+      <w:bookmarkEnd w:id="64"/>
+      <w:bookmarkEnd w:id="65"/>
+      <w:bookmarkEnd w:id="66"/>
     </w:p>
     <w:p>
       <w:pPr>
@@ -20771,18 +21084,18 @@
         <w:spacing w:line="360" w:lineRule="auto"/>
         <w:ind w:firstLine="284"/>
       </w:pPr>
-      <w:bookmarkStart w:id="31" w:name="_Toc260904168"/>
-      <w:bookmarkStart w:id="32" w:name="_Toc260904235"/>
-      <w:bookmarkStart w:id="33" w:name="_Toc261339396"/>
+      <w:bookmarkStart w:id="67" w:name="_Toc260904168"/>
+      <w:bookmarkStart w:id="68" w:name="_Toc260904235"/>
+      <w:bookmarkStart w:id="69" w:name="_Toc261339396"/>
       <w:r>
         <w:t xml:space="preserve">2.6.2.3. </w:t>
       </w:r>
       <w:r>
         <w:t>(Shallow) Packet Inspection</w:t>
       </w:r>
-      <w:bookmarkEnd w:id="31"/>
-      <w:bookmarkEnd w:id="32"/>
-      <w:bookmarkEnd w:id="33"/>
+      <w:bookmarkEnd w:id="67"/>
+      <w:bookmarkEnd w:id="68"/>
+      <w:bookmarkEnd w:id="69"/>
     </w:p>
     <w:p>
       <w:pPr>
@@ -20827,9 +21140,9 @@
         <w:spacing w:line="360" w:lineRule="auto"/>
         <w:ind w:firstLine="284"/>
       </w:pPr>
-      <w:bookmarkStart w:id="34" w:name="_Toc260904169"/>
-      <w:bookmarkStart w:id="35" w:name="_Toc260904236"/>
-      <w:bookmarkStart w:id="36" w:name="_Toc261339397"/>
+      <w:bookmarkStart w:id="70" w:name="_Toc260904169"/>
+      <w:bookmarkStart w:id="71" w:name="_Toc260904236"/>
+      <w:bookmarkStart w:id="72" w:name="_Toc261339397"/>
       <w:r>
         <w:t xml:space="preserve">2.6.2.4. </w:t>
       </w:r>
@@ -20839,9 +21152,9 @@
       <w:r>
         <w:t xml:space="preserve"> pair identification</w:t>
       </w:r>
-      <w:bookmarkEnd w:id="34"/>
-      <w:bookmarkEnd w:id="35"/>
-      <w:bookmarkEnd w:id="36"/>
+      <w:bookmarkEnd w:id="70"/>
+      <w:bookmarkEnd w:id="71"/>
+      <w:bookmarkEnd w:id="72"/>
     </w:p>
     <w:p>
       <w:pPr>
@@ -20961,11 +21274,11 @@
         <w:spacing w:line="360" w:lineRule="auto"/>
         <w:ind w:firstLine="284"/>
       </w:pPr>
-      <w:bookmarkStart w:id="37" w:name="_Toc261339398"/>
+      <w:bookmarkStart w:id="73" w:name="_Toc261339398"/>
       <w:r>
         <w:t>2.6.3. Handling large amounts of traffic</w:t>
       </w:r>
-      <w:bookmarkEnd w:id="37"/>
+      <w:bookmarkEnd w:id="73"/>
     </w:p>
     <w:p>
       <w:pPr>
@@ -21439,12 +21752,12 @@
         <w:spacing w:line="360" w:lineRule="auto"/>
         <w:ind w:firstLine="284"/>
       </w:pPr>
-      <w:bookmarkStart w:id="38" w:name="_Toc261339399"/>
+      <w:bookmarkStart w:id="74" w:name="_Toc261339399"/>
       <w:r>
         <w:lastRenderedPageBreak/>
         <w:t>3. Part 2: Separating the elephants from the mice</w:t>
       </w:r>
-      <w:bookmarkEnd w:id="38"/>
+      <w:bookmarkEnd w:id="74"/>
     </w:p>
     <w:p>
       <w:pPr>
@@ -21467,14 +21780,14 @@
         <w:spacing w:line="360" w:lineRule="auto"/>
         <w:ind w:firstLine="284"/>
       </w:pPr>
-      <w:bookmarkStart w:id="39" w:name="_Toc261339400"/>
+      <w:bookmarkStart w:id="75" w:name="_Toc261339400"/>
       <w:r>
         <w:t xml:space="preserve">3.1. </w:t>
       </w:r>
       <w:r>
         <w:t>Identifying Peer-to-Peer by counting flows</w:t>
       </w:r>
-      <w:bookmarkEnd w:id="39"/>
+      <w:bookmarkEnd w:id="75"/>
     </w:p>
     <w:p>
       <w:pPr>
@@ -21608,11 +21921,11 @@
         <w:spacing w:line="360" w:lineRule="auto"/>
         <w:ind w:firstLine="284"/>
       </w:pPr>
-      <w:bookmarkStart w:id="40" w:name="_Toc261339401"/>
+      <w:bookmarkStart w:id="76" w:name="_Toc261339401"/>
       <w:r>
         <w:t>3.1.1. Challenges</w:t>
       </w:r>
-      <w:bookmarkEnd w:id="40"/>
+      <w:bookmarkEnd w:id="76"/>
     </w:p>
     <w:p>
       <w:pPr>
@@ -21814,7 +22127,7 @@
         <w:rPr>
           <w:rStyle w:val="FootnoteReference"/>
         </w:rPr>
-        <w:footnoteReference w:id="17"/>
+        <w:footnoteReference w:id="16"/>
       </w:r>
       <w:r>
         <w:t>, and potentially have a hundred people surfing the web from the same IP-address, it might mean that these peaks add up and surpass the limit for what the algorithm would identify as P2P. But it would quickly fall below the limit only to quickly rise again. If the router of ISP directs traffic differently depending on the number of flows the traffic of the cyber café would constantly be sent differently (this would be a false positive).</w:t>
@@ -21866,11 +22179,11 @@
         <w:spacing w:line="360" w:lineRule="auto"/>
         <w:ind w:firstLine="284"/>
       </w:pPr>
-      <w:bookmarkStart w:id="41" w:name="_Toc261339402"/>
+      <w:bookmarkStart w:id="77" w:name="_Toc261339402"/>
       <w:r>
         <w:t>3.1.2. The average value list</w:t>
       </w:r>
-      <w:bookmarkEnd w:id="41"/>
+      <w:bookmarkEnd w:id="77"/>
     </w:p>
     <w:p>
       <w:pPr>
@@ -23434,17 +23747,14 @@
         <w:spacing w:line="360" w:lineRule="auto"/>
         <w:ind w:firstLine="284"/>
       </w:pPr>
-      <w:bookmarkStart w:id="42" w:name="_Toc261339403"/>
-      <w:r>
-        <w:t xml:space="preserve">3.1.3. The </w:t>
-      </w:r>
-      <w:r>
-        <w:t>Algorit</w:t>
-      </w:r>
-      <w:r>
-        <w:t>hm</w:t>
-      </w:r>
-      <w:bookmarkEnd w:id="42"/>
+      <w:bookmarkStart w:id="78" w:name="_Toc261339403"/>
+      <w:r>
+        <w:t xml:space="preserve">3.1.3. </w:t>
+      </w:r>
+      <w:bookmarkEnd w:id="78"/>
+      <w:r>
+        <w:t>The algorithm</w:t>
+      </w:r>
     </w:p>
     <w:p>
       <w:pPr>
@@ -24385,12 +24695,12 @@
         <w:spacing w:line="360" w:lineRule="auto"/>
         <w:ind w:firstLine="284"/>
       </w:pPr>
-      <w:bookmarkStart w:id="43" w:name="_Toc261339404"/>
+      <w:bookmarkStart w:id="79" w:name="_Toc261339404"/>
       <w:r>
         <w:lastRenderedPageBreak/>
         <w:t>3.1.4. Possible improvements</w:t>
       </w:r>
-      <w:bookmarkEnd w:id="43"/>
+      <w:bookmarkEnd w:id="79"/>
     </w:p>
     <w:p>
       <w:pPr>
@@ -25278,7 +25588,7 @@
           <w:bCs/>
         </w:rPr>
       </w:pPr>
-      <w:bookmarkStart w:id="44" w:name="_Toc261339405"/>
+      <w:bookmarkStart w:id="80" w:name="_Toc261339405"/>
       <w:r>
         <w:rPr>
           <w:bCs/>
@@ -25297,7 +25607,7 @@
         </w:rPr>
         <w:t xml:space="preserve"> implementation</w:t>
       </w:r>
-      <w:bookmarkEnd w:id="44"/>
+      <w:bookmarkEnd w:id="80"/>
     </w:p>
     <w:p>
       <w:pPr>
@@ -25386,7 +25696,7 @@
           <w:bCs/>
         </w:rPr>
       </w:pPr>
-      <w:bookmarkStart w:id="45" w:name="_Toc261339406"/>
+      <w:bookmarkStart w:id="81" w:name="_Toc261339406"/>
       <w:r>
         <w:rPr>
           <w:bCs/>
@@ -25394,7 +25704,7 @@
         <w:lastRenderedPageBreak/>
         <w:t>3.1.6. Related work</w:t>
       </w:r>
-      <w:bookmarkEnd w:id="45"/>
+      <w:bookmarkEnd w:id="81"/>
     </w:p>
     <w:p>
       <w:pPr>
@@ -25891,7 +26201,7 @@
       <w:pPr>
         <w:pStyle w:val="Heading2"/>
       </w:pPr>
-      <w:bookmarkStart w:id="46" w:name="_Toc261339407"/>
+      <w:bookmarkStart w:id="82" w:name="_Toc261339407"/>
       <w:r>
         <w:t xml:space="preserve">3.2. </w:t>
       </w:r>
@@ -25901,7 +26211,7 @@
       <w:r>
         <w:t xml:space="preserve"> approach</w:t>
       </w:r>
-      <w:bookmarkEnd w:id="46"/>
+      <w:bookmarkEnd w:id="82"/>
     </w:p>
     <w:p>
       <w:pPr>
@@ -25921,11 +26231,11 @@
         <w:spacing w:line="360" w:lineRule="auto"/>
         <w:ind w:firstLine="284"/>
       </w:pPr>
-      <w:bookmarkStart w:id="47" w:name="_Toc261339408"/>
+      <w:bookmarkStart w:id="83" w:name="_Toc261339408"/>
       <w:r>
         <w:t>3.2.1. Implementation</w:t>
       </w:r>
-      <w:bookmarkEnd w:id="47"/>
+      <w:bookmarkEnd w:id="83"/>
     </w:p>
     <w:p>
       <w:pPr>
@@ -26130,11 +26440,11 @@
         <w:spacing w:line="360" w:lineRule="auto"/>
         <w:ind w:firstLine="284"/>
       </w:pPr>
-      <w:bookmarkStart w:id="48" w:name="_Toc261339409"/>
+      <w:bookmarkStart w:id="84" w:name="_Toc261339409"/>
       <w:r>
         <w:t>3.2.2. Measurement data</w:t>
       </w:r>
-      <w:bookmarkEnd w:id="48"/>
+      <w:bookmarkEnd w:id="84"/>
     </w:p>
     <w:p>
       <w:pPr>
@@ -26245,7 +26555,7 @@
         <w:spacing w:line="360" w:lineRule="auto"/>
         <w:ind w:firstLine="284"/>
       </w:pPr>
-      <w:bookmarkStart w:id="49" w:name="_Toc261339410"/>
+      <w:bookmarkStart w:id="85" w:name="_Toc261339410"/>
       <w:r>
         <w:t xml:space="preserve">3.3. </w:t>
       </w:r>
@@ -26255,7 +26565,7 @@
       <w:r>
         <w:t>s</w:t>
       </w:r>
-      <w:bookmarkEnd w:id="49"/>
+      <w:bookmarkEnd w:id="85"/>
     </w:p>
     <w:p>
       <w:pPr>
@@ -26275,11 +26585,11 @@
         <w:spacing w:line="360" w:lineRule="auto"/>
         <w:ind w:firstLine="284"/>
       </w:pPr>
-      <w:bookmarkStart w:id="50" w:name="_Toc261339411"/>
+      <w:bookmarkStart w:id="86" w:name="_Toc261339411"/>
       <w:r>
         <w:t>3.3.1. Web traffic and Bittorrent</w:t>
       </w:r>
-      <w:bookmarkEnd w:id="50"/>
+      <w:bookmarkEnd w:id="86"/>
     </w:p>
     <w:p>
       <w:pPr>
@@ -26328,7 +26638,7 @@
                     </pic:cNvPicPr>
                   </pic:nvPicPr>
                   <pic:blipFill>
-                    <a:blip r:embed="rId16"/>
+                    <a:blip r:embed="rId16" cstate="print"/>
                     <a:srcRect/>
                     <a:stretch>
                       <a:fillRect/>
@@ -26559,7 +26869,7 @@
                     </pic:cNvPicPr>
                   </pic:nvPicPr>
                   <pic:blipFill>
-                    <a:blip r:embed="rId17"/>
+                    <a:blip r:embed="rId17" cstate="print"/>
                     <a:srcRect/>
                     <a:stretch>
                       <a:fillRect/>
@@ -26644,7 +26954,7 @@
                     </pic:cNvPicPr>
                   </pic:nvPicPr>
                   <pic:blipFill>
-                    <a:blip r:embed="rId18"/>
+                    <a:blip r:embed="rId18" cstate="print"/>
                     <a:srcRect/>
                     <a:stretch>
                       <a:fillRect/>
@@ -26756,7 +27066,7 @@
                     </pic:cNvPicPr>
                   </pic:nvPicPr>
                   <pic:blipFill>
-                    <a:blip r:embed="rId19"/>
+                    <a:blip r:embed="rId19" cstate="print"/>
                     <a:srcRect/>
                     <a:stretch>
                       <a:fillRect/>
@@ -26855,7 +27165,7 @@
                     </pic:cNvPicPr>
                   </pic:nvPicPr>
                   <pic:blipFill>
-                    <a:blip r:embed="rId20"/>
+                    <a:blip r:embed="rId20" cstate="print"/>
                     <a:srcRect/>
                     <a:stretch>
                       <a:fillRect/>
@@ -26921,7 +27231,7 @@
         <w:spacing w:line="360" w:lineRule="auto"/>
         <w:ind w:firstLine="284"/>
       </w:pPr>
-      <w:bookmarkStart w:id="51" w:name="_Toc261339412"/>
+      <w:bookmarkStart w:id="87" w:name="_Toc261339412"/>
       <w:r>
         <w:t xml:space="preserve">3.3.2. </w:t>
       </w:r>
@@ -26931,7 +27241,7 @@
       <w:r>
         <w:t xml:space="preserve"> and methods to avoid detection</w:t>
       </w:r>
-      <w:bookmarkEnd w:id="51"/>
+      <w:bookmarkEnd w:id="87"/>
     </w:p>
     <w:p>
       <w:pPr>
@@ -26962,7 +27272,7 @@
                     </pic:cNvPicPr>
                   </pic:nvPicPr>
                   <pic:blipFill>
-                    <a:blip r:embed="rId21"/>
+                    <a:blip r:embed="rId21" cstate="print"/>
                     <a:srcRect/>
                     <a:stretch>
                       <a:fillRect/>
@@ -27091,7 +27401,7 @@
                     </pic:cNvPicPr>
                   </pic:nvPicPr>
                   <pic:blipFill>
-                    <a:blip r:embed="rId22"/>
+                    <a:blip r:embed="rId22" cstate="print"/>
                     <a:srcRect/>
                     <a:stretch>
                       <a:fillRect/>
@@ -27176,11 +27486,11 @@
         <w:spacing w:line="360" w:lineRule="auto"/>
         <w:ind w:firstLine="284"/>
       </w:pPr>
-      <w:bookmarkStart w:id="52" w:name="_Toc261339413"/>
+      <w:bookmarkStart w:id="88" w:name="_Toc261339413"/>
       <w:r>
         <w:t>3.4. Conclusions</w:t>
       </w:r>
-      <w:bookmarkEnd w:id="52"/>
+      <w:bookmarkEnd w:id="88"/>
     </w:p>
     <w:p>
       <w:pPr>
@@ -27399,12 +27709,12 @@
         <w:spacing w:line="360" w:lineRule="auto"/>
         <w:ind w:firstLine="284"/>
       </w:pPr>
-      <w:bookmarkStart w:id="53" w:name="_Toc261339414"/>
+      <w:bookmarkStart w:id="89" w:name="_Toc261339414"/>
       <w:r>
         <w:lastRenderedPageBreak/>
         <w:t>Bibliography</w:t>
       </w:r>
-      <w:bookmarkEnd w:id="53"/>
+      <w:bookmarkEnd w:id="89"/>
     </w:p>
     <w:p>
       <w:pPr>
@@ -27489,14 +27799,14 @@
                 <w:noProof/>
               </w:rPr>
             </w:pPr>
-            <w:bookmarkStart w:id="54" w:name="Blo70"/>
+            <w:bookmarkStart w:id="90" w:name="Blo70"/>
             <w:r>
               <w:rPr>
                 <w:noProof/>
               </w:rPr>
               <w:t>[1]</w:t>
             </w:r>
-            <w:bookmarkEnd w:id="54"/>
+            <w:bookmarkEnd w:id="90"/>
           </w:p>
         </w:tc>
         <w:tc>
@@ -27553,14 +27863,14 @@
                 <w:noProof/>
               </w:rPr>
             </w:pPr>
-            <w:bookmarkStart w:id="55" w:name="Met05"/>
+            <w:bookmarkStart w:id="91" w:name="Met05"/>
             <w:r>
               <w:rPr>
                 <w:noProof/>
               </w:rPr>
               <w:t>[2]</w:t>
             </w:r>
-            <w:bookmarkEnd w:id="55"/>
+            <w:bookmarkEnd w:id="91"/>
           </w:p>
         </w:tc>
         <w:tc>
@@ -27617,14 +27927,14 @@
                 <w:noProof/>
               </w:rPr>
             </w:pPr>
-            <w:bookmarkStart w:id="56" w:name="Zhu02"/>
+            <w:bookmarkStart w:id="92" w:name="Zhu02"/>
             <w:r>
               <w:rPr>
                 <w:noProof/>
               </w:rPr>
               <w:t>[3]</w:t>
             </w:r>
-            <w:bookmarkEnd w:id="56"/>
+            <w:bookmarkEnd w:id="92"/>
           </w:p>
         </w:tc>
         <w:tc>
@@ -27681,14 +27991,14 @@
                 <w:noProof/>
               </w:rPr>
             </w:pPr>
-            <w:bookmarkStart w:id="57" w:name="Tan02"/>
+            <w:bookmarkStart w:id="93" w:name="Tan02"/>
             <w:r>
               <w:rPr>
                 <w:noProof/>
               </w:rPr>
               <w:t>[4]</w:t>
             </w:r>
-            <w:bookmarkEnd w:id="57"/>
+            <w:bookmarkEnd w:id="93"/>
           </w:p>
         </w:tc>
         <w:tc>
@@ -27745,14 +28055,14 @@
                 <w:noProof/>
               </w:rPr>
             </w:pPr>
-            <w:bookmarkStart w:id="58" w:name="Lóp05"/>
+            <w:bookmarkStart w:id="94" w:name="Lóp05"/>
             <w:r>
               <w:rPr>
                 <w:noProof/>
               </w:rPr>
               <w:t>[5]</w:t>
             </w:r>
-            <w:bookmarkEnd w:id="58"/>
+            <w:bookmarkEnd w:id="94"/>
           </w:p>
         </w:tc>
         <w:tc>
@@ -27809,14 +28119,14 @@
                 <w:noProof/>
               </w:rPr>
             </w:pPr>
-            <w:bookmarkStart w:id="59" w:name="Rob07"/>
+            <w:bookmarkStart w:id="95" w:name="Rob07"/>
             <w:r>
               <w:rPr>
                 <w:noProof/>
               </w:rPr>
               <w:t>[6]</w:t>
             </w:r>
-            <w:bookmarkEnd w:id="59"/>
+            <w:bookmarkEnd w:id="95"/>
           </w:p>
         </w:tc>
         <w:tc>
@@ -27868,14 +28178,14 @@
                 <w:noProof/>
               </w:rPr>
             </w:pPr>
-            <w:bookmarkStart w:id="60" w:name="Gro07"/>
+            <w:bookmarkStart w:id="96" w:name="Gro07"/>
             <w:r>
               <w:rPr>
                 <w:noProof/>
               </w:rPr>
               <w:t>[7]</w:t>
             </w:r>
-            <w:bookmarkEnd w:id="60"/>
+            <w:bookmarkEnd w:id="96"/>
           </w:p>
         </w:tc>
         <w:tc>
@@ -27927,14 +28237,14 @@
                 <w:noProof/>
               </w:rPr>
             </w:pPr>
-            <w:bookmarkStart w:id="61" w:name="Est03"/>
+            <w:bookmarkStart w:id="97" w:name="Est03"/>
             <w:r>
               <w:rPr>
                 <w:noProof/>
               </w:rPr>
               <w:t>[8]</w:t>
             </w:r>
-            <w:bookmarkEnd w:id="61"/>
+            <w:bookmarkEnd w:id="97"/>
           </w:p>
         </w:tc>
         <w:tc>
@@ -27991,14 +28301,14 @@
                 <w:noProof/>
               </w:rPr>
             </w:pPr>
-            <w:bookmarkStart w:id="62" w:name="Vit01"/>
+            <w:bookmarkStart w:id="98" w:name="Vit01"/>
             <w:r>
               <w:rPr>
                 <w:noProof/>
               </w:rPr>
               <w:t>[9]</w:t>
             </w:r>
-            <w:bookmarkEnd w:id="62"/>
+            <w:bookmarkEnd w:id="98"/>
           </w:p>
         </w:tc>
         <w:tc>
@@ -28055,14 +28365,14 @@
                 <w:noProof/>
               </w:rPr>
             </w:pPr>
-            <w:bookmarkStart w:id="63" w:name="Bro05"/>
+            <w:bookmarkStart w:id="99" w:name="Bro05"/>
             <w:r>
               <w:rPr>
                 <w:noProof/>
               </w:rPr>
               <w:t>[10]</w:t>
             </w:r>
-            <w:bookmarkEnd w:id="63"/>
+            <w:bookmarkEnd w:id="99"/>
           </w:p>
         </w:tc>
         <w:tc>
@@ -28119,14 +28429,14 @@
                 <w:noProof/>
               </w:rPr>
             </w:pPr>
-            <w:bookmarkStart w:id="64" w:name="Fan98"/>
+            <w:bookmarkStart w:id="100" w:name="Fan98"/>
             <w:r>
               <w:rPr>
                 <w:noProof/>
               </w:rPr>
               <w:t>[11]</w:t>
             </w:r>
-            <w:bookmarkEnd w:id="64"/>
+            <w:bookmarkEnd w:id="100"/>
           </w:p>
         </w:tc>
         <w:tc>
@@ -28183,14 +28493,14 @@
                 <w:noProof/>
               </w:rPr>
             </w:pPr>
-            <w:bookmarkStart w:id="65" w:name="Den06"/>
+            <w:bookmarkStart w:id="101" w:name="Den06"/>
             <w:r>
               <w:rPr>
                 <w:noProof/>
               </w:rPr>
               <w:t>[12]</w:t>
             </w:r>
-            <w:bookmarkEnd w:id="65"/>
+            <w:bookmarkEnd w:id="101"/>
           </w:p>
         </w:tc>
         <w:tc>
@@ -28247,14 +28557,14 @@
                 <w:noProof/>
               </w:rPr>
             </w:pPr>
-            <w:bookmarkStart w:id="66" w:name="Coh03"/>
+            <w:bookmarkStart w:id="102" w:name="Coh03"/>
             <w:r>
               <w:rPr>
                 <w:noProof/>
               </w:rPr>
               <w:t>[13]</w:t>
             </w:r>
-            <w:bookmarkEnd w:id="66"/>
+            <w:bookmarkEnd w:id="102"/>
           </w:p>
         </w:tc>
         <w:tc>
@@ -28311,14 +28621,14 @@
                 <w:noProof/>
               </w:rPr>
             </w:pPr>
-            <w:bookmarkStart w:id="67" w:name="Agu06"/>
+            <w:bookmarkStart w:id="103" w:name="Agu06"/>
             <w:r>
               <w:rPr>
                 <w:noProof/>
               </w:rPr>
               <w:t>[14]</w:t>
             </w:r>
-            <w:bookmarkEnd w:id="67"/>
+            <w:bookmarkEnd w:id="103"/>
           </w:p>
         </w:tc>
         <w:tc>
@@ -28375,14 +28685,14 @@
                 <w:noProof/>
               </w:rPr>
             </w:pPr>
-            <w:bookmarkStart w:id="68" w:name="Kum03"/>
+            <w:bookmarkStart w:id="104" w:name="Kum03"/>
             <w:r>
               <w:rPr>
                 <w:noProof/>
               </w:rPr>
               <w:t>[15]</w:t>
             </w:r>
-            <w:bookmarkEnd w:id="68"/>
+            <w:bookmarkEnd w:id="104"/>
           </w:p>
         </w:tc>
         <w:tc>
@@ -28439,14 +28749,14 @@
                 <w:noProof/>
               </w:rPr>
             </w:pPr>
-            <w:bookmarkStart w:id="69" w:name="Rhe02"/>
+            <w:bookmarkStart w:id="105" w:name="Rhe02"/>
             <w:r>
               <w:rPr>
                 <w:noProof/>
               </w:rPr>
               <w:t>[16]</w:t>
             </w:r>
-            <w:bookmarkEnd w:id="69"/>
+            <w:bookmarkEnd w:id="105"/>
           </w:p>
         </w:tc>
         <w:tc>
@@ -28503,14 +28813,14 @@
                 <w:noProof/>
               </w:rPr>
             </w:pPr>
-            <w:bookmarkStart w:id="70" w:name="Mit02"/>
+            <w:bookmarkStart w:id="106" w:name="Mit02"/>
             <w:r>
               <w:rPr>
                 <w:noProof/>
               </w:rPr>
               <w:t>[17]</w:t>
             </w:r>
-            <w:bookmarkEnd w:id="70"/>
+            <w:bookmarkEnd w:id="106"/>
           </w:p>
         </w:tc>
         <w:tc>
@@ -28567,14 +28877,14 @@
                 <w:noProof/>
               </w:rPr>
             </w:pPr>
-            <w:bookmarkStart w:id="71" w:name="Gnu07"/>
+            <w:bookmarkStart w:id="107" w:name="Gnu07"/>
             <w:r>
               <w:rPr>
                 <w:noProof/>
               </w:rPr>
               <w:t>[18]</w:t>
             </w:r>
-            <w:bookmarkEnd w:id="71"/>
+            <w:bookmarkEnd w:id="107"/>
           </w:p>
         </w:tc>
         <w:tc>
@@ -28626,14 +28936,14 @@
                 <w:noProof/>
               </w:rPr>
             </w:pPr>
-            <w:bookmarkStart w:id="72" w:name="Dir07"/>
+            <w:bookmarkStart w:id="108" w:name="Dir07"/>
             <w:r>
               <w:rPr>
                 <w:noProof/>
               </w:rPr>
               <w:t>[19]</w:t>
             </w:r>
-            <w:bookmarkEnd w:id="72"/>
+            <w:bookmarkEnd w:id="108"/>
           </w:p>
         </w:tc>
         <w:tc>
@@ -28685,7 +28995,7 @@
                 <w:noProof/>
               </w:rPr>
             </w:pPr>
-            <w:bookmarkStart w:id="73" w:name="Pas07"/>
+            <w:bookmarkStart w:id="109" w:name="Pas07"/>
             <w:r>
               <w:rPr>
                 <w:noProof/>
@@ -28693,7 +29003,7 @@
               <w:lastRenderedPageBreak/>
               <w:t>[20]</w:t>
             </w:r>
-            <w:bookmarkEnd w:id="73"/>
+            <w:bookmarkEnd w:id="109"/>
           </w:p>
         </w:tc>
         <w:tc>
@@ -28745,14 +29055,14 @@
                 <w:noProof/>
               </w:rPr>
             </w:pPr>
-            <w:bookmarkStart w:id="74" w:name="Bli07"/>
+            <w:bookmarkStart w:id="110" w:name="Bli07"/>
             <w:r>
               <w:rPr>
                 <w:noProof/>
               </w:rPr>
               <w:t>[21]</w:t>
             </w:r>
-            <w:bookmarkEnd w:id="74"/>
+            <w:bookmarkEnd w:id="110"/>
           </w:p>
         </w:tc>
         <w:tc>
@@ -28804,14 +29114,14 @@
                 <w:noProof/>
               </w:rPr>
             </w:pPr>
-            <w:bookmarkStart w:id="75" w:name="Bow07"/>
+            <w:bookmarkStart w:id="111" w:name="Bow07"/>
             <w:r>
               <w:rPr>
                 <w:noProof/>
               </w:rPr>
               <w:t>[22]</w:t>
             </w:r>
-            <w:bookmarkEnd w:id="75"/>
+            <w:bookmarkEnd w:id="111"/>
           </w:p>
         </w:tc>
         <w:tc>
@@ -28863,14 +29173,14 @@
                 <w:noProof/>
               </w:rPr>
             </w:pPr>
-            <w:bookmarkStart w:id="76" w:name="Hel07"/>
+            <w:bookmarkStart w:id="112" w:name="Hel07"/>
             <w:r>
               <w:rPr>
                 <w:noProof/>
               </w:rPr>
               <w:t>[23]</w:t>
             </w:r>
-            <w:bookmarkEnd w:id="76"/>
+            <w:bookmarkEnd w:id="112"/>
           </w:p>
         </w:tc>
         <w:tc>
@@ -28922,14 +29232,14 @@
                 <w:noProof/>
               </w:rPr>
             </w:pPr>
-            <w:bookmarkStart w:id="77" w:name="Bit07"/>
+            <w:bookmarkStart w:id="113" w:name="Bit07"/>
             <w:r>
               <w:rPr>
                 <w:noProof/>
               </w:rPr>
               <w:t>[24]</w:t>
             </w:r>
-            <w:bookmarkEnd w:id="77"/>
+            <w:bookmarkEnd w:id="113"/>
           </w:p>
         </w:tc>
         <w:tc>
@@ -28981,14 +29291,14 @@
                 <w:noProof/>
               </w:rPr>
             </w:pPr>
-            <w:bookmarkStart w:id="78" w:name="Wil07"/>
+            <w:bookmarkStart w:id="114" w:name="Wil07"/>
             <w:r>
               <w:rPr>
                 <w:noProof/>
               </w:rPr>
               <w:t>[25]</w:t>
             </w:r>
-            <w:bookmarkEnd w:id="78"/>
+            <w:bookmarkEnd w:id="114"/>
           </w:p>
         </w:tc>
         <w:tc>
@@ -29040,14 +29350,14 @@
                 <w:noProof/>
               </w:rPr>
             </w:pPr>
-            <w:bookmarkStart w:id="79" w:name="μTo07"/>
+            <w:bookmarkStart w:id="115" w:name="μTo07"/>
             <w:r>
               <w:rPr>
                 <w:noProof/>
               </w:rPr>
               <w:t>[26]</w:t>
             </w:r>
-            <w:bookmarkEnd w:id="79"/>
+            <w:bookmarkEnd w:id="115"/>
           </w:p>
         </w:tc>
         <w:tc>
@@ -29099,14 +29409,14 @@
                 <w:noProof/>
               </w:rPr>
             </w:pPr>
-            <w:bookmarkStart w:id="80" w:name="Azu07"/>
+            <w:bookmarkStart w:id="116" w:name="Azu07"/>
             <w:r>
               <w:rPr>
                 <w:noProof/>
               </w:rPr>
               <w:t>[27]</w:t>
             </w:r>
-            <w:bookmarkEnd w:id="80"/>
+            <w:bookmarkEnd w:id="116"/>
           </w:p>
         </w:tc>
         <w:tc>
@@ -29158,14 +29468,14 @@
                 <w:noProof/>
               </w:rPr>
             </w:pPr>
-            <w:bookmarkStart w:id="81" w:name="Liv07"/>
+            <w:bookmarkStart w:id="117" w:name="Liv07"/>
             <w:r>
               <w:rPr>
                 <w:noProof/>
               </w:rPr>
               <w:t>[28]</w:t>
             </w:r>
-            <w:bookmarkEnd w:id="81"/>
+            <w:bookmarkEnd w:id="117"/>
           </w:p>
         </w:tc>
         <w:tc>
@@ -29217,14 +29527,14 @@
                 <w:noProof/>
               </w:rPr>
             </w:pPr>
-            <w:bookmarkStart w:id="82" w:name="Sti07"/>
+            <w:bookmarkStart w:id="118" w:name="Sti07"/>
             <w:r>
               <w:rPr>
                 <w:noProof/>
               </w:rPr>
               <w:t>[29]</w:t>
             </w:r>
-            <w:bookmarkEnd w:id="82"/>
+            <w:bookmarkEnd w:id="118"/>
           </w:p>
         </w:tc>
         <w:tc>
@@ -29276,14 +29586,14 @@
                 <w:noProof/>
               </w:rPr>
             </w:pPr>
-            <w:bookmarkStart w:id="83" w:name="Sve07"/>
+            <w:bookmarkStart w:id="119" w:name="Sve07"/>
             <w:r>
               <w:rPr>
                 <w:noProof/>
               </w:rPr>
               <w:t>[30]</w:t>
             </w:r>
-            <w:bookmarkEnd w:id="83"/>
+            <w:bookmarkEnd w:id="119"/>
           </w:p>
         </w:tc>
         <w:tc>
@@ -29335,14 +29645,14 @@
                 <w:noProof/>
               </w:rPr>
             </w:pPr>
-            <w:bookmarkStart w:id="84" w:name="Sto07"/>
+            <w:bookmarkStart w:id="120" w:name="Sto07"/>
             <w:r>
               <w:rPr>
                 <w:noProof/>
               </w:rPr>
               <w:t>[31]</w:t>
             </w:r>
-            <w:bookmarkEnd w:id="84"/>
+            <w:bookmarkEnd w:id="120"/>
           </w:p>
         </w:tc>
         <w:tc>
@@ -29394,14 +29704,14 @@
                 <w:noProof/>
               </w:rPr>
             </w:pPr>
-            <w:bookmarkStart w:id="85" w:name="Web07"/>
+            <w:bookmarkStart w:id="121" w:name="Web07"/>
             <w:r>
               <w:rPr>
                 <w:noProof/>
               </w:rPr>
               <w:t>[32]</w:t>
             </w:r>
-            <w:bookmarkEnd w:id="85"/>
+            <w:bookmarkEnd w:id="121"/>
           </w:p>
         </w:tc>
         <w:tc>
@@ -29453,14 +29763,14 @@
                 <w:noProof/>
               </w:rPr>
             </w:pPr>
-            <w:bookmarkStart w:id="86" w:name="Kei07"/>
+            <w:bookmarkStart w:id="122" w:name="Kei07"/>
             <w:r>
               <w:rPr>
                 <w:noProof/>
               </w:rPr>
               <w:t>[33]</w:t>
             </w:r>
-            <w:bookmarkEnd w:id="86"/>
+            <w:bookmarkEnd w:id="122"/>
           </w:p>
         </w:tc>
         <w:tc>
@@ -29512,14 +29822,14 @@
                 <w:noProof/>
               </w:rPr>
             </w:pPr>
-            <w:bookmarkStart w:id="87" w:name="Pen07"/>
+            <w:bookmarkStart w:id="123" w:name="Pen07"/>
             <w:r>
               <w:rPr>
                 <w:noProof/>
               </w:rPr>
               <w:t>[34]</w:t>
             </w:r>
-            <w:bookmarkEnd w:id="87"/>
+            <w:bookmarkEnd w:id="123"/>
           </w:p>
         </w:tc>
         <w:tc>
@@ -29576,14 +29886,14 @@
                 <w:noProof/>
               </w:rPr>
             </w:pPr>
-            <w:bookmarkStart w:id="88" w:name="Bot07"/>
+            <w:bookmarkStart w:id="124" w:name="Bot07"/>
             <w:r>
               <w:rPr>
                 <w:noProof/>
               </w:rPr>
               <w:t>[35]</w:t>
             </w:r>
-            <w:bookmarkEnd w:id="88"/>
+            <w:bookmarkEnd w:id="124"/>
           </w:p>
         </w:tc>
         <w:tc>
@@ -29635,14 +29945,14 @@
                 <w:noProof/>
               </w:rPr>
             </w:pPr>
-            <w:bookmarkStart w:id="89" w:name="Kar04"/>
+            <w:bookmarkStart w:id="125" w:name="Kar04"/>
             <w:r>
               <w:rPr>
                 <w:noProof/>
               </w:rPr>
               <w:t>[36]</w:t>
             </w:r>
-            <w:bookmarkEnd w:id="89"/>
+            <w:bookmarkEnd w:id="125"/>
           </w:p>
         </w:tc>
         <w:tc>
@@ -29699,14 +30009,14 @@
                 <w:noProof/>
               </w:rPr>
             </w:pPr>
-            <w:bookmarkStart w:id="90" w:name="Gre07"/>
+            <w:bookmarkStart w:id="126" w:name="Gre07"/>
             <w:r>
               <w:rPr>
                 <w:noProof/>
               </w:rPr>
               <w:t>[37]</w:t>
             </w:r>
-            <w:bookmarkEnd w:id="90"/>
+            <w:bookmarkEnd w:id="126"/>
           </w:p>
         </w:tc>
         <w:tc>
@@ -29758,14 +30068,14 @@
                 <w:noProof/>
               </w:rPr>
             </w:pPr>
-            <w:bookmarkStart w:id="91" w:name="Cac07"/>
+            <w:bookmarkStart w:id="127" w:name="Cac07"/>
             <w:r>
               <w:rPr>
                 <w:noProof/>
               </w:rPr>
               <w:t>[38]</w:t>
             </w:r>
-            <w:bookmarkEnd w:id="91"/>
+            <w:bookmarkEnd w:id="127"/>
           </w:p>
         </w:tc>
         <w:tc>
@@ -29817,14 +30127,14 @@
                 <w:noProof/>
               </w:rPr>
             </w:pPr>
-            <w:bookmarkStart w:id="92" w:name="Orl07"/>
+            <w:bookmarkStart w:id="128" w:name="Orl07"/>
             <w:r>
               <w:rPr>
                 <w:noProof/>
               </w:rPr>
               <w:t>[39]</w:t>
             </w:r>
-            <w:bookmarkEnd w:id="92"/>
+            <w:bookmarkEnd w:id="128"/>
           </w:p>
         </w:tc>
         <w:tc>
@@ -29876,14 +30186,14 @@
                 <w:noProof/>
               </w:rPr>
             </w:pPr>
-            <w:bookmarkStart w:id="93" w:name="Int07"/>
+            <w:bookmarkStart w:id="129" w:name="Int07"/>
             <w:r>
               <w:rPr>
                 <w:noProof/>
               </w:rPr>
               <w:t>[40]</w:t>
             </w:r>
-            <w:bookmarkEnd w:id="93"/>
+            <w:bookmarkEnd w:id="129"/>
           </w:p>
         </w:tc>
         <w:tc>
@@ -29935,14 +30245,14 @@
                 <w:noProof/>
               </w:rPr>
             </w:pPr>
-            <w:bookmarkStart w:id="94" w:name="Kim03"/>
+            <w:bookmarkStart w:id="130" w:name="Kim03"/>
             <w:r>
               <w:rPr>
                 <w:noProof/>
               </w:rPr>
               <w:t>[41]</w:t>
             </w:r>
-            <w:bookmarkEnd w:id="94"/>
+            <w:bookmarkEnd w:id="130"/>
           </w:p>
         </w:tc>
         <w:tc>
@@ -29999,7 +30309,7 @@
                 <w:noProof/>
               </w:rPr>
             </w:pPr>
-            <w:bookmarkStart w:id="95" w:name="San04"/>
+            <w:bookmarkStart w:id="131" w:name="San04"/>
             <w:r>
               <w:rPr>
                 <w:noProof/>
@@ -30007,7 +30317,7 @@
               <w:lastRenderedPageBreak/>
               <w:t>[42]</w:t>
             </w:r>
-            <w:bookmarkEnd w:id="95"/>
+            <w:bookmarkEnd w:id="131"/>
           </w:p>
         </w:tc>
         <w:tc>
@@ -30050,14 +30360,14 @@
                 <w:noProof/>
               </w:rPr>
             </w:pPr>
-            <w:bookmarkStart w:id="96" w:name="Ger03"/>
+            <w:bookmarkStart w:id="132" w:name="Ger03"/>
             <w:r>
               <w:rPr>
                 <w:noProof/>
               </w:rPr>
               <w:t>[43]</w:t>
             </w:r>
-            <w:bookmarkEnd w:id="96"/>
+            <w:bookmarkEnd w:id="132"/>
           </w:p>
         </w:tc>
         <w:tc>
@@ -30114,14 +30424,14 @@
                 <w:noProof/>
               </w:rPr>
             </w:pPr>
-            <w:bookmarkStart w:id="97" w:name="Dee07"/>
+            <w:bookmarkStart w:id="133" w:name="Dee07"/>
             <w:r>
               <w:rPr>
                 <w:noProof/>
               </w:rPr>
               <w:t>[44]</w:t>
             </w:r>
-            <w:bookmarkEnd w:id="97"/>
+            <w:bookmarkEnd w:id="133"/>
           </w:p>
         </w:tc>
         <w:tc>
@@ -30173,14 +30483,14 @@
                 <w:noProof/>
               </w:rPr>
             </w:pPr>
-            <w:bookmarkStart w:id="98" w:name="Sog07"/>
+            <w:bookmarkStart w:id="134" w:name="Sog07"/>
             <w:r>
               <w:rPr>
                 <w:noProof/>
               </w:rPr>
               <w:t>[45]</w:t>
             </w:r>
-            <w:bookmarkEnd w:id="98"/>
+            <w:bookmarkEnd w:id="134"/>
           </w:p>
         </w:tc>
         <w:tc>
@@ -30232,14 +30542,14 @@
                 <w:noProof/>
               </w:rPr>
             </w:pPr>
-            <w:bookmarkStart w:id="99" w:name="Sog071"/>
+            <w:bookmarkStart w:id="135" w:name="Sog071"/>
             <w:r>
               <w:rPr>
                 <w:noProof/>
               </w:rPr>
               <w:t>[46]</w:t>
             </w:r>
-            <w:bookmarkEnd w:id="99"/>
+            <w:bookmarkEnd w:id="135"/>
           </w:p>
         </w:tc>
         <w:tc>
@@ -30291,14 +30601,14 @@
                 <w:noProof/>
               </w:rPr>
             </w:pPr>
-            <w:bookmarkStart w:id="100" w:name="Ban07"/>
+            <w:bookmarkStart w:id="136" w:name="Ban07"/>
             <w:r>
               <w:rPr>
                 <w:noProof/>
               </w:rPr>
               <w:t>[47]</w:t>
             </w:r>
-            <w:bookmarkEnd w:id="100"/>
+            <w:bookmarkEnd w:id="136"/>
           </w:p>
         </w:tc>
         <w:tc>
@@ -30350,14 +30660,14 @@
                 <w:noProof/>
               </w:rPr>
             </w:pPr>
-            <w:bookmarkStart w:id="101" w:name="Ban071"/>
+            <w:bookmarkStart w:id="137" w:name="Ban071"/>
             <w:r>
               <w:rPr>
                 <w:noProof/>
               </w:rPr>
               <w:t>[48]</w:t>
             </w:r>
-            <w:bookmarkEnd w:id="101"/>
+            <w:bookmarkEnd w:id="137"/>
           </w:p>
         </w:tc>
         <w:tc>
@@ -30409,14 +30719,14 @@
                 <w:noProof/>
               </w:rPr>
             </w:pPr>
-            <w:bookmarkStart w:id="102" w:name="Ley07"/>
+            <w:bookmarkStart w:id="138" w:name="Ley07"/>
             <w:r>
               <w:rPr>
                 <w:noProof/>
               </w:rPr>
               <w:t>[49]</w:t>
             </w:r>
-            <w:bookmarkEnd w:id="102"/>
+            <w:bookmarkEnd w:id="138"/>
           </w:p>
         </w:tc>
         <w:tc>
@@ -30468,14 +30778,14 @@
                 <w:noProof/>
               </w:rPr>
             </w:pPr>
-            <w:bookmarkStart w:id="103" w:name="Wil071"/>
+            <w:bookmarkStart w:id="139" w:name="Wil071"/>
             <w:r>
               <w:rPr>
                 <w:noProof/>
               </w:rPr>
               <w:t>[50]</w:t>
             </w:r>
-            <w:bookmarkEnd w:id="103"/>
+            <w:bookmarkEnd w:id="139"/>
           </w:p>
         </w:tc>
         <w:tc>
@@ -30527,14 +30837,14 @@
                 <w:noProof/>
               </w:rPr>
             </w:pPr>
-            <w:bookmarkStart w:id="104" w:name="Anv07"/>
+            <w:bookmarkStart w:id="140" w:name="Anv07"/>
             <w:r>
               <w:rPr>
                 <w:noProof/>
               </w:rPr>
               <w:t>[51]</w:t>
             </w:r>
-            <w:bookmarkEnd w:id="104"/>
+            <w:bookmarkEnd w:id="140"/>
           </w:p>
         </w:tc>
         <w:tc>
@@ -30586,14 +30896,14 @@
                 <w:noProof/>
               </w:rPr>
             </w:pPr>
-            <w:bookmarkStart w:id="105" w:name="Wit07"/>
+            <w:bookmarkStart w:id="141" w:name="Wit07"/>
             <w:r>
               <w:rPr>
                 <w:noProof/>
               </w:rPr>
               <w:t>[52]</w:t>
             </w:r>
-            <w:bookmarkEnd w:id="105"/>
+            <w:bookmarkEnd w:id="141"/>
           </w:p>
         </w:tc>
         <w:tc>
@@ -30645,14 +30955,14 @@
                 <w:noProof/>
               </w:rPr>
             </w:pPr>
-            <w:bookmarkStart w:id="106" w:name="Alt01"/>
+            <w:bookmarkStart w:id="142" w:name="Alt01"/>
             <w:r>
               <w:rPr>
                 <w:noProof/>
               </w:rPr>
               <w:t>[53]</w:t>
             </w:r>
-            <w:bookmarkEnd w:id="106"/>
+            <w:bookmarkEnd w:id="142"/>
           </w:p>
         </w:tc>
         <w:tc>
@@ -30709,14 +31019,14 @@
                 <w:noProof/>
               </w:rPr>
             </w:pPr>
-            <w:bookmarkStart w:id="107" w:name="van04"/>
+            <w:bookmarkStart w:id="143" w:name="van04"/>
             <w:r>
               <w:rPr>
                 <w:noProof/>
               </w:rPr>
               <w:t>[54]</w:t>
             </w:r>
-            <w:bookmarkEnd w:id="107"/>
+            <w:bookmarkEnd w:id="143"/>
           </w:p>
         </w:tc>
         <w:tc>
@@ -30759,14 +31069,14 @@
                 <w:noProof/>
               </w:rPr>
             </w:pPr>
-            <w:bookmarkStart w:id="108" w:name="Wag06"/>
+            <w:bookmarkStart w:id="144" w:name="Wag06"/>
             <w:r>
               <w:rPr>
                 <w:noProof/>
               </w:rPr>
               <w:t>[55]</w:t>
             </w:r>
-            <w:bookmarkEnd w:id="108"/>
+            <w:bookmarkEnd w:id="144"/>
           </w:p>
         </w:tc>
         <w:tc>
@@ -30823,14 +31133,14 @@
                 <w:noProof/>
               </w:rPr>
             </w:pPr>
-            <w:bookmarkStart w:id="109" w:name="Gen07"/>
+            <w:bookmarkStart w:id="145" w:name="Gen07"/>
             <w:r>
               <w:rPr>
                 <w:noProof/>
               </w:rPr>
               <w:t>[56]</w:t>
             </w:r>
-            <w:bookmarkEnd w:id="109"/>
+            <w:bookmarkEnd w:id="145"/>
           </w:p>
         </w:tc>
         <w:tc>
@@ -30882,14 +31192,14 @@
                 <w:noProof/>
               </w:rPr>
             </w:pPr>
-            <w:bookmarkStart w:id="110" w:name="TCP07"/>
+            <w:bookmarkStart w:id="146" w:name="TCP07"/>
             <w:r>
               <w:rPr>
                 <w:noProof/>
               </w:rPr>
               <w:t>[57]</w:t>
             </w:r>
-            <w:bookmarkEnd w:id="110"/>
+            <w:bookmarkEnd w:id="146"/>
           </w:p>
         </w:tc>
         <w:tc>
@@ -30941,14 +31251,14 @@
                 <w:noProof/>
               </w:rPr>
             </w:pPr>
-            <w:bookmarkStart w:id="111" w:name="Rel07"/>
+            <w:bookmarkStart w:id="147" w:name="Rel07"/>
             <w:r>
               <w:rPr>
                 <w:noProof/>
               </w:rPr>
               <w:t>[58]</w:t>
             </w:r>
-            <w:bookmarkEnd w:id="111"/>
+            <w:bookmarkEnd w:id="147"/>
           </w:p>
         </w:tc>
         <w:tc>
@@ -31000,14 +31310,14 @@
                 <w:noProof/>
               </w:rPr>
             </w:pPr>
-            <w:bookmarkStart w:id="112" w:name="Sta07"/>
+            <w:bookmarkStart w:id="148" w:name="Sta07"/>
             <w:r>
               <w:rPr>
                 <w:noProof/>
               </w:rPr>
               <w:t>[59]</w:t>
             </w:r>
-            <w:bookmarkEnd w:id="112"/>
+            <w:bookmarkEnd w:id="148"/>
           </w:p>
         </w:tc>
         <w:tc>
@@ -31059,14 +31369,14 @@
                 <w:noProof/>
               </w:rPr>
             </w:pPr>
-            <w:bookmarkStart w:id="113" w:name="DC07"/>
+            <w:bookmarkStart w:id="149" w:name="DC07"/>
             <w:r>
               <w:rPr>
                 <w:noProof/>
               </w:rPr>
               <w:t>[60]</w:t>
             </w:r>
-            <w:bookmarkEnd w:id="113"/>
+            <w:bookmarkEnd w:id="149"/>
           </w:p>
         </w:tc>
         <w:tc>
@@ -31118,14 +31428,14 @@
                 <w:noProof/>
               </w:rPr>
             </w:pPr>
-            <w:bookmarkStart w:id="114" w:name="Vis07"/>
+            <w:bookmarkStart w:id="150" w:name="Vis07"/>
             <w:r>
               <w:rPr>
                 <w:noProof/>
               </w:rPr>
               <w:t>[61]</w:t>
             </w:r>
-            <w:bookmarkEnd w:id="114"/>
+            <w:bookmarkEnd w:id="150"/>
           </w:p>
         </w:tc>
         <w:tc>
@@ -31191,6 +31501,18 @@
         <w:pStyle w:val="Heading1"/>
         <w:spacing w:line="360" w:lineRule="auto"/>
       </w:pPr>
+      <w:r>
+        <w:t xml:space="preserve"> </w:t>
+      </w:r>
+      <w:r>
+        <w:t xml:space="preserve"> </w:t>
+      </w:r>
+      <w:r>
+        <w:t xml:space="preserve"> </w:t>
+      </w:r>
+      <w:r>
+        <w:t xml:space="preserve"> </w:t>
+      </w:r>
     </w:p>
     <w:sectPr>
       <w:footnotePr>
@@ -31209,14 +31531,14 @@
 
 <file path=word/endnotes.xml><?xml version="1.0" encoding="utf-8"?>
 <w:endnotes xmlns:ve="http://schemas.openxmlformats.org/markup-compatibility/2006" xmlns:o="urn:schemas-microsoft-com:office:office" xmlns:r="http://schemas.openxmlformats.org/officeDocument/2006/relationships" xmlns:m="http://schemas.openxmlformats.org/officeDocument/2006/math" xmlns:v="urn:schemas-microsoft-com:vml" xmlns:wp="http://schemas.openxmlformats.org/drawingml/2006/wordprocessingDrawing" xmlns:w10="urn:schemas-microsoft-com:office:word" xmlns:w="http://schemas.openxmlformats.org/wordprocessingml/2006/main" xmlns:wne="http://schemas.microsoft.com/office/word/2006/wordml">
-  <w:endnote w:type="separator" w:id="0">
+  <w:endnote w:type="separator" w:id="-1">
     <w:p>
       <w:r>
         <w:separator/>
       </w:r>
     </w:p>
   </w:endnote>
-  <w:endnote w:type="continuationSeparator" w:id="1">
+  <w:endnote w:type="continuationSeparator" w:id="0">
     <w:p>
       <w:r>
         <w:continuationSeparator/>
@@ -31242,14 +31564,24 @@
           <w:pStyle w:val="Footer"/>
           <w:jc w:val="center"/>
         </w:pPr>
-        <w:fldSimple w:instr=" PAGE   \* MERGEFORMAT ">
-          <w:r>
-            <w:rPr>
-              <w:noProof/>
-            </w:rPr>
-            <w:t>58</w:t>
-          </w:r>
-        </w:fldSimple>
+        <w:r>
+          <w:fldChar w:fldCharType="begin"/>
+        </w:r>
+        <w:r>
+          <w:instrText xml:space="preserve"> PAGE   \* MERGEFORMAT </w:instrText>
+        </w:r>
+        <w:r>
+          <w:fldChar w:fldCharType="separate"/>
+        </w:r>
+        <w:r>
+          <w:rPr>
+            <w:noProof/>
+          </w:rPr>
+          <w:t>12</w:t>
+        </w:r>
+        <w:r>
+          <w:fldChar w:fldCharType="end"/>
+        </w:r>
       </w:p>
     </w:sdtContent>
   </w:sdt>
@@ -31263,17 +31595,34 @@
 
 <file path=word/footnotes.xml><?xml version="1.0" encoding="utf-8"?>
 <w:footnotes xmlns:ve="http://schemas.openxmlformats.org/markup-compatibility/2006" xmlns:o="urn:schemas-microsoft-com:office:office" xmlns:r="http://schemas.openxmlformats.org/officeDocument/2006/relationships" xmlns:m="http://schemas.openxmlformats.org/officeDocument/2006/math" xmlns:v="urn:schemas-microsoft-com:vml" xmlns:wp="http://schemas.openxmlformats.org/drawingml/2006/wordprocessingDrawing" xmlns:w10="urn:schemas-microsoft-com:office:word" xmlns:w="http://schemas.openxmlformats.org/wordprocessingml/2006/main" xmlns:wne="http://schemas.microsoft.com/office/word/2006/wordml">
-  <w:footnote w:type="separator" w:id="0">
+  <w:footnote w:type="separator" w:id="-1">
     <w:p>
       <w:r>
         <w:separator/>
       </w:r>
     </w:p>
   </w:footnote>
-  <w:footnote w:type="continuationSeparator" w:id="1">
+  <w:footnote w:type="continuationSeparator" w:id="0">
     <w:p>
       <w:r>
         <w:continuationSeparator/>
+      </w:r>
+    </w:p>
+  </w:footnote>
+  <w:footnote w:id="1">
+    <w:p>
+      <w:pPr>
+        <w:pStyle w:val="FootnoteText"/>
+      </w:pPr>
+      <w:r>
+        <w:rPr>
+          <w:rStyle w:val="Fotnotstecken"/>
+        </w:rPr>
+        <w:footnoteRef/>
+      </w:r>
+      <w:r>
+        <w:tab/>
+        <w:t>For some problems a few times could be acceptable.</w:t>
       </w:r>
     </w:p>
   </w:footnote>
@@ -31281,16 +31630,24 @@
     <w:p>
       <w:pPr>
         <w:pStyle w:val="FootnoteText"/>
-      </w:pPr>
-      <w:r>
-        <w:rPr>
-          <w:rStyle w:val="Fotnotstecken"/>
+        <w:rPr>
+          <w:lang w:val="sv-SE"/>
+        </w:rPr>
+      </w:pPr>
+      <w:r>
+        <w:rPr>
+          <w:rStyle w:val="FootnoteReference"/>
         </w:rPr>
         <w:footnoteRef/>
       </w:r>
       <w:r>
-        <w:tab/>
-        <w:t>For some problems a few times could be acceptable.</w:t>
+        <w:t xml:space="preserve"> </w:t>
+      </w:r>
+      <w:r>
+        <w:rPr>
+          <w:lang w:val="sv-SE"/>
+        </w:rPr>
+        <w:t>It's a constant struggle to keep the list small. It has a tendency to grow when one tries to minimise the waste of IP-addresses that inveriably occurs because of the implementation of  networks compared to addresses.</w:t>
       </w:r>
     </w:p>
   </w:footnote>
@@ -31315,7 +31672,7 @@
         <w:rPr>
           <w:lang w:val="sv-SE"/>
         </w:rPr>
-        <w:t>It's a constant struggle to keep the list small. It has a tendency to grow when one tries to minimise the waste of IP-addresses that inveriably occurs because of the implementation of  networks compared to addresses.</w:t>
+        <w:t>This is usally a very high number since known services have standardized ports beginning at 1 and upwards.</w:t>
       </w:r>
     </w:p>
   </w:footnote>
@@ -31340,7 +31697,7 @@
         <w:rPr>
           <w:lang w:val="sv-SE"/>
         </w:rPr>
-        <w:t>This is usally a very high number since known services have standardized ports beginning at 1 and upwards.</w:t>
+        <w:t>Dynamic Random Access Memory</w:t>
       </w:r>
     </w:p>
   </w:footnote>
@@ -31365,7 +31722,7 @@
         <w:rPr>
           <w:lang w:val="sv-SE"/>
         </w:rPr>
-        <w:t>Dynamic Random Access Memory</w:t>
+        <w:t>Static Random Access Memory</w:t>
       </w:r>
     </w:p>
   </w:footnote>
@@ -31390,7 +31747,7 @@
         <w:rPr>
           <w:lang w:val="sv-SE"/>
         </w:rPr>
-        <w:t>Static Random Access Memory</w:t>
+        <w:t>IPv4 uses 32 bit IP-addresses and 16 bit ports. The newer IPv6 uses 128 bit addresses but is really not in general use.</w:t>
       </w:r>
     </w:p>
   </w:footnote>
@@ -31398,24 +31755,16 @@
     <w:p>
       <w:pPr>
         <w:pStyle w:val="FootnoteText"/>
-        <w:rPr>
-          <w:lang w:val="sv-SE"/>
-        </w:rPr>
-      </w:pPr>
-      <w:r>
-        <w:rPr>
-          <w:rStyle w:val="FootnoteReference"/>
+      </w:pPr>
+      <w:r>
+        <w:rPr>
+          <w:rStyle w:val="Fotnotstecken"/>
         </w:rPr>
         <w:footnoteRef/>
       </w:r>
       <w:r>
-        <w:t xml:space="preserve"> </w:t>
-      </w:r>
-      <w:r>
-        <w:rPr>
-          <w:lang w:val="sv-SE"/>
-        </w:rPr>
-        <w:t>IPv4 uses 32 bit IP-addresses and 16 bit ports. The newer IPv6 uses 128 bit addresses but is really not in general use.</w:t>
+        <w:tab/>
+        <w:t>Assuming a C subnet is used, for example 192.168.0.X</w:t>
       </w:r>
     </w:p>
   </w:footnote>
@@ -31432,7 +31781,7 @@
       </w:r>
       <w:r>
         <w:tab/>
-        <w:t>Assuming a C subnet is used, for example 192.168.0.X</w:t>
+        <w:t>An important demand in that case is that the hash function is not reversible.</w:t>
       </w:r>
     </w:p>
   </w:footnote>
@@ -31449,7 +31798,7 @@
       </w:r>
       <w:r>
         <w:tab/>
-        <w:t>An important demand in that case is that the hash function is not reversible.</w:t>
+        <w:t>MD5 hash value checksums are used to verify that a file has been copied without errors. It is not uncommon for a few bits to be scrambled during network transmissions, hence the need to verify the integrity.</w:t>
       </w:r>
     </w:p>
   </w:footnote>
@@ -31466,7 +31815,7 @@
       </w:r>
       <w:r>
         <w:tab/>
-        <w:t>MD5 hash value checksums are used to verify that a file has been copied without errors. It is not uncommon for a few bits to be scrambled during network transmissions, hence the need to verify the integrity.</w:t>
+        <w:t>Internet Relay Chat.</w:t>
       </w:r>
     </w:p>
   </w:footnote>
@@ -31483,7 +31832,7 @@
       </w:r>
       <w:r>
         <w:tab/>
-        <w:t>Internet Relay Chat.</w:t>
+        <w:t>A user manually decides what files or folder on the computer that should be shared with other users.</w:t>
       </w:r>
     </w:p>
   </w:footnote>
@@ -31500,7 +31849,7 @@
       </w:r>
       <w:r>
         <w:tab/>
-        <w:t>A user manually decides what files or folder on the computer that should be shared with other users.</w:t>
+        <w:t>Distributed Denial of Service.</w:t>
       </w:r>
     </w:p>
   </w:footnote>
@@ -31517,7 +31866,7 @@
       </w:r>
       <w:r>
         <w:tab/>
-        <w:t>Distributed Denial of Service.</w:t>
+        <w:t>Quality of Service.</w:t>
       </w:r>
     </w:p>
   </w:footnote>
@@ -31534,7 +31883,13 @@
       </w:r>
       <w:r>
         <w:tab/>
-        <w:t>Quality of Service.</w:t>
+        <w:t xml:space="preserve">80, 21, 194 </w:t>
+      </w:r>
+      <w:r>
+        <w:t>and</w:t>
+      </w:r>
+      <w:r>
+        <w:t xml:space="preserve"> 110 respectively.</w:t>
       </w:r>
     </w:p>
   </w:footnote>
@@ -31551,40 +31906,17 @@
       </w:r>
       <w:r>
         <w:tab/>
-        <w:t xml:space="preserve">80, 21, 194 </w:t>
+        <w:t xml:space="preserve">6881-6889 </w:t>
       </w:r>
       <w:r>
         <w:t>and</w:t>
       </w:r>
       <w:r>
-        <w:t xml:space="preserve"> 110 respectively.</w:t>
+        <w:t xml:space="preserve"> 6347 respectively.</w:t>
       </w:r>
     </w:p>
   </w:footnote>
   <w:footnote w:id="16">
-    <w:p>
-      <w:pPr>
-        <w:pStyle w:val="FootnoteText"/>
-      </w:pPr>
-      <w:r>
-        <w:rPr>
-          <w:rStyle w:val="Fotnotstecken"/>
-        </w:rPr>
-        <w:footnoteRef/>
-      </w:r>
-      <w:r>
-        <w:tab/>
-        <w:t xml:space="preserve">6881-6889 </w:t>
-      </w:r>
-      <w:r>
-        <w:t>and</w:t>
-      </w:r>
-      <w:r>
-        <w:t xml:space="preserve"> 6347 respectively.</w:t>
-      </w:r>
-    </w:p>
-  </w:footnote>
-  <w:footnote w:id="17">
     <w:p>
       <w:pPr>
         <w:pStyle w:val="FootnoteText"/>
@@ -33628,352 +33960,6 @@
     </w:pPr>
   </w:style>
 </w:styles>
-</file>
-
-<file path=word/glossary/document.xml><?xml version="1.0" encoding="utf-8"?>
-<w:glossaryDocument xmlns:ve="http://schemas.openxmlformats.org/markup-compatibility/2006" xmlns:o="urn:schemas-microsoft-com:office:office" xmlns:r="http://schemas.openxmlformats.org/officeDocument/2006/relationships" xmlns:m="http://schemas.openxmlformats.org/officeDocument/2006/math" xmlns:v="urn:schemas-microsoft-com:vml" xmlns:wp="http://schemas.openxmlformats.org/drawingml/2006/wordprocessingDrawing" xmlns:w10="urn:schemas-microsoft-com:office:word" xmlns:w="http://schemas.openxmlformats.org/wordprocessingml/2006/main" xmlns:wne="http://schemas.microsoft.com/office/word/2006/wordml">
-  <w:docParts/>
-</w:glossaryDocument>
-</file>
-
-<file path=word/glossary/fontTable.xml><?xml version="1.0" encoding="utf-8"?>
-<w:fonts xmlns:r="http://schemas.openxmlformats.org/officeDocument/2006/relationships" xmlns:w="http://schemas.openxmlformats.org/wordprocessingml/2006/main">
-  <w:font w:name="Times New Roman">
-    <w:panose1 w:val="02020603050405020304"/>
-    <w:charset w:val="00"/>
-    <w:family w:val="roman"/>
-    <w:pitch w:val="variable"/>
-    <w:sig w:usb0="E0002AFF" w:usb1="C0007841" w:usb2="00000009" w:usb3="00000000" w:csb0="000001FF" w:csb1="00000000"/>
-  </w:font>
-  <w:font w:name="Wingdings">
-    <w:panose1 w:val="05000000000000000000"/>
-    <w:charset w:val="02"/>
-    <w:family w:val="auto"/>
-    <w:pitch w:val="variable"/>
-    <w:sig w:usb0="00000000" w:usb1="10000000" w:usb2="00000000" w:usb3="00000000" w:csb0="80000000" w:csb1="00000000"/>
-  </w:font>
-  <w:font w:name="StarSymbol">
-    <w:altName w:val="Arial Unicode MS"/>
-    <w:charset w:val="00"/>
-    <w:family w:val="auto"/>
-    <w:pitch w:val="default"/>
-    <w:sig w:usb0="00000000" w:usb1="00000000" w:usb2="00000000" w:usb3="00000000" w:csb0="00000000" w:csb1="00000000"/>
-  </w:font>
-  <w:font w:name="Wingdings 2">
-    <w:panose1 w:val="05020102010507070707"/>
-    <w:charset w:val="02"/>
-    <w:family w:val="roman"/>
-    <w:pitch w:val="variable"/>
-    <w:sig w:usb0="00000000" w:usb1="10000000" w:usb2="00000000" w:usb3="00000000" w:csb0="80000000" w:csb1="00000000"/>
-  </w:font>
-  <w:font w:name="Arial">
-    <w:panose1 w:val="020B0604020202020204"/>
-    <w:charset w:val="00"/>
-    <w:family w:val="swiss"/>
-    <w:pitch w:val="variable"/>
-    <w:sig w:usb0="E0002AFF" w:usb1="C0007843" w:usb2="00000009" w:usb3="00000000" w:csb0="000001FF" w:csb1="00000000"/>
-  </w:font>
-  <w:font w:name="MS Mincho">
-    <w:altName w:val="ＭＳ 明朝"/>
-    <w:panose1 w:val="02020609040205080304"/>
-    <w:charset w:val="80"/>
-    <w:family w:val="modern"/>
-    <w:pitch w:val="fixed"/>
-    <w:sig w:usb0="E00002FF" w:usb1="6AC7FDFB" w:usb2="00000012" w:usb3="00000000" w:csb0="0002009F" w:csb1="00000000"/>
-  </w:font>
-  <w:font w:name="Tahoma">
-    <w:panose1 w:val="020B0604030504040204"/>
-    <w:charset w:val="00"/>
-    <w:family w:val="swiss"/>
-    <w:pitch w:val="variable"/>
-    <w:sig w:usb0="E1002EFF" w:usb1="C000605B" w:usb2="00000029" w:usb3="00000000" w:csb0="000101FF" w:csb1="00000000"/>
-  </w:font>
-  <w:font w:name="Calibri">
-    <w:panose1 w:val="020F0502020204030204"/>
-    <w:charset w:val="00"/>
-    <w:family w:val="swiss"/>
-    <w:pitch w:val="variable"/>
-    <w:sig w:usb0="E10002FF" w:usb1="4000ACFF" w:usb2="00000009" w:usb3="00000000" w:csb0="0000019F" w:csb1="00000000"/>
-  </w:font>
-  <w:font w:name="Helvetica">
-    <w:panose1 w:val="020B0604020202020204"/>
-    <w:charset w:val="00"/>
-    <w:family w:val="swiss"/>
-    <w:notTrueType/>
-    <w:pitch w:val="variable"/>
-    <w:sig w:usb0="00000003" w:usb1="00000000" w:usb2="00000000" w:usb3="00000000" w:csb0="00000001" w:csb1="00000000"/>
-  </w:font>
-  <w:font w:name="Cambria Math">
-    <w:panose1 w:val="02040503050406030204"/>
-    <w:charset w:val="00"/>
-    <w:family w:val="roman"/>
-    <w:pitch w:val="variable"/>
-    <w:sig w:usb0="A00002EF" w:usb1="420020EB" w:usb2="00000000" w:usb3="00000000" w:csb0="0000019F" w:csb1="00000000"/>
-  </w:font>
-  <w:font w:name="MingLiU_HKSCS">
-    <w:panose1 w:val="02020500000000000000"/>
-    <w:charset w:val="88"/>
-    <w:family w:val="roman"/>
-    <w:pitch w:val="variable"/>
-    <w:sig w:usb0="A00002FF" w:usb1="38CFFCFA" w:usb2="00000016" w:usb3="00000000" w:csb0="00100001" w:csb1="00000000"/>
-  </w:font>
-  <w:font w:name="Courier New">
-    <w:panose1 w:val="02070309020205020404"/>
-    <w:charset w:val="00"/>
-    <w:family w:val="modern"/>
-    <w:pitch w:val="fixed"/>
-    <w:sig w:usb0="E0002AFF" w:usb1="C0007843" w:usb2="00000009" w:usb3="00000000" w:csb0="000001FF" w:csb1="00000000"/>
-  </w:font>
-  <w:font w:name="Cambria">
-    <w:panose1 w:val="02040503050406030204"/>
-    <w:charset w:val="00"/>
-    <w:family w:val="roman"/>
-    <w:pitch w:val="variable"/>
-    <w:sig w:usb0="A00002EF" w:usb1="4000004B" w:usb2="00000000" w:usb3="00000000" w:csb0="0000019F" w:csb1="00000000"/>
-  </w:font>
-</w:fonts>
-</file>
-
-<file path=word/glossary/settings.xml><?xml version="1.0" encoding="utf-8"?>
-<w:settings xmlns:o="urn:schemas-microsoft-com:office:office" xmlns:r="http://schemas.openxmlformats.org/officeDocument/2006/relationships" xmlns:m="http://schemas.openxmlformats.org/officeDocument/2006/math" xmlns:v="urn:schemas-microsoft-com:vml" xmlns:w10="urn:schemas-microsoft-com:office:word" xmlns:w="http://schemas.openxmlformats.org/wordprocessingml/2006/main" xmlns:sl="http://schemas.openxmlformats.org/schemaLibrary/2006/main">
-  <w:view w:val="normal"/>
-  <w:defaultTabStop w:val="1304"/>
-  <w:hyphenationZone w:val="425"/>
-  <w:characterSpacingControl w:val="doNotCompress"/>
-  <w:compat>
-    <w:useFELayout/>
-  </w:compat>
-  <w:rsids>
-    <w:rsidRoot w:val="004C381B"/>
-    <w:rsid w:val="004C381B"/>
-    <w:rsid w:val="00D93C41"/>
-  </w:rsids>
-  <m:mathPr>
-    <m:mathFont m:val="Cambria Math"/>
-    <m:brkBin m:val="before"/>
-    <m:brkBinSub m:val="--"/>
-    <m:smallFrac m:val="off"/>
-    <m:dispDef/>
-    <m:lMargin m:val="0"/>
-    <m:rMargin m:val="0"/>
-    <m:defJc m:val="centerGroup"/>
-    <m:wrapIndent m:val="1440"/>
-    <m:intLim m:val="subSup"/>
-    <m:naryLim m:val="undOvr"/>
-  </m:mathPr>
-  <w:themeFontLang w:val="sv-SE"/>
-  <w:clrSchemeMapping w:bg1="light1" w:t1="dark1" w:bg2="light2" w:t2="dark2" w:accent1="accent1" w:accent2="accent2" w:accent3="accent3" w:accent4="accent4" w:accent5="accent5" w:accent6="accent6" w:hyperlink="hyperlink" w:followedHyperlink="followedHyperlink"/>
-  <w:decimalSymbol w:val=","/>
-  <w:listSeparator w:val=";"/>
-</w:settings>
-</file>
-
-<file path=word/glossary/styles.xml><?xml version="1.0" encoding="utf-8"?>
-<w:styles xmlns:r="http://schemas.openxmlformats.org/officeDocument/2006/relationships" xmlns:w="http://schemas.openxmlformats.org/wordprocessingml/2006/main">
-  <w:docDefaults>
-    <w:rPrDefault>
-      <w:rPr>
-        <w:rFonts w:asciiTheme="minorHAnsi" w:eastAsiaTheme="minorEastAsia" w:hAnsiTheme="minorHAnsi" w:cstheme="minorBidi"/>
-        <w:sz w:val="22"/>
-        <w:szCs w:val="22"/>
-        <w:lang w:val="sv-SE" w:eastAsia="sv-SE" w:bidi="ar-SA"/>
-      </w:rPr>
-    </w:rPrDefault>
-    <w:pPrDefault>
-      <w:pPr>
-        <w:spacing w:after="200" w:line="276" w:lineRule="auto"/>
-      </w:pPr>
-    </w:pPrDefault>
-  </w:docDefaults>
-  <w:latentStyles w:defLockedState="0" w:defUIPriority="99" w:defSemiHidden="1" w:defUnhideWhenUsed="1" w:defQFormat="0" w:count="267">
-    <w:lsdException w:name="Normal" w:semiHidden="0" w:uiPriority="0" w:unhideWhenUsed="0" w:qFormat="1"/>
-    <w:lsdException w:name="heading 1" w:semiHidden="0" w:uiPriority="9" w:unhideWhenUsed="0" w:qFormat="1"/>
-    <w:lsdException w:name="heading 2" w:uiPriority="9" w:qFormat="1"/>
-    <w:lsdException w:name="heading 3" w:uiPriority="9" w:qFormat="1"/>
-    <w:lsdException w:name="heading 4" w:uiPriority="9" w:qFormat="1"/>
-    <w:lsdException w:name="heading 5" w:uiPriority="9" w:qFormat="1"/>
-    <w:lsdException w:name="heading 6" w:uiPriority="9" w:qFormat="1"/>
-    <w:lsdException w:name="heading 7" w:uiPriority="9" w:qFormat="1"/>
-    <w:lsdException w:name="heading 8" w:uiPriority="9" w:qFormat="1"/>
-    <w:lsdException w:name="heading 9" w:uiPriority="9" w:qFormat="1"/>
-    <w:lsdException w:name="toc 1" w:uiPriority="39"/>
-    <w:lsdException w:name="toc 2" w:uiPriority="39"/>
-    <w:lsdException w:name="toc 3" w:uiPriority="39"/>
-    <w:lsdException w:name="toc 4" w:uiPriority="39"/>
-    <w:lsdException w:name="toc 5" w:uiPriority="39"/>
-    <w:lsdException w:name="toc 6" w:uiPriority="39"/>
-    <w:lsdException w:name="toc 7" w:uiPriority="39"/>
-    <w:lsdException w:name="toc 8" w:uiPriority="39"/>
-    <w:lsdException w:name="toc 9" w:uiPriority="39"/>
-    <w:lsdException w:name="caption" w:uiPriority="35" w:qFormat="1"/>
-    <w:lsdException w:name="Title" w:semiHidden="0" w:uiPriority="10" w:unhideWhenUsed="0" w:qFormat="1"/>
-    <w:lsdException w:name="Default Paragraph Font" w:uiPriority="1"/>
-    <w:lsdException w:name="Subtitle" w:semiHidden="0" w:uiPriority="11" w:unhideWhenUsed="0" w:qFormat="1"/>
-    <w:lsdException w:name="Strong" w:semiHidden="0" w:uiPriority="22" w:unhideWhenUsed="0" w:qFormat="1"/>
-    <w:lsdException w:name="Emphasis" w:semiHidden="0" w:uiPriority="20" w:unhideWhenUsed="0" w:qFormat="1"/>
-    <w:lsdException w:name="Table Grid" w:semiHidden="0" w:uiPriority="59" w:unhideWhenUsed="0"/>
-    <w:lsdException w:name="Placeholder Text" w:unhideWhenUsed="0"/>
-    <w:lsdException w:name="No Spacing" w:semiHidden="0" w:uiPriority="1" w:unhideWhenUsed="0" w:qFormat="1"/>
-    <w:lsdException w:name="Light Shading" w:semiHidden="0" w:uiPriority="60" w:unhideWhenUsed="0"/>
-    <w:lsdException w:name="Light List" w:semiHidden="0" w:uiPriority="61" w:unhideWhenUsed="0"/>
-    <w:lsdException w:name="Light Grid" w:semiHidden="0" w:uiPriority="62" w:unhideWhenUsed="0"/>
-    <w:lsdException w:name="Medium Shading 1" w:semiHidden="0" w:uiPriority="63" w:unhideWhenUsed="0"/>
-    <w:lsdException w:name="Medium Shading 2" w:semiHidden="0" w:uiPriority="64" w:unhideWhenUsed="0"/>
-    <w:lsdException w:name="Medium List 1" w:semiHidden="0" w:uiPriority="65" w:unhideWhenUsed="0"/>
-    <w:lsdException w:name="Medium List 2" w:semiHidden="0" w:uiPriority="66" w:unhideWhenUsed="0"/>
-    <w:lsdException w:name="Medium Grid 1" w:semiHidden="0" w:uiPriority="67" w:unhideWhenUsed="0"/>
-    <w:lsdException w:name="Medium Grid 2" w:semiHidden="0" w:uiPriority="68" w:unhideWhenUsed="0"/>
-    <w:lsdException w:name="Medium Grid 3" w:semiHidden="0" w:uiPriority="69" w:unhideWhenUsed="0"/>
-    <w:lsdException w:name="Dark List" w:semiHidden="0" w:uiPriority="70" w:unhideWhenUsed="0"/>
-    <w:lsdException w:name="Colorful Shading" w:semiHidden="0" w:uiPriority="71" w:unhideWhenUsed="0"/>
-    <w:lsdException w:name="Colorful List" w:semiHidden="0" w:uiPriority="72" w:unhideWhenUsed="0"/>
-    <w:lsdException w:name="Colorful Grid" w:semiHidden="0" w:uiPriority="73" w:unhideWhenUsed="0"/>
-    <w:lsdException w:name="Light Shading Accent 1" w:semiHidden="0" w:uiPriority="60" w:unhideWhenUsed="0"/>
-    <w:lsdException w:name="Light List Accent 1" w:semiHidden="0" w:uiPriority="61" w:unhideWhenUsed="0"/>
-    <w:lsdException w:name="Light Grid Accent 1" w:semiHidden="0" w:uiPriority="62" w:unhideWhenUsed="0"/>
-    <w:lsdException w:name="Medium Shading 1 Accent 1" w:semiHidden="0" w:uiPriority="63" w:unhideWhenUsed="0"/>
-    <w:lsdException w:name="Medium Shading 2 Accent 1" w:semiHidden="0" w:uiPriority="64" w:unhideWhenUsed="0"/>
-    <w:lsdException w:name="Medium List 1 Accent 1" w:semiHidden="0" w:uiPriority="65" w:unhideWhenUsed="0"/>
-    <w:lsdException w:name="Revision" w:unhideWhenUsed="0"/>
-    <w:lsdException w:name="List Paragraph" w:semiHidden="0" w:uiPriority="34" w:unhideWhenUsed="0" w:qFormat="1"/>
-    <w:lsdException w:name="Quote" w:semiHidden="0" w:uiPriority="29" w:unhideWhenUsed="0" w:qFormat="1"/>
-    <w:lsdException w:name="Intense Quote" w:semiHidden="0" w:uiPriority="30" w:unhideWhenUsed="0" w:qFormat="1"/>
-    <w:lsdException w:name="Medium List 2 Accent 1" w:semiHidden="0" w:uiPriority="66" w:unhideWhenUsed="0"/>
-    <w:lsdException w:name="Medium Grid 1 Accent 1" w:semiHidden="0" w:uiPriority="67" w:unhideWhenUsed="0"/>
-    <w:lsdException w:name="Medium Grid 2 Accent 1" w:semiHidden="0" w:uiPriority="68" w:unhideWhenUsed="0"/>
-    <w:lsdException w:name="Medium Grid 3 Accent 1" w:semiHidden="0" w:uiPriority="69" w:unhideWhenUsed="0"/>
-    <w:lsdException w:name="Dark List Accent 1" w:semiHidden="0" w:uiPriority="70" w:unhideWhenUsed="0"/>
-    <w:lsdException w:name="Colorful Shading Accent 1" w:semiHidden="0" w:uiPriority="71" w:unhideWhenUsed="0"/>
-    <w:lsdException w:name="Colorful List Accent 1" w:semiHidden="0" w:uiPriority="72" w:unhideWhenUsed="0"/>
-    <w:lsdException w:name="Colorful Grid Accent 1" w:semiHidden="0" w:uiPriority="73" w:unhideWhenUsed="0"/>
-    <w:lsdException w:name="Light Shading Accent 2" w:semiHidden="0" w:uiPriority="60" w:unhideWhenUsed="0"/>
-    <w:lsdException w:name="Light List Accent 2" w:semiHidden="0" w:uiPriority="61" w:unhideWhenUsed="0"/>
-    <w:lsdException w:name="Light Grid Accent 2" w:semiHidden="0" w:uiPriority="62" w:unhideWhenUsed="0"/>
-    <w:lsdException w:name="Medium Shading 1 Accent 2" w:semiHidden="0" w:uiPriority="63" w:unhideWhenUsed="0"/>
-    <w:lsdException w:name="Medium Shading 2 Accent 2" w:semiHidden="0" w:uiPriority="64" w:unhideWhenUsed="0"/>
-    <w:lsdException w:name="Medium List 1 Accent 2" w:semiHidden="0" w:uiPriority="65" w:unhideWhenUsed="0"/>
-    <w:lsdException w:name="Medium List 2 Accent 2" w:semiHidden="0" w:uiPriority="66" w:unhideWhenUsed="0"/>
-    <w:lsdException w:name="Medium Grid 1 Accent 2" w:semiHidden="0" w:uiPriority="67" w:unhideWhenUsed="0"/>
-    <w:lsdException w:name="Medium Grid 2 Accent 2" w:semiHidden="0" w:uiPriority="68" w:unhideWhenUsed="0"/>
-    <w:lsdException w:name="Medium Grid 3 Accent 2" w:semiHidden="0" w:uiPriority="69" w:unhideWhenUsed="0"/>
-    <w:lsdException w:name="Dark List Accent 2" w:semiHidden="0" w:uiPriority="70" w:unhideWhenUsed="0"/>
-    <w:lsdException w:name="Colorful Shading Accent 2" w:semiHidden="0" w:uiPriority="71" w:unhideWhenUsed="0"/>
-    <w:lsdException w:name="Colorful List Accent 2" w:semiHidden="0" w:uiPriority="72" w:unhideWhenUsed="0"/>
-    <w:lsdException w:name="Colorful Grid Accent 2" w:semiHidden="0" w:uiPriority="73" w:unhideWhenUsed="0"/>
-    <w:lsdException w:name="Light Shading Accent 3" w:semiHidden="0" w:uiPriority="60" w:unhideWhenUsed="0"/>
-    <w:lsdException w:name="Light List Accent 3" w:semiHidden="0" w:uiPriority="61" w:unhideWhenUsed="0"/>
-    <w:lsdException w:name="Light Grid Accent 3" w:semiHidden="0" w:uiPriority="62" w:unhideWhenUsed="0"/>
-    <w:lsdException w:name="Medium Shading 1 Accent 3" w:semiHidden="0" w:uiPriority="63" w:unhideWhenUsed="0"/>
-    <w:lsdException w:name="Medium Shading 2 Accent 3" w:semiHidden="0" w:uiPriority="64" w:unhideWhenUsed="0"/>
-    <w:lsdException w:name="Medium List 1 Accent 3" w:semiHidden="0" w:uiPriority="65" w:unhideWhenUsed="0"/>
-    <w:lsdException w:name="Medium List 2 Accent 3" w:semiHidden="0" w:uiPriority="66" w:unhideWhenUsed="0"/>
-    <w:lsdException w:name="Medium Grid 1 Accent 3" w:semiHidden="0" w:uiPriority="67" w:unhideWhenUsed="0"/>
-    <w:lsdException w:name="Medium Grid 2 Accent 3" w:semiHidden="0" w:uiPriority="68" w:unhideWhenUsed="0"/>
-    <w:lsdException w:name="Medium Grid 3 Accent 3" w:semiHidden="0" w:uiPriority="69" w:unhideWhenUsed="0"/>
-    <w:lsdException w:name="Dark List Accent 3" w:semiHidden="0" w:uiPriority="70" w:unhideWhenUsed="0"/>
-    <w:lsdException w:name="Colorful Shading Accent 3" w:semiHidden="0" w:uiPriority="71" w:unhideWhenUsed="0"/>
-    <w:lsdException w:name="Colorful List Accent 3" w:semiHidden="0" w:uiPriority="72" w:unhideWhenUsed="0"/>
-    <w:lsdException w:name="Colorful Grid Accent 3" w:semiHidden="0" w:uiPriority="73" w:unhideWhenUsed="0"/>
-    <w:lsdException w:name="Light Shading Accent 4" w:semiHidden="0" w:uiPriority="60" w:unhideWhenUsed="0"/>
-    <w:lsdException w:name="Light List Accent 4" w:semiHidden="0" w:uiPriority="61" w:unhideWhenUsed="0"/>
-    <w:lsdException w:name="Light Grid Accent 4" w:semiHidden="0" w:uiPriority="62" w:unhideWhenUsed="0"/>
-    <w:lsdException w:name="Medium Shading 1 Accent 4" w:semiHidden="0" w:uiPriority="63" w:unhideWhenUsed="0"/>
-    <w:lsdException w:name="Medium Shading 2 Accent 4" w:semiHidden="0" w:uiPriority="64" w:unhideWhenUsed="0"/>
-    <w:lsdException w:name="Medium List 1 Accent 4" w:semiHidden="0" w:uiPriority="65" w:unhideWhenUsed="0"/>
-    <w:lsdException w:name="Medium List 2 Accent 4" w:semiHidden="0" w:uiPriority="66" w:unhideWhenUsed="0"/>
-    <w:lsdException w:name="Medium Grid 1 Accent 4" w:semiHidden="0" w:uiPriority="67" w:unhideWhenUsed="0"/>
-    <w:lsdException w:name="Medium Grid 2 Accent 4" w:semiHidden="0" w:uiPriority="68" w:unhideWhenUsed="0"/>
-    <w:lsdException w:name="Medium Grid 3 Accent 4" w:semiHidden="0" w:uiPriority="69" w:unhideWhenUsed="0"/>
-    <w:lsdException w:name="Dark List Accent 4" w:semiHidden="0" w:uiPriority="70" w:unhideWhenUsed="0"/>
-    <w:lsdException w:name="Colorful Shading Accent 4" w:semiHidden="0" w:uiPriority="71" w:unhideWhenUsed="0"/>
-    <w:lsdException w:name="Colorful List Accent 4" w:semiHidden="0" w:uiPriority="72" w:unhideWhenUsed="0"/>
-    <w:lsdException w:name="Colorful Grid Accent 4" w:semiHidden="0" w:uiPriority="73" w:unhideWhenUsed="0"/>
-    <w:lsdException w:name="Light Shading Accent 5" w:semiHidden="0" w:uiPriority="60" w:unhideWhenUsed="0"/>
-    <w:lsdException w:name="Light List Accent 5" w:semiHidden="0" w:uiPriority="61" w:unhideWhenUsed="0"/>
-    <w:lsdException w:name="Light Grid Accent 5" w:semiHidden="0" w:uiPriority="62" w:unhideWhenUsed="0"/>
-    <w:lsdException w:name="Medium Shading 1 Accent 5" w:semiHidden="0" w:uiPriority="63" w:unhideWhenUsed="0"/>
-    <w:lsdException w:name="Medium Shading 2 Accent 5" w:semiHidden="0" w:uiPriority="64" w:unhideWhenUsed="0"/>
-    <w:lsdException w:name="Medium List 1 Accent 5" w:semiHidden="0" w:uiPriority="65" w:unhideWhenUsed="0"/>
-    <w:lsdException w:name="Medium List 2 Accent 5" w:semiHidden="0" w:uiPriority="66" w:unhideWhenUsed="0"/>
-    <w:lsdException w:name="Medium Grid 1 Accent 5" w:semiHidden="0" w:uiPriority="67" w:unhideWhenUsed="0"/>
-    <w:lsdException w:name="Medium Grid 2 Accent 5" w:semiHidden="0" w:uiPriority="68" w:unhideWhenUsed="0"/>
-    <w:lsdException w:name="Medium Grid 3 Accent 5" w:semiHidden="0" w:uiPriority="69" w:unhideWhenUsed="0"/>
-    <w:lsdException w:name="Dark List Accent 5" w:semiHidden="0" w:uiPriority="70" w:unhideWhenUsed="0"/>
-    <w:lsdException w:name="Colorful Shading Accent 5" w:semiHidden="0" w:uiPriority="71" w:unhideWhenUsed="0"/>
-    <w:lsdException w:name="Colorful List Accent 5" w:semiHidden="0" w:uiPriority="72" w:unhideWhenUsed="0"/>
-    <w:lsdException w:name="Colorful Grid Accent 5" w:semiHidden="0" w:uiPriority="73" w:unhideWhenUsed="0"/>
-    <w:lsdException w:name="Light Shading Accent 6" w:semiHidden="0" w:uiPriority="60" w:unhideWhenUsed="0"/>
-    <w:lsdException w:name="Light List Accent 6" w:semiHidden="0" w:uiPriority="61" w:unhideWhenUsed="0"/>
-    <w:lsdException w:name="Light Grid Accent 6" w:semiHidden="0" w:uiPriority="62" w:unhideWhenUsed="0"/>
-    <w:lsdException w:name="Medium Shading 1 Accent 6" w:semiHidden="0" w:uiPriority="63" w:unhideWhenUsed="0"/>
-    <w:lsdException w:name="Medium Shading 2 Accent 6" w:semiHidden="0" w:uiPriority="64" w:unhideWhenUsed="0"/>
-    <w:lsdException w:name="Medium List 1 Accent 6" w:semiHidden="0" w:uiPriority="65" w:unhideWhenUsed="0"/>
-    <w:lsdException w:name="Medium List 2 Accent 6" w:semiHidden="0" w:uiPriority="66" w:unhideWhenUsed="0"/>
-    <w:lsdException w:name="Medium Grid 1 Accent 6" w:semiHidden="0" w:uiPriority="67" w:unhideWhenUsed="0"/>
-    <w:lsdException w:name="Medium Grid 2 Accent 6" w:semiHidden="0" w:uiPriority="68" w:unhideWhenUsed="0"/>
-    <w:lsdException w:name="Medium Grid 3 Accent 6" w:semiHidden="0" w:uiPriority="69" w:unhideWhenUsed="0"/>
-    <w:lsdException w:name="Dark List Accent 6" w:semiHidden="0" w:uiPriority="70" w:unhideWhenUsed="0"/>
-    <w:lsdException w:name="Colorful Shading Accent 6" w:semiHidden="0" w:uiPriority="71" w:unhideWhenUsed="0"/>
-    <w:lsdException w:name="Colorful List Accent 6" w:semiHidden="0" w:uiPriority="72" w:unhideWhenUsed="0"/>
-    <w:lsdException w:name="Colorful Grid Accent 6" w:semiHidden="0" w:uiPriority="73" w:unhideWhenUsed="0"/>
-    <w:lsdException w:name="Subtle Emphasis" w:semiHidden="0" w:uiPriority="19" w:unhideWhenUsed="0" w:qFormat="1"/>
-    <w:lsdException w:name="Intense Emphasis" w:semiHidden="0" w:uiPriority="21" w:unhideWhenUsed="0" w:qFormat="1"/>
-    <w:lsdException w:name="Subtle Reference" w:semiHidden="0" w:uiPriority="31" w:unhideWhenUsed="0" w:qFormat="1"/>
-    <w:lsdException w:name="Intense Reference" w:semiHidden="0" w:uiPriority="32" w:unhideWhenUsed="0" w:qFormat="1"/>
-    <w:lsdException w:name="Book Title" w:semiHidden="0" w:uiPriority="33" w:unhideWhenUsed="0" w:qFormat="1"/>
-    <w:lsdException w:name="Bibliography" w:uiPriority="37"/>
-    <w:lsdException w:name="TOC Heading" w:uiPriority="39" w:qFormat="1"/>
-  </w:latentStyles>
-  <w:style w:type="paragraph" w:default="1" w:styleId="Normal">
-    <w:name w:val="Normal"/>
-    <w:qFormat/>
-    <w:rsid w:val="00D93C41"/>
-  </w:style>
-  <w:style w:type="character" w:default="1" w:styleId="DefaultParagraphFont">
-    <w:name w:val="Default Paragraph Font"/>
-    <w:uiPriority w:val="1"/>
-    <w:semiHidden/>
-    <w:unhideWhenUsed/>
-  </w:style>
-  <w:style w:type="table" w:default="1" w:styleId="TableNormal">
-    <w:name w:val="Normal Table"/>
-    <w:uiPriority w:val="99"/>
-    <w:semiHidden/>
-    <w:unhideWhenUsed/>
-    <w:qFormat/>
-    <w:tblPr>
-      <w:tblInd w:w="0" w:type="dxa"/>
-      <w:tblCellMar>
-        <w:top w:w="0" w:type="dxa"/>
-        <w:left w:w="108" w:type="dxa"/>
-        <w:bottom w:w="0" w:type="dxa"/>
-        <w:right w:w="108" w:type="dxa"/>
-      </w:tblCellMar>
-    </w:tblPr>
-  </w:style>
-  <w:style w:type="numbering" w:default="1" w:styleId="NoList">
-    <w:name w:val="No List"/>
-    <w:uiPriority w:val="99"/>
-    <w:semiHidden/>
-    <w:unhideWhenUsed/>
-  </w:style>
-  <w:style w:type="character" w:styleId="PlaceholderText">
-    <w:name w:val="Placeholder Text"/>
-    <w:basedOn w:val="DefaultParagraphFont"/>
-    <w:uiPriority w:val="99"/>
-    <w:semiHidden/>
-    <w:rsid w:val="00D93C41"/>
-    <w:rPr>
-      <w:color w:val="808080"/>
-    </w:rPr>
-  </w:style>
-</w:styles>
-</file>
-
-<file path=word/glossary/webSettings.xml><?xml version="1.0" encoding="utf-8"?>
-<w:webSettings xmlns:r="http://schemas.openxmlformats.org/officeDocument/2006/relationships" xmlns:w="http://schemas.openxmlformats.org/wordprocessingml/2006/main">
-  <w:optimizeForBrowser/>
-</w:webSettings>
 </file>
 
 <file path=word/theme/theme1.xml><?xml version="1.0" encoding="utf-8"?>
@@ -35574,7 +35560,7 @@
 </file>
 
 <file path=customXml/itemProps1.xml><?xml version="1.0" encoding="utf-8"?>
-<ds:datastoreItem xmlns:ds="http://schemas.openxmlformats.org/officeDocument/2006/customXml" ds:itemID="{7C99A4E1-DBD7-450E-84E0-466A1B22460C}">
+<ds:datastoreItem xmlns:ds="http://schemas.openxmlformats.org/officeDocument/2006/customXml" ds:itemID="{364C5C81-10D2-4C6B-B4C0-57AC2140CB5F}">
   <ds:schemaRefs>
     <ds:schemaRef ds:uri="http://schemas.openxmlformats.org/officeDocument/2006/bibliography"/>
   </ds:schemaRefs>

</xml_diff>

<commit_message>
Up to part 3 checked
Signed-off-by: Jonas <jonas@kalderstam.se>
</commit_message>
<xml_diff>
--- a/master.docx
+++ b/master.docx
@@ -4192,10 +4192,7 @@
       </w:del>
       <w:ins w:id="28" w:author="Jonas" w:date="2010-06-10T22:56:00Z">
         <w:r>
-          <w:t>methods</w:t>
-        </w:r>
-        <w:r>
-          <w:t xml:space="preserve"> </w:t>
+          <w:t xml:space="preserve">methods </w:t>
         </w:r>
       </w:ins>
       <w:r>
@@ -4208,10 +4205,7 @@
       </w:del>
       <w:ins w:id="30" w:author="Jonas" w:date="2010-06-10T22:57:00Z">
         <w:r>
-          <w:t>of</w:t>
-        </w:r>
-        <w:r>
-          <w:t xml:space="preserve"> </w:t>
+          <w:t xml:space="preserve">of </w:t>
         </w:r>
       </w:ins>
       <w:r>
@@ -4232,13 +4226,7 @@
       </w:del>
       <w:ins w:id="33" w:author="Jonas" w:date="2010-06-10T22:57:00Z">
         <w:r>
-          <w:t>tha</w:t>
-        </w:r>
-        <w:r>
-          <w:t>n</w:t>
-        </w:r>
-        <w:r>
-          <w:t xml:space="preserve"> </w:t>
+          <w:t xml:space="preserve">than </w:t>
         </w:r>
       </w:ins>
       <w:r>
@@ -4370,10 +4358,7 @@
       </w:del>
       <w:ins w:id="37" w:author="Jonas" w:date="2010-06-10T23:00:00Z">
         <w:r>
-          <w:t>B</w:t>
-        </w:r>
-        <w:r>
-          <w:t xml:space="preserve">ut </w:t>
+          <w:t xml:space="preserve">But </w:t>
         </w:r>
       </w:ins>
       <w:r>
@@ -4433,13 +4418,7 @@
       </w:del>
       <w:ins w:id="40" w:author="Jonas" w:date="2010-06-10T23:01:00Z">
         <w:r>
-          <w:t>unexpect</w:t>
-        </w:r>
-        <w:r>
-          <w:t>edly</w:t>
-        </w:r>
-        <w:r>
-          <w:t xml:space="preserve"> </w:t>
+          <w:t xml:space="preserve">unexpectedly </w:t>
         </w:r>
       </w:ins>
       <w:r>
@@ -4455,10 +4434,7 @@
       </w:del>
       <w:ins w:id="42" w:author="Jonas" w:date="2010-06-10T23:02:00Z">
         <w:r>
-          <w:t>the data</w:t>
-        </w:r>
-        <w:r>
-          <w:t xml:space="preserve"> </w:t>
+          <w:t xml:space="preserve">the data </w:t>
         </w:r>
       </w:ins>
       <w:r>
@@ -4554,10 +4530,101 @@
         <w:ind w:firstLine="284"/>
       </w:pPr>
       <w:r>
-        <w:t>When two computers, or rather two applications, wish to communicate with eachother over TCP, they must establish a connection with eachother. Two different applications situated at the same computer differentiate their communications by using different ports. A port is defined by a, for the computer, unique 16 bit number. A connection is thus established between two ports, that could be localized as different machines or not. Data can be sent in both directions across the connection. But each port can be associated with several connections. The destination</w:t>
-      </w:r>
-      <w:r>
-        <w:t xml:space="preserve">s of single packets are defined by their port pairs (source and destination). So how does an application know which port it should use if it wishes to contact another machine? If the computer isn't listening on the port in question, it will discard the data sent to it. To facilitate the communication between foreign computers, popular services such as email etc have been assigned (or have annexed) a specific port number. So one can be sure that a public service always on the same port number, unless something else is specified. A web server almost always listens on port 80. </w:t>
+        <w:t xml:space="preserve">When two computers, or rather two applications, wish to communicate with </w:t>
+      </w:r>
+      <w:del w:id="44" w:author="Jonas" w:date="2010-06-14T22:41:00Z">
+        <w:r>
+          <w:delText>eachother</w:delText>
+        </w:r>
+      </w:del>
+      <w:ins w:id="45" w:author="Jonas" w:date="2010-06-14T22:41:00Z">
+        <w:r>
+          <w:t>each other</w:t>
+        </w:r>
+      </w:ins>
+      <w:r>
+        <w:t xml:space="preserve"> over TCP, they must establish a connection with </w:t>
+      </w:r>
+      <w:del w:id="46" w:author="Jonas" w:date="2010-06-14T22:41:00Z">
+        <w:r>
+          <w:delText>eachother</w:delText>
+        </w:r>
+      </w:del>
+      <w:ins w:id="47" w:author="Jonas" w:date="2010-06-14T22:41:00Z">
+        <w:r>
+          <w:t>each other</w:t>
+        </w:r>
+      </w:ins>
+      <w:r>
+        <w:t xml:space="preserve">. Two different applications situated at the same computer differentiate their communications by using different ports. A port is defined by a, for the </w:t>
+      </w:r>
+      <w:ins w:id="48" w:author="Jonas" w:date="2010-06-14T22:41:00Z">
+        <w:r>
+          <w:t>speci</w:t>
+        </w:r>
+      </w:ins>
+      <w:ins w:id="49" w:author="Jonas" w:date="2010-06-14T22:42:00Z">
+        <w:r>
+          <w:t xml:space="preserve">fic </w:t>
+        </w:r>
+      </w:ins>
+      <w:r>
+        <w:t>computer, unique 16 bit number. A connection is thus established between two ports</w:t>
+      </w:r>
+      <w:del w:id="50" w:author="Jonas" w:date="2010-06-14T22:42:00Z">
+        <w:r>
+          <w:delText>,</w:delText>
+        </w:r>
+      </w:del>
+      <w:r>
+        <w:t xml:space="preserve"> that could be </w:t>
+      </w:r>
+      <w:del w:id="51" w:author="Jonas" w:date="2010-06-14T22:42:00Z">
+        <w:r>
+          <w:delText xml:space="preserve">localized </w:delText>
+        </w:r>
+      </w:del>
+      <w:ins w:id="52" w:author="Jonas" w:date="2010-06-14T22:42:00Z">
+        <w:r>
+          <w:t xml:space="preserve">located </w:t>
+        </w:r>
+      </w:ins>
+      <w:del w:id="53" w:author="Jonas" w:date="2010-06-14T22:42:00Z">
+        <w:r>
+          <w:delText xml:space="preserve">as </w:delText>
+        </w:r>
+      </w:del>
+      <w:ins w:id="54" w:author="Jonas" w:date="2010-06-14T22:42:00Z">
+        <w:r>
+          <w:t xml:space="preserve">at </w:t>
+        </w:r>
+      </w:ins>
+      <w:r>
+        <w:t xml:space="preserve">different machines or </w:t>
+      </w:r>
+      <w:del w:id="55" w:author="Jonas" w:date="2010-06-14T22:43:00Z">
+        <w:r>
+          <w:delText>not</w:delText>
+        </w:r>
+      </w:del>
+      <w:ins w:id="56" w:author="Jonas" w:date="2010-06-14T22:43:00Z">
+        <w:r>
+          <w:t>on the same machine</w:t>
+        </w:r>
+      </w:ins>
+      <w:r>
+        <w:t>. Data can be sent in both directions across the connection. But each port can be associated with several connections. The destination</w:t>
+      </w:r>
+      <w:r>
+        <w:t xml:space="preserve">s of single packets are defined by their port pairs (source and destination). So how does an application know which port it should use if it wishes to contact another machine? If the computer isn't listening on the port in question, it will discard the data sent to it. To facilitate the communication between foreign computers, popular services such as email etc have been assigned (or have annexed) a specific port number. So one can be sure that a public service always </w:t>
+      </w:r>
+      <w:ins w:id="57" w:author="Jonas" w:date="2010-06-14T22:43:00Z">
+        <w:r>
+          <w:t xml:space="preserve">listens </w:t>
+        </w:r>
+      </w:ins>
+      <w:r>
+        <w:t xml:space="preserve">on the same port number, unless something else is specified. A web server almost always listens on port 80. </w:t>
       </w:r>
       <w:r>
         <w:t xml:space="preserve"> </w:t>
@@ -4572,7 +4639,23 @@
         <w:footnoteReference w:id="3"/>
       </w:r>
       <w:r>
-        <w:t xml:space="preserve"> and sends a request to port 80 at the server to establish a connection. Once a connection is established, the protocol takes the data that is to be sent and divides it into smaller pieces (referred to as </w:t>
+        <w:t xml:space="preserve"> and sends a request to </w:t>
+      </w:r>
+      <w:ins w:id="58" w:author="Jonas" w:date="2010-06-14T22:44:00Z">
+        <w:r>
+          <w:t xml:space="preserve">the server's </w:t>
+        </w:r>
+      </w:ins>
+      <w:r>
+        <w:t xml:space="preserve">port 80 </w:t>
+      </w:r>
+      <w:del w:id="59" w:author="Jonas" w:date="2010-06-14T22:44:00Z">
+        <w:r>
+          <w:delText xml:space="preserve">at the server </w:delText>
+        </w:r>
+      </w:del>
+      <w:r>
+        <w:t xml:space="preserve">to establish a connection. Once a connection is established, the protocol takes the data that is to be sent and divides it into smaller pieces (referred to as </w:t>
       </w:r>
       <w:r>
         <w:rPr>
@@ -4581,7 +4664,23 @@
         <w:t>packages</w:t>
       </w:r>
       <w:r>
-        <w:t xml:space="preserve">), often in sizes of 1500 bytes since this almost always is the value of the Maximum Transmission Unit (MTU) of the data link level (Ethernet that is). It could be as large as 64 kB according to the TCP specification. </w:t>
+        <w:t xml:space="preserve">), often in sizes of 1500 bytes since this </w:t>
+      </w:r>
+      <w:ins w:id="60" w:author="Jonas" w:date="2010-06-14T22:44:00Z">
+        <w:r>
+          <w:t xml:space="preserve">is </w:t>
+        </w:r>
+      </w:ins>
+      <w:r>
+        <w:t xml:space="preserve">almost always </w:t>
+      </w:r>
+      <w:del w:id="61" w:author="Jonas" w:date="2010-06-14T22:44:00Z">
+        <w:r>
+          <w:delText xml:space="preserve">is </w:delText>
+        </w:r>
+      </w:del>
+      <w:r>
+        <w:t xml:space="preserve">the value of the Maximum Transmission Unit (MTU) of the data link level (Ethernet that is). It could be as large as 64 kB according to the TCP specification. </w:t>
       </w:r>
       <w:r>
         <w:t>A TCP packet consists of a head, and some data. The head contains information regarding source, destination etc.</w:t>
@@ -5219,7 +5318,20 @@
         <w:ind w:firstLine="284"/>
       </w:pPr>
       <w:r>
-        <w:t>The protocol implementation of the destination is responsible for piecing together the packages to the original data again. Every package recieves a sequence number and TCP makes sure no packages are lost in the transfer by keeping track of which sequence numbers have arrived and sends a confirmation for those numbers it has received. If a confirmation for a package isn't received within a reasonable time limit it is re-transmitted. That way we can be certain that our data reaches its destination, and that any possible disorder doesn't affect the transfer significantly.</w:t>
+        <w:t xml:space="preserve">The protocol implementation </w:t>
+      </w:r>
+      <w:del w:id="62" w:author="Jonas" w:date="2010-06-14T22:45:00Z">
+        <w:r>
+          <w:delText xml:space="preserve">of </w:delText>
+        </w:r>
+      </w:del>
+      <w:ins w:id="63" w:author="Jonas" w:date="2010-06-14T22:45:00Z">
+        <w:r>
+          <w:t xml:space="preserve">at </w:t>
+        </w:r>
+      </w:ins>
+      <w:r>
+        <w:t>the destination is responsible for piecing together the packages to the original data again. Every package recieves a sequence number and TCP makes sure no packages are lost in the transfer by keeping track of which sequence numbers have arrived and sends a confirmation for those numbers it has received. If a confirmation for a package isn't received within a reasonable time limit it is re-transmitted. That way we can be certain that our data reaches its destination, and that any possible disorder doesn't affect the transfer significantly.</w:t>
       </w:r>
     </w:p>
     <w:p>
@@ -5228,7 +5340,7 @@
         <w:spacing w:line="360" w:lineRule="auto"/>
         <w:ind w:firstLine="284"/>
       </w:pPr>
-      <w:bookmarkStart w:id="44" w:name="_Toc261339377"/>
+      <w:bookmarkStart w:id="64" w:name="_Toc261339377"/>
       <w:r>
         <w:t>2.3</w:t>
       </w:r>
@@ -5238,7 +5350,7 @@
       <w:r>
         <w:t>Data streams in relation to routers</w:t>
       </w:r>
-      <w:bookmarkEnd w:id="44"/>
+      <w:bookmarkEnd w:id="64"/>
     </w:p>
     <w:p>
       <w:pPr>
@@ -5513,7 +5625,15 @@
         <w:t xml:space="preserve"> </w:t>
       </w:r>
       <w:r>
-        <w:t>So the router is forced to pass along each incoming packet and in addition do whatever we need it to do, in a single microsecond. Hence whatever we need it do to, it must be able to do in a few nanoseconds</w:t>
+        <w:t>So the router is forced to pass along each incoming packet and in addition do whatever we need it to do, in a single microsecond. Hence whatever we need it do to, it must be able to do</w:t>
+      </w:r>
+      <w:ins w:id="65" w:author="Jonas" w:date="2010-06-14T22:48:00Z">
+        <w:r>
+          <w:t xml:space="preserve"> it</w:t>
+        </w:r>
+      </w:ins>
+      <w:r>
+        <w:t xml:space="preserve"> in a few nanoseconds</w:t>
       </w:r>
       <w:sdt>
         <w:sdtPr>
@@ -5570,7 +5690,20 @@
         </w:sdtContent>
       </w:sdt>
       <w:r>
-        <w:t>. With the numbers given previously, simply checking if the packet somehow already is a member of our list would mean 20 million operations, which clearly is impossible to achieve in a few nanoseconds today. There certainly isn't any time left for additional computations.</w:t>
+        <w:t xml:space="preserve">. With the numbers given previously, simply checking if the packet somehow already is a member of our list would mean 20 million operations, which clearly is impossible to achieve in a few nanoseconds today. There certainly isn't any time left for additional </w:t>
+      </w:r>
+      <w:del w:id="66" w:author="Jonas" w:date="2010-06-14T22:48:00Z">
+        <w:r>
+          <w:delText>computations</w:delText>
+        </w:r>
+      </w:del>
+      <w:ins w:id="67" w:author="Jonas" w:date="2010-06-14T22:48:00Z">
+        <w:r>
+          <w:t>calculations</w:t>
+        </w:r>
+      </w:ins>
+      <w:r>
+        <w:t>.</w:t>
       </w:r>
     </w:p>
     <w:p>
@@ -5706,7 +5839,15 @@
         </w:sdtContent>
       </w:sdt>
       <w:r>
-        <w:t>. The access time is at 10 nanoseconds or more.</w:t>
+        <w:t xml:space="preserve">. The access time is </w:t>
+      </w:r>
+      <w:del w:id="68" w:author="Jonas" w:date="2010-06-14T22:48:00Z">
+        <w:r>
+          <w:delText xml:space="preserve">at </w:delText>
+        </w:r>
+      </w:del>
+      <w:r>
+        <w:t>10 nanoseconds or more.</w:t>
       </w:r>
       <w:sdt>
         <w:sdtPr>
@@ -5829,7 +5970,15 @@
         </w:sdtContent>
       </w:sdt>
       <w:r>
-        <w:t>. The problem with SRAM is, its advantages in speed and power usage notwithstanding, that it is not as dense as DRAM. While your computer probably has several GBs of DRAM, it is unlikely to have more than one or two MBs at the most of SRAM in the CPU. At the time of this writing, the power house of server processors, the Intel Xeon, has a mere 16 MB of cache at its disposal.</w:t>
+        <w:t xml:space="preserve">. The problem with SRAM is, its advantages in speed and power usage notwithstanding, that it is not as dense as DRAM. While your computer probably has several GBs of DRAM, it is unlikely to have more than one or two MBs at </w:t>
+      </w:r>
+      <w:del w:id="69" w:author="Jonas" w:date="2010-06-14T22:49:00Z">
+        <w:r>
+          <w:delText xml:space="preserve">the </w:delText>
+        </w:r>
+      </w:del>
+      <w:r>
+        <w:t>most of SRAM in the CPU. At the time of this writing, the power house of server processors, the Intel Xeon, has a mere 16 MB of cache at its disposal.</w:t>
       </w:r>
     </w:p>
     <w:p>
@@ -5837,8 +5986,18 @@
         <w:spacing w:line="360" w:lineRule="auto"/>
         <w:ind w:firstLine="284"/>
       </w:pPr>
-      <w:r>
-        <w:t>If we again consider a 8Gb/s link where we as before want to be able to identify packets belonging to flows already seen. If a new flow is identified, we put it in a list or similarly. The router is placed at the end of an ISP and is directing traffic for its broadband customers. Every customer has an individual bandwidth of 1 MB/s both up and down and for simplicity's sake, we assume every customer is associated with 10 flows which do not change. There is a total of 1000 customers connected to the router, which conveniently makes 1GB (8Gb) per second. Once again, we naïvely place the information about the flows in some kind of sorted list. There are 10 000 flows total.</w:t>
+      <w:del w:id="70" w:author="Jonas" w:date="2010-06-14T22:50:00Z">
+        <w:r>
+          <w:delText>If we</w:delText>
+        </w:r>
+      </w:del>
+      <w:ins w:id="71" w:author="Jonas" w:date="2010-06-14T22:50:00Z">
+        <w:r>
+          <w:t>Let us</w:t>
+        </w:r>
+      </w:ins>
+      <w:r>
+        <w:t xml:space="preserve"> again consider a 8Gb/s link where we as before want to be able to identify packets belonging to flows already seen. If a new flow is identified, we put it in a list or similarly. The router is placed at the end of an ISP and is directing traffic for its broadband customers. Every customer has an individual bandwidth of 1 MB/s both up and down and for simplicity's sake, we assume every customer is associated with 10 flows which do not change. There is a total of 1000 customers connected to the router, which conveniently makes 1GB (8Gb) per second. Once again, we naïvely place the information about the flows in some kind of sorted list. There are 10 000 flows total.</w:t>
       </w:r>
       <w:r>
         <w:t xml:space="preserve"> </w:t>
@@ -5853,7 +6012,15 @@
         <w:ind w:firstLine="284"/>
       </w:pPr>
       <w:r>
-        <w:t xml:space="preserve">So if we want to compare the flows at one time with another time, we have to save more than 118 KB. If we are interesting in being able to draw conclusions over a longer time period, the memory will probably run out pretty quick. The more we want to remember about the flows or the customer and the longer we want to remember, the fast the memory will be filled. Vitter, J. S. mentions in </w:t>
+        <w:t>So if we want to compare the flows at one time with another time, we have to save more than 118 KB. If we are interesting in being able to draw conclusions over a longer time period, the memory will probably run out pretty quick. The more we want to remember about the flows or the customer and the longer we want to remember, the fast</w:t>
+      </w:r>
+      <w:ins w:id="72" w:author="Jonas" w:date="2010-06-14T22:51:00Z">
+        <w:r>
+          <w:t>er</w:t>
+        </w:r>
+      </w:ins>
+      <w:r>
+        <w:t xml:space="preserve"> the memory will be filled. Vitter, J. S. mentions in </w:t>
       </w:r>
       <w:sdt>
         <w:sdtPr>
@@ -5903,11 +6070,37 @@
         </w:sdtContent>
       </w:sdt>
       <w:r>
-        <w:t xml:space="preserve"> a practical limit of O(log n) or O(polylog n) for the memory </w:t>
-      </w:r>
-      <w:r>
-        <w:lastRenderedPageBreak/>
-        <w:t>use. So that for n flows, we may only remember a log(n) amount of information.</w:t>
+        <w:t xml:space="preserve"> a practical limit of O(log n) or O(polylog n) </w:t>
+      </w:r>
+      <w:del w:id="73" w:author="Jonas" w:date="2010-06-14T22:51:00Z">
+        <w:r>
+          <w:delText>for the</w:delText>
+        </w:r>
+      </w:del>
+      <w:ins w:id="74" w:author="Jonas" w:date="2010-06-14T22:51:00Z">
+        <w:r>
+          <w:t>for</w:t>
+        </w:r>
+      </w:ins>
+      <w:r>
+        <w:t xml:space="preserve"> memory </w:t>
+      </w:r>
+      <w:del w:id="75" w:author="Jonas" w:date="2010-06-14T22:51:00Z">
+        <w:r>
+          <w:lastRenderedPageBreak/>
+          <w:delText>use</w:delText>
+        </w:r>
+      </w:del>
+      <w:ins w:id="76" w:author="Jonas" w:date="2010-06-14T22:51:00Z">
+        <w:r>
+          <w:t>us</w:t>
+        </w:r>
+        <w:r>
+          <w:t>age</w:t>
+        </w:r>
+      </w:ins>
+      <w:r>
+        <w:t>. So that for n flows, we may only remember a log(n) amount of information.</w:t>
       </w:r>
     </w:p>
     <w:p>
@@ -5919,7 +6112,15 @@
         <w:t>To relate to what I wrote previously about jumping windows, we can note that we can save about nine seconds of data per MB.</w:t>
       </w:r>
       <w:r>
-        <w:t xml:space="preserve"> With this solution it is possible to save a couple of minutes worth of data but it would be quite costly ultimately impractical to save more than ten minutes worth in SRAM. Ideally, we'd like to use less than 12 bytes to save a flow, a lot less.</w:t>
+        <w:t xml:space="preserve"> With this solution it is possible to save a couple of minutes worth of data but it would be quite costly</w:t>
+      </w:r>
+      <w:ins w:id="77" w:author="Jonas" w:date="2010-06-14T22:52:00Z">
+        <w:r>
+          <w:t xml:space="preserve"> and</w:t>
+        </w:r>
+      </w:ins>
+      <w:r>
+        <w:t xml:space="preserve"> ultimately impractical to save more than ten minutes worth in SRAM. Ideally, we'd like to use less than 12 bytes to save a flow, a lot less.</w:t>
       </w:r>
     </w:p>
     <w:p>
@@ -5928,7 +6129,7 @@
         <w:spacing w:line="360" w:lineRule="auto"/>
         <w:ind w:firstLine="284"/>
       </w:pPr>
-      <w:bookmarkStart w:id="45" w:name="_Toc261339378"/>
+      <w:bookmarkStart w:id="78" w:name="_Toc261339378"/>
       <w:r>
         <w:t>2.4</w:t>
       </w:r>
@@ -5963,7 +6164,7 @@
         </w:rPr>
         <w:t xml:space="preserve"> to forget.</w:t>
       </w:r>
-      <w:bookmarkEnd w:id="45"/>
+      <w:bookmarkEnd w:id="78"/>
     </w:p>
     <w:p>
       <w:pPr>
@@ -6183,7 +6384,7 @@
         <w:spacing w:line="360" w:lineRule="auto"/>
         <w:ind w:firstLine="284"/>
       </w:pPr>
-      <w:bookmarkStart w:id="46" w:name="_Toc261339379"/>
+      <w:bookmarkStart w:id="79" w:name="_Toc261339379"/>
       <w:r>
         <w:lastRenderedPageBreak/>
         <w:t>2.4.1</w:t>
@@ -6194,7 +6395,7 @@
       <w:r>
         <w:t xml:space="preserve"> Probability theory</w:t>
       </w:r>
-      <w:bookmarkEnd w:id="46"/>
+      <w:bookmarkEnd w:id="79"/>
     </w:p>
     <w:p>
       <w:pPr>
@@ -9908,7 +10109,20 @@
         <w:ind w:firstLine="284"/>
       </w:pPr>
       <w:r>
-        <w:t xml:space="preserve">If you have two dice, you are often interested in the sum instead of the individual die values. Throwing a die has six possible outcomes. This means that throwing two dice generate 36 possible outcomes, all with probability </w:t>
+        <w:t>If you have two dice, you are often interested in the sum instead of the individual di</w:t>
+      </w:r>
+      <w:ins w:id="80" w:author="Jonas" w:date="2010-06-14T22:57:00Z">
+        <w:r>
+          <w:t>ce's</w:t>
+        </w:r>
+      </w:ins>
+      <w:del w:id="81" w:author="Jonas" w:date="2010-06-14T22:57:00Z">
+        <w:r>
+          <w:delText>e</w:delText>
+        </w:r>
+      </w:del>
+      <w:r>
+        <w:t xml:space="preserve"> values. Throwing a die has six possible outcomes. This means that throwing two dice generate 36 possible outcomes, all with probability </w:t>
       </w:r>
       <m:oMath>
         <m:f>
@@ -10909,14 +11123,14 @@
         <w:spacing w:line="360" w:lineRule="auto"/>
         <w:ind w:firstLine="284"/>
       </w:pPr>
-      <w:bookmarkStart w:id="47" w:name="_Toc261339380"/>
+      <w:bookmarkStart w:id="82" w:name="_Toc261339380"/>
       <w:r>
         <w:t xml:space="preserve">2.4.2. </w:t>
       </w:r>
       <w:r>
         <w:t>Bloom filter</w:t>
       </w:r>
-      <w:bookmarkEnd w:id="47"/>
+      <w:bookmarkEnd w:id="82"/>
     </w:p>
     <w:p>
       <w:pPr>
@@ -11186,8 +11400,36 @@
           <w:rFonts w:eastAsia="StarSymbol"/>
           <w:color w:val="000000"/>
         </w:rPr>
-        <w:t xml:space="preserve"> A </w:t>
-      </w:r>
+        <w:t xml:space="preserve"> </w:t>
+      </w:r>
+      <w:del w:id="83" w:author="Jonas" w:date="2010-06-14T22:59:00Z">
+        <w:r>
+          <w:rPr>
+            <w:rStyle w:val="apple-converted-space"/>
+            <w:rFonts w:eastAsia="StarSymbol"/>
+            <w:color w:val="000000"/>
+          </w:rPr>
+          <w:delText xml:space="preserve">A </w:delText>
+        </w:r>
+      </w:del>
+      <w:ins w:id="84" w:author="Jonas" w:date="2010-06-14T22:59:00Z">
+        <w:r>
+          <w:rPr>
+            <w:rStyle w:val="apple-converted-space"/>
+            <w:rFonts w:eastAsia="StarSymbol"/>
+            <w:color w:val="000000"/>
+          </w:rPr>
+          <w:t>For example a</w:t>
+        </w:r>
+        <w:r>
+          <w:rPr>
+            <w:rStyle w:val="apple-converted-space"/>
+            <w:rFonts w:eastAsia="StarSymbol"/>
+            <w:color w:val="000000"/>
+          </w:rPr>
+          <w:t xml:space="preserve"> </w:t>
+        </w:r>
+      </w:ins>
       <w:r>
         <w:rPr>
           <w:rStyle w:val="apple-converted-space"/>
@@ -11202,7 +11444,25 @@
           <w:rFonts w:eastAsia="StarSymbol"/>
           <w:color w:val="000000"/>
         </w:rPr>
-        <w:t xml:space="preserve"> filter supports only insertion but not deletion for example. These variants have been given such spectacular names as </w:t>
+        <w:t xml:space="preserve"> filter supports only insertion but not deletion</w:t>
+      </w:r>
+      <w:del w:id="85" w:author="Jonas" w:date="2010-06-14T22:59:00Z">
+        <w:r>
+          <w:rPr>
+            <w:rStyle w:val="apple-converted-space"/>
+            <w:rFonts w:eastAsia="StarSymbol"/>
+            <w:color w:val="000000"/>
+          </w:rPr>
+          <w:delText xml:space="preserve"> for example</w:delText>
+        </w:r>
+      </w:del>
+      <w:r>
+        <w:rPr>
+          <w:rStyle w:val="apple-converted-space"/>
+          <w:rFonts w:eastAsia="StarSymbol"/>
+          <w:color w:val="000000"/>
+        </w:rPr>
+        <w:t xml:space="preserve">. These variants have been given such spectacular names as </w:t>
       </w:r>
       <w:r>
         <w:rPr>
@@ -12847,14 +13107,14 @@
           <w:iCs/>
         </w:rPr>
       </w:pPr>
-      <w:bookmarkStart w:id="48" w:name="_Toc261339381"/>
+      <w:bookmarkStart w:id="86" w:name="_Toc261339381"/>
       <w:r>
         <w:t xml:space="preserve">2.4.3. </w:t>
       </w:r>
       <w:r>
         <w:t>The importance of choosing good hash functions</w:t>
       </w:r>
-      <w:bookmarkEnd w:id="48"/>
+      <w:bookmarkEnd w:id="86"/>
     </w:p>
     <w:p>
       <w:pPr>
@@ -12968,7 +13228,26 @@
         <w:t>hash functions</w:t>
       </w:r>
       <w:r>
-        <w:t xml:space="preserve"> used for this paper was given IP addresses and port numbers as input data. The total number of combinations is huge but consider for a moment that we were only interested in a specific subnet (an ISP controls an amount of IP addresses only they have access to), for example our local home network. There are only 255 possible IP addresses available to the computers in this network</w:t>
+        <w:t xml:space="preserve"> used for this paper </w:t>
+      </w:r>
+      <w:del w:id="87" w:author="Jonas" w:date="2010-06-14T23:02:00Z">
+        <w:r>
+          <w:delText xml:space="preserve">was </w:delText>
+        </w:r>
+      </w:del>
+      <w:ins w:id="88" w:author="Jonas" w:date="2010-06-14T23:02:00Z">
+        <w:r>
+          <w:t>w</w:t>
+        </w:r>
+        <w:r>
+          <w:t>ere</w:t>
+        </w:r>
+        <w:r>
+          <w:t xml:space="preserve"> </w:t>
+        </w:r>
+      </w:ins>
+      <w:r>
+        <w:t>given IP addresses and port numbers as input data. The total number of combinations is huge but consider for a moment that we were only interested in a specific subnet (an ISP controls an amount of IP addresses only they have access to), for example our local home network. There are only 255 possible IP addresses available to the computers in this network</w:t>
       </w:r>
       <w:r>
         <w:rPr>
@@ -12986,7 +13265,20 @@
         <w:ind w:firstLine="284"/>
       </w:pPr>
       <w:r>
-        <w:t xml:space="preserve">Hence a hash function might be quite bound to its application. A hash function that works well for </w:t>
+        <w:t xml:space="preserve">Hence a hash function might be quite bound to its </w:t>
+      </w:r>
+      <w:del w:id="89" w:author="Jonas" w:date="2010-06-14T23:03:00Z">
+        <w:r>
+          <w:delText>application</w:delText>
+        </w:r>
+      </w:del>
+      <w:ins w:id="90" w:author="Jonas" w:date="2010-06-14T23:03:00Z">
+        <w:r>
+          <w:t>input data</w:t>
+        </w:r>
+      </w:ins>
+      <w:r>
+        <w:t xml:space="preserve">. A hash function that works well for </w:t>
       </w:r>
       <w:r>
         <w:t>Bloom</w:t>
@@ -13022,7 +13314,7 @@
         <w:spacing w:line="360" w:lineRule="auto"/>
         <w:ind w:firstLine="284"/>
       </w:pPr>
-      <w:bookmarkStart w:id="49" w:name="_Toc261339382"/>
+      <w:bookmarkStart w:id="91" w:name="_Toc261339382"/>
       <w:r>
         <w:t xml:space="preserve">2.4.4. </w:t>
       </w:r>
@@ -13035,7 +13327,7 @@
       <w:r>
         <w:t>ilter</w:t>
       </w:r>
-      <w:bookmarkEnd w:id="49"/>
+      <w:bookmarkEnd w:id="91"/>
     </w:p>
     <w:p>
       <w:pPr>
@@ -17135,14 +17427,14 @@
         <w:spacing w:line="360" w:lineRule="auto"/>
         <w:ind w:firstLine="284"/>
       </w:pPr>
-      <w:bookmarkStart w:id="50" w:name="_Toc261339383"/>
+      <w:bookmarkStart w:id="92" w:name="_Toc261339383"/>
       <w:r>
         <w:t xml:space="preserve">2.5. </w:t>
       </w:r>
       <w:r>
         <w:t>Peer-to-Peer</w:t>
       </w:r>
-      <w:bookmarkEnd w:id="50"/>
+      <w:bookmarkEnd w:id="92"/>
     </w:p>
     <w:p>
       <w:pPr>
@@ -17183,7 +17475,35 @@
         <w:rPr>
           <w:rFonts w:eastAsia="Helvetica" w:cs="Helvetica"/>
         </w:rPr>
-        <w:t xml:space="preserve"> was at an almost personal level. If you didn't know someone that could burn it on CDROM, put it on a floppy or mail it to you, it was both cumbersome and time consuming to find what you were looking for. In the case of music and mp3, you had to turn to web pages that individually didn't have a particularly large selection. Available storage space on the web and in general were significantly more limited and expensive than today. Then Shawn Fanning released Napster.</w:t>
+        <w:t xml:space="preserve"> was at an almost personal level. If you didn't know someone that could burn it on CDROM, put it on a floppy or mail it to you, it was both cumbersome and time consuming to find what you were looking for. In the case of music and mp3, you had to turn to web pages that individually didn't have </w:t>
+      </w:r>
+      <w:del w:id="93" w:author="Jonas" w:date="2010-06-14T23:12:00Z">
+        <w:r>
+          <w:rPr>
+            <w:rFonts w:eastAsia="Helvetica" w:cs="Helvetica"/>
+          </w:rPr>
+          <w:delText xml:space="preserve">a </w:delText>
+        </w:r>
+      </w:del>
+      <w:r>
+        <w:rPr>
+          <w:rFonts w:eastAsia="Helvetica" w:cs="Helvetica"/>
+        </w:rPr>
+        <w:t>particularly large selection</w:t>
+      </w:r>
+      <w:ins w:id="94" w:author="Jonas" w:date="2010-06-14T23:12:00Z">
+        <w:r>
+          <w:rPr>
+            <w:rFonts w:eastAsia="Helvetica" w:cs="Helvetica"/>
+          </w:rPr>
+          <w:t>s</w:t>
+        </w:r>
+      </w:ins>
+      <w:r>
+        <w:rPr>
+          <w:rFonts w:eastAsia="Helvetica" w:cs="Helvetica"/>
+        </w:rPr>
+        <w:t>. Available storage space on the web and in general were significantly more limited and expensive than today. Then Shawn Fanning released Napster.</w:t>
       </w:r>
     </w:p>
     <w:p>
@@ -17237,12 +17557,34 @@
         <w:rPr>
           <w:rFonts w:eastAsia="Helvetica" w:cs="Helvetica"/>
         </w:rPr>
-        <w:t xml:space="preserve"> but historical reasons demand it to be mentioned. Except Bittorrent (which is the most popular today) and Napster, I have chosen to also mention Gnuttella and </w:t>
-      </w:r>
+        <w:t xml:space="preserve"> but historical reasons demand it to be mentioned. Except Bittorrent (which is the most popular today) and Napster, I have chosen to also mention </w:t>
+      </w:r>
+      <w:del w:id="95" w:author="Jonas" w:date="2010-06-14T23:13:00Z">
+        <w:r>
+          <w:rPr>
+            <w:rFonts w:eastAsia="Helvetica" w:cs="Helvetica"/>
+          </w:rPr>
+          <w:delText>Gnuttella</w:delText>
+        </w:r>
+      </w:del>
+      <w:ins w:id="96" w:author="Jonas" w:date="2010-06-14T23:13:00Z">
+        <w:r>
+          <w:rPr>
+            <w:rFonts w:eastAsia="Helvetica" w:cs="Helvetica"/>
+          </w:rPr>
+          <w:t>Gnutella</w:t>
+        </w:r>
+      </w:ins>
       <w:r>
         <w:rPr>
           <w:rFonts w:eastAsia="Helvetica" w:cs="Helvetica"/>
         </w:rPr>
+        <w:t xml:space="preserve"> and </w:t>
+      </w:r>
+      <w:r>
+        <w:rPr>
+          <w:rFonts w:eastAsia="Helvetica" w:cs="Helvetica"/>
+        </w:rPr>
         <w:t>Direct Connect</w:t>
       </w:r>
       <w:r>
@@ -17309,7 +17651,21 @@
         <w:rPr>
           <w:rFonts w:eastAsia="Helvetica" w:cs="Helvetica"/>
         </w:rPr>
-        <w:t xml:space="preserve">, even if it is the most common use for it. It is used where a de-centralized structure is either </w:t>
+        <w:t>, even if it is the most common use for it. It is used where</w:t>
+      </w:r>
+      <w:ins w:id="97" w:author="Jonas" w:date="2010-06-14T23:14:00Z">
+        <w:r>
+          <w:rPr>
+            <w:rFonts w:eastAsia="Helvetica" w:cs="Helvetica"/>
+          </w:rPr>
+          <w:t>ver</w:t>
+        </w:r>
+      </w:ins>
+      <w:r>
+        <w:rPr>
+          <w:rFonts w:eastAsia="Helvetica" w:cs="Helvetica"/>
+        </w:rPr>
+        <w:t xml:space="preserve"> a de-centralized structure is either </w:t>
       </w:r>
       <w:r>
         <w:rPr>
@@ -17337,14 +17693,14 @@
           <w:rFonts w:eastAsia="Helvetica" w:cs="Helvetica"/>
         </w:rPr>
       </w:pPr>
-      <w:bookmarkStart w:id="51" w:name="_Toc261339384"/>
+      <w:bookmarkStart w:id="98" w:name="_Toc261339384"/>
       <w:r>
         <w:rPr>
           <w:rFonts w:eastAsia="Helvetica" w:cs="Helvetica"/>
         </w:rPr>
         <w:t>2.5.1. Difference from Client-Server</w:t>
       </w:r>
-      <w:bookmarkEnd w:id="51"/>
+      <w:bookmarkEnd w:id="98"/>
     </w:p>
     <w:p>
       <w:pPr>
@@ -17538,13 +17894,99 @@
         <w:rPr>
           <w:rFonts w:eastAsia="Helvetica" w:cs="Helvetica"/>
         </w:rPr>
-        <w:t xml:space="preserve">Firstly, the server needs a high bandwidth to the clients since all clients communicate with the same server. If the services become very popular such as Google's search engine, companies are forced to use several </w:t>
-      </w:r>
+        <w:t xml:space="preserve">Firstly, the server needs </w:t>
+      </w:r>
+      <w:del w:id="99" w:author="Jonas" w:date="2010-06-14T23:15:00Z">
+        <w:r>
+          <w:rPr>
+            <w:rFonts w:eastAsia="Helvetica" w:cs="Helvetica"/>
+          </w:rPr>
+          <w:delText>a high</w:delText>
+        </w:r>
+      </w:del>
+      <w:ins w:id="100" w:author="Jonas" w:date="2010-06-14T23:15:00Z">
+        <w:r>
+          <w:rPr>
+            <w:rFonts w:eastAsia="Helvetica" w:cs="Helvetica"/>
+          </w:rPr>
+          <w:t>alot of</w:t>
+        </w:r>
+      </w:ins>
       <w:r>
         <w:rPr>
           <w:rFonts w:eastAsia="Helvetica" w:cs="Helvetica"/>
         </w:rPr>
-        <w:t>machines and multiple connections to the Internet to be able to offer a fast service even during high load. Secondly, if the server crashes or for some reason goes offline the services it offers to its clients disappears. So the server is vulnerable to attacks and errors.</w:t>
+        <w:t xml:space="preserve"> bandwidth to the clients since all clients communicate with the same server. If the services become very popular</w:t>
+      </w:r>
+      <w:ins w:id="101" w:author="Jonas" w:date="2010-06-14T23:16:00Z">
+        <w:r>
+          <w:rPr>
+            <w:rFonts w:eastAsia="Helvetica" w:cs="Helvetica"/>
+          </w:rPr>
+          <w:t>,</w:t>
+        </w:r>
+      </w:ins>
+      <w:r>
+        <w:rPr>
+          <w:rFonts w:eastAsia="Helvetica" w:cs="Helvetica"/>
+        </w:rPr>
+        <w:t xml:space="preserve"> </w:t>
+      </w:r>
+      <w:del w:id="102" w:author="Jonas" w:date="2010-06-14T23:16:00Z">
+        <w:r>
+          <w:rPr>
+            <w:rFonts w:eastAsia="Helvetica" w:cs="Helvetica"/>
+          </w:rPr>
+          <w:delText>such as</w:delText>
+        </w:r>
+      </w:del>
+      <w:ins w:id="103" w:author="Jonas" w:date="2010-06-14T23:16:00Z">
+        <w:r>
+          <w:rPr>
+            <w:rFonts w:eastAsia="Helvetica" w:cs="Helvetica"/>
+          </w:rPr>
+          <w:t>like</w:t>
+        </w:r>
+      </w:ins>
+      <w:r>
+        <w:rPr>
+          <w:rFonts w:eastAsia="Helvetica" w:cs="Helvetica"/>
+        </w:rPr>
+        <w:t xml:space="preserve"> Google</w:t>
+      </w:r>
+      <w:del w:id="104" w:author="Jonas" w:date="2010-06-14T23:16:00Z">
+        <w:r>
+          <w:rPr>
+            <w:rFonts w:eastAsia="Helvetica" w:cs="Helvetica"/>
+          </w:rPr>
+          <w:delText>'s search engine</w:delText>
+        </w:r>
+      </w:del>
+      <w:r>
+        <w:rPr>
+          <w:rFonts w:eastAsia="Helvetica" w:cs="Helvetica"/>
+        </w:rPr>
+        <w:t xml:space="preserve">, companies are forced to use several </w:t>
+      </w:r>
+      <w:r>
+        <w:rPr>
+          <w:rFonts w:eastAsia="Helvetica" w:cs="Helvetica"/>
+        </w:rPr>
+        <w:t>machines and multiple connections to the Internet to be able to offer a fast service even during high load. Secondly, if the server crashes or for some reason goes offline the services it offers to its clients disappears. So the server is vulnerable to attack</w:t>
+      </w:r>
+      <w:del w:id="105" w:author="Jonas" w:date="2010-06-14T23:16:00Z">
+        <w:r>
+          <w:rPr>
+            <w:rFonts w:eastAsia="Helvetica" w:cs="Helvetica"/>
+          </w:rPr>
+          <w:delText>s</w:delText>
+        </w:r>
+      </w:del>
+      <w:r>
+        <w:rPr>
+          <w:rFonts w:eastAsia="Helvetica" w:cs="Helvetica"/>
+        </w:rPr>
+        <w:t xml:space="preserve"> and errors.</w:t>
       </w:r>
     </w:p>
     <w:p>
@@ -17708,14 +18150,70 @@
         <w:rPr>
           <w:rFonts w:eastAsia="Helvetica" w:cs="Helvetica"/>
         </w:rPr>
-        <w:t xml:space="preserve">. All data, once peers have found each other, pass directly between the peers without first passing through a third party. This means that in contrast to the client-server way, a P2P network is not affected by one peer </w:t>
-      </w:r>
+        <w:t xml:space="preserve">. All data, once peers have found each other, pass directly between the peers without first passing through a third party. This means that in contrast to the client-server way, a P2P network is not affected by </w:t>
+      </w:r>
+      <w:ins w:id="106" w:author="Jonas" w:date="2010-06-14T23:17:00Z">
+        <w:r>
+          <w:rPr>
+            <w:rFonts w:eastAsia="Helvetica" w:cs="Helvetica"/>
+          </w:rPr>
+          <w:t xml:space="preserve">any </w:t>
+        </w:r>
+      </w:ins>
       <w:r>
         <w:rPr>
           <w:rFonts w:eastAsia="Helvetica" w:cs="Helvetica"/>
         </w:rPr>
+        <w:t xml:space="preserve">one peer going offline, unless that peer </w:t>
+      </w:r>
+      <w:del w:id="107" w:author="Jonas" w:date="2010-06-14T23:17:00Z">
+        <w:r>
+          <w:rPr>
+            <w:rFonts w:eastAsia="Helvetica" w:cs="Helvetica"/>
+          </w:rPr>
+          <w:delText xml:space="preserve">doesn't </w:delText>
+        </w:r>
+      </w:del>
+      <w:r>
+        <w:rPr>
+          <w:rFonts w:eastAsia="Helvetica" w:cs="Helvetica"/>
+        </w:rPr>
+        <w:t>possess</w:t>
+      </w:r>
+      <w:ins w:id="108" w:author="Jonas" w:date="2010-06-14T23:17:00Z">
+        <w:r>
+          <w:rPr>
+            <w:rFonts w:eastAsia="Helvetica" w:cs="Helvetica"/>
+          </w:rPr>
+          <w:t>es</w:t>
+        </w:r>
+      </w:ins>
+      <w:r>
+        <w:rPr>
+          <w:rFonts w:eastAsia="Helvetica" w:cs="Helvetica"/>
+        </w:rPr>
+        <w:t xml:space="preserve"> some unique piece of data which it hasn't shared with </w:t>
+      </w:r>
+      <w:r>
+        <w:rPr>
+          <w:rFonts w:eastAsia="Helvetica" w:cs="Helvetica"/>
+        </w:rPr>
         <w:lastRenderedPageBreak/>
-        <w:t>going offline, unless that peer doesn't possess some unique piece of data which it hasn't shared with other peers yet. So it is resistant against attacks and errors. At the same time it also has the advantage that no peer must have a higher bandwidth than other peers for the communication to be fast. Either the peer can send data in its completeness to other peers one by one, or it can send to all of them at once. The time it takes for everyone to have all the data is the same</w:t>
+        <w:t>other peers yet. So it is resistant against attacks and errors. At the same time it also has the advantage that no peer must have a higher bandwidth than other peers for the communication to be fast. Either the peer can send data in its completeness to other peers one by one, or it can send</w:t>
+      </w:r>
+      <w:ins w:id="109" w:author="Jonas" w:date="2010-06-14T23:18:00Z">
+        <w:r>
+          <w:rPr>
+            <w:rFonts w:eastAsia="Helvetica" w:cs="Helvetica"/>
+          </w:rPr>
+          <w:t xml:space="preserve"> it</w:t>
+        </w:r>
+      </w:ins>
+      <w:r>
+        <w:rPr>
+          <w:rFonts w:eastAsia="Helvetica" w:cs="Helvetica"/>
+        </w:rPr>
+        <w:t xml:space="preserve"> to all of them at once. The time it takes for everyone to have all the data is the same</w:t>
       </w:r>
       <w:r>
         <w:rPr>
@@ -17733,14 +18231,14 @@
         <w:spacing w:line="360" w:lineRule="auto"/>
         <w:ind w:firstLine="284"/>
       </w:pPr>
-      <w:bookmarkStart w:id="52" w:name="_Toc261339385"/>
+      <w:bookmarkStart w:id="110" w:name="_Toc261339385"/>
       <w:r>
         <w:t xml:space="preserve">2.5.2. </w:t>
       </w:r>
       <w:r>
         <w:t>Napster</w:t>
       </w:r>
-      <w:bookmarkEnd w:id="52"/>
+      <w:bookmarkEnd w:id="110"/>
     </w:p>
     <w:p>
       <w:pPr>
@@ -17799,14 +18297,14 @@
         <w:spacing w:line="360" w:lineRule="auto"/>
         <w:ind w:firstLine="284"/>
       </w:pPr>
-      <w:bookmarkStart w:id="53" w:name="_Toc261339386"/>
+      <w:bookmarkStart w:id="111" w:name="_Toc261339386"/>
       <w:r>
         <w:t xml:space="preserve">2.5.3. </w:t>
       </w:r>
       <w:r>
         <w:t>Gnutella</w:t>
       </w:r>
-      <w:bookmarkEnd w:id="53"/>
+      <w:bookmarkEnd w:id="111"/>
     </w:p>
     <w:p>
       <w:pPr>
@@ -17888,11 +18386,11 @@
         <w:footnoteReference w:id="10"/>
       </w:r>
       <w:r>
-        <w:t xml:space="preserve"> has also been used, for example). Once it is connected it establishes its own list of nodes which are used the next time the peer tries to connect. While connected, you can search, download and upload files. Just as for Napster, the speed of the transfers depend </w:t>
+        <w:t xml:space="preserve"> has also been used, for example). Once it is connected it establishes its own list of nodes which are used the next time the peer tries to connect. While connected, you can search, download and upload files. Just as for Napster, the speed of the transfers depend entirely on the bandwidth of the individual peers since you transfer a file only between two </w:t>
       </w:r>
       <w:r>
         <w:lastRenderedPageBreak/>
-        <w:t>entirely on the bandwidth of the individual peers since you transfer a file only between two peers at a time. Here the individual peers also handle the search in the network.</w:t>
+        <w:t>peers at a time. Here the individual peers also handle the search in the network.</w:t>
       </w:r>
     </w:p>
     <w:p>
@@ -17904,14 +18402,14 @@
         <w:spacing w:line="360" w:lineRule="auto"/>
         <w:ind w:firstLine="284"/>
       </w:pPr>
-      <w:bookmarkStart w:id="54" w:name="_Toc261339387"/>
+      <w:bookmarkStart w:id="112" w:name="_Toc261339387"/>
       <w:r>
         <w:t xml:space="preserve">2.5.4. </w:t>
       </w:r>
       <w:r>
         <w:t>Direct Connect</w:t>
       </w:r>
-      <w:bookmarkEnd w:id="54"/>
+      <w:bookmarkEnd w:id="112"/>
     </w:p>
     <w:p>
       <w:pPr>
@@ -18048,7 +18546,15 @@
         <w:t>, unless they have manually opened a port, become passive clients. They thereby don't have access to as much data as active users do. The actual transfers, once a connection has been established with or without the server's assistance, takes place directly between clients. Th</w:t>
       </w:r>
       <w:r>
-        <w:t>e transfers and connection with the server use TCP and the searches use UDP.</w:t>
+        <w:t>e transfers and connection</w:t>
+      </w:r>
+      <w:ins w:id="113" w:author="Jonas" w:date="2010-06-14T23:20:00Z">
+        <w:r>
+          <w:t>s</w:t>
+        </w:r>
+      </w:ins>
+      <w:r>
+        <w:t xml:space="preserve"> with the server use TCP and the searches use UDP.</w:t>
       </w:r>
     </w:p>
     <w:p>
@@ -18081,11 +18587,11 @@
         <w:ind w:firstLine="284"/>
       </w:pPr>
       <w:r>
-        <w:t xml:space="preserve">The weakness is the same as for Napster, e.g. a central server that everyone depends on. Granted, there are several servers, but this also means that all of the data is spread out between several servers which means it can be hard to find a particular file. Additionally, it is in reality not possible for just anyone to start a hub because quite a large bandwidth is needed (especially for uploads, but also for downloads) since all search queries and passive </w:t>
+        <w:t xml:space="preserve">The weakness is the same as for Napster, e.g. a central server that everyone depends on. Granted, there are several servers, but this also means that all of the data is spread out between several servers which means it can be hard to find a particular file. Additionally, it is in reality not possible for just anyone to start a hub because quite a large bandwidth is needed (especially for uploads, but also for downloads) since all search queries and passive downloads must pass through the server. This means that there is an upper limit on the </w:t>
       </w:r>
       <w:r>
         <w:lastRenderedPageBreak/>
-        <w:t>downloads must pass through the server. This means that there is an upper limit on the number of users for every server, depending on its bandwidth and other resources such as CPU etc.</w:t>
+        <w:t>number of users for every server, depending on its bandwidth and other resources such as CPU etc.</w:t>
       </w:r>
     </w:p>
     <w:p>
@@ -18097,14 +18603,14 @@
         <w:spacing w:line="360" w:lineRule="auto"/>
         <w:ind w:firstLine="284"/>
       </w:pPr>
-      <w:bookmarkStart w:id="55" w:name="_Toc261339388"/>
+      <w:bookmarkStart w:id="114" w:name="_Toc261339388"/>
       <w:r>
         <w:t xml:space="preserve">2.5.5. </w:t>
       </w:r>
       <w:r>
         <w:t>Bittorrent</w:t>
       </w:r>
-      <w:bookmarkEnd w:id="55"/>
+      <w:bookmarkEnd w:id="114"/>
     </w:p>
     <w:p>
       <w:pPr>
@@ -18422,11 +18928,7 @@
         <w:t>possibilities</w:t>
       </w:r>
       <w:r>
-        <w:t xml:space="preserve"> for scaling. The capacity of the network is raised for every peer that is added, regardless of its bandwidth. No central server with large resources is required as for Napster or DC. This is interesting for companies since they then don't have to pay an ISP for a lot of bandwidth but can still offer fast transfers of the files </w:t>
-      </w:r>
-      <w:r>
-        <w:lastRenderedPageBreak/>
-        <w:t>they want to distribute.</w:t>
+        <w:t xml:space="preserve"> for scaling. The capacity of the network is raised for every peer that is added, regardless of its bandwidth. No central server with large resources is required as for Napster or DC. This is interesting for companies since they then don't have to pay an ISP for a lot of bandwidth but can still offer fast transfers of the files they want to distribute.</w:t>
       </w:r>
     </w:p>
     <w:p>
@@ -18442,6 +18944,7 @@
         <w:ind w:firstLine="284"/>
       </w:pPr>
       <w:r>
+        <w:lastRenderedPageBreak/>
         <w:t xml:space="preserve">Fault tolerance. In the case for Napster, DC and any </w:t>
       </w:r>
       <w:r>
@@ -18681,7 +19184,26 @@
         </w:sdtContent>
       </w:sdt>
       <w:r>
-        <w:t xml:space="preserve"> of the traffic and use ports that differ from the Bittorrent standard (6881-6889) after a few ISPs having a negative policy towards Bittorrent </w:t>
+        <w:t xml:space="preserve"> of the traffic and use ports that differ from the Bittorrent standard (6881-6889) after a few ISPs </w:t>
+      </w:r>
+      <w:del w:id="115" w:author="Jonas" w:date="2010-06-14T23:24:00Z">
+        <w:r>
+          <w:delText xml:space="preserve">having </w:delText>
+        </w:r>
+      </w:del>
+      <w:ins w:id="116" w:author="Jonas" w:date="2010-06-14T23:24:00Z">
+        <w:r>
+          <w:t>ha</w:t>
+        </w:r>
+        <w:r>
+          <w:t>d</w:t>
+        </w:r>
+        <w:r>
+          <w:t xml:space="preserve"> </w:t>
+        </w:r>
+      </w:ins>
+      <w:r>
+        <w:t xml:space="preserve">a negative policy towards Bittorrent </w:t>
       </w:r>
       <w:sdt>
         <w:sdtPr>
@@ -18851,7 +19373,7 @@
         <w:spacing w:line="360" w:lineRule="auto"/>
         <w:ind w:firstLine="284"/>
       </w:pPr>
-      <w:bookmarkStart w:id="56" w:name="_Toc261339389"/>
+      <w:bookmarkStart w:id="117" w:name="_Toc261339389"/>
       <w:r>
         <w:t xml:space="preserve">2.5.6. </w:t>
       </w:r>
@@ -18867,7 +19389,7 @@
       <w:r>
         <w:t>s</w:t>
       </w:r>
-      <w:bookmarkEnd w:id="56"/>
+      <w:bookmarkEnd w:id="117"/>
     </w:p>
     <w:p>
       <w:pPr>
@@ -18896,7 +19418,20 @@
         <w:t>usually</w:t>
       </w:r>
       <w:r>
-        <w:t xml:space="preserve"> without the owner knowing about it. The zombie could be any computer in the world and the bot program is used by the person in control of the botnet for various purposes. Usual tasks for the botnets are to deliver spam or take part in a DDOS</w:t>
+        <w:t xml:space="preserve"> without the </w:t>
+      </w:r>
+      <w:del w:id="118" w:author="Jonas" w:date="2010-06-14T23:25:00Z">
+        <w:r>
+          <w:delText>owner knowing about it</w:delText>
+        </w:r>
+      </w:del>
+      <w:ins w:id="119" w:author="Jonas" w:date="2010-06-14T23:25:00Z">
+        <w:r>
+          <w:t>owner's knowledge or consent</w:t>
+        </w:r>
+      </w:ins>
+      <w:r>
+        <w:t>. The zombie could be any computer in the world and the bot program is used by the person in control of the botnet for various purposes. Usual tasks for the botnets are to deliver spam or take part in a DDOS</w:t>
       </w:r>
       <w:r>
         <w:rPr>
@@ -18905,7 +19440,15 @@
         <w:footnoteReference w:id="12"/>
       </w:r>
       <w:r>
-        <w:t xml:space="preserve"> attack, an attack where thousands of computers simultaneously connects to for example a web page just like regular web users except much more frequent with the purpose of overloading the server. The different uses of botnets</w:t>
+        <w:t xml:space="preserve"> attack, an attack where thousands of computers simultaneously connects to for example a web page just like regular web users except much more frequent</w:t>
+      </w:r>
+      <w:ins w:id="120" w:author="Jonas" w:date="2010-06-14T23:26:00Z">
+        <w:r>
+          <w:t>ly</w:t>
+        </w:r>
+      </w:ins>
+      <w:r>
+        <w:t xml:space="preserve"> with the purpose of overloading the server. The different uses of botnets</w:t>
       </w:r>
       <w:r>
         <w:t xml:space="preserve">, </w:t>
@@ -18929,8 +19472,11 @@
         <w:ind w:firstLine="284"/>
       </w:pPr>
       <w:r>
+        <w:t xml:space="preserve">Botnets are a big problem on the Internet and it is estimated that up to 150 million </w:t>
+      </w:r>
+      <w:r>
         <w:lastRenderedPageBreak/>
-        <w:t xml:space="preserve">Botnets are a big problem on the Internet and it is estimated that up to 150 million computers </w:t>
+        <w:t xml:space="preserve">computers </w:t>
       </w:r>
       <w:sdt>
         <w:sdtPr>
@@ -18980,10 +19526,33 @@
         </w:sdtContent>
       </w:sdt>
       <w:r>
-        <w:t xml:space="preserve"> could be infected by bot programs. They usual</w:t>
-      </w:r>
-      <w:r>
-        <w:t>ly spread through computer viruses</w:t>
+        <w:t xml:space="preserve"> could be infected by bot programs. Th</w:t>
+      </w:r>
+      <w:ins w:id="121" w:author="Jonas" w:date="2010-06-14T23:26:00Z">
+        <w:r>
+          <w:t>e botn</w:t>
+        </w:r>
+      </w:ins>
+      <w:ins w:id="122" w:author="Jonas" w:date="2010-06-14T23:27:00Z">
+        <w:r>
+          <w:t>ets usually grow by using</w:t>
+        </w:r>
+      </w:ins>
+      <w:del w:id="123" w:author="Jonas" w:date="2010-06-14T23:26:00Z">
+        <w:r>
+          <w:delText>ey usual</w:delText>
+        </w:r>
+        <w:r>
+          <w:delText xml:space="preserve">ly spread </w:delText>
+        </w:r>
+      </w:del>
+      <w:del w:id="124" w:author="Jonas" w:date="2010-06-14T23:27:00Z">
+        <w:r>
+          <w:delText>through</w:delText>
+        </w:r>
+      </w:del>
+      <w:r>
+        <w:t xml:space="preserve"> computer viruses</w:t>
       </w:r>
       <w:r>
         <w:t xml:space="preserve">, worms or trojans. Individual botnets can consist of over a million zombies </w:t>
@@ -19152,7 +19721,7 @@
         <w:spacing w:line="360" w:lineRule="auto"/>
         <w:ind w:firstLine="284"/>
       </w:pPr>
-      <w:bookmarkStart w:id="57" w:name="_Toc261339390"/>
+      <w:bookmarkStart w:id="125" w:name="_Toc261339390"/>
       <w:r>
         <w:t xml:space="preserve">2.5.7. </w:t>
       </w:r>
@@ -19162,7 +19731,7 @@
       <w:r>
         <w:t xml:space="preserve"> is illegal, right?</w:t>
       </w:r>
-      <w:bookmarkEnd w:id="57"/>
+      <w:bookmarkEnd w:id="125"/>
     </w:p>
     <w:p>
       <w:pPr>
@@ -19200,7 +19769,23 @@
         <w:ind w:firstLine="284"/>
       </w:pPr>
       <w:r>
-        <w:t xml:space="preserve">Some ISPs have opted to punish their customers by either limiting or sabotaging P2P. American Comcast was during the fall of 2007 discovered in sabotaging P2P traffic for its customers </w:t>
+        <w:t xml:space="preserve">Some ISPs have opted to punish their customers by either limiting or sabotaging P2P. American Comcast was during the fall of 2007 discovered </w:t>
+      </w:r>
+      <w:del w:id="126" w:author="Jonas" w:date="2010-06-14T23:28:00Z">
+        <w:r>
+          <w:delText xml:space="preserve">in </w:delText>
+        </w:r>
+      </w:del>
+      <w:ins w:id="127" w:author="Jonas" w:date="2010-06-14T23:28:00Z">
+        <w:r>
+          <w:t>to be</w:t>
+        </w:r>
+        <w:r>
+          <w:t xml:space="preserve"> </w:t>
+        </w:r>
+      </w:ins>
+      <w:r>
+        <w:t xml:space="preserve">sabotaging P2P traffic for its customers </w:t>
       </w:r>
       <w:sdt>
         <w:sdtPr>
@@ -19477,7 +20062,38 @@
         <w:t>file sharing</w:t>
       </w:r>
       <w:r>
-        <w:t xml:space="preserve"> traditionally has been the fiercest have they started to realize a couple of the benefits of offering the material free without limitation. The band Radiohead released in 2007 the album </w:t>
+        <w:t xml:space="preserve"> traditionally has been the fiercest have they started to realize a couple of the benefits of offering the material free without limitation. </w:t>
+      </w:r>
+      <w:ins w:id="128" w:author="Jonas" w:date="2010-06-14T23:29:00Z">
+        <w:r>
+          <w:t xml:space="preserve">In 2007 </w:t>
+        </w:r>
+      </w:ins>
+      <w:del w:id="129" w:author="Jonas" w:date="2010-06-14T23:29:00Z">
+        <w:r>
+          <w:delText>T</w:delText>
+        </w:r>
+      </w:del>
+      <w:ins w:id="130" w:author="Jonas" w:date="2010-06-14T23:29:00Z">
+        <w:r>
+          <w:t>t</w:t>
+        </w:r>
+      </w:ins>
+      <w:r>
+        <w:t xml:space="preserve">he band Radiohead released </w:t>
+      </w:r>
+      <w:del w:id="131" w:author="Jonas" w:date="2010-06-14T23:29:00Z">
+        <w:r>
+          <w:delText>in 2007 the album</w:delText>
+        </w:r>
+      </w:del>
+      <w:ins w:id="132" w:author="Jonas" w:date="2010-06-14T23:29:00Z">
+        <w:r>
+          <w:t>their album</w:t>
+        </w:r>
+      </w:ins>
+      <w:r>
+        <w:t xml:space="preserve"> </w:t>
       </w:r>
       <w:r>
         <w:rPr>
@@ -19583,7 +20199,51 @@
         <w:rPr>
           <w:rFonts w:eastAsia="Helvetica" w:cs="Helvetica"/>
         </w:rPr>
-        <w:t xml:space="preserve"> because it does not look at the data being sent and I actually presume it to be unreadable by being encrypted in some way. There are other reasons for wanting to identify P2P traffic that I briefly mentioned earlier and it is because of those reasons I have based my intentions.</w:t>
+        <w:t xml:space="preserve"> because it does not look at the data being sent and I actually presume it to be unreadable by being encrypted in some way. There are other reasons for wanting to identify P2P traffic that I briefly mentioned earlier and it is </w:t>
+      </w:r>
+      <w:del w:id="133" w:author="Jonas" w:date="2010-06-14T23:31:00Z">
+        <w:r>
+          <w:rPr>
+            <w:rFonts w:eastAsia="Helvetica" w:cs="Helvetica"/>
+          </w:rPr>
+          <w:delText>because of</w:delText>
+        </w:r>
+      </w:del>
+      <w:ins w:id="134" w:author="Jonas" w:date="2010-06-14T23:31:00Z">
+        <w:r>
+          <w:rPr>
+            <w:rFonts w:eastAsia="Helvetica" w:cs="Helvetica"/>
+          </w:rPr>
+          <w:t>in</w:t>
+        </w:r>
+      </w:ins>
+      <w:r>
+        <w:rPr>
+          <w:rFonts w:eastAsia="Helvetica" w:cs="Helvetica"/>
+        </w:rPr>
+        <w:t xml:space="preserve"> those reasons </w:t>
+      </w:r>
+      <w:del w:id="135" w:author="Jonas" w:date="2010-06-14T23:31:00Z">
+        <w:r>
+          <w:rPr>
+            <w:rFonts w:eastAsia="Helvetica" w:cs="Helvetica"/>
+          </w:rPr>
+          <w:delText>I have based my intentions</w:delText>
+        </w:r>
+      </w:del>
+      <w:ins w:id="136" w:author="Jonas" w:date="2010-06-14T23:31:00Z">
+        <w:r>
+          <w:rPr>
+            <w:rFonts w:eastAsia="Helvetica" w:cs="Helvetica"/>
+          </w:rPr>
+          <w:t>my intentions are based</w:t>
+        </w:r>
+      </w:ins>
+      <w:r>
+        <w:rPr>
+          <w:rFonts w:eastAsia="Helvetica" w:cs="Helvetica"/>
+        </w:rPr>
+        <w:t>.</w:t>
       </w:r>
       <w:r>
         <w:t xml:space="preserve"> </w:t>
@@ -19595,7 +20255,7 @@
         <w:spacing w:line="360" w:lineRule="auto"/>
         <w:ind w:firstLine="284"/>
       </w:pPr>
-      <w:bookmarkStart w:id="58" w:name="_Toc261339391"/>
+      <w:bookmarkStart w:id="137" w:name="_Toc261339391"/>
       <w:r>
         <w:t xml:space="preserve">2.6. </w:t>
       </w:r>
@@ -19605,7 +20265,7 @@
       <w:r>
         <w:t>shaping</w:t>
       </w:r>
-      <w:bookmarkEnd w:id="58"/>
+      <w:bookmarkEnd w:id="137"/>
     </w:p>
     <w:p>
       <w:pPr>
@@ -19631,7 +20291,45 @@
         <w:rPr>
           <w:rFonts w:eastAsia="Helvetica"/>
         </w:rPr>
-        <w:t xml:space="preserve"> of bandwidth but doesn't use it. Without a doubt, the most popular form of paying today is a fixed monthly rate. you pay to have access to a certain bandwidth regardless of how much or little you use it. Providers on the other hand pay their own providers based on the amount of data passing through their network and not based on the bandwidth </w:t>
+        <w:t xml:space="preserve"> of bandwidth but doesn't use it. Without a doubt, the most popular form of paying today is a fixed monthly rate</w:t>
+      </w:r>
+      <w:del w:id="138" w:author="Jonas" w:date="2010-06-14T23:32:00Z">
+        <w:r>
+          <w:rPr>
+            <w:rFonts w:eastAsia="Helvetica"/>
+          </w:rPr>
+          <w:delText xml:space="preserve">. </w:delText>
+        </w:r>
+      </w:del>
+      <w:del w:id="139" w:author="Jonas" w:date="2010-06-14T23:31:00Z">
+        <w:r>
+          <w:rPr>
+            <w:rFonts w:eastAsia="Helvetica"/>
+          </w:rPr>
+          <w:delText xml:space="preserve">you </w:delText>
+        </w:r>
+      </w:del>
+      <w:ins w:id="140" w:author="Jonas" w:date="2010-06-14T23:32:00Z">
+        <w:r>
+          <w:rPr>
+            <w:rFonts w:eastAsia="Helvetica"/>
+          </w:rPr>
+          <w:t>: y</w:t>
+        </w:r>
+      </w:ins>
+      <w:ins w:id="141" w:author="Jonas" w:date="2010-06-14T23:31:00Z">
+        <w:r>
+          <w:rPr>
+            <w:rFonts w:eastAsia="Helvetica"/>
+          </w:rPr>
+          <w:t xml:space="preserve">ou </w:t>
+        </w:r>
+      </w:ins>
+      <w:r>
+        <w:rPr>
+          <w:rFonts w:eastAsia="Helvetica"/>
+        </w:rPr>
+        <w:t xml:space="preserve">pay to have access to a certain bandwidth regardless of how much or little you use it. Providers on the other hand pay their own providers based on the amount of data passing through their network and not based on the bandwidth </w:t>
       </w:r>
       <w:sdt>
         <w:sdtPr>
@@ -19991,14 +20689,14 @@
         <w:spacing w:line="360" w:lineRule="auto"/>
         <w:ind w:firstLine="284"/>
       </w:pPr>
-      <w:bookmarkStart w:id="59" w:name="_Toc261339392"/>
+      <w:bookmarkStart w:id="142" w:name="_Toc261339392"/>
       <w:r>
         <w:t xml:space="preserve">2.6.1. </w:t>
       </w:r>
       <w:r>
         <w:t>Quality of Service</w:t>
       </w:r>
-      <w:bookmarkEnd w:id="59"/>
+      <w:bookmarkEnd w:id="142"/>
     </w:p>
     <w:p>
       <w:pPr>
@@ -20106,7 +20804,31 @@
         <w:t>dependent</w:t>
       </w:r>
       <w:r>
-        <w:t xml:space="preserve"> on low latency. If you shoot a rocket toward an opponent the opponent must be notified of that within a few hundredths of a second. Already at a delay of a few hundred millisecond many games start to become unplay</w:t>
+        <w:t xml:space="preserve"> on low latency. If you shoot a rocket toward</w:t>
+      </w:r>
+      <w:ins w:id="143" w:author="Jonas" w:date="2010-06-14T23:35:00Z">
+        <w:r>
+          <w:t>s</w:t>
+        </w:r>
+      </w:ins>
+      <w:r>
+        <w:t xml:space="preserve"> an opponent</w:t>
+      </w:r>
+      <w:ins w:id="144" w:author="Jonas" w:date="2010-06-14T23:35:00Z">
+        <w:r>
+          <w:t>,</w:t>
+        </w:r>
+      </w:ins>
+      <w:r>
+        <w:t xml:space="preserve"> the opponent must be notified of that within a few hundredths of a second. Already at a delay of a few hundred millisecond</w:t>
+      </w:r>
+      <w:ins w:id="145" w:author="Jonas" w:date="2010-06-14T23:36:00Z">
+        <w:r>
+          <w:t>s</w:t>
+        </w:r>
+      </w:ins>
+      <w:r>
+        <w:t xml:space="preserve"> many games start to become unplay</w:t>
       </w:r>
       <w:r>
         <w:t xml:space="preserve">able since cause and effect is removed. A player can shoot the opponent first, on his own screen, while the server registered the shot of the </w:t>
@@ -20204,14 +20926,14 @@
         <w:spacing w:line="360" w:lineRule="auto"/>
         <w:ind w:firstLine="284"/>
       </w:pPr>
-      <w:bookmarkStart w:id="60" w:name="_Toc261339393"/>
+      <w:bookmarkStart w:id="146" w:name="_Toc261339393"/>
       <w:r>
         <w:t xml:space="preserve">2.6.2. </w:t>
       </w:r>
       <w:r>
         <w:t>Some identification methods</w:t>
       </w:r>
-      <w:bookmarkEnd w:id="60"/>
+      <w:bookmarkEnd w:id="146"/>
     </w:p>
     <w:p>
       <w:pPr>
@@ -20231,9 +20953,9 @@
         <w:spacing w:line="360" w:lineRule="auto"/>
         <w:ind w:firstLine="284"/>
       </w:pPr>
-      <w:bookmarkStart w:id="61" w:name="_Toc260904166"/>
-      <w:bookmarkStart w:id="62" w:name="_Toc260904233"/>
-      <w:bookmarkStart w:id="63" w:name="_Toc261339394"/>
+      <w:bookmarkStart w:id="147" w:name="_Toc260904166"/>
+      <w:bookmarkStart w:id="148" w:name="_Toc260904233"/>
+      <w:bookmarkStart w:id="149" w:name="_Toc261339394"/>
       <w:r>
         <w:t xml:space="preserve">2.6.2.1. </w:t>
       </w:r>
@@ -20243,9 +20965,9 @@
       <w:r>
         <w:t xml:space="preserve"> identification</w:t>
       </w:r>
-      <w:bookmarkEnd w:id="61"/>
-      <w:bookmarkEnd w:id="62"/>
-      <w:bookmarkEnd w:id="63"/>
+      <w:bookmarkEnd w:id="147"/>
+      <w:bookmarkEnd w:id="148"/>
+      <w:bookmarkEnd w:id="149"/>
     </w:p>
     <w:p>
       <w:pPr>
@@ -20319,7 +21041,23 @@
         <w:t>. The same is true for most applications. This makes it easy to divide the traffic by ty</w:t>
       </w:r>
       <w:r>
-        <w:t xml:space="preserve">pe without any real processing. The foremost weakness is that there are no technical obstacles to send for example FTP traffic over port 80, which leads to traffic using non-standard ports are misidentified. </w:t>
+        <w:t xml:space="preserve">pe without any real processing. The foremost weakness is that there are no technical obstacles to send for example FTP traffic over port 80, which leads to traffic using non-standard ports </w:t>
+      </w:r>
+      <w:del w:id="150" w:author="Jonas" w:date="2010-06-14T23:38:00Z">
+        <w:r>
+          <w:delText xml:space="preserve">are </w:delText>
+        </w:r>
+      </w:del>
+      <w:ins w:id="151" w:author="Jonas" w:date="2010-06-14T23:38:00Z">
+        <w:r>
+          <w:t>being</w:t>
+        </w:r>
+        <w:r>
+          <w:t xml:space="preserve"> </w:t>
+        </w:r>
+      </w:ins>
+      <w:r>
+        <w:t xml:space="preserve">misidentified. </w:t>
       </w:r>
       <w:r>
         <w:t>File sharing</w:t>
@@ -20522,18 +21260,18 @@
         <w:spacing w:line="360" w:lineRule="auto"/>
         <w:ind w:firstLine="284"/>
       </w:pPr>
-      <w:bookmarkStart w:id="64" w:name="_Toc260904167"/>
-      <w:bookmarkStart w:id="65" w:name="_Toc260904234"/>
-      <w:bookmarkStart w:id="66" w:name="_Toc261339395"/>
+      <w:bookmarkStart w:id="152" w:name="_Toc260904167"/>
+      <w:bookmarkStart w:id="153" w:name="_Toc260904234"/>
+      <w:bookmarkStart w:id="154" w:name="_Toc261339395"/>
       <w:r>
         <w:t xml:space="preserve">2.6.2.2. </w:t>
       </w:r>
       <w:r>
         <w:t>Deep Packet Inspection</w:t>
       </w:r>
-      <w:bookmarkEnd w:id="64"/>
-      <w:bookmarkEnd w:id="65"/>
-      <w:bookmarkEnd w:id="66"/>
+      <w:bookmarkEnd w:id="152"/>
+      <w:bookmarkEnd w:id="153"/>
+      <w:bookmarkEnd w:id="154"/>
     </w:p>
     <w:p>
       <w:pPr>
@@ -20541,7 +21279,15 @@
         <w:ind w:firstLine="284"/>
       </w:pPr>
       <w:r>
-        <w:t xml:space="preserve">In DPI, you look at both the packet header and packet data. From the head you can determine source and destination among others. From the data you can potentially determine everything else. It could be mentioned for example that in a Bittorrent transfer the first piece of data that is sent is the word "Bittorrent". This has traditionally been an effective method is widely used by companies such as Cisco, IBM and other major corporations </w:t>
+        <w:t>In DPI, you look at both the packet header and packet data. From the head you can determine source and destination among others. From the data you can potentially determine everything else. It could be mentioned for example that in a Bittorrent transfer the first piece of data that is sent is the word "Bittorrent". This has traditionally been an effective method</w:t>
+      </w:r>
+      <w:ins w:id="155" w:author="Jonas" w:date="2010-06-14T23:38:00Z">
+        <w:r>
+          <w:t xml:space="preserve"> and</w:t>
+        </w:r>
+      </w:ins>
+      <w:r>
+        <w:t xml:space="preserve"> is widely used by companies such as Cisco, IBM and other major corporations </w:t>
       </w:r>
       <w:sdt>
         <w:sdtPr>
@@ -21084,18 +21830,19 @@
         <w:spacing w:line="360" w:lineRule="auto"/>
         <w:ind w:firstLine="284"/>
       </w:pPr>
-      <w:bookmarkStart w:id="67" w:name="_Toc260904168"/>
-      <w:bookmarkStart w:id="68" w:name="_Toc260904235"/>
-      <w:bookmarkStart w:id="69" w:name="_Toc261339396"/>
-      <w:r>
+      <w:bookmarkStart w:id="156" w:name="_Toc260904168"/>
+      <w:bookmarkStart w:id="157" w:name="_Toc260904235"/>
+      <w:bookmarkStart w:id="158" w:name="_Toc261339396"/>
+      <w:r>
+        <w:lastRenderedPageBreak/>
         <w:t xml:space="preserve">2.6.2.3. </w:t>
       </w:r>
       <w:r>
         <w:t>(Shallow) Packet Inspection</w:t>
       </w:r>
-      <w:bookmarkEnd w:id="67"/>
-      <w:bookmarkEnd w:id="68"/>
-      <w:bookmarkEnd w:id="69"/>
+      <w:bookmarkEnd w:id="156"/>
+      <w:bookmarkEnd w:id="157"/>
+      <w:bookmarkEnd w:id="158"/>
     </w:p>
     <w:p>
       <w:pPr>
@@ -21103,11 +21850,15 @@
         <w:ind w:firstLine="284"/>
       </w:pPr>
       <w:r>
-        <w:t xml:space="preserve">With ordinary SPI you only inspect the package head. The information you have access to </w:t>
-      </w:r>
-      <w:r>
-        <w:lastRenderedPageBreak/>
-        <w:t>is not much more than source and destination addresses. It is hardly possible to draw many conclusions from this alone but I want to demonstrate in this paper that despite this, it is possible using only SPI with good probability still identify P2P-like traffic.</w:t>
+        <w:t xml:space="preserve">With ordinary SPI you only inspect the package head. The information you have access to is not much more than source and destination addresses. It is hardly possible to draw many conclusions from this alone but I want to demonstrate in this paper that despite this, it is possible using only SPI </w:t>
+      </w:r>
+      <w:ins w:id="159" w:author="Jonas" w:date="2010-06-14T23:39:00Z">
+        <w:r>
+          <w:t xml:space="preserve">to </w:t>
+        </w:r>
+      </w:ins>
+      <w:r>
+        <w:t>with good probability still identify P2P-like traffic.</w:t>
       </w:r>
     </w:p>
     <w:p>
@@ -21116,7 +21867,26 @@
         <w:ind w:firstLine="284"/>
       </w:pPr>
       <w:r>
-        <w:t>SPI also don't introduce the ethical (or possibly legal) dilemma of DPI. One can compare it to the fact that your phone company naturally know</w:t>
+        <w:t xml:space="preserve">SPI also </w:t>
+      </w:r>
+      <w:del w:id="160" w:author="Jonas" w:date="2010-06-14T23:39:00Z">
+        <w:r>
+          <w:delText xml:space="preserve">don't </w:delText>
+        </w:r>
+      </w:del>
+      <w:ins w:id="161" w:author="Jonas" w:date="2010-06-14T23:39:00Z">
+        <w:r>
+          <w:t>do</w:t>
+        </w:r>
+        <w:r>
+          <w:t>esn't</w:t>
+        </w:r>
+        <w:r>
+          <w:t xml:space="preserve"> </w:t>
+        </w:r>
+      </w:ins>
+      <w:r>
+        <w:t>introduce the ethical (or possibly legal) dilemma of DPI. One can compare it to the fact that your phone company naturally know</w:t>
       </w:r>
       <w:r>
         <w:t>s</w:t>
@@ -21128,7 +21898,15 @@
         <w:t xml:space="preserve"> or it would be difficult for them to</w:t>
       </w:r>
       <w:r>
-        <w:t xml:space="preserve"> connect your call. They however know nothing about what was said during the actual conversation. Police have in interest in being able to listen in on criminals, but have traditionally only been able to do so in connection to a significant suspicion. The same should reasonably apply also to traffic such as email and other communication over the Internet.</w:t>
+        <w:t xml:space="preserve"> connect your call. They however know nothing about what was said during the actual conversation. Police have in interest in being able to listen in on criminals, but have traditionally only been able to do so in connection to a significant suspicion</w:t>
+      </w:r>
+      <w:ins w:id="162" w:author="Jonas" w:date="2010-06-14T23:40:00Z">
+        <w:r>
+          <w:t xml:space="preserve"> of a crime</w:t>
+        </w:r>
+      </w:ins>
+      <w:r>
+        <w:t>. The same should reasonably apply also to traffic such as email and other communication over the Internet.</w:t>
       </w:r>
     </w:p>
     <w:p>
@@ -21140,9 +21918,9 @@
         <w:spacing w:line="360" w:lineRule="auto"/>
         <w:ind w:firstLine="284"/>
       </w:pPr>
-      <w:bookmarkStart w:id="70" w:name="_Toc260904169"/>
-      <w:bookmarkStart w:id="71" w:name="_Toc260904236"/>
-      <w:bookmarkStart w:id="72" w:name="_Toc261339397"/>
+      <w:bookmarkStart w:id="163" w:name="_Toc260904169"/>
+      <w:bookmarkStart w:id="164" w:name="_Toc260904236"/>
+      <w:bookmarkStart w:id="165" w:name="_Toc261339397"/>
       <w:r>
         <w:t xml:space="preserve">2.6.2.4. </w:t>
       </w:r>
@@ -21152,9 +21930,9 @@
       <w:r>
         <w:t xml:space="preserve"> pair identification</w:t>
       </w:r>
-      <w:bookmarkEnd w:id="70"/>
-      <w:bookmarkEnd w:id="71"/>
-      <w:bookmarkEnd w:id="72"/>
+      <w:bookmarkEnd w:id="163"/>
+      <w:bookmarkEnd w:id="164"/>
+      <w:bookmarkEnd w:id="165"/>
     </w:p>
     <w:p>
       <w:pPr>
@@ -21274,11 +22052,11 @@
         <w:spacing w:line="360" w:lineRule="auto"/>
         <w:ind w:firstLine="284"/>
       </w:pPr>
-      <w:bookmarkStart w:id="73" w:name="_Toc261339398"/>
+      <w:bookmarkStart w:id="166" w:name="_Toc261339398"/>
       <w:r>
         <w:t>2.6.3. Handling large amounts of traffic</w:t>
       </w:r>
-      <w:bookmarkEnd w:id="73"/>
+      <w:bookmarkEnd w:id="166"/>
     </w:p>
     <w:p>
       <w:pPr>
@@ -21547,11 +22325,8 @@
         <w:ind w:firstLine="284"/>
       </w:pPr>
       <w:r>
-        <w:t xml:space="preserve">Blocking unwanted traffic is something that is generally used on restricted networks, for </w:t>
-      </w:r>
-      <w:r>
         <w:lastRenderedPageBreak/>
-        <w:t xml:space="preserve">example university networks. LDC, Lund University's own provider, blocks a large range of ports, among them well known P2P ports </w:t>
+        <w:t xml:space="preserve">Blocking unwanted traffic is something that is generally used on restricted networks, for example university networks. LDC, Lund University's own provider, blocks a large range of ports, among them well known P2P ports </w:t>
       </w:r>
       <w:sdt>
         <w:sdtPr>
@@ -21752,12 +22527,12 @@
         <w:spacing w:line="360" w:lineRule="auto"/>
         <w:ind w:firstLine="284"/>
       </w:pPr>
-      <w:bookmarkStart w:id="74" w:name="_Toc261339399"/>
+      <w:bookmarkStart w:id="167" w:name="_Toc261339399"/>
       <w:r>
         <w:lastRenderedPageBreak/>
         <w:t>3. Part 2: Separating the elephants from the mice</w:t>
       </w:r>
-      <w:bookmarkEnd w:id="74"/>
+      <w:bookmarkEnd w:id="167"/>
     </w:p>
     <w:p>
       <w:pPr>
@@ -21780,14 +22555,14 @@
         <w:spacing w:line="360" w:lineRule="auto"/>
         <w:ind w:firstLine="284"/>
       </w:pPr>
-      <w:bookmarkStart w:id="75" w:name="_Toc261339400"/>
+      <w:bookmarkStart w:id="168" w:name="_Toc261339400"/>
       <w:r>
         <w:t xml:space="preserve">3.1. </w:t>
       </w:r>
       <w:r>
         <w:t>Identifying Peer-to-Peer by counting flows</w:t>
       </w:r>
-      <w:bookmarkEnd w:id="75"/>
+      <w:bookmarkEnd w:id="168"/>
     </w:p>
     <w:p>
       <w:pPr>
@@ -21921,11 +22696,11 @@
         <w:spacing w:line="360" w:lineRule="auto"/>
         <w:ind w:firstLine="284"/>
       </w:pPr>
-      <w:bookmarkStart w:id="76" w:name="_Toc261339401"/>
+      <w:bookmarkStart w:id="169" w:name="_Toc261339401"/>
       <w:r>
         <w:t>3.1.1. Challenges</w:t>
       </w:r>
-      <w:bookmarkEnd w:id="76"/>
+      <w:bookmarkEnd w:id="169"/>
     </w:p>
     <w:p>
       <w:pPr>
@@ -22179,11 +22954,11 @@
         <w:spacing w:line="360" w:lineRule="auto"/>
         <w:ind w:firstLine="284"/>
       </w:pPr>
-      <w:bookmarkStart w:id="77" w:name="_Toc261339402"/>
+      <w:bookmarkStart w:id="170" w:name="_Toc261339402"/>
       <w:r>
         <w:t>3.1.2. The average value list</w:t>
       </w:r>
-      <w:bookmarkEnd w:id="77"/>
+      <w:bookmarkEnd w:id="170"/>
     </w:p>
     <w:p>
       <w:pPr>
@@ -23747,11 +24522,11 @@
         <w:spacing w:line="360" w:lineRule="auto"/>
         <w:ind w:firstLine="284"/>
       </w:pPr>
-      <w:bookmarkStart w:id="78" w:name="_Toc261339403"/>
+      <w:bookmarkStart w:id="171" w:name="_Toc261339403"/>
       <w:r>
         <w:t xml:space="preserve">3.1.3. </w:t>
       </w:r>
-      <w:bookmarkEnd w:id="78"/>
+      <w:bookmarkEnd w:id="171"/>
       <w:r>
         <w:t>The algorithm</w:t>
       </w:r>
@@ -24695,12 +25470,12 @@
         <w:spacing w:line="360" w:lineRule="auto"/>
         <w:ind w:firstLine="284"/>
       </w:pPr>
-      <w:bookmarkStart w:id="79" w:name="_Toc261339404"/>
+      <w:bookmarkStart w:id="172" w:name="_Toc261339404"/>
       <w:r>
         <w:lastRenderedPageBreak/>
         <w:t>3.1.4. Possible improvements</w:t>
       </w:r>
-      <w:bookmarkEnd w:id="79"/>
+      <w:bookmarkEnd w:id="172"/>
     </w:p>
     <w:p>
       <w:pPr>
@@ -25588,7 +26363,7 @@
           <w:bCs/>
         </w:rPr>
       </w:pPr>
-      <w:bookmarkStart w:id="80" w:name="_Toc261339405"/>
+      <w:bookmarkStart w:id="173" w:name="_Toc261339405"/>
       <w:r>
         <w:rPr>
           <w:bCs/>
@@ -25607,7 +26382,7 @@
         </w:rPr>
         <w:t xml:space="preserve"> implementation</w:t>
       </w:r>
-      <w:bookmarkEnd w:id="80"/>
+      <w:bookmarkEnd w:id="173"/>
     </w:p>
     <w:p>
       <w:pPr>
@@ -25696,7 +26471,7 @@
           <w:bCs/>
         </w:rPr>
       </w:pPr>
-      <w:bookmarkStart w:id="81" w:name="_Toc261339406"/>
+      <w:bookmarkStart w:id="174" w:name="_Toc261339406"/>
       <w:r>
         <w:rPr>
           <w:bCs/>
@@ -25704,7 +26479,7 @@
         <w:lastRenderedPageBreak/>
         <w:t>3.1.6. Related work</w:t>
       </w:r>
-      <w:bookmarkEnd w:id="81"/>
+      <w:bookmarkEnd w:id="174"/>
     </w:p>
     <w:p>
       <w:pPr>
@@ -26201,7 +26976,7 @@
       <w:pPr>
         <w:pStyle w:val="Heading2"/>
       </w:pPr>
-      <w:bookmarkStart w:id="82" w:name="_Toc261339407"/>
+      <w:bookmarkStart w:id="175" w:name="_Toc261339407"/>
       <w:r>
         <w:t xml:space="preserve">3.2. </w:t>
       </w:r>
@@ -26211,7 +26986,7 @@
       <w:r>
         <w:t xml:space="preserve"> approach</w:t>
       </w:r>
-      <w:bookmarkEnd w:id="82"/>
+      <w:bookmarkEnd w:id="175"/>
     </w:p>
     <w:p>
       <w:pPr>
@@ -26231,11 +27006,11 @@
         <w:spacing w:line="360" w:lineRule="auto"/>
         <w:ind w:firstLine="284"/>
       </w:pPr>
-      <w:bookmarkStart w:id="83" w:name="_Toc261339408"/>
+      <w:bookmarkStart w:id="176" w:name="_Toc261339408"/>
       <w:r>
         <w:t>3.2.1. Implementation</w:t>
       </w:r>
-      <w:bookmarkEnd w:id="83"/>
+      <w:bookmarkEnd w:id="176"/>
     </w:p>
     <w:p>
       <w:pPr>
@@ -26440,11 +27215,11 @@
         <w:spacing w:line="360" w:lineRule="auto"/>
         <w:ind w:firstLine="284"/>
       </w:pPr>
-      <w:bookmarkStart w:id="84" w:name="_Toc261339409"/>
+      <w:bookmarkStart w:id="177" w:name="_Toc261339409"/>
       <w:r>
         <w:t>3.2.2. Measurement data</w:t>
       </w:r>
-      <w:bookmarkEnd w:id="84"/>
+      <w:bookmarkEnd w:id="177"/>
     </w:p>
     <w:p>
       <w:pPr>
@@ -26555,7 +27330,7 @@
         <w:spacing w:line="360" w:lineRule="auto"/>
         <w:ind w:firstLine="284"/>
       </w:pPr>
-      <w:bookmarkStart w:id="85" w:name="_Toc261339410"/>
+      <w:bookmarkStart w:id="178" w:name="_Toc261339410"/>
       <w:r>
         <w:t xml:space="preserve">3.3. </w:t>
       </w:r>
@@ -26565,7 +27340,7 @@
       <w:r>
         <w:t>s</w:t>
       </w:r>
-      <w:bookmarkEnd w:id="85"/>
+      <w:bookmarkEnd w:id="178"/>
     </w:p>
     <w:p>
       <w:pPr>
@@ -26585,11 +27360,11 @@
         <w:spacing w:line="360" w:lineRule="auto"/>
         <w:ind w:firstLine="284"/>
       </w:pPr>
-      <w:bookmarkStart w:id="86" w:name="_Toc261339411"/>
+      <w:bookmarkStart w:id="179" w:name="_Toc261339411"/>
       <w:r>
         <w:t>3.3.1. Web traffic and Bittorrent</w:t>
       </w:r>
-      <w:bookmarkEnd w:id="86"/>
+      <w:bookmarkEnd w:id="179"/>
     </w:p>
     <w:p>
       <w:pPr>
@@ -27231,7 +28006,7 @@
         <w:spacing w:line="360" w:lineRule="auto"/>
         <w:ind w:firstLine="284"/>
       </w:pPr>
-      <w:bookmarkStart w:id="87" w:name="_Toc261339412"/>
+      <w:bookmarkStart w:id="180" w:name="_Toc261339412"/>
       <w:r>
         <w:t xml:space="preserve">3.3.2. </w:t>
       </w:r>
@@ -27241,7 +28016,7 @@
       <w:r>
         <w:t xml:space="preserve"> and methods to avoid detection</w:t>
       </w:r>
-      <w:bookmarkEnd w:id="87"/>
+      <w:bookmarkEnd w:id="180"/>
     </w:p>
     <w:p>
       <w:pPr>
@@ -27486,11 +28261,11 @@
         <w:spacing w:line="360" w:lineRule="auto"/>
         <w:ind w:firstLine="284"/>
       </w:pPr>
-      <w:bookmarkStart w:id="88" w:name="_Toc261339413"/>
+      <w:bookmarkStart w:id="181" w:name="_Toc261339413"/>
       <w:r>
         <w:t>3.4. Conclusions</w:t>
       </w:r>
-      <w:bookmarkEnd w:id="88"/>
+      <w:bookmarkEnd w:id="181"/>
     </w:p>
     <w:p>
       <w:pPr>
@@ -27709,12 +28484,12 @@
         <w:spacing w:line="360" w:lineRule="auto"/>
         <w:ind w:firstLine="284"/>
       </w:pPr>
-      <w:bookmarkStart w:id="89" w:name="_Toc261339414"/>
+      <w:bookmarkStart w:id="182" w:name="_Toc261339414"/>
       <w:r>
         <w:lastRenderedPageBreak/>
         <w:t>Bibliography</w:t>
       </w:r>
-      <w:bookmarkEnd w:id="89"/>
+      <w:bookmarkEnd w:id="182"/>
     </w:p>
     <w:p>
       <w:pPr>
@@ -27799,14 +28574,14 @@
                 <w:noProof/>
               </w:rPr>
             </w:pPr>
-            <w:bookmarkStart w:id="90" w:name="Blo70"/>
+            <w:bookmarkStart w:id="183" w:name="Blo70"/>
             <w:r>
               <w:rPr>
                 <w:noProof/>
               </w:rPr>
               <w:t>[1]</w:t>
             </w:r>
-            <w:bookmarkEnd w:id="90"/>
+            <w:bookmarkEnd w:id="183"/>
           </w:p>
         </w:tc>
         <w:tc>
@@ -27863,14 +28638,14 @@
                 <w:noProof/>
               </w:rPr>
             </w:pPr>
-            <w:bookmarkStart w:id="91" w:name="Met05"/>
+            <w:bookmarkStart w:id="184" w:name="Met05"/>
             <w:r>
               <w:rPr>
                 <w:noProof/>
               </w:rPr>
               <w:t>[2]</w:t>
             </w:r>
-            <w:bookmarkEnd w:id="91"/>
+            <w:bookmarkEnd w:id="184"/>
           </w:p>
         </w:tc>
         <w:tc>
@@ -27927,14 +28702,14 @@
                 <w:noProof/>
               </w:rPr>
             </w:pPr>
-            <w:bookmarkStart w:id="92" w:name="Zhu02"/>
+            <w:bookmarkStart w:id="185" w:name="Zhu02"/>
             <w:r>
               <w:rPr>
                 <w:noProof/>
               </w:rPr>
               <w:t>[3]</w:t>
             </w:r>
-            <w:bookmarkEnd w:id="92"/>
+            <w:bookmarkEnd w:id="185"/>
           </w:p>
         </w:tc>
         <w:tc>
@@ -27991,14 +28766,14 @@
                 <w:noProof/>
               </w:rPr>
             </w:pPr>
-            <w:bookmarkStart w:id="93" w:name="Tan02"/>
+            <w:bookmarkStart w:id="186" w:name="Tan02"/>
             <w:r>
               <w:rPr>
                 <w:noProof/>
               </w:rPr>
               <w:t>[4]</w:t>
             </w:r>
-            <w:bookmarkEnd w:id="93"/>
+            <w:bookmarkEnd w:id="186"/>
           </w:p>
         </w:tc>
         <w:tc>
@@ -28055,14 +28830,14 @@
                 <w:noProof/>
               </w:rPr>
             </w:pPr>
-            <w:bookmarkStart w:id="94" w:name="Lóp05"/>
+            <w:bookmarkStart w:id="187" w:name="Lóp05"/>
             <w:r>
               <w:rPr>
                 <w:noProof/>
               </w:rPr>
               <w:t>[5]</w:t>
             </w:r>
-            <w:bookmarkEnd w:id="94"/>
+            <w:bookmarkEnd w:id="187"/>
           </w:p>
         </w:tc>
         <w:tc>
@@ -28119,14 +28894,14 @@
                 <w:noProof/>
               </w:rPr>
             </w:pPr>
-            <w:bookmarkStart w:id="95" w:name="Rob07"/>
+            <w:bookmarkStart w:id="188" w:name="Rob07"/>
             <w:r>
               <w:rPr>
                 <w:noProof/>
               </w:rPr>
               <w:t>[6]</w:t>
             </w:r>
-            <w:bookmarkEnd w:id="95"/>
+            <w:bookmarkEnd w:id="188"/>
           </w:p>
         </w:tc>
         <w:tc>
@@ -28178,14 +28953,14 @@
                 <w:noProof/>
               </w:rPr>
             </w:pPr>
-            <w:bookmarkStart w:id="96" w:name="Gro07"/>
+            <w:bookmarkStart w:id="189" w:name="Gro07"/>
             <w:r>
               <w:rPr>
                 <w:noProof/>
               </w:rPr>
               <w:t>[7]</w:t>
             </w:r>
-            <w:bookmarkEnd w:id="96"/>
+            <w:bookmarkEnd w:id="189"/>
           </w:p>
         </w:tc>
         <w:tc>
@@ -28237,14 +29012,14 @@
                 <w:noProof/>
               </w:rPr>
             </w:pPr>
-            <w:bookmarkStart w:id="97" w:name="Est03"/>
+            <w:bookmarkStart w:id="190" w:name="Est03"/>
             <w:r>
               <w:rPr>
                 <w:noProof/>
               </w:rPr>
               <w:t>[8]</w:t>
             </w:r>
-            <w:bookmarkEnd w:id="97"/>
+            <w:bookmarkEnd w:id="190"/>
           </w:p>
         </w:tc>
         <w:tc>
@@ -28301,14 +29076,14 @@
                 <w:noProof/>
               </w:rPr>
             </w:pPr>
-            <w:bookmarkStart w:id="98" w:name="Vit01"/>
+            <w:bookmarkStart w:id="191" w:name="Vit01"/>
             <w:r>
               <w:rPr>
                 <w:noProof/>
               </w:rPr>
               <w:t>[9]</w:t>
             </w:r>
-            <w:bookmarkEnd w:id="98"/>
+            <w:bookmarkEnd w:id="191"/>
           </w:p>
         </w:tc>
         <w:tc>
@@ -28365,14 +29140,14 @@
                 <w:noProof/>
               </w:rPr>
             </w:pPr>
-            <w:bookmarkStart w:id="99" w:name="Bro05"/>
+            <w:bookmarkStart w:id="192" w:name="Bro05"/>
             <w:r>
               <w:rPr>
                 <w:noProof/>
               </w:rPr>
               <w:t>[10]</w:t>
             </w:r>
-            <w:bookmarkEnd w:id="99"/>
+            <w:bookmarkEnd w:id="192"/>
           </w:p>
         </w:tc>
         <w:tc>
@@ -28429,14 +29204,14 @@
                 <w:noProof/>
               </w:rPr>
             </w:pPr>
-            <w:bookmarkStart w:id="100" w:name="Fan98"/>
+            <w:bookmarkStart w:id="193" w:name="Fan98"/>
             <w:r>
               <w:rPr>
                 <w:noProof/>
               </w:rPr>
               <w:t>[11]</w:t>
             </w:r>
-            <w:bookmarkEnd w:id="100"/>
+            <w:bookmarkEnd w:id="193"/>
           </w:p>
         </w:tc>
         <w:tc>
@@ -28493,14 +29268,14 @@
                 <w:noProof/>
               </w:rPr>
             </w:pPr>
-            <w:bookmarkStart w:id="101" w:name="Den06"/>
+            <w:bookmarkStart w:id="194" w:name="Den06"/>
             <w:r>
               <w:rPr>
                 <w:noProof/>
               </w:rPr>
               <w:t>[12]</w:t>
             </w:r>
-            <w:bookmarkEnd w:id="101"/>
+            <w:bookmarkEnd w:id="194"/>
           </w:p>
         </w:tc>
         <w:tc>
@@ -28557,14 +29332,14 @@
                 <w:noProof/>
               </w:rPr>
             </w:pPr>
-            <w:bookmarkStart w:id="102" w:name="Coh03"/>
+            <w:bookmarkStart w:id="195" w:name="Coh03"/>
             <w:r>
               <w:rPr>
                 <w:noProof/>
               </w:rPr>
               <w:t>[13]</w:t>
             </w:r>
-            <w:bookmarkEnd w:id="102"/>
+            <w:bookmarkEnd w:id="195"/>
           </w:p>
         </w:tc>
         <w:tc>
@@ -28621,14 +29396,14 @@
                 <w:noProof/>
               </w:rPr>
             </w:pPr>
-            <w:bookmarkStart w:id="103" w:name="Agu06"/>
+            <w:bookmarkStart w:id="196" w:name="Agu06"/>
             <w:r>
               <w:rPr>
                 <w:noProof/>
               </w:rPr>
               <w:t>[14]</w:t>
             </w:r>
-            <w:bookmarkEnd w:id="103"/>
+            <w:bookmarkEnd w:id="196"/>
           </w:p>
         </w:tc>
         <w:tc>
@@ -28685,14 +29460,14 @@
                 <w:noProof/>
               </w:rPr>
             </w:pPr>
-            <w:bookmarkStart w:id="104" w:name="Kum03"/>
+            <w:bookmarkStart w:id="197" w:name="Kum03"/>
             <w:r>
               <w:rPr>
                 <w:noProof/>
               </w:rPr>
               <w:t>[15]</w:t>
             </w:r>
-            <w:bookmarkEnd w:id="104"/>
+            <w:bookmarkEnd w:id="197"/>
           </w:p>
         </w:tc>
         <w:tc>
@@ -28749,14 +29524,14 @@
                 <w:noProof/>
               </w:rPr>
             </w:pPr>
-            <w:bookmarkStart w:id="105" w:name="Rhe02"/>
+            <w:bookmarkStart w:id="198" w:name="Rhe02"/>
             <w:r>
               <w:rPr>
                 <w:noProof/>
               </w:rPr>
               <w:t>[16]</w:t>
             </w:r>
-            <w:bookmarkEnd w:id="105"/>
+            <w:bookmarkEnd w:id="198"/>
           </w:p>
         </w:tc>
         <w:tc>
@@ -28813,14 +29588,14 @@
                 <w:noProof/>
               </w:rPr>
             </w:pPr>
-            <w:bookmarkStart w:id="106" w:name="Mit02"/>
+            <w:bookmarkStart w:id="199" w:name="Mit02"/>
             <w:r>
               <w:rPr>
                 <w:noProof/>
               </w:rPr>
               <w:t>[17]</w:t>
             </w:r>
-            <w:bookmarkEnd w:id="106"/>
+            <w:bookmarkEnd w:id="199"/>
           </w:p>
         </w:tc>
         <w:tc>
@@ -28877,14 +29652,14 @@
                 <w:noProof/>
               </w:rPr>
             </w:pPr>
-            <w:bookmarkStart w:id="107" w:name="Gnu07"/>
+            <w:bookmarkStart w:id="200" w:name="Gnu07"/>
             <w:r>
               <w:rPr>
                 <w:noProof/>
               </w:rPr>
               <w:t>[18]</w:t>
             </w:r>
-            <w:bookmarkEnd w:id="107"/>
+            <w:bookmarkEnd w:id="200"/>
           </w:p>
         </w:tc>
         <w:tc>
@@ -28936,14 +29711,14 @@
                 <w:noProof/>
               </w:rPr>
             </w:pPr>
-            <w:bookmarkStart w:id="108" w:name="Dir07"/>
+            <w:bookmarkStart w:id="201" w:name="Dir07"/>
             <w:r>
               <w:rPr>
                 <w:noProof/>
               </w:rPr>
               <w:t>[19]</w:t>
             </w:r>
-            <w:bookmarkEnd w:id="108"/>
+            <w:bookmarkEnd w:id="201"/>
           </w:p>
         </w:tc>
         <w:tc>
@@ -28995,7 +29770,7 @@
                 <w:noProof/>
               </w:rPr>
             </w:pPr>
-            <w:bookmarkStart w:id="109" w:name="Pas07"/>
+            <w:bookmarkStart w:id="202" w:name="Pas07"/>
             <w:r>
               <w:rPr>
                 <w:noProof/>
@@ -29003,7 +29778,7 @@
               <w:lastRenderedPageBreak/>
               <w:t>[20]</w:t>
             </w:r>
-            <w:bookmarkEnd w:id="109"/>
+            <w:bookmarkEnd w:id="202"/>
           </w:p>
         </w:tc>
         <w:tc>
@@ -29055,14 +29830,14 @@
                 <w:noProof/>
               </w:rPr>
             </w:pPr>
-            <w:bookmarkStart w:id="110" w:name="Bli07"/>
+            <w:bookmarkStart w:id="203" w:name="Bli07"/>
             <w:r>
               <w:rPr>
                 <w:noProof/>
               </w:rPr>
               <w:t>[21]</w:t>
             </w:r>
-            <w:bookmarkEnd w:id="110"/>
+            <w:bookmarkEnd w:id="203"/>
           </w:p>
         </w:tc>
         <w:tc>
@@ -29114,14 +29889,14 @@
                 <w:noProof/>
               </w:rPr>
             </w:pPr>
-            <w:bookmarkStart w:id="111" w:name="Bow07"/>
+            <w:bookmarkStart w:id="204" w:name="Bow07"/>
             <w:r>
               <w:rPr>
                 <w:noProof/>
               </w:rPr>
               <w:t>[22]</w:t>
             </w:r>
-            <w:bookmarkEnd w:id="111"/>
+            <w:bookmarkEnd w:id="204"/>
           </w:p>
         </w:tc>
         <w:tc>
@@ -29173,14 +29948,14 @@
                 <w:noProof/>
               </w:rPr>
             </w:pPr>
-            <w:bookmarkStart w:id="112" w:name="Hel07"/>
+            <w:bookmarkStart w:id="205" w:name="Hel07"/>
             <w:r>
               <w:rPr>
                 <w:noProof/>
               </w:rPr>
               <w:t>[23]</w:t>
             </w:r>
-            <w:bookmarkEnd w:id="112"/>
+            <w:bookmarkEnd w:id="205"/>
           </w:p>
         </w:tc>
         <w:tc>
@@ -29232,14 +30007,14 @@
                 <w:noProof/>
               </w:rPr>
             </w:pPr>
-            <w:bookmarkStart w:id="113" w:name="Bit07"/>
+            <w:bookmarkStart w:id="206" w:name="Bit07"/>
             <w:r>
               <w:rPr>
                 <w:noProof/>
               </w:rPr>
               <w:t>[24]</w:t>
             </w:r>
-            <w:bookmarkEnd w:id="113"/>
+            <w:bookmarkEnd w:id="206"/>
           </w:p>
         </w:tc>
         <w:tc>
@@ -29291,14 +30066,14 @@
                 <w:noProof/>
               </w:rPr>
             </w:pPr>
-            <w:bookmarkStart w:id="114" w:name="Wil07"/>
+            <w:bookmarkStart w:id="207" w:name="Wil07"/>
             <w:r>
               <w:rPr>
                 <w:noProof/>
               </w:rPr>
               <w:t>[25]</w:t>
             </w:r>
-            <w:bookmarkEnd w:id="114"/>
+            <w:bookmarkEnd w:id="207"/>
           </w:p>
         </w:tc>
         <w:tc>
@@ -29350,14 +30125,14 @@
                 <w:noProof/>
               </w:rPr>
             </w:pPr>
-            <w:bookmarkStart w:id="115" w:name="μTo07"/>
+            <w:bookmarkStart w:id="208" w:name="μTo07"/>
             <w:r>
               <w:rPr>
                 <w:noProof/>
               </w:rPr>
               <w:t>[26]</w:t>
             </w:r>
-            <w:bookmarkEnd w:id="115"/>
+            <w:bookmarkEnd w:id="208"/>
           </w:p>
         </w:tc>
         <w:tc>
@@ -29409,14 +30184,14 @@
                 <w:noProof/>
               </w:rPr>
             </w:pPr>
-            <w:bookmarkStart w:id="116" w:name="Azu07"/>
+            <w:bookmarkStart w:id="209" w:name="Azu07"/>
             <w:r>
               <w:rPr>
                 <w:noProof/>
               </w:rPr>
               <w:t>[27]</w:t>
             </w:r>
-            <w:bookmarkEnd w:id="116"/>
+            <w:bookmarkEnd w:id="209"/>
           </w:p>
         </w:tc>
         <w:tc>
@@ -29468,14 +30243,14 @@
                 <w:noProof/>
               </w:rPr>
             </w:pPr>
-            <w:bookmarkStart w:id="117" w:name="Liv07"/>
+            <w:bookmarkStart w:id="210" w:name="Liv07"/>
             <w:r>
               <w:rPr>
                 <w:noProof/>
               </w:rPr>
               <w:t>[28]</w:t>
             </w:r>
-            <w:bookmarkEnd w:id="117"/>
+            <w:bookmarkEnd w:id="210"/>
           </w:p>
         </w:tc>
         <w:tc>
@@ -29527,14 +30302,14 @@
                 <w:noProof/>
               </w:rPr>
             </w:pPr>
-            <w:bookmarkStart w:id="118" w:name="Sti07"/>
+            <w:bookmarkStart w:id="211" w:name="Sti07"/>
             <w:r>
               <w:rPr>
                 <w:noProof/>
               </w:rPr>
               <w:t>[29]</w:t>
             </w:r>
-            <w:bookmarkEnd w:id="118"/>
+            <w:bookmarkEnd w:id="211"/>
           </w:p>
         </w:tc>
         <w:tc>
@@ -29586,14 +30361,14 @@
                 <w:noProof/>
               </w:rPr>
             </w:pPr>
-            <w:bookmarkStart w:id="119" w:name="Sve07"/>
+            <w:bookmarkStart w:id="212" w:name="Sve07"/>
             <w:r>
               <w:rPr>
                 <w:noProof/>
               </w:rPr>
               <w:t>[30]</w:t>
             </w:r>
-            <w:bookmarkEnd w:id="119"/>
+            <w:bookmarkEnd w:id="212"/>
           </w:p>
         </w:tc>
         <w:tc>
@@ -29645,14 +30420,14 @@
                 <w:noProof/>
               </w:rPr>
             </w:pPr>
-            <w:bookmarkStart w:id="120" w:name="Sto07"/>
+            <w:bookmarkStart w:id="213" w:name="Sto07"/>
             <w:r>
               <w:rPr>
                 <w:noProof/>
               </w:rPr>
               <w:t>[31]</w:t>
             </w:r>
-            <w:bookmarkEnd w:id="120"/>
+            <w:bookmarkEnd w:id="213"/>
           </w:p>
         </w:tc>
         <w:tc>
@@ -29704,14 +30479,14 @@
                 <w:noProof/>
               </w:rPr>
             </w:pPr>
-            <w:bookmarkStart w:id="121" w:name="Web07"/>
+            <w:bookmarkStart w:id="214" w:name="Web07"/>
             <w:r>
               <w:rPr>
                 <w:noProof/>
               </w:rPr>
               <w:t>[32]</w:t>
             </w:r>
-            <w:bookmarkEnd w:id="121"/>
+            <w:bookmarkEnd w:id="214"/>
           </w:p>
         </w:tc>
         <w:tc>
@@ -29763,14 +30538,14 @@
                 <w:noProof/>
               </w:rPr>
             </w:pPr>
-            <w:bookmarkStart w:id="122" w:name="Kei07"/>
+            <w:bookmarkStart w:id="215" w:name="Kei07"/>
             <w:r>
               <w:rPr>
                 <w:noProof/>
               </w:rPr>
               <w:t>[33]</w:t>
             </w:r>
-            <w:bookmarkEnd w:id="122"/>
+            <w:bookmarkEnd w:id="215"/>
           </w:p>
         </w:tc>
         <w:tc>
@@ -29822,14 +30597,14 @@
                 <w:noProof/>
               </w:rPr>
             </w:pPr>
-            <w:bookmarkStart w:id="123" w:name="Pen07"/>
+            <w:bookmarkStart w:id="216" w:name="Pen07"/>
             <w:r>
               <w:rPr>
                 <w:noProof/>
               </w:rPr>
               <w:t>[34]</w:t>
             </w:r>
-            <w:bookmarkEnd w:id="123"/>
+            <w:bookmarkEnd w:id="216"/>
           </w:p>
         </w:tc>
         <w:tc>
@@ -29886,14 +30661,14 @@
                 <w:noProof/>
               </w:rPr>
             </w:pPr>
-            <w:bookmarkStart w:id="124" w:name="Bot07"/>
+            <w:bookmarkStart w:id="217" w:name="Bot07"/>
             <w:r>
               <w:rPr>
                 <w:noProof/>
               </w:rPr>
               <w:t>[35]</w:t>
             </w:r>
-            <w:bookmarkEnd w:id="124"/>
+            <w:bookmarkEnd w:id="217"/>
           </w:p>
         </w:tc>
         <w:tc>
@@ -29945,14 +30720,14 @@
                 <w:noProof/>
               </w:rPr>
             </w:pPr>
-            <w:bookmarkStart w:id="125" w:name="Kar04"/>
+            <w:bookmarkStart w:id="218" w:name="Kar04"/>
             <w:r>
               <w:rPr>
                 <w:noProof/>
               </w:rPr>
               <w:t>[36]</w:t>
             </w:r>
-            <w:bookmarkEnd w:id="125"/>
+            <w:bookmarkEnd w:id="218"/>
           </w:p>
         </w:tc>
         <w:tc>
@@ -30009,14 +30784,14 @@
                 <w:noProof/>
               </w:rPr>
             </w:pPr>
-            <w:bookmarkStart w:id="126" w:name="Gre07"/>
+            <w:bookmarkStart w:id="219" w:name="Gre07"/>
             <w:r>
               <w:rPr>
                 <w:noProof/>
               </w:rPr>
               <w:t>[37]</w:t>
             </w:r>
-            <w:bookmarkEnd w:id="126"/>
+            <w:bookmarkEnd w:id="219"/>
           </w:p>
         </w:tc>
         <w:tc>
@@ -30068,14 +30843,14 @@
                 <w:noProof/>
               </w:rPr>
             </w:pPr>
-            <w:bookmarkStart w:id="127" w:name="Cac07"/>
+            <w:bookmarkStart w:id="220" w:name="Cac07"/>
             <w:r>
               <w:rPr>
                 <w:noProof/>
               </w:rPr>
               <w:t>[38]</w:t>
             </w:r>
-            <w:bookmarkEnd w:id="127"/>
+            <w:bookmarkEnd w:id="220"/>
           </w:p>
         </w:tc>
         <w:tc>
@@ -30127,14 +30902,14 @@
                 <w:noProof/>
               </w:rPr>
             </w:pPr>
-            <w:bookmarkStart w:id="128" w:name="Orl07"/>
+            <w:bookmarkStart w:id="221" w:name="Orl07"/>
             <w:r>
               <w:rPr>
                 <w:noProof/>
               </w:rPr>
               <w:t>[39]</w:t>
             </w:r>
-            <w:bookmarkEnd w:id="128"/>
+            <w:bookmarkEnd w:id="221"/>
           </w:p>
         </w:tc>
         <w:tc>
@@ -30186,14 +30961,14 @@
                 <w:noProof/>
               </w:rPr>
             </w:pPr>
-            <w:bookmarkStart w:id="129" w:name="Int07"/>
+            <w:bookmarkStart w:id="222" w:name="Int07"/>
             <w:r>
               <w:rPr>
                 <w:noProof/>
               </w:rPr>
               <w:t>[40]</w:t>
             </w:r>
-            <w:bookmarkEnd w:id="129"/>
+            <w:bookmarkEnd w:id="222"/>
           </w:p>
         </w:tc>
         <w:tc>
@@ -30245,14 +31020,14 @@
                 <w:noProof/>
               </w:rPr>
             </w:pPr>
-            <w:bookmarkStart w:id="130" w:name="Kim03"/>
+            <w:bookmarkStart w:id="223" w:name="Kim03"/>
             <w:r>
               <w:rPr>
                 <w:noProof/>
               </w:rPr>
               <w:t>[41]</w:t>
             </w:r>
-            <w:bookmarkEnd w:id="130"/>
+            <w:bookmarkEnd w:id="223"/>
           </w:p>
         </w:tc>
         <w:tc>
@@ -30309,7 +31084,7 @@
                 <w:noProof/>
               </w:rPr>
             </w:pPr>
-            <w:bookmarkStart w:id="131" w:name="San04"/>
+            <w:bookmarkStart w:id="224" w:name="San04"/>
             <w:r>
               <w:rPr>
                 <w:noProof/>
@@ -30317,7 +31092,7 @@
               <w:lastRenderedPageBreak/>
               <w:t>[42]</w:t>
             </w:r>
-            <w:bookmarkEnd w:id="131"/>
+            <w:bookmarkEnd w:id="224"/>
           </w:p>
         </w:tc>
         <w:tc>
@@ -30360,14 +31135,14 @@
                 <w:noProof/>
               </w:rPr>
             </w:pPr>
-            <w:bookmarkStart w:id="132" w:name="Ger03"/>
+            <w:bookmarkStart w:id="225" w:name="Ger03"/>
             <w:r>
               <w:rPr>
                 <w:noProof/>
               </w:rPr>
               <w:t>[43]</w:t>
             </w:r>
-            <w:bookmarkEnd w:id="132"/>
+            <w:bookmarkEnd w:id="225"/>
           </w:p>
         </w:tc>
         <w:tc>
@@ -30424,14 +31199,14 @@
                 <w:noProof/>
               </w:rPr>
             </w:pPr>
-            <w:bookmarkStart w:id="133" w:name="Dee07"/>
+            <w:bookmarkStart w:id="226" w:name="Dee07"/>
             <w:r>
               <w:rPr>
                 <w:noProof/>
               </w:rPr>
               <w:t>[44]</w:t>
             </w:r>
-            <w:bookmarkEnd w:id="133"/>
+            <w:bookmarkEnd w:id="226"/>
           </w:p>
         </w:tc>
         <w:tc>
@@ -30483,14 +31258,14 @@
                 <w:noProof/>
               </w:rPr>
             </w:pPr>
-            <w:bookmarkStart w:id="134" w:name="Sog07"/>
+            <w:bookmarkStart w:id="227" w:name="Sog07"/>
             <w:r>
               <w:rPr>
                 <w:noProof/>
               </w:rPr>
               <w:t>[45]</w:t>
             </w:r>
-            <w:bookmarkEnd w:id="134"/>
+            <w:bookmarkEnd w:id="227"/>
           </w:p>
         </w:tc>
         <w:tc>
@@ -30542,14 +31317,14 @@
                 <w:noProof/>
               </w:rPr>
             </w:pPr>
-            <w:bookmarkStart w:id="135" w:name="Sog071"/>
+            <w:bookmarkStart w:id="228" w:name="Sog071"/>
             <w:r>
               <w:rPr>
                 <w:noProof/>
               </w:rPr>
               <w:t>[46]</w:t>
             </w:r>
-            <w:bookmarkEnd w:id="135"/>
+            <w:bookmarkEnd w:id="228"/>
           </w:p>
         </w:tc>
         <w:tc>
@@ -30601,14 +31376,14 @@
                 <w:noProof/>
               </w:rPr>
             </w:pPr>
-            <w:bookmarkStart w:id="136" w:name="Ban07"/>
+            <w:bookmarkStart w:id="229" w:name="Ban07"/>
             <w:r>
               <w:rPr>
                 <w:noProof/>
               </w:rPr>
               <w:t>[47]</w:t>
             </w:r>
-            <w:bookmarkEnd w:id="136"/>
+            <w:bookmarkEnd w:id="229"/>
           </w:p>
         </w:tc>
         <w:tc>
@@ -30660,14 +31435,14 @@
                 <w:noProof/>
               </w:rPr>
             </w:pPr>
-            <w:bookmarkStart w:id="137" w:name="Ban071"/>
+            <w:bookmarkStart w:id="230" w:name="Ban071"/>
             <w:r>
               <w:rPr>
                 <w:noProof/>
               </w:rPr>
               <w:t>[48]</w:t>
             </w:r>
-            <w:bookmarkEnd w:id="137"/>
+            <w:bookmarkEnd w:id="230"/>
           </w:p>
         </w:tc>
         <w:tc>
@@ -30719,14 +31494,14 @@
                 <w:noProof/>
               </w:rPr>
             </w:pPr>
-            <w:bookmarkStart w:id="138" w:name="Ley07"/>
+            <w:bookmarkStart w:id="231" w:name="Ley07"/>
             <w:r>
               <w:rPr>
                 <w:noProof/>
               </w:rPr>
               <w:t>[49]</w:t>
             </w:r>
-            <w:bookmarkEnd w:id="138"/>
+            <w:bookmarkEnd w:id="231"/>
           </w:p>
         </w:tc>
         <w:tc>
@@ -30778,14 +31553,14 @@
                 <w:noProof/>
               </w:rPr>
             </w:pPr>
-            <w:bookmarkStart w:id="139" w:name="Wil071"/>
+            <w:bookmarkStart w:id="232" w:name="Wil071"/>
             <w:r>
               <w:rPr>
                 <w:noProof/>
               </w:rPr>
               <w:t>[50]</w:t>
             </w:r>
-            <w:bookmarkEnd w:id="139"/>
+            <w:bookmarkEnd w:id="232"/>
           </w:p>
         </w:tc>
         <w:tc>
@@ -30837,14 +31612,14 @@
                 <w:noProof/>
               </w:rPr>
             </w:pPr>
-            <w:bookmarkStart w:id="140" w:name="Anv07"/>
+            <w:bookmarkStart w:id="233" w:name="Anv07"/>
             <w:r>
               <w:rPr>
                 <w:noProof/>
               </w:rPr>
               <w:t>[51]</w:t>
             </w:r>
-            <w:bookmarkEnd w:id="140"/>
+            <w:bookmarkEnd w:id="233"/>
           </w:p>
         </w:tc>
         <w:tc>
@@ -30896,14 +31671,14 @@
                 <w:noProof/>
               </w:rPr>
             </w:pPr>
-            <w:bookmarkStart w:id="141" w:name="Wit07"/>
+            <w:bookmarkStart w:id="234" w:name="Wit07"/>
             <w:r>
               <w:rPr>
                 <w:noProof/>
               </w:rPr>
               <w:t>[52]</w:t>
             </w:r>
-            <w:bookmarkEnd w:id="141"/>
+            <w:bookmarkEnd w:id="234"/>
           </w:p>
         </w:tc>
         <w:tc>
@@ -30955,14 +31730,14 @@
                 <w:noProof/>
               </w:rPr>
             </w:pPr>
-            <w:bookmarkStart w:id="142" w:name="Alt01"/>
+            <w:bookmarkStart w:id="235" w:name="Alt01"/>
             <w:r>
               <w:rPr>
                 <w:noProof/>
               </w:rPr>
               <w:t>[53]</w:t>
             </w:r>
-            <w:bookmarkEnd w:id="142"/>
+            <w:bookmarkEnd w:id="235"/>
           </w:p>
         </w:tc>
         <w:tc>
@@ -31019,14 +31794,14 @@
                 <w:noProof/>
               </w:rPr>
             </w:pPr>
-            <w:bookmarkStart w:id="143" w:name="van04"/>
+            <w:bookmarkStart w:id="236" w:name="van04"/>
             <w:r>
               <w:rPr>
                 <w:noProof/>
               </w:rPr>
               <w:t>[54]</w:t>
             </w:r>
-            <w:bookmarkEnd w:id="143"/>
+            <w:bookmarkEnd w:id="236"/>
           </w:p>
         </w:tc>
         <w:tc>
@@ -31069,14 +31844,14 @@
                 <w:noProof/>
               </w:rPr>
             </w:pPr>
-            <w:bookmarkStart w:id="144" w:name="Wag06"/>
+            <w:bookmarkStart w:id="237" w:name="Wag06"/>
             <w:r>
               <w:rPr>
                 <w:noProof/>
               </w:rPr>
               <w:t>[55]</w:t>
             </w:r>
-            <w:bookmarkEnd w:id="144"/>
+            <w:bookmarkEnd w:id="237"/>
           </w:p>
         </w:tc>
         <w:tc>
@@ -31133,14 +31908,14 @@
                 <w:noProof/>
               </w:rPr>
             </w:pPr>
-            <w:bookmarkStart w:id="145" w:name="Gen07"/>
+            <w:bookmarkStart w:id="238" w:name="Gen07"/>
             <w:r>
               <w:rPr>
                 <w:noProof/>
               </w:rPr>
               <w:t>[56]</w:t>
             </w:r>
-            <w:bookmarkEnd w:id="145"/>
+            <w:bookmarkEnd w:id="238"/>
           </w:p>
         </w:tc>
         <w:tc>
@@ -31192,14 +31967,14 @@
                 <w:noProof/>
               </w:rPr>
             </w:pPr>
-            <w:bookmarkStart w:id="146" w:name="TCP07"/>
+            <w:bookmarkStart w:id="239" w:name="TCP07"/>
             <w:r>
               <w:rPr>
                 <w:noProof/>
               </w:rPr>
               <w:t>[57]</w:t>
             </w:r>
-            <w:bookmarkEnd w:id="146"/>
+            <w:bookmarkEnd w:id="239"/>
           </w:p>
         </w:tc>
         <w:tc>
@@ -31251,14 +32026,14 @@
                 <w:noProof/>
               </w:rPr>
             </w:pPr>
-            <w:bookmarkStart w:id="147" w:name="Rel07"/>
+            <w:bookmarkStart w:id="240" w:name="Rel07"/>
             <w:r>
               <w:rPr>
                 <w:noProof/>
               </w:rPr>
               <w:t>[58]</w:t>
             </w:r>
-            <w:bookmarkEnd w:id="147"/>
+            <w:bookmarkEnd w:id="240"/>
           </w:p>
         </w:tc>
         <w:tc>
@@ -31310,14 +32085,14 @@
                 <w:noProof/>
               </w:rPr>
             </w:pPr>
-            <w:bookmarkStart w:id="148" w:name="Sta07"/>
+            <w:bookmarkStart w:id="241" w:name="Sta07"/>
             <w:r>
               <w:rPr>
                 <w:noProof/>
               </w:rPr>
               <w:t>[59]</w:t>
             </w:r>
-            <w:bookmarkEnd w:id="148"/>
+            <w:bookmarkEnd w:id="241"/>
           </w:p>
         </w:tc>
         <w:tc>
@@ -31369,14 +32144,14 @@
                 <w:noProof/>
               </w:rPr>
             </w:pPr>
-            <w:bookmarkStart w:id="149" w:name="DC07"/>
+            <w:bookmarkStart w:id="242" w:name="DC07"/>
             <w:r>
               <w:rPr>
                 <w:noProof/>
               </w:rPr>
               <w:t>[60]</w:t>
             </w:r>
-            <w:bookmarkEnd w:id="149"/>
+            <w:bookmarkEnd w:id="242"/>
           </w:p>
         </w:tc>
         <w:tc>
@@ -31428,14 +32203,14 @@
                 <w:noProof/>
               </w:rPr>
             </w:pPr>
-            <w:bookmarkStart w:id="150" w:name="Vis07"/>
+            <w:bookmarkStart w:id="243" w:name="Vis07"/>
             <w:r>
               <w:rPr>
                 <w:noProof/>
               </w:rPr>
               <w:t>[61]</w:t>
             </w:r>
-            <w:bookmarkEnd w:id="150"/>
+            <w:bookmarkEnd w:id="243"/>
           </w:p>
         </w:tc>
         <w:tc>
@@ -31564,24 +32339,14 @@
           <w:pStyle w:val="Footer"/>
           <w:jc w:val="center"/>
         </w:pPr>
-        <w:r>
-          <w:fldChar w:fldCharType="begin"/>
-        </w:r>
-        <w:r>
-          <w:instrText xml:space="preserve"> PAGE   \* MERGEFORMAT </w:instrText>
-        </w:r>
-        <w:r>
-          <w:fldChar w:fldCharType="separate"/>
-        </w:r>
-        <w:r>
-          <w:rPr>
-            <w:noProof/>
-          </w:rPr>
-          <w:t>12</w:t>
-        </w:r>
-        <w:r>
-          <w:fldChar w:fldCharType="end"/>
-        </w:r>
+        <w:fldSimple w:instr=" PAGE   \* MERGEFORMAT ">
+          <w:r>
+            <w:rPr>
+              <w:noProof/>
+            </w:rPr>
+            <w:t>38</w:t>
+          </w:r>
+        </w:fldSimple>
       </w:p>
     </w:sdtContent>
   </w:sdt>
@@ -35560,7 +36325,7 @@
 </file>
 
 <file path=customXml/itemProps1.xml><?xml version="1.0" encoding="utf-8"?>
-<ds:datastoreItem xmlns:ds="http://schemas.openxmlformats.org/officeDocument/2006/customXml" ds:itemID="{364C5C81-10D2-4C6B-B4C0-57AC2140CB5F}">
+<ds:datastoreItem xmlns:ds="http://schemas.openxmlformats.org/officeDocument/2006/customXml" ds:itemID="{63EBE7D5-4B8D-43DA-9404-05A3072509E6}">
   <ds:schemaRefs>
     <ds:schemaRef ds:uri="http://schemas.openxmlformats.org/officeDocument/2006/bibliography"/>
   </ds:schemaRefs>

</xml_diff>